<commit_message>
notes 2 for    ch7
</commit_message>
<xml_diff>
--- a/ch7-ErrorHandling.docx
+++ b/ch7-ErrorHandling.docx
@@ -3689,13 +3689,41 @@
                                   </w:sdtPr>
                                   <w:sdtEndPr/>
                                   <w:sdtContent>
+                                    <w:proofErr w:type="spellStart"/>
                                     <w:r>
                                       <w:rPr>
                                         <w:color w:val="1CADE4" w:themeColor="accent1"/>
                                         <w:sz w:val="26"/>
                                         <w:szCs w:val="26"/>
                                       </w:rPr>
-                                      <w:t>Abdurahman Gamal Ahmed</w:t>
+                                      <w:t>Abdurahman</w:t>
+                                    </w:r>
+                                    <w:proofErr w:type="spellEnd"/>
+                                    <w:r>
+                                      <w:rPr>
+                                        <w:color w:val="1CADE4" w:themeColor="accent1"/>
+                                        <w:sz w:val="26"/>
+                                        <w:szCs w:val="26"/>
+                                      </w:rPr>
+                                      <w:t xml:space="preserve"> </w:t>
+                                    </w:r>
+                                    <w:proofErr w:type="spellStart"/>
+                                    <w:r>
+                                      <w:rPr>
+                                        <w:color w:val="1CADE4" w:themeColor="accent1"/>
+                                        <w:sz w:val="26"/>
+                                        <w:szCs w:val="26"/>
+                                      </w:rPr>
+                                      <w:t>Gamal</w:t>
+                                    </w:r>
+                                    <w:proofErr w:type="spellEnd"/>
+                                    <w:r>
+                                      <w:rPr>
+                                        <w:color w:val="1CADE4" w:themeColor="accent1"/>
+                                        <w:sz w:val="26"/>
+                                        <w:szCs w:val="26"/>
+                                      </w:rPr>
+                                      <w:t xml:space="preserve"> Ahmed</w:t>
                                     </w:r>
                                   </w:sdtContent>
                                 </w:sdt>
@@ -3782,6 +3810,7 @@
                               <w:dataBinding w:prefixMappings="xmlns:ns0='http://purl.org/dc/elements/1.1/' xmlns:ns1='http://schemas.openxmlformats.org/package/2006/metadata/core-properties' " w:xpath="/ns1:coreProperties[1]/ns0:creator[1]" w:storeItemID="{6C3C8BC8-F283-45AE-878A-BAB7291924A1}"/>
                               <w:text/>
                             </w:sdtPr>
+                            <w:sdtEndPr/>
                             <w:sdtContent>
                               <w:proofErr w:type="spellStart"/>
                               <w:r>
@@ -3841,6 +3870,7 @@
                               <w:dataBinding w:prefixMappings="xmlns:ns0='http://schemas.openxmlformats.org/officeDocument/2006/extended-properties' " w:xpath="/ns0:Properties[1]/ns0:Company[1]" w:storeItemID="{6668398D-A668-4E3E-A5EB-62B293D839F1}"/>
                               <w:text/>
                             </w:sdtPr>
+                            <w:sdtEndPr/>
                             <w:sdtContent>
                               <w:r>
                                 <w:rPr>
@@ -4068,11 +4098,7 @@
               </mc:Choice>
               <mc:Fallback>
                 <w:pict>
-                  <v:shapetype w14:anchorId="36A54B90" id="_x0000_t202" coordsize="21600,21600" o:spt="202" path="m,l,21600r21600,l21600,xe">
-                    <v:stroke joinstyle="miter"/>
-                    <v:path gradientshapeok="t" o:connecttype="rect"/>
-                  </v:shapetype>
-                  <v:shape id="Text Box 1" o:spid="_x0000_s1056" type="#_x0000_t202" style="position:absolute;margin-left:0;margin-top:0;width:4in;height:84.25pt;z-index:251660288;visibility:visible;mso-wrap-style:square;mso-width-percent:450;mso-height-percent:0;mso-left-percent:420;mso-top-percent:175;mso-wrap-distance-left:9pt;mso-wrap-distance-top:0;mso-wrap-distance-right:9pt;mso-wrap-distance-bottom:0;mso-position-horizontal-relative:page;mso-position-vertical-relative:page;mso-width-percent:450;mso-height-percent:0;mso-left-percent:420;mso-top-percent:175;mso-width-relative:page;mso-height-relative:margin;v-text-anchor:top" o:gfxdata="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" filled="f" stroked="f" strokeweight=".5pt">
+                  <v:shape w14:anchorId="36A54B90" id="Text Box 1" o:spid="_x0000_s1056" type="#_x0000_t202" style="position:absolute;margin-left:0;margin-top:0;width:4in;height:84.25pt;z-index:251660288;visibility:visible;mso-wrap-style:square;mso-width-percent:450;mso-height-percent:0;mso-left-percent:420;mso-top-percent:175;mso-wrap-distance-left:9pt;mso-wrap-distance-top:0;mso-wrap-distance-right:9pt;mso-wrap-distance-bottom:0;mso-position-horizontal-relative:page;mso-position-vertical-relative:page;mso-width-percent:450;mso-height-percent:0;mso-left-percent:420;mso-top-percent:175;mso-width-relative:page;mso-height-relative:margin;v-text-anchor:top" o:gfxdata="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" filled="f" stroked="f" strokeweight=".5pt">
                     <v:textbox style="mso-fit-shape-to-text:t" inset="0,0,0,0">
                       <w:txbxContent>
                         <w:p>
@@ -4314,23 +4340,14 @@
           <w:r>
             <w:fldChar w:fldCharType="separate"/>
           </w:r>
-          <w:hyperlink w:anchor="_Toc124622737" w:history="1">
-            <w:r>
-              <w:rPr>
-                <w:rStyle w:val="Hyperlink"/>
-                <w:noProof/>
-                <w:rtl/>
-                <w:lang w:bidi="ar-EG"/>
-              </w:rPr>
-              <w:t>1</w:t>
-            </w:r>
+          <w:hyperlink w:anchor="_Toc124624483" w:history="1">
             <w:r>
               <w:rPr>
                 <w:rStyle w:val="Hyperlink"/>
                 <w:noProof/>
                 <w:lang w:bidi="ar-EG"/>
               </w:rPr>
-              <w:t>-intro :</w:t>
+              <w:t>1-intro:</w:t>
             </w:r>
             <w:r>
               <w:rPr>
@@ -4351,7 +4368,7 @@
                 <w:noProof/>
                 <w:webHidden/>
               </w:rPr>
-              <w:instrText xml:space="preserve"> PAGEREF _Toc124622737 \h </w:instrText>
+              <w:instrText xml:space="preserve"> PAGEREF _Toc124624483 \h </w:instrText>
             </w:r>
             <w:r>
               <w:rPr>
@@ -4371,7 +4388,202 @@
                 <w:noProof/>
                 <w:webHidden/>
               </w:rPr>
-              <w:t>1</w:t>
+              <w:t>2</w:t>
+            </w:r>
+            <w:r>
+              <w:rPr>
+                <w:noProof/>
+                <w:webHidden/>
+              </w:rPr>
+              <w:fldChar w:fldCharType="end"/>
+            </w:r>
+          </w:hyperlink>
+        </w:p>
+        <w:p>
+          <w:pPr>
+            <w:pStyle w:val="TOC1"/>
+            <w:tabs>
+              <w:tab w:val="right" w:leader="dot" w:pos="9350"/>
+            </w:tabs>
+            <w:rPr>
+              <w:rFonts w:cstheme="minorBidi"/>
+              <w:noProof/>
+            </w:rPr>
+          </w:pPr>
+          <w:hyperlink w:anchor="_Toc124624484" w:history="1">
+            <w:r>
+              <w:rPr>
+                <w:rStyle w:val="Hyperlink"/>
+                <w:noProof/>
+                <w:rtl/>
+                <w:lang w:bidi="ar-EG"/>
+              </w:rPr>
+              <w:t>2</w:t>
+            </w:r>
+            <w:r>
+              <w:rPr>
+                <w:rStyle w:val="Hyperlink"/>
+                <w:noProof/>
+                <w:lang w:bidi="ar-EG"/>
+              </w:rPr>
+              <w:t xml:space="preserve">- </w:t>
+            </w:r>
+            <w:r>
+              <w:rPr>
+                <w:rStyle w:val="Hyperlink"/>
+                <w:noProof/>
+              </w:rPr>
+              <w:t>Use Exceptions Rather Than Return Codes</w:t>
+            </w:r>
+            <w:r>
+              <w:rPr>
+                <w:rStyle w:val="Hyperlink"/>
+                <w:noProof/>
+                <w:lang w:bidi="ar-EG"/>
+              </w:rPr>
+              <w:t xml:space="preserve"> :</w:t>
+            </w:r>
+            <w:r>
+              <w:rPr>
+                <w:noProof/>
+                <w:webHidden/>
+              </w:rPr>
+              <w:tab/>
+            </w:r>
+            <w:r>
+              <w:rPr>
+                <w:noProof/>
+                <w:webHidden/>
+              </w:rPr>
+              <w:fldChar w:fldCharType="begin"/>
+            </w:r>
+            <w:r>
+              <w:rPr>
+                <w:noProof/>
+                <w:webHidden/>
+              </w:rPr>
+              <w:instrText xml:space="preserve"> PAGEREF _Toc124624484 \h </w:instrText>
+            </w:r>
+            <w:r>
+              <w:rPr>
+                <w:noProof/>
+                <w:webHidden/>
+              </w:rPr>
+            </w:r>
+            <w:r>
+              <w:rPr>
+                <w:noProof/>
+                <w:webHidden/>
+              </w:rPr>
+              <w:fldChar w:fldCharType="separate"/>
+            </w:r>
+            <w:r>
+              <w:rPr>
+                <w:noProof/>
+                <w:webHidden/>
+              </w:rPr>
+              <w:t>2</w:t>
+            </w:r>
+            <w:r>
+              <w:rPr>
+                <w:noProof/>
+                <w:webHidden/>
+              </w:rPr>
+              <w:fldChar w:fldCharType="end"/>
+            </w:r>
+          </w:hyperlink>
+        </w:p>
+        <w:p>
+          <w:pPr>
+            <w:pStyle w:val="TOC1"/>
+            <w:tabs>
+              <w:tab w:val="right" w:leader="dot" w:pos="9350"/>
+            </w:tabs>
+            <w:rPr>
+              <w:rFonts w:cstheme="minorBidi"/>
+              <w:noProof/>
+            </w:rPr>
+          </w:pPr>
+          <w:hyperlink w:anchor="_Toc124624485" w:history="1">
+            <w:r>
+              <w:rPr>
+                <w:rStyle w:val="Hyperlink"/>
+                <w:noProof/>
+                <w:rtl/>
+                <w:lang w:bidi="ar-EG"/>
+              </w:rPr>
+              <w:t>2</w:t>
+            </w:r>
+            <w:r>
+              <w:rPr>
+                <w:rStyle w:val="Hyperlink"/>
+                <w:noProof/>
+                <w:lang w:bidi="ar-EG"/>
+              </w:rPr>
+              <w:t>-</w:t>
+            </w:r>
+            <w:r>
+              <w:rPr>
+                <w:rStyle w:val="Hyperlink"/>
+                <w:noProof/>
+              </w:rPr>
+              <w:t xml:space="preserve"> Write Your </w:t>
+            </w:r>
+            <w:r>
+              <w:rPr>
+                <w:rStyle w:val="Hyperlink"/>
+                <w:rFonts w:ascii="Courier-Bold" w:hAnsi="Courier-Bold"/>
+                <w:noProof/>
+              </w:rPr>
+              <w:t xml:space="preserve">Try-Catch-Finally </w:t>
+            </w:r>
+            <w:r>
+              <w:rPr>
+                <w:rStyle w:val="Hyperlink"/>
+                <w:noProof/>
+              </w:rPr>
+              <w:t>Statement First:</w:t>
+            </w:r>
+            <w:r>
+              <w:rPr>
+                <w:noProof/>
+                <w:webHidden/>
+              </w:rPr>
+              <w:tab/>
+            </w:r>
+            <w:r>
+              <w:rPr>
+                <w:noProof/>
+                <w:webHidden/>
+              </w:rPr>
+              <w:fldChar w:fldCharType="begin"/>
+            </w:r>
+            <w:r>
+              <w:rPr>
+                <w:noProof/>
+                <w:webHidden/>
+              </w:rPr>
+              <w:instrText xml:space="preserve"> PAGEREF _Toc124624485 \h </w:instrText>
+            </w:r>
+            <w:r>
+              <w:rPr>
+                <w:noProof/>
+                <w:webHidden/>
+              </w:rPr>
+            </w:r>
+            <w:r>
+              <w:rPr>
+                <w:noProof/>
+                <w:webHidden/>
+              </w:rPr>
+              <w:fldChar w:fldCharType="separate"/>
+            </w:r>
+            <w:r>
+              <w:rPr>
+                <w:noProof/>
+                <w:webHidden/>
+              </w:rPr>
+              <w:t>3</w:t>
             </w:r>
             <w:r>
               <w:rPr>
@@ -4543,124 +4755,94 @@
       <w:pPr>
         <w:bidi/>
         <w:rPr>
-          <w:rtl/>
-          <w:lang w:bidi="ar-EG"/>
-        </w:rPr>
-      </w:pPr>
-    </w:p>
-    <w:p>
-      <w:pPr>
-        <w:bidi/>
-        <w:rPr>
-          <w:rtl/>
-          <w:lang w:bidi="ar-EG"/>
-        </w:rPr>
-      </w:pPr>
-    </w:p>
-    <w:p>
-      <w:pPr>
-        <w:bidi/>
-        <w:rPr>
-          <w:rtl/>
-          <w:lang w:bidi="ar-EG"/>
-        </w:rPr>
-      </w:pPr>
-    </w:p>
-    <w:p>
-      <w:pPr>
-        <w:bidi/>
-        <w:rPr>
-          <w:rtl/>
-          <w:lang w:bidi="ar-EG"/>
-        </w:rPr>
-      </w:pPr>
-    </w:p>
-    <w:p>
-      <w:pPr>
-        <w:bidi/>
-        <w:rPr>
-          <w:rtl/>
-          <w:lang w:bidi="ar-EG"/>
-        </w:rPr>
-      </w:pPr>
-    </w:p>
-    <w:p>
-      <w:pPr>
-        <w:bidi/>
-        <w:rPr>
-          <w:rtl/>
-          <w:lang w:bidi="ar-EG"/>
-        </w:rPr>
-      </w:pPr>
-    </w:p>
-    <w:p>
-      <w:pPr>
-        <w:bidi/>
-        <w:rPr>
-          <w:rtl/>
-          <w:lang w:bidi="ar-EG"/>
-        </w:rPr>
-      </w:pPr>
-    </w:p>
-    <w:p>
-      <w:pPr>
-        <w:bidi/>
-        <w:rPr>
-          <w:rtl/>
-          <w:lang w:bidi="ar-EG"/>
-        </w:rPr>
-      </w:pPr>
-    </w:p>
-    <w:p>
-      <w:pPr>
-        <w:bidi/>
-        <w:rPr>
-          <w:rtl/>
-          <w:lang w:bidi="ar-EG"/>
-        </w:rPr>
-      </w:pPr>
-    </w:p>
-    <w:p>
-      <w:pPr>
-        <w:bidi/>
-        <w:rPr>
-          <w:rtl/>
-          <w:lang w:bidi="ar-EG"/>
-        </w:rPr>
-      </w:pPr>
-    </w:p>
-    <w:p>
-      <w:pPr>
-        <w:bidi/>
-        <w:rPr>
-          <w:rtl/>
-          <w:lang w:bidi="ar-EG"/>
-        </w:rPr>
-      </w:pPr>
-    </w:p>
-    <w:p>
-      <w:pPr>
-        <w:bidi/>
-        <w:rPr>
-          <w:rtl/>
-          <w:lang w:bidi="ar-EG"/>
-        </w:rPr>
-      </w:pPr>
-    </w:p>
-    <w:p>
-      <w:pPr>
-        <w:bidi/>
-        <w:rPr>
-          <w:rtl/>
-          <w:lang w:bidi="ar-EG"/>
-        </w:rPr>
-      </w:pPr>
-    </w:p>
-    <w:p>
-      <w:pPr>
-        <w:bidi/>
-        <w:rPr>
-          <w:rtl/>
+          <w:lang w:bidi="ar-EG"/>
+        </w:rPr>
+      </w:pPr>
+    </w:p>
+    <w:p>
+      <w:pPr>
+        <w:bidi/>
+        <w:rPr>
+          <w:lang w:bidi="ar-EG"/>
+        </w:rPr>
+      </w:pPr>
+    </w:p>
+    <w:p>
+      <w:pPr>
+        <w:bidi/>
+        <w:rPr>
+          <w:lang w:bidi="ar-EG"/>
+        </w:rPr>
+      </w:pPr>
+    </w:p>
+    <w:p>
+      <w:pPr>
+        <w:bidi/>
+        <w:rPr>
+          <w:lang w:bidi="ar-EG"/>
+        </w:rPr>
+      </w:pPr>
+    </w:p>
+    <w:p>
+      <w:pPr>
+        <w:bidi/>
+        <w:rPr>
+          <w:lang w:bidi="ar-EG"/>
+        </w:rPr>
+      </w:pPr>
+    </w:p>
+    <w:p>
+      <w:pPr>
+        <w:bidi/>
+        <w:rPr>
+          <w:lang w:bidi="ar-EG"/>
+        </w:rPr>
+      </w:pPr>
+    </w:p>
+    <w:p>
+      <w:pPr>
+        <w:bidi/>
+        <w:rPr>
+          <w:lang w:bidi="ar-EG"/>
+        </w:rPr>
+      </w:pPr>
+    </w:p>
+    <w:p>
+      <w:pPr>
+        <w:bidi/>
+        <w:rPr>
+          <w:lang w:bidi="ar-EG"/>
+        </w:rPr>
+      </w:pPr>
+    </w:p>
+    <w:p>
+      <w:pPr>
+        <w:bidi/>
+        <w:rPr>
+          <w:lang w:bidi="ar-EG"/>
+        </w:rPr>
+      </w:pPr>
+    </w:p>
+    <w:p>
+      <w:pPr>
+        <w:bidi/>
+        <w:rPr>
+          <w:lang w:bidi="ar-EG"/>
+        </w:rPr>
+      </w:pPr>
+    </w:p>
+    <w:p>
+      <w:pPr>
+        <w:bidi/>
+        <w:rPr>
+          <w:lang w:bidi="ar-EG"/>
+        </w:rPr>
+      </w:pPr>
+    </w:p>
+    <w:p>
+      <w:pPr>
+        <w:bidi/>
+        <w:rPr>
           <w:lang w:bidi="ar-EG"/>
         </w:rPr>
       </w:pPr>
@@ -4677,34 +4859,3653 @@
       <w:pPr>
         <w:pStyle w:val="Heading1"/>
         <w:rPr>
-          <w:rtl/>
-          <w:lang w:bidi="ar-EG"/>
-        </w:rPr>
-      </w:pPr>
-      <w:bookmarkStart w:id="0" w:name="_Toc124622737"/>
+          <w:lang w:bidi="ar-EG"/>
+        </w:rPr>
+      </w:pPr>
+      <w:bookmarkStart w:id="0" w:name="_Toc124624483"/>
       <w:r>
+        <w:rPr>
+          <w:lang w:bidi="ar-EG"/>
+        </w:rPr>
+        <w:lastRenderedPageBreak/>
+        <w:t>1-</w:t>
+      </w:r>
+      <w:r>
+        <w:rPr>
+          <w:lang w:bidi="ar-EG"/>
+        </w:rPr>
+        <w:t>intro:</w:t>
+      </w:r>
+      <w:bookmarkEnd w:id="0"/>
+    </w:p>
+    <w:p>
+      <w:pPr>
+        <w:bidi/>
+        <w:rPr>
+          <w:lang w:bidi="ar-EG"/>
+        </w:rPr>
+      </w:pPr>
+    </w:p>
+    <w:p>
+      <w:pPr>
+        <w:bidi/>
         <w:rPr>
           <w:rFonts w:hint="cs"/>
           <w:rtl/>
           <w:lang w:bidi="ar-EG"/>
         </w:rPr>
-        <w:lastRenderedPageBreak/>
-        <w:t>1</w:t>
+      </w:pPr>
+      <w:r>
+        <w:rPr>
+          <w:rFonts w:hint="cs"/>
+          <w:rtl/>
+          <w:lang w:bidi="ar-EG"/>
+        </w:rPr>
+        <w:t>عم بوب بيبداء الشبتر وبيقلك  يمكن حاجه غريبه ان يكون في شابتر كامل عن ال</w:t>
       </w:r>
       <w:r>
         <w:rPr>
           <w:lang w:bidi="ar-EG"/>
         </w:rPr>
-        <w:t>-intro :</w:t>
+        <w:t>Error handling</w:t>
       </w:r>
-      <w:bookmarkEnd w:id="0"/>
       <w:r>
         <w:rPr>
+          <w:rFonts w:hint="cs"/>
           <w:rtl/>
           <w:lang w:bidi="ar-EG"/>
+        </w:rPr>
+        <w:t xml:space="preserve"> ف كتاب بتكلم عن ال</w:t>
+      </w:r>
+      <w:r>
+        <w:rPr>
+          <w:lang w:bidi="ar-EG"/>
+        </w:rPr>
+        <w:t>clean code</w:t>
+      </w:r>
+      <w:r>
+        <w:rPr>
+          <w:rFonts w:hint="cs"/>
+          <w:rtl/>
+          <w:lang w:bidi="ar-EG"/>
+        </w:rPr>
+        <w:t xml:space="preserve"> . </w:t>
+      </w:r>
+    </w:p>
+    <w:p>
+      <w:pPr>
+        <w:bidi/>
+        <w:rPr>
+          <w:rFonts w:hint="cs"/>
+          <w:rtl/>
+          <w:lang w:bidi="ar-EG"/>
+        </w:rPr>
+      </w:pPr>
+      <w:r>
+        <w:rPr>
+          <w:rFonts w:hint="cs"/>
+          <w:rtl/>
+          <w:lang w:bidi="ar-EG"/>
+        </w:rPr>
+        <w:t xml:space="preserve">ب </w:t>
+      </w:r>
+      <w:r>
+        <w:rPr>
+          <w:rFonts w:hint="cs"/>
+          <w:rtl/>
+          <w:lang w:bidi="ar-EG"/>
+        </w:rPr>
+        <w:t>ال</w:t>
+      </w:r>
+      <w:r>
+        <w:rPr>
+          <w:lang w:bidi="ar-EG"/>
+        </w:rPr>
+        <w:t>Error handling</w:t>
+      </w:r>
+      <w:r>
+        <w:rPr>
+          <w:rFonts w:hint="cs"/>
+          <w:rtl/>
+          <w:lang w:bidi="ar-EG"/>
+        </w:rPr>
+        <w:t xml:space="preserve"> هنا حاجه بتعملها مع   الكود وممكن يكون ال </w:t>
+      </w:r>
+      <w:r>
+        <w:rPr>
+          <w:lang w:bidi="ar-EG"/>
+        </w:rPr>
+        <w:t xml:space="preserve">input </w:t>
+      </w:r>
+      <w:r>
+        <w:rPr>
+          <w:rFonts w:hint="cs"/>
+          <w:rtl/>
+          <w:lang w:bidi="ar-EG"/>
+        </w:rPr>
+        <w:t xml:space="preserve"> غلط والبرنامج يضرب  ف  دورنا كمبرمجين  ان نصلح الدنيا ونتاكد ان الكود بيقوم بدوره تمم . </w:t>
+      </w:r>
+    </w:p>
+    <w:p>
+      <w:pPr>
+        <w:pStyle w:val="ListParagraph"/>
+        <w:numPr>
+          <w:ilvl w:val="0"/>
+          <w:numId w:val="32"/>
+        </w:numPr>
+        <w:bidi/>
+        <w:rPr>
+          <w:rtl/>
+          <w:lang w:bidi="ar-EG"/>
+        </w:rPr>
+      </w:pPr>
+      <w:r>
+        <w:rPr>
+          <w:rFonts w:hint="cs"/>
+          <w:rtl/>
+          <w:lang w:bidi="ar-EG"/>
+        </w:rPr>
+        <w:t xml:space="preserve">ف الشابتر ده هنتكلم عن طرق واساليب نكتب بيها </w:t>
+      </w:r>
+      <w:r>
+        <w:rPr>
+          <w:lang w:bidi="ar-EG"/>
+        </w:rPr>
+        <w:t>error handling</w:t>
+      </w:r>
+      <w:r>
+        <w:rPr>
+          <w:rFonts w:hint="cs"/>
+          <w:rtl/>
+          <w:lang w:bidi="ar-EG"/>
+        </w:rPr>
+        <w:t xml:space="preserve"> بشكل </w:t>
+      </w:r>
+      <w:r>
+        <w:rPr>
+          <w:lang w:bidi="ar-EG"/>
+        </w:rPr>
+        <w:t xml:space="preserve">clean </w:t>
+      </w:r>
+      <w:r>
+        <w:rPr>
+          <w:rFonts w:hint="cs"/>
+          <w:rtl/>
+          <w:lang w:bidi="ar-EG"/>
+        </w:rPr>
+        <w:t xml:space="preserve"> وقوى .  </w:t>
+      </w:r>
+    </w:p>
+    <w:p>
+      <w:pPr>
+        <w:pStyle w:val="Heading1"/>
+        <w:rPr>
+          <w:lang w:bidi="ar-EG"/>
+        </w:rPr>
+      </w:pPr>
+      <w:bookmarkStart w:id="1" w:name="_Toc124624484"/>
+      <w:r>
+        <w:rPr>
+          <w:rFonts w:hint="cs"/>
+          <w:rtl/>
+          <w:lang w:bidi="ar-EG"/>
+        </w:rPr>
+        <w:t>2</w:t>
+      </w:r>
+      <w:r>
+        <w:rPr>
+          <w:lang w:bidi="ar-EG"/>
+        </w:rPr>
+        <w:t xml:space="preserve">- </w:t>
+      </w:r>
+      <w:r>
+        <w:rPr>
+          <w:rFonts w:eastAsiaTheme="minorEastAsia"/>
+        </w:rPr>
+        <w:t>Use Exceptions Rather Than Return Codes</w:t>
+      </w:r>
+      <w:r>
+        <w:rPr>
+          <w:lang w:bidi="ar-EG"/>
+        </w:rPr>
+        <w:t xml:space="preserve"> :</w:t>
+      </w:r>
+      <w:bookmarkEnd w:id="1"/>
+    </w:p>
+    <w:p>
+      <w:pPr>
+        <w:bidi/>
+        <w:rPr>
+          <w:lang w:bidi="ar-EG"/>
+        </w:rPr>
+      </w:pPr>
+    </w:p>
+    <w:p>
+      <w:pPr>
+        <w:bidi/>
+        <w:rPr>
+          <w:rFonts w:hint="cs"/>
+          <w:rtl/>
+          <w:lang w:bidi="ar-EG"/>
+        </w:rPr>
+      </w:pPr>
+      <w:r>
+        <w:rPr>
+          <w:rFonts w:hint="cs"/>
+          <w:rtl/>
+          <w:lang w:bidi="ar-EG"/>
+        </w:rPr>
+        <w:t xml:space="preserve">الاحسن نستخدام ال </w:t>
+      </w:r>
+      <w:r>
+        <w:t>Exceptions</w:t>
+      </w:r>
+      <w:r>
+        <w:rPr>
+          <w:rFonts w:hint="cs"/>
+          <w:rtl/>
+          <w:lang w:bidi="ar-EG"/>
+        </w:rPr>
+        <w:t xml:space="preserve"> بدال منرجع </w:t>
+      </w:r>
+      <w:r>
+        <w:rPr>
+          <w:lang w:bidi="ar-EG"/>
+        </w:rPr>
+        <w:t>error code</w:t>
+      </w:r>
+      <w:r>
+        <w:rPr>
+          <w:rFonts w:hint="cs"/>
+          <w:rtl/>
+          <w:lang w:bidi="ar-EG"/>
+        </w:rPr>
+        <w:t xml:space="preserve"> . زمان كان فيه لوغات كتير مفهاش  </w:t>
+      </w:r>
+      <w:r>
+        <w:t>Exceptions</w:t>
+      </w:r>
+      <w:r>
+        <w:rPr>
+          <w:rFonts w:hint="cs"/>
+          <w:rtl/>
+        </w:rPr>
+        <w:t xml:space="preserve"> والطرق الى كانت مستخدامه عشان  تهندل ال </w:t>
+      </w:r>
+      <w:r>
+        <w:t>error</w:t>
+      </w:r>
+      <w:r>
+        <w:rPr>
+          <w:rFonts w:hint="cs"/>
+          <w:rtl/>
+          <w:lang w:bidi="ar-EG"/>
+        </w:rPr>
+        <w:t xml:space="preserve"> كانت محدوده لما ب</w:t>
+      </w:r>
+      <w:r>
+        <w:rPr>
+          <w:rFonts w:hint="cs"/>
+          <w:rtl/>
+          <w:lang w:bidi="ar-EG"/>
+        </w:rPr>
+        <w:t xml:space="preserve">تحظ </w:t>
+      </w:r>
+      <w:r>
+        <w:rPr>
+          <w:lang w:bidi="ar-EG"/>
+        </w:rPr>
+        <w:t>error flag</w:t>
+      </w:r>
+      <w:r>
+        <w:rPr>
+          <w:rFonts w:hint="cs"/>
+          <w:rtl/>
+          <w:lang w:bidi="ar-EG"/>
+        </w:rPr>
+        <w:t xml:space="preserve"> اوبترجع </w:t>
+      </w:r>
+      <w:r>
+        <w:rPr>
+          <w:lang w:bidi="ar-EG"/>
+        </w:rPr>
+        <w:t>error code</w:t>
+      </w:r>
+      <w:r>
+        <w:rPr>
+          <w:rFonts w:hint="cs"/>
+          <w:rtl/>
+          <w:lang w:bidi="ar-EG"/>
+        </w:rPr>
+        <w:t xml:space="preserve"> زى الاسكرين دى: </w:t>
+      </w:r>
+    </w:p>
+    <w:p>
+      <w:pPr>
+        <w:bidi/>
+        <w:rPr>
+          <w:lang w:bidi="ar-EG"/>
+        </w:rPr>
+      </w:pPr>
+      <w:r>
+        <w:rPr>
+          <w:rFonts w:cs="Arial"/>
+          <w:rtl/>
+          <w:lang w:bidi="ar-EG"/>
+        </w:rPr>
+        <w:drawing>
+          <wp:anchor distT="0" distB="0" distL="114300" distR="114300" simplePos="0" relativeHeight="251699200" behindDoc="0" locked="0" layoutInCell="1" allowOverlap="1" wp14:anchorId="2B960996" wp14:editId="35FA98A8">
+            <wp:simplePos x="0" y="0"/>
+            <wp:positionH relativeFrom="column">
+              <wp:posOffset>46990</wp:posOffset>
+            </wp:positionH>
+            <wp:positionV relativeFrom="paragraph">
+              <wp:posOffset>142306</wp:posOffset>
+            </wp:positionV>
+            <wp:extent cx="4237630" cy="2670703"/>
+            <wp:effectExtent l="0" t="0" r="0" b="0"/>
+            <wp:wrapNone/>
+            <wp:docPr id="49" name="Picture 49"/>
+            <wp:cNvGraphicFramePr>
+              <a:graphicFrameLocks xmlns:a="http://schemas.openxmlformats.org/drawingml/2006/main" noChangeAspect="1"/>
+            </wp:cNvGraphicFramePr>
+            <a:graphic xmlns:a="http://schemas.openxmlformats.org/drawingml/2006/main">
+              <a:graphicData uri="http://schemas.openxmlformats.org/drawingml/2006/picture">
+                <pic:pic xmlns:pic="http://schemas.openxmlformats.org/drawingml/2006/picture">
+                  <pic:nvPicPr>
+                    <pic:cNvPr id="1" name=""/>
+                    <pic:cNvPicPr/>
+                  </pic:nvPicPr>
+                  <pic:blipFill>
+                    <a:blip r:embed="rId10">
+                      <a:extLst>
+                        <a:ext uri="{28A0092B-C50C-407E-A947-70E740481C1C}">
+                          <a14:useLocalDpi xmlns:a14="http://schemas.microsoft.com/office/drawing/2010/main" val="0"/>
+                        </a:ext>
+                      </a:extLst>
+                    </a:blip>
+                    <a:stretch>
+                      <a:fillRect/>
+                    </a:stretch>
+                  </pic:blipFill>
+                  <pic:spPr>
+                    <a:xfrm>
+                      <a:off x="0" y="0"/>
+                      <a:ext cx="4237630" cy="2670703"/>
+                    </a:xfrm>
+                    <a:prstGeom prst="rect">
+                      <a:avLst/>
+                    </a:prstGeom>
+                  </pic:spPr>
+                </pic:pic>
+              </a:graphicData>
+            </a:graphic>
+          </wp:anchor>
+        </w:drawing>
+      </w:r>
+    </w:p>
+    <w:p>
+      <w:pPr>
+        <w:bidi/>
+        <w:rPr>
+          <w:lang w:bidi="ar-EG"/>
+        </w:rPr>
+      </w:pPr>
+    </w:p>
+    <w:p>
+      <w:pPr>
+        <w:bidi/>
+        <w:rPr>
+          <w:lang w:bidi="ar-EG"/>
+        </w:rPr>
+      </w:pPr>
+    </w:p>
+    <w:p>
+      <w:pPr>
+        <w:bidi/>
+        <w:rPr>
+          <w:lang w:bidi="ar-EG"/>
+        </w:rPr>
+      </w:pPr>
+    </w:p>
+    <w:p>
+      <w:pPr>
+        <w:bidi/>
+        <w:rPr>
+          <w:lang w:bidi="ar-EG"/>
+        </w:rPr>
+      </w:pPr>
+    </w:p>
+    <w:p>
+      <w:pPr>
+        <w:bidi/>
+        <w:rPr>
+          <w:lang w:bidi="ar-EG"/>
+        </w:rPr>
+      </w:pPr>
+    </w:p>
+    <w:p>
+      <w:pPr>
+        <w:bidi/>
+        <w:rPr>
+          <w:lang w:bidi="ar-EG"/>
+        </w:rPr>
+      </w:pPr>
+    </w:p>
+    <w:p>
+      <w:pPr>
+        <w:bidi/>
+        <w:rPr>
+          <w:lang w:bidi="ar-EG"/>
+        </w:rPr>
+      </w:pPr>
+    </w:p>
+    <w:p>
+      <w:pPr>
+        <w:bidi/>
+        <w:rPr>
+          <w:lang w:bidi="ar-EG"/>
+        </w:rPr>
+      </w:pPr>
+    </w:p>
+    <w:p>
+      <w:pPr>
+        <w:bidi/>
+        <w:rPr>
+          <w:lang w:bidi="ar-EG"/>
+        </w:rPr>
+      </w:pPr>
+    </w:p>
+    <w:p>
+      <w:pPr>
+        <w:bidi/>
+        <w:rPr>
+          <w:lang w:bidi="ar-EG"/>
+        </w:rPr>
+      </w:pPr>
+    </w:p>
+    <w:p>
+      <w:pPr>
+        <w:bidi/>
+        <w:rPr>
+          <w:rtl/>
+          <w:lang w:bidi="ar-EG"/>
+        </w:rPr>
+      </w:pPr>
+    </w:p>
+    <w:p>
+      <w:pPr>
+        <w:bidi/>
+        <w:rPr>
+          <w:rtl/>
+          <w:lang w:bidi="ar-EG"/>
+        </w:rPr>
+      </w:pPr>
+    </w:p>
+    <w:p>
+      <w:pPr>
+        <w:pStyle w:val="ListParagraph"/>
+        <w:numPr>
+          <w:ilvl w:val="0"/>
+          <w:numId w:val="32"/>
+        </w:numPr>
+        <w:bidi/>
+        <w:rPr>
+          <w:lang w:bidi="ar-EG"/>
+        </w:rPr>
+      </w:pPr>
+      <w:r>
+        <w:rPr>
+          <w:rFonts w:hint="cs"/>
+          <w:rtl/>
+          <w:lang w:bidi="ar-EG"/>
+        </w:rPr>
+        <w:t>الاسكرين دى بتوضح الطرق الى كانت بستخدامه زمان لعمل  هاندل لل</w:t>
+      </w:r>
+      <w:r>
+        <w:rPr>
+          <w:lang w:bidi="ar-EG"/>
+        </w:rPr>
+        <w:t>error</w:t>
+      </w:r>
+      <w:r>
+        <w:rPr>
+          <w:rFonts w:hint="cs"/>
+          <w:rtl/>
+          <w:lang w:bidi="ar-EG"/>
+        </w:rPr>
+        <w:t xml:space="preserve"> : المشكله ف الطريقه دى انها بتلخبط الى هيستخدام الطرق دى  .</w:t>
+      </w:r>
+    </w:p>
+    <w:p>
+      <w:pPr>
+        <w:pStyle w:val="ListParagraph"/>
+        <w:bidi/>
+        <w:rPr>
+          <w:rFonts w:hint="cs"/>
+          <w:rtl/>
+          <w:lang w:bidi="ar-EG"/>
+        </w:rPr>
+      </w:pPr>
+      <w:r>
+        <w:rPr>
+          <w:rFonts w:hint="cs"/>
+          <w:rtl/>
+          <w:lang w:bidi="ar-EG"/>
+        </w:rPr>
+        <w:t xml:space="preserve"> والاحسن ان نعمل  </w:t>
+      </w:r>
+      <w:r>
+        <w:rPr>
+          <w:lang w:bidi="ar-EG"/>
+        </w:rPr>
+        <w:t xml:space="preserve">throw exception </w:t>
+      </w:r>
+      <w:r>
+        <w:rPr>
+          <w:rFonts w:hint="cs"/>
+          <w:rtl/>
+          <w:lang w:bidi="ar-EG"/>
+        </w:rPr>
+        <w:t xml:space="preserve"> زى الصوره الى جايه :</w:t>
+      </w:r>
+      <w:r>
+        <w:rPr>
+          <w:rFonts w:hint="cs"/>
+          <w:rtl/>
+          <w:lang w:bidi="ar-EG"/>
+        </w:rPr>
+        <w:t xml:space="preserve">والطريقه الى جايه احسن عشان خلصتنا من مشكلتين   ف الكود الى فات  </w:t>
+      </w:r>
+    </w:p>
+    <w:p>
+      <w:pPr>
+        <w:pStyle w:val="ListParagraph"/>
+        <w:numPr>
+          <w:ilvl w:val="0"/>
+          <w:numId w:val="33"/>
+        </w:numPr>
+        <w:bidi/>
+        <w:rPr>
+          <w:lang w:bidi="ar-EG"/>
+        </w:rPr>
+      </w:pPr>
+      <w:r>
+        <w:rPr>
+          <w:rFonts w:hint="cs"/>
+          <w:rtl/>
+          <w:lang w:bidi="ar-EG"/>
+        </w:rPr>
+        <w:t xml:space="preserve">ان فصلت ال </w:t>
+      </w:r>
+      <w:r>
+        <w:rPr>
+          <w:lang w:bidi="ar-EG"/>
+        </w:rPr>
+        <w:t xml:space="preserve">logic </w:t>
+      </w:r>
+      <w:r>
+        <w:rPr>
+          <w:rFonts w:hint="cs"/>
+          <w:rtl/>
+          <w:lang w:bidi="ar-EG"/>
+        </w:rPr>
+        <w:t xml:space="preserve"> بتاعنا عن ال </w:t>
+      </w:r>
+      <w:r>
+        <w:rPr>
+          <w:lang w:bidi="ar-EG"/>
+        </w:rPr>
+        <w:t>error handling</w:t>
+      </w:r>
+      <w:r>
+        <w:rPr>
+          <w:rFonts w:hint="cs"/>
+          <w:rtl/>
+          <w:lang w:bidi="ar-EG"/>
+        </w:rPr>
+        <w:t xml:space="preserve"> ف كدة نقدر نشوف كل واحد فيهم  على حدا ونفهمه لواحده بطريقه منفصله.</w:t>
+      </w:r>
+    </w:p>
+    <w:p>
+      <w:pPr>
+        <w:pStyle w:val="ListParagraph"/>
+        <w:numPr>
+          <w:ilvl w:val="0"/>
+          <w:numId w:val="33"/>
+        </w:numPr>
+        <w:bidi/>
+        <w:rPr>
+          <w:rFonts w:hint="cs"/>
+          <w:lang w:bidi="ar-EG"/>
+        </w:rPr>
+      </w:pPr>
+      <w:r>
+        <w:rPr>
+          <w:rFonts w:hint="cs"/>
+          <w:rtl/>
+          <w:lang w:bidi="ar-EG"/>
+        </w:rPr>
+        <w:t xml:space="preserve">انها خلت شكل الكود احسن ومنظم اكتر . </w:t>
+      </w:r>
+    </w:p>
+    <w:p>
+      <w:pPr>
+        <w:pStyle w:val="ListParagraph"/>
+        <w:numPr>
+          <w:ilvl w:val="0"/>
+          <w:numId w:val="33"/>
+        </w:numPr>
+        <w:bidi/>
+        <w:rPr>
+          <w:lang w:bidi="ar-EG"/>
+        </w:rPr>
+      </w:pPr>
+      <w:r>
+        <w:rPr>
+          <w:rFonts w:hint="cs"/>
+          <w:rtl/>
+          <w:lang w:bidi="ar-EG"/>
+        </w:rPr>
+        <w:t xml:space="preserve">وطبعا الدوال بقت اصغر . </w:t>
+      </w:r>
+    </w:p>
+    <w:p>
+      <w:pPr>
+        <w:bidi/>
+        <w:rPr>
+          <w:rFonts w:hint="cs"/>
+          <w:rtl/>
+          <w:lang w:bidi="ar-EG"/>
+        </w:rPr>
+      </w:pPr>
+      <w:r>
+        <w:rPr>
+          <w:rFonts w:hint="cs"/>
+          <w:rtl/>
+          <w:lang w:bidi="ar-EG"/>
+        </w:rPr>
+        <w:t xml:space="preserve">الجزء الى جاى انا الى بقوله مش عم بوب: هو مشرحش الاسكرين عشان كان شرحها قبل كده  وكل الى فيها ان  خلى ال </w:t>
+      </w:r>
+      <w:r>
+        <w:rPr>
+          <w:lang w:bidi="ar-EG"/>
+        </w:rPr>
+        <w:t xml:space="preserve">body </w:t>
+      </w:r>
+      <w:r>
+        <w:rPr>
+          <w:rFonts w:hint="cs"/>
+          <w:rtl/>
+          <w:lang w:bidi="ar-EG"/>
+        </w:rPr>
+        <w:t xml:space="preserve">بتاع ال </w:t>
+      </w:r>
+      <w:r>
+        <w:rPr>
+          <w:lang w:bidi="ar-EG"/>
+        </w:rPr>
+        <w:t>try</w:t>
+      </w:r>
+      <w:r>
+        <w:rPr>
+          <w:rFonts w:hint="cs"/>
+          <w:rtl/>
+          <w:lang w:bidi="ar-EG"/>
+        </w:rPr>
+        <w:t xml:space="preserve"> و ال </w:t>
+      </w:r>
+      <w:r>
+        <w:rPr>
+          <w:lang w:bidi="ar-EG"/>
+        </w:rPr>
+        <w:t xml:space="preserve">catch </w:t>
+      </w:r>
+      <w:r>
+        <w:rPr>
+          <w:rFonts w:hint="cs"/>
+          <w:rtl/>
+          <w:lang w:bidi="ar-EG"/>
+        </w:rPr>
+        <w:t xml:space="preserve">  فانكشن بيعمها </w:t>
+      </w:r>
+      <w:r>
+        <w:rPr>
+          <w:lang w:bidi="ar-EG"/>
+        </w:rPr>
+        <w:t>call</w:t>
+      </w:r>
+      <w:r>
+        <w:rPr>
+          <w:rFonts w:hint="cs"/>
+          <w:rtl/>
+          <w:lang w:bidi="ar-EG"/>
+        </w:rPr>
+        <w:t xml:space="preserve"> . </w:t>
+      </w:r>
+    </w:p>
+    <w:p>
+      <w:pPr>
+        <w:pStyle w:val="ListParagraph"/>
+        <w:bidi/>
+        <w:ind w:left="1080"/>
+        <w:rPr>
+          <w:lang w:bidi="ar-EG"/>
+        </w:rPr>
+      </w:pPr>
+    </w:p>
+    <w:p>
+      <w:pPr>
+        <w:bidi/>
+        <w:rPr>
+          <w:lang w:bidi="ar-EG"/>
+        </w:rPr>
+      </w:pPr>
+    </w:p>
+    <w:p>
+      <w:pPr>
+        <w:bidi/>
+        <w:rPr>
+          <w:lang w:bidi="ar-EG"/>
+        </w:rPr>
+      </w:pPr>
+    </w:p>
+    <w:p>
+      <w:pPr>
+        <w:bidi/>
+        <w:rPr>
+          <w:lang w:bidi="ar-EG"/>
+        </w:rPr>
+      </w:pPr>
+    </w:p>
+    <w:p>
+      <w:pPr>
+        <w:bidi/>
+        <w:rPr>
+          <w:lang w:bidi="ar-EG"/>
+        </w:rPr>
+      </w:pPr>
+    </w:p>
+    <w:p>
+      <w:pPr>
+        <w:bidi/>
+        <w:rPr>
+          <w:lang w:bidi="ar-EG"/>
+        </w:rPr>
+      </w:pPr>
+      <w:r>
+        <w:rPr>
+          <w:rFonts w:cs="Arial"/>
+          <w:rtl/>
+          <w:lang w:bidi="ar-EG"/>
+        </w:rPr>
+        <w:lastRenderedPageBreak/>
+        <w:drawing>
+          <wp:anchor distT="0" distB="0" distL="114300" distR="114300" simplePos="0" relativeHeight="251700224" behindDoc="0" locked="0" layoutInCell="1" allowOverlap="1" wp14:anchorId="1907A229" wp14:editId="54E4B943">
+            <wp:simplePos x="0" y="0"/>
+            <wp:positionH relativeFrom="column">
+              <wp:posOffset>-149718</wp:posOffset>
+            </wp:positionH>
+            <wp:positionV relativeFrom="paragraph">
+              <wp:posOffset>6938</wp:posOffset>
+            </wp:positionV>
+            <wp:extent cx="4264278" cy="1524844"/>
+            <wp:effectExtent l="0" t="0" r="3175" b="0"/>
+            <wp:wrapNone/>
+            <wp:docPr id="56" name="Picture 56"/>
+            <wp:cNvGraphicFramePr>
+              <a:graphicFrameLocks xmlns:a="http://schemas.openxmlformats.org/drawingml/2006/main" noChangeAspect="1"/>
+            </wp:cNvGraphicFramePr>
+            <a:graphic xmlns:a="http://schemas.openxmlformats.org/drawingml/2006/main">
+              <a:graphicData uri="http://schemas.openxmlformats.org/drawingml/2006/picture">
+                <pic:pic xmlns:pic="http://schemas.openxmlformats.org/drawingml/2006/picture">
+                  <pic:nvPicPr>
+                    <pic:cNvPr id="1" name=""/>
+                    <pic:cNvPicPr/>
+                  </pic:nvPicPr>
+                  <pic:blipFill>
+                    <a:blip r:embed="rId11">
+                      <a:extLst>
+                        <a:ext uri="{28A0092B-C50C-407E-A947-70E740481C1C}">
+                          <a14:useLocalDpi xmlns:a14="http://schemas.microsoft.com/office/drawing/2010/main" val="0"/>
+                        </a:ext>
+                      </a:extLst>
+                    </a:blip>
+                    <a:stretch>
+                      <a:fillRect/>
+                    </a:stretch>
+                  </pic:blipFill>
+                  <pic:spPr>
+                    <a:xfrm>
+                      <a:off x="0" y="0"/>
+                      <a:ext cx="4264278" cy="1524844"/>
+                    </a:xfrm>
+                    <a:prstGeom prst="rect">
+                      <a:avLst/>
+                    </a:prstGeom>
+                  </pic:spPr>
+                </pic:pic>
+              </a:graphicData>
+            </a:graphic>
+            <wp14:sizeRelH relativeFrom="margin">
+              <wp14:pctWidth>0</wp14:pctWidth>
+            </wp14:sizeRelH>
+            <wp14:sizeRelV relativeFrom="margin">
+              <wp14:pctHeight>0</wp14:pctHeight>
+            </wp14:sizeRelV>
+          </wp:anchor>
+        </w:drawing>
+      </w:r>
+    </w:p>
+    <w:p>
+      <w:pPr>
+        <w:bidi/>
+        <w:rPr>
+          <w:lang w:bidi="ar-EG"/>
+        </w:rPr>
+      </w:pPr>
+    </w:p>
+    <w:p>
+      <w:pPr>
+        <w:bidi/>
+        <w:rPr>
+          <w:lang w:bidi="ar-EG"/>
+        </w:rPr>
+      </w:pPr>
+    </w:p>
+    <w:p>
+      <w:pPr>
+        <w:bidi/>
+        <w:rPr>
+          <w:lang w:bidi="ar-EG"/>
+        </w:rPr>
+      </w:pPr>
+    </w:p>
+    <w:p>
+      <w:pPr>
+        <w:bidi/>
+        <w:rPr>
+          <w:lang w:bidi="ar-EG"/>
+        </w:rPr>
+      </w:pPr>
+    </w:p>
+    <w:p>
+      <w:pPr>
+        <w:bidi/>
+        <w:rPr>
+          <w:lang w:bidi="ar-EG"/>
+        </w:rPr>
+      </w:pPr>
+    </w:p>
+    <w:p>
+      <w:pPr>
+        <w:bidi/>
+        <w:rPr>
+          <w:lang w:bidi="ar-EG"/>
+        </w:rPr>
+      </w:pPr>
+      <w:r>
+        <w:rPr>
+          <w:rFonts w:cs="Arial"/>
+          <w:rtl/>
+          <w:lang w:bidi="ar-EG"/>
+        </w:rPr>
+        <w:drawing>
+          <wp:anchor distT="0" distB="0" distL="114300" distR="114300" simplePos="0" relativeHeight="251701248" behindDoc="0" locked="0" layoutInCell="1" allowOverlap="1" wp14:anchorId="1175140B" wp14:editId="538E971A">
+            <wp:simplePos x="0" y="0"/>
+            <wp:positionH relativeFrom="column">
+              <wp:posOffset>-190256</wp:posOffset>
+            </wp:positionH>
+            <wp:positionV relativeFrom="paragraph">
+              <wp:posOffset>110546</wp:posOffset>
+            </wp:positionV>
+            <wp:extent cx="4309099" cy="1835520"/>
+            <wp:effectExtent l="0" t="0" r="0" b="0"/>
+            <wp:wrapNone/>
+            <wp:docPr id="63" name="Picture 63"/>
+            <wp:cNvGraphicFramePr>
+              <a:graphicFrameLocks xmlns:a="http://schemas.openxmlformats.org/drawingml/2006/main" noChangeAspect="1"/>
+            </wp:cNvGraphicFramePr>
+            <a:graphic xmlns:a="http://schemas.openxmlformats.org/drawingml/2006/main">
+              <a:graphicData uri="http://schemas.openxmlformats.org/drawingml/2006/picture">
+                <pic:pic xmlns:pic="http://schemas.openxmlformats.org/drawingml/2006/picture">
+                  <pic:nvPicPr>
+                    <pic:cNvPr id="1" name=""/>
+                    <pic:cNvPicPr/>
+                  </pic:nvPicPr>
+                  <pic:blipFill>
+                    <a:blip r:embed="rId12">
+                      <a:extLst>
+                        <a:ext uri="{28A0092B-C50C-407E-A947-70E740481C1C}">
+                          <a14:useLocalDpi xmlns:a14="http://schemas.microsoft.com/office/drawing/2010/main" val="0"/>
+                        </a:ext>
+                      </a:extLst>
+                    </a:blip>
+                    <a:stretch>
+                      <a:fillRect/>
+                    </a:stretch>
+                  </pic:blipFill>
+                  <pic:spPr>
+                    <a:xfrm>
+                      <a:off x="0" y="0"/>
+                      <a:ext cx="4309099" cy="1835520"/>
+                    </a:xfrm>
+                    <a:prstGeom prst="rect">
+                      <a:avLst/>
+                    </a:prstGeom>
+                  </pic:spPr>
+                </pic:pic>
+              </a:graphicData>
+            </a:graphic>
+            <wp14:sizeRelH relativeFrom="margin">
+              <wp14:pctWidth>0</wp14:pctWidth>
+            </wp14:sizeRelH>
+            <wp14:sizeRelV relativeFrom="margin">
+              <wp14:pctHeight>0</wp14:pctHeight>
+            </wp14:sizeRelV>
+          </wp:anchor>
+        </w:drawing>
+      </w:r>
+    </w:p>
+    <w:p>
+      <w:pPr>
+        <w:bidi/>
+        <w:rPr>
+          <w:lang w:bidi="ar-EG"/>
+        </w:rPr>
+      </w:pPr>
+    </w:p>
+    <w:p>
+      <w:pPr>
+        <w:bidi/>
+        <w:rPr>
+          <w:lang w:bidi="ar-EG"/>
+        </w:rPr>
+      </w:pPr>
+    </w:p>
+    <w:p>
+      <w:pPr>
+        <w:bidi/>
+        <w:rPr>
+          <w:lang w:bidi="ar-EG"/>
+        </w:rPr>
+      </w:pPr>
+    </w:p>
+    <w:p>
+      <w:pPr>
+        <w:bidi/>
+        <w:rPr>
+          <w:lang w:bidi="ar-EG"/>
+        </w:rPr>
+      </w:pPr>
+    </w:p>
+    <w:p>
+      <w:pPr>
+        <w:bidi/>
+        <w:rPr>
+          <w:lang w:bidi="ar-EG"/>
+        </w:rPr>
+      </w:pPr>
+    </w:p>
+    <w:p>
+      <w:pPr>
+        <w:bidi/>
+        <w:rPr>
+          <w:lang w:bidi="ar-EG"/>
+        </w:rPr>
+      </w:pPr>
+    </w:p>
+    <w:p>
+      <w:pPr>
+        <w:bidi/>
+        <w:rPr>
+          <w:lang w:bidi="ar-EG"/>
+        </w:rPr>
+      </w:pPr>
+    </w:p>
+    <w:p>
+      <w:pPr>
+        <w:bidi/>
+        <w:rPr>
+          <w:lang w:bidi="ar-EG"/>
+        </w:rPr>
+      </w:pPr>
+    </w:p>
+    <w:p>
+      <w:pPr>
+        <w:bidi/>
+        <w:rPr>
+          <w:lang w:bidi="ar-EG"/>
+        </w:rPr>
+      </w:pPr>
+    </w:p>
+    <w:p>
+      <w:pPr>
+        <w:pStyle w:val="Heading1"/>
+      </w:pPr>
+      <w:bookmarkStart w:id="2" w:name="_Toc124624485"/>
+      <w:r>
+        <w:rPr>
+          <w:rFonts w:hint="cs"/>
+          <w:rtl/>
+          <w:lang w:bidi="ar-EG"/>
+        </w:rPr>
+        <w:t>2</w:t>
+      </w:r>
+      <w:r>
+        <w:rPr>
+          <w:lang w:bidi="ar-EG"/>
+        </w:rPr>
+        <w:t>-</w:t>
+      </w:r>
+      <w:r>
+        <w:rPr>
+          <w:rStyle w:val="NoSpacing"/>
         </w:rPr>
         <w:t xml:space="preserve"> </w:t>
       </w:r>
+      <w:r>
+        <w:rPr>
+          <w:rFonts w:eastAsiaTheme="minorEastAsia"/>
+        </w:rPr>
+        <w:t xml:space="preserve">Write Your </w:t>
+      </w:r>
+      <w:r>
+        <w:rPr>
+          <w:rFonts w:ascii="Courier-Bold" w:eastAsiaTheme="minorEastAsia" w:hAnsi="Courier-Bold"/>
+        </w:rPr>
+        <w:t xml:space="preserve">Try-Catch-Finally </w:t>
+      </w:r>
+      <w:r>
+        <w:rPr>
+          <w:rFonts w:eastAsiaTheme="minorEastAsia"/>
+        </w:rPr>
+        <w:t>Statement First</w:t>
+      </w:r>
+      <w:r>
+        <w:rPr>
+          <w:rFonts w:eastAsiaTheme="minorEastAsia"/>
+        </w:rPr>
+        <w:t>:</w:t>
+      </w:r>
+      <w:bookmarkEnd w:id="2"/>
+    </w:p>
+    <w:p>
+      <w:pPr>
+        <w:bidi/>
+        <w:rPr>
+          <w:lang w:bidi="ar-EG"/>
+        </w:rPr>
+      </w:pPr>
+    </w:p>
+    <w:p>
+      <w:pPr>
+        <w:bidi/>
+        <w:rPr>
+          <w:rFonts w:hint="cs"/>
+          <w:rtl/>
+          <w:lang w:bidi="ar-EG"/>
+        </w:rPr>
+      </w:pPr>
+      <w:r>
+        <w:rPr>
+          <w:rFonts w:hint="cs"/>
+          <w:rtl/>
+          <w:lang w:bidi="ar-EG"/>
+        </w:rPr>
+        <w:t>من افضل الحجات ف ال</w:t>
+      </w:r>
+      <w:r>
+        <w:rPr>
+          <w:lang w:bidi="ar-EG"/>
+        </w:rPr>
+        <w:t>exception</w:t>
+      </w:r>
+      <w:r>
+        <w:rPr>
+          <w:rFonts w:hint="cs"/>
+          <w:rtl/>
+          <w:lang w:bidi="ar-EG"/>
+        </w:rPr>
+        <w:t xml:space="preserve"> ان ليه </w:t>
+      </w:r>
+      <w:r>
+        <w:rPr>
+          <w:lang w:bidi="ar-EG"/>
+        </w:rPr>
+        <w:t>scope</w:t>
+      </w:r>
+      <w:r>
+        <w:rPr>
+          <w:rFonts w:hint="cs"/>
+          <w:rtl/>
+          <w:lang w:bidi="ar-EG"/>
+        </w:rPr>
+        <w:t xml:space="preserve"> يعنى ال </w:t>
+      </w:r>
+      <w:r>
+        <w:rPr>
+          <w:lang w:bidi="ar-EG"/>
+        </w:rPr>
+        <w:t xml:space="preserve">body </w:t>
+      </w:r>
+      <w:r>
+        <w:rPr>
+          <w:rFonts w:hint="cs"/>
+          <w:rtl/>
+          <w:lang w:bidi="ar-EG"/>
+        </w:rPr>
+        <w:t xml:space="preserve"> بتاعه بيكون جوه </w:t>
+      </w:r>
+      <w:r>
+        <w:rPr>
+          <w:lang w:bidi="ar-EG"/>
+        </w:rPr>
+        <w:t xml:space="preserve">{} </w:t>
+      </w:r>
+      <w:r>
+        <w:rPr>
+          <w:rFonts w:hint="cs"/>
+          <w:rtl/>
+          <w:lang w:bidi="ar-EG"/>
+        </w:rPr>
+        <w:t xml:space="preserve"> . وال </w:t>
+      </w:r>
+      <w:r>
+        <w:rPr>
+          <w:lang w:bidi="ar-EG"/>
+        </w:rPr>
+        <w:t xml:space="preserve"> try</w:t>
+      </w:r>
+      <w:r>
+        <w:rPr>
+          <w:rFonts w:hint="cs"/>
+          <w:rtl/>
+          <w:lang w:bidi="ar-EG"/>
+        </w:rPr>
+        <w:t xml:space="preserve"> بتكون لوحدها وال </w:t>
+      </w:r>
+      <w:r>
+        <w:rPr>
+          <w:lang w:bidi="ar-EG"/>
+        </w:rPr>
+        <w:t>catch</w:t>
+      </w:r>
+      <w:r>
+        <w:rPr>
+          <w:rFonts w:hint="cs"/>
+          <w:rtl/>
+          <w:lang w:bidi="ar-EG"/>
+        </w:rPr>
+        <w:t xml:space="preserve"> برضو بتكون لوحدها  وال </w:t>
+      </w:r>
+      <w:r>
+        <w:rPr>
+          <w:lang w:bidi="ar-EG"/>
+        </w:rPr>
+        <w:t xml:space="preserve">catch </w:t>
+      </w:r>
+      <w:r>
+        <w:rPr>
+          <w:rFonts w:hint="cs"/>
+          <w:rtl/>
+          <w:lang w:bidi="ar-EG"/>
+        </w:rPr>
+        <w:t xml:space="preserve"> لازم تسيب  البرنامج ف حاله شغاله وتمام مهما كان الى حصل ف ال </w:t>
+      </w:r>
+      <w:r>
+        <w:rPr>
+          <w:lang w:bidi="ar-EG"/>
+        </w:rPr>
+        <w:t xml:space="preserve"> try </w:t>
+      </w:r>
+      <w:r>
+        <w:rPr>
+          <w:rFonts w:hint="cs"/>
+          <w:rtl/>
+          <w:lang w:bidi="ar-EG"/>
+        </w:rPr>
+        <w:t xml:space="preserve"> . </w:t>
+      </w:r>
+    </w:p>
+    <w:p>
+      <w:pPr>
+        <w:bidi/>
+        <w:rPr>
+          <w:rFonts w:hint="cs"/>
+          <w:rtl/>
+          <w:lang w:bidi="ar-EG"/>
+        </w:rPr>
+      </w:pPr>
+    </w:p>
+    <w:p>
+      <w:pPr>
+        <w:bidi/>
+        <w:rPr>
+          <w:rFonts w:hint="cs"/>
+          <w:rtl/>
+          <w:lang w:bidi="ar-EG"/>
+        </w:rPr>
+      </w:pPr>
+      <w:bookmarkStart w:id="3" w:name="_GoBack"/>
+      <w:r>
+        <w:rPr>
+          <w:rFonts w:cs="Arial"/>
+          <w:rtl/>
+          <w:lang w:bidi="ar-EG"/>
+        </w:rPr>
+        <w:drawing>
+          <wp:anchor distT="0" distB="0" distL="114300" distR="114300" simplePos="0" relativeHeight="251702272" behindDoc="0" locked="0" layoutInCell="1" allowOverlap="1" wp14:anchorId="79D1FCAF" wp14:editId="07D7C614">
+            <wp:simplePos x="0" y="0"/>
+            <wp:positionH relativeFrom="column">
+              <wp:posOffset>33816</wp:posOffset>
+            </wp:positionH>
+            <wp:positionV relativeFrom="paragraph">
+              <wp:posOffset>237490</wp:posOffset>
+            </wp:positionV>
+            <wp:extent cx="4982270" cy="1800476"/>
+            <wp:effectExtent l="0" t="0" r="8890" b="9525"/>
+            <wp:wrapNone/>
+            <wp:docPr id="70" name="Picture 70"/>
+            <wp:cNvGraphicFramePr>
+              <a:graphicFrameLocks xmlns:a="http://schemas.openxmlformats.org/drawingml/2006/main" noChangeAspect="1"/>
+            </wp:cNvGraphicFramePr>
+            <a:graphic xmlns:a="http://schemas.openxmlformats.org/drawingml/2006/main">
+              <a:graphicData uri="http://schemas.openxmlformats.org/drawingml/2006/picture">
+                <pic:pic xmlns:pic="http://schemas.openxmlformats.org/drawingml/2006/picture">
+                  <pic:nvPicPr>
+                    <pic:cNvPr id="1" name=""/>
+                    <pic:cNvPicPr/>
+                  </pic:nvPicPr>
+                  <pic:blipFill>
+                    <a:blip r:embed="rId13">
+                      <a:extLst>
+                        <a:ext uri="{28A0092B-C50C-407E-A947-70E740481C1C}">
+                          <a14:useLocalDpi xmlns:a14="http://schemas.microsoft.com/office/drawing/2010/main" val="0"/>
+                        </a:ext>
+                      </a:extLst>
+                    </a:blip>
+                    <a:stretch>
+                      <a:fillRect/>
+                    </a:stretch>
+                  </pic:blipFill>
+                  <pic:spPr>
+                    <a:xfrm>
+                      <a:off x="0" y="0"/>
+                      <a:ext cx="4982270" cy="1800476"/>
+                    </a:xfrm>
+                    <a:prstGeom prst="rect">
+                      <a:avLst/>
+                    </a:prstGeom>
+                  </pic:spPr>
+                </pic:pic>
+              </a:graphicData>
+            </a:graphic>
+          </wp:anchor>
+        </w:drawing>
+      </w:r>
+      <w:bookmarkEnd w:id="3"/>
+      <w:r>
+        <w:rPr>
+          <w:rFonts w:hint="cs"/>
+          <w:rtl/>
+          <w:lang w:bidi="ar-EG"/>
+        </w:rPr>
+        <w:t xml:space="preserve">تعاله ناخد مثال  : </w:t>
+      </w:r>
+    </w:p>
+    <w:p>
+      <w:pPr>
+        <w:bidi/>
+        <w:rPr>
+          <w:lang w:bidi="ar-EG"/>
+        </w:rPr>
+      </w:pPr>
+    </w:p>
+    <w:p>
+      <w:pPr>
+        <w:bidi/>
+        <w:rPr>
+          <w:lang w:bidi="ar-EG"/>
+        </w:rPr>
+      </w:pPr>
+    </w:p>
+    <w:p>
+      <w:pPr>
+        <w:bidi/>
+        <w:rPr>
+          <w:lang w:bidi="ar-EG"/>
+        </w:rPr>
+      </w:pPr>
+    </w:p>
+    <w:p>
+      <w:pPr>
+        <w:bidi/>
+        <w:rPr>
+          <w:lang w:bidi="ar-EG"/>
+        </w:rPr>
+      </w:pPr>
+    </w:p>
+    <w:p>
+      <w:pPr>
+        <w:bidi/>
+        <w:rPr>
+          <w:lang w:bidi="ar-EG"/>
+        </w:rPr>
+      </w:pPr>
+    </w:p>
+    <w:p>
+      <w:pPr>
+        <w:bidi/>
+        <w:rPr>
+          <w:lang w:bidi="ar-EG"/>
+        </w:rPr>
+      </w:pPr>
+    </w:p>
+    <w:p>
+      <w:pPr>
+        <w:bidi/>
+        <w:rPr>
+          <w:lang w:bidi="ar-EG"/>
+        </w:rPr>
+      </w:pPr>
+    </w:p>
+    <w:p>
+      <w:pPr>
+        <w:bidi/>
+        <w:rPr>
+          <w:lang w:bidi="ar-EG"/>
+        </w:rPr>
+      </w:pPr>
+    </w:p>
+    <w:p>
+      <w:pPr>
+        <w:bidi/>
+        <w:rPr>
+          <w:lang w:bidi="ar-EG"/>
+        </w:rPr>
+      </w:pPr>
+    </w:p>
+    <w:p>
+      <w:pPr>
+        <w:bidi/>
+        <w:rPr>
+          <w:lang w:bidi="ar-EG"/>
+        </w:rPr>
+      </w:pPr>
+    </w:p>
+    <w:p>
+      <w:pPr>
+        <w:bidi/>
+        <w:rPr>
+          <w:lang w:bidi="ar-EG"/>
+        </w:rPr>
+      </w:pPr>
+    </w:p>
+    <w:p>
+      <w:pPr>
+        <w:bidi/>
+        <w:rPr>
+          <w:lang w:bidi="ar-EG"/>
+        </w:rPr>
+      </w:pPr>
+    </w:p>
+    <w:p>
+      <w:pPr>
+        <w:bidi/>
+        <w:rPr>
+          <w:lang w:bidi="ar-EG"/>
+        </w:rPr>
+      </w:pPr>
+    </w:p>
+    <w:p>
+      <w:pPr>
+        <w:bidi/>
+        <w:rPr>
+          <w:lang w:bidi="ar-EG"/>
+        </w:rPr>
+      </w:pPr>
+    </w:p>
+    <w:p>
+      <w:pPr>
+        <w:bidi/>
+        <w:rPr>
+          <w:lang w:bidi="ar-EG"/>
+        </w:rPr>
+      </w:pPr>
+    </w:p>
+    <w:p>
+      <w:pPr>
+        <w:bidi/>
+        <w:rPr>
+          <w:lang w:bidi="ar-EG"/>
+        </w:rPr>
+      </w:pPr>
+    </w:p>
+    <w:p>
+      <w:pPr>
+        <w:bidi/>
+        <w:rPr>
+          <w:lang w:bidi="ar-EG"/>
+        </w:rPr>
+      </w:pPr>
+    </w:p>
+    <w:p>
+      <w:pPr>
+        <w:bidi/>
+        <w:rPr>
+          <w:lang w:bidi="ar-EG"/>
+        </w:rPr>
+      </w:pPr>
+    </w:p>
+    <w:p>
+      <w:pPr>
+        <w:bidi/>
+        <w:rPr>
+          <w:lang w:bidi="ar-EG"/>
+        </w:rPr>
+      </w:pPr>
+    </w:p>
+    <w:p>
+      <w:pPr>
+        <w:bidi/>
+        <w:rPr>
+          <w:lang w:bidi="ar-EG"/>
+        </w:rPr>
+      </w:pPr>
+    </w:p>
+    <w:p>
+      <w:pPr>
+        <w:bidi/>
+        <w:rPr>
+          <w:lang w:bidi="ar-EG"/>
+        </w:rPr>
+      </w:pPr>
+    </w:p>
+    <w:p>
+      <w:pPr>
+        <w:bidi/>
+        <w:rPr>
+          <w:lang w:bidi="ar-EG"/>
+        </w:rPr>
+      </w:pPr>
+    </w:p>
+    <w:p>
+      <w:pPr>
+        <w:bidi/>
+        <w:rPr>
+          <w:lang w:bidi="ar-EG"/>
+        </w:rPr>
+      </w:pPr>
+    </w:p>
+    <w:p>
+      <w:pPr>
+        <w:bidi/>
+        <w:rPr>
+          <w:lang w:bidi="ar-EG"/>
+        </w:rPr>
+      </w:pPr>
+    </w:p>
+    <w:p>
+      <w:pPr>
+        <w:bidi/>
+        <w:rPr>
+          <w:lang w:bidi="ar-EG"/>
+        </w:rPr>
+      </w:pPr>
+    </w:p>
+    <w:p>
+      <w:pPr>
+        <w:bidi/>
+        <w:rPr>
+          <w:lang w:bidi="ar-EG"/>
+        </w:rPr>
+      </w:pPr>
+    </w:p>
+    <w:p>
+      <w:pPr>
+        <w:bidi/>
+        <w:rPr>
+          <w:lang w:bidi="ar-EG"/>
+        </w:rPr>
+      </w:pPr>
+    </w:p>
+    <w:p>
+      <w:pPr>
+        <w:bidi/>
+        <w:rPr>
+          <w:lang w:bidi="ar-EG"/>
+        </w:rPr>
+      </w:pPr>
+    </w:p>
+    <w:p>
+      <w:pPr>
+        <w:bidi/>
+        <w:rPr>
+          <w:lang w:bidi="ar-EG"/>
+        </w:rPr>
+      </w:pPr>
+    </w:p>
+    <w:p>
+      <w:pPr>
+        <w:bidi/>
+        <w:rPr>
+          <w:lang w:bidi="ar-EG"/>
+        </w:rPr>
+      </w:pPr>
+    </w:p>
+    <w:p>
+      <w:pPr>
+        <w:bidi/>
+        <w:rPr>
+          <w:lang w:bidi="ar-EG"/>
+        </w:rPr>
+      </w:pPr>
+    </w:p>
+    <w:p>
+      <w:pPr>
+        <w:bidi/>
+        <w:rPr>
+          <w:lang w:bidi="ar-EG"/>
+        </w:rPr>
+      </w:pPr>
+    </w:p>
+    <w:p>
+      <w:pPr>
+        <w:bidi/>
+        <w:rPr>
+          <w:lang w:bidi="ar-EG"/>
+        </w:rPr>
+      </w:pPr>
+    </w:p>
+    <w:p>
+      <w:pPr>
+        <w:bidi/>
+        <w:rPr>
+          <w:lang w:bidi="ar-EG"/>
+        </w:rPr>
+      </w:pPr>
+    </w:p>
+    <w:p>
+      <w:pPr>
+        <w:bidi/>
+        <w:rPr>
+          <w:lang w:bidi="ar-EG"/>
+        </w:rPr>
+      </w:pPr>
+    </w:p>
+    <w:p>
+      <w:pPr>
+        <w:bidi/>
+        <w:rPr>
+          <w:lang w:bidi="ar-EG"/>
+        </w:rPr>
+      </w:pPr>
+    </w:p>
+    <w:p>
+      <w:pPr>
+        <w:bidi/>
+        <w:rPr>
+          <w:lang w:bidi="ar-EG"/>
+        </w:rPr>
+      </w:pPr>
+    </w:p>
+    <w:p>
+      <w:pPr>
+        <w:bidi/>
+        <w:rPr>
+          <w:lang w:bidi="ar-EG"/>
+        </w:rPr>
+      </w:pPr>
+    </w:p>
+    <w:p>
+      <w:pPr>
+        <w:bidi/>
+        <w:rPr>
+          <w:lang w:bidi="ar-EG"/>
+        </w:rPr>
+      </w:pPr>
+    </w:p>
+    <w:p>
+      <w:pPr>
+        <w:bidi/>
+        <w:rPr>
+          <w:lang w:bidi="ar-EG"/>
+        </w:rPr>
+      </w:pPr>
+    </w:p>
+    <w:p>
+      <w:pPr>
+        <w:bidi/>
+        <w:rPr>
+          <w:lang w:bidi="ar-EG"/>
+        </w:rPr>
+      </w:pPr>
+    </w:p>
+    <w:p>
+      <w:pPr>
+        <w:bidi/>
+        <w:rPr>
+          <w:lang w:bidi="ar-EG"/>
+        </w:rPr>
+      </w:pPr>
+    </w:p>
+    <w:p>
+      <w:pPr>
+        <w:bidi/>
+        <w:rPr>
+          <w:lang w:bidi="ar-EG"/>
+        </w:rPr>
+      </w:pPr>
+    </w:p>
+    <w:p>
+      <w:pPr>
+        <w:bidi/>
+        <w:rPr>
+          <w:lang w:bidi="ar-EG"/>
+        </w:rPr>
+      </w:pPr>
+    </w:p>
+    <w:p>
+      <w:pPr>
+        <w:bidi/>
+        <w:rPr>
+          <w:lang w:bidi="ar-EG"/>
+        </w:rPr>
+      </w:pPr>
+    </w:p>
+    <w:p>
+      <w:pPr>
+        <w:bidi/>
+        <w:rPr>
+          <w:lang w:bidi="ar-EG"/>
+        </w:rPr>
+      </w:pPr>
+    </w:p>
+    <w:p>
+      <w:pPr>
+        <w:bidi/>
+        <w:rPr>
+          <w:lang w:bidi="ar-EG"/>
+        </w:rPr>
+      </w:pPr>
+    </w:p>
+    <w:p>
+      <w:pPr>
+        <w:bidi/>
+        <w:rPr>
+          <w:lang w:bidi="ar-EG"/>
+        </w:rPr>
+      </w:pPr>
+    </w:p>
+    <w:p>
+      <w:pPr>
+        <w:bidi/>
+        <w:rPr>
+          <w:lang w:bidi="ar-EG"/>
+        </w:rPr>
+      </w:pPr>
+    </w:p>
+    <w:p>
+      <w:pPr>
+        <w:bidi/>
+        <w:rPr>
+          <w:lang w:bidi="ar-EG"/>
+        </w:rPr>
+      </w:pPr>
+    </w:p>
+    <w:p>
+      <w:pPr>
+        <w:bidi/>
+        <w:rPr>
+          <w:lang w:bidi="ar-EG"/>
+        </w:rPr>
+      </w:pPr>
+    </w:p>
+    <w:p>
+      <w:pPr>
+        <w:bidi/>
+        <w:rPr>
+          <w:lang w:bidi="ar-EG"/>
+        </w:rPr>
+      </w:pPr>
+    </w:p>
+    <w:p>
+      <w:pPr>
+        <w:bidi/>
+        <w:rPr>
+          <w:lang w:bidi="ar-EG"/>
+        </w:rPr>
+      </w:pPr>
+    </w:p>
+    <w:p>
+      <w:pPr>
+        <w:bidi/>
+        <w:rPr>
+          <w:lang w:bidi="ar-EG"/>
+        </w:rPr>
+      </w:pPr>
+    </w:p>
+    <w:p>
+      <w:pPr>
+        <w:bidi/>
+        <w:rPr>
+          <w:lang w:bidi="ar-EG"/>
+        </w:rPr>
+      </w:pPr>
+    </w:p>
+    <w:p>
+      <w:pPr>
+        <w:bidi/>
+        <w:rPr>
+          <w:lang w:bidi="ar-EG"/>
+        </w:rPr>
+      </w:pPr>
+    </w:p>
+    <w:p>
+      <w:pPr>
+        <w:bidi/>
+        <w:rPr>
+          <w:lang w:bidi="ar-EG"/>
+        </w:rPr>
+      </w:pPr>
+    </w:p>
+    <w:p>
+      <w:pPr>
+        <w:bidi/>
+        <w:rPr>
+          <w:lang w:bidi="ar-EG"/>
+        </w:rPr>
+      </w:pPr>
+    </w:p>
+    <w:p>
+      <w:pPr>
+        <w:bidi/>
+        <w:rPr>
+          <w:lang w:bidi="ar-EG"/>
+        </w:rPr>
+      </w:pPr>
+    </w:p>
+    <w:p>
+      <w:pPr>
+        <w:bidi/>
+        <w:rPr>
+          <w:lang w:bidi="ar-EG"/>
+        </w:rPr>
+      </w:pPr>
+    </w:p>
+    <w:p>
+      <w:pPr>
+        <w:bidi/>
+        <w:rPr>
+          <w:lang w:bidi="ar-EG"/>
+        </w:rPr>
+      </w:pPr>
+    </w:p>
+    <w:p>
+      <w:pPr>
+        <w:bidi/>
+        <w:rPr>
+          <w:lang w:bidi="ar-EG"/>
+        </w:rPr>
+      </w:pPr>
+    </w:p>
+    <w:p>
+      <w:pPr>
+        <w:bidi/>
+        <w:rPr>
+          <w:lang w:bidi="ar-EG"/>
+        </w:rPr>
+      </w:pPr>
+    </w:p>
+    <w:p>
+      <w:pPr>
+        <w:bidi/>
+        <w:rPr>
+          <w:lang w:bidi="ar-EG"/>
+        </w:rPr>
+      </w:pPr>
+    </w:p>
+    <w:p>
+      <w:pPr>
+        <w:bidi/>
+        <w:rPr>
+          <w:lang w:bidi="ar-EG"/>
+        </w:rPr>
+      </w:pPr>
+    </w:p>
+    <w:p>
+      <w:pPr>
+        <w:bidi/>
+        <w:rPr>
+          <w:lang w:bidi="ar-EG"/>
+        </w:rPr>
+      </w:pPr>
+    </w:p>
+    <w:p>
+      <w:pPr>
+        <w:bidi/>
+        <w:rPr>
+          <w:lang w:bidi="ar-EG"/>
+        </w:rPr>
+      </w:pPr>
+    </w:p>
+    <w:p>
+      <w:pPr>
+        <w:bidi/>
+        <w:rPr>
+          <w:lang w:bidi="ar-EG"/>
+        </w:rPr>
+      </w:pPr>
+    </w:p>
+    <w:p>
+      <w:pPr>
+        <w:bidi/>
+        <w:rPr>
+          <w:lang w:bidi="ar-EG"/>
+        </w:rPr>
+      </w:pPr>
+    </w:p>
+    <w:p>
+      <w:pPr>
+        <w:bidi/>
+        <w:rPr>
+          <w:lang w:bidi="ar-EG"/>
+        </w:rPr>
+      </w:pPr>
+    </w:p>
+    <w:p>
+      <w:pPr>
+        <w:bidi/>
+        <w:rPr>
+          <w:lang w:bidi="ar-EG"/>
+        </w:rPr>
+      </w:pPr>
+    </w:p>
+    <w:p>
+      <w:pPr>
+        <w:bidi/>
+        <w:rPr>
+          <w:lang w:bidi="ar-EG"/>
+        </w:rPr>
+      </w:pPr>
+    </w:p>
+    <w:p>
+      <w:pPr>
+        <w:bidi/>
+        <w:rPr>
+          <w:lang w:bidi="ar-EG"/>
+        </w:rPr>
+      </w:pPr>
+    </w:p>
+    <w:p>
+      <w:pPr>
+        <w:bidi/>
+        <w:rPr>
+          <w:lang w:bidi="ar-EG"/>
+        </w:rPr>
+      </w:pPr>
+    </w:p>
+    <w:p>
+      <w:pPr>
+        <w:bidi/>
+        <w:rPr>
+          <w:lang w:bidi="ar-EG"/>
+        </w:rPr>
+      </w:pPr>
+    </w:p>
+    <w:p>
+      <w:pPr>
+        <w:bidi/>
+        <w:rPr>
+          <w:lang w:bidi="ar-EG"/>
+        </w:rPr>
+      </w:pPr>
+    </w:p>
+    <w:p>
+      <w:pPr>
+        <w:bidi/>
+        <w:rPr>
+          <w:lang w:bidi="ar-EG"/>
+        </w:rPr>
+      </w:pPr>
+    </w:p>
+    <w:p>
+      <w:pPr>
+        <w:bidi/>
+        <w:rPr>
+          <w:lang w:bidi="ar-EG"/>
+        </w:rPr>
+      </w:pPr>
+    </w:p>
+    <w:p>
+      <w:pPr>
+        <w:bidi/>
+        <w:rPr>
+          <w:lang w:bidi="ar-EG"/>
+        </w:rPr>
+      </w:pPr>
+    </w:p>
+    <w:p>
+      <w:pPr>
+        <w:bidi/>
+        <w:rPr>
+          <w:lang w:bidi="ar-EG"/>
+        </w:rPr>
+      </w:pPr>
+    </w:p>
+    <w:p>
+      <w:pPr>
+        <w:bidi/>
+        <w:rPr>
+          <w:lang w:bidi="ar-EG"/>
+        </w:rPr>
+      </w:pPr>
+    </w:p>
+    <w:p>
+      <w:pPr>
+        <w:bidi/>
+        <w:rPr>
+          <w:lang w:bidi="ar-EG"/>
+        </w:rPr>
+      </w:pPr>
+    </w:p>
+    <w:p>
+      <w:pPr>
+        <w:bidi/>
+        <w:rPr>
+          <w:lang w:bidi="ar-EG"/>
+        </w:rPr>
+      </w:pPr>
+    </w:p>
+    <w:p>
+      <w:pPr>
+        <w:bidi/>
+        <w:rPr>
+          <w:lang w:bidi="ar-EG"/>
+        </w:rPr>
+      </w:pPr>
+    </w:p>
+    <w:p>
+      <w:pPr>
+        <w:bidi/>
+        <w:rPr>
+          <w:lang w:bidi="ar-EG"/>
+        </w:rPr>
+      </w:pPr>
+    </w:p>
+    <w:p>
+      <w:pPr>
+        <w:bidi/>
+        <w:rPr>
+          <w:lang w:bidi="ar-EG"/>
+        </w:rPr>
+      </w:pPr>
+    </w:p>
+    <w:p>
+      <w:pPr>
+        <w:bidi/>
+        <w:rPr>
+          <w:lang w:bidi="ar-EG"/>
+        </w:rPr>
+      </w:pPr>
+    </w:p>
+    <w:p>
+      <w:pPr>
+        <w:bidi/>
+        <w:rPr>
+          <w:lang w:bidi="ar-EG"/>
+        </w:rPr>
+      </w:pPr>
+    </w:p>
+    <w:p>
+      <w:pPr>
+        <w:bidi/>
+        <w:rPr>
+          <w:lang w:bidi="ar-EG"/>
+        </w:rPr>
+      </w:pPr>
+    </w:p>
+    <w:p>
+      <w:pPr>
+        <w:bidi/>
+        <w:rPr>
+          <w:lang w:bidi="ar-EG"/>
+        </w:rPr>
+      </w:pPr>
+    </w:p>
+    <w:p>
+      <w:pPr>
+        <w:bidi/>
+        <w:rPr>
+          <w:lang w:bidi="ar-EG"/>
+        </w:rPr>
+      </w:pPr>
+    </w:p>
+    <w:p>
+      <w:pPr>
+        <w:bidi/>
+        <w:rPr>
+          <w:lang w:bidi="ar-EG"/>
+        </w:rPr>
+      </w:pPr>
+    </w:p>
+    <w:p>
+      <w:pPr>
+        <w:bidi/>
+        <w:rPr>
+          <w:lang w:bidi="ar-EG"/>
+        </w:rPr>
+      </w:pPr>
+    </w:p>
+    <w:p>
+      <w:pPr>
+        <w:bidi/>
+        <w:rPr>
+          <w:lang w:bidi="ar-EG"/>
+        </w:rPr>
+      </w:pPr>
+    </w:p>
+    <w:p>
+      <w:pPr>
+        <w:bidi/>
+        <w:rPr>
+          <w:lang w:bidi="ar-EG"/>
+        </w:rPr>
+      </w:pPr>
+    </w:p>
+    <w:p>
+      <w:pPr>
+        <w:bidi/>
+        <w:rPr>
+          <w:lang w:bidi="ar-EG"/>
+        </w:rPr>
+      </w:pPr>
+    </w:p>
+    <w:p>
+      <w:pPr>
+        <w:bidi/>
+        <w:rPr>
+          <w:lang w:bidi="ar-EG"/>
+        </w:rPr>
+      </w:pPr>
+    </w:p>
+    <w:p>
+      <w:pPr>
+        <w:bidi/>
+        <w:rPr>
+          <w:lang w:bidi="ar-EG"/>
+        </w:rPr>
+      </w:pPr>
+    </w:p>
+    <w:p>
+      <w:pPr>
+        <w:bidi/>
+        <w:rPr>
+          <w:lang w:bidi="ar-EG"/>
+        </w:rPr>
+      </w:pPr>
+    </w:p>
+    <w:p>
+      <w:pPr>
+        <w:bidi/>
+        <w:rPr>
+          <w:lang w:bidi="ar-EG"/>
+        </w:rPr>
+      </w:pPr>
+    </w:p>
+    <w:p>
+      <w:pPr>
+        <w:bidi/>
+        <w:rPr>
+          <w:lang w:bidi="ar-EG"/>
+        </w:rPr>
+      </w:pPr>
+    </w:p>
+    <w:p>
+      <w:pPr>
+        <w:bidi/>
+        <w:rPr>
+          <w:lang w:bidi="ar-EG"/>
+        </w:rPr>
+      </w:pPr>
+    </w:p>
+    <w:p>
+      <w:pPr>
+        <w:bidi/>
+        <w:rPr>
+          <w:lang w:bidi="ar-EG"/>
+        </w:rPr>
+      </w:pPr>
+    </w:p>
+    <w:p>
+      <w:pPr>
+        <w:bidi/>
+        <w:rPr>
+          <w:lang w:bidi="ar-EG"/>
+        </w:rPr>
+      </w:pPr>
+    </w:p>
+    <w:p>
+      <w:pPr>
+        <w:bidi/>
+        <w:rPr>
+          <w:lang w:bidi="ar-EG"/>
+        </w:rPr>
+      </w:pPr>
+    </w:p>
+    <w:p>
+      <w:pPr>
+        <w:bidi/>
+        <w:rPr>
+          <w:lang w:bidi="ar-EG"/>
+        </w:rPr>
+      </w:pPr>
+    </w:p>
+    <w:p>
+      <w:pPr>
+        <w:bidi/>
+        <w:rPr>
+          <w:lang w:bidi="ar-EG"/>
+        </w:rPr>
+      </w:pPr>
+    </w:p>
+    <w:p>
+      <w:pPr>
+        <w:bidi/>
+        <w:rPr>
+          <w:lang w:bidi="ar-EG"/>
+        </w:rPr>
+      </w:pPr>
+    </w:p>
+    <w:p>
+      <w:pPr>
+        <w:bidi/>
+        <w:rPr>
+          <w:lang w:bidi="ar-EG"/>
+        </w:rPr>
+      </w:pPr>
+    </w:p>
+    <w:p>
+      <w:pPr>
+        <w:bidi/>
+        <w:rPr>
+          <w:lang w:bidi="ar-EG"/>
+        </w:rPr>
+      </w:pPr>
+    </w:p>
+    <w:p>
+      <w:pPr>
+        <w:bidi/>
+        <w:rPr>
+          <w:lang w:bidi="ar-EG"/>
+        </w:rPr>
+      </w:pPr>
+    </w:p>
+    <w:p>
+      <w:pPr>
+        <w:bidi/>
+        <w:rPr>
+          <w:lang w:bidi="ar-EG"/>
+        </w:rPr>
+      </w:pPr>
+    </w:p>
+    <w:p>
+      <w:pPr>
+        <w:bidi/>
+        <w:rPr>
+          <w:lang w:bidi="ar-EG"/>
+        </w:rPr>
+      </w:pPr>
+    </w:p>
+    <w:p>
+      <w:pPr>
+        <w:bidi/>
+        <w:rPr>
+          <w:lang w:bidi="ar-EG"/>
+        </w:rPr>
+      </w:pPr>
+    </w:p>
+    <w:p>
+      <w:pPr>
+        <w:bidi/>
+        <w:rPr>
+          <w:lang w:bidi="ar-EG"/>
+        </w:rPr>
+      </w:pPr>
+    </w:p>
+    <w:p>
+      <w:pPr>
+        <w:bidi/>
+        <w:rPr>
+          <w:lang w:bidi="ar-EG"/>
+        </w:rPr>
+      </w:pPr>
+    </w:p>
+    <w:p>
+      <w:pPr>
+        <w:bidi/>
+        <w:rPr>
+          <w:lang w:bidi="ar-EG"/>
+        </w:rPr>
+      </w:pPr>
+    </w:p>
+    <w:p>
+      <w:pPr>
+        <w:bidi/>
+        <w:rPr>
+          <w:lang w:bidi="ar-EG"/>
+        </w:rPr>
+      </w:pPr>
+    </w:p>
+    <w:p>
+      <w:pPr>
+        <w:bidi/>
+        <w:rPr>
+          <w:lang w:bidi="ar-EG"/>
+        </w:rPr>
+      </w:pPr>
+    </w:p>
+    <w:p>
+      <w:pPr>
+        <w:bidi/>
+        <w:rPr>
+          <w:lang w:bidi="ar-EG"/>
+        </w:rPr>
+      </w:pPr>
+    </w:p>
+    <w:p>
+      <w:pPr>
+        <w:bidi/>
+        <w:rPr>
+          <w:lang w:bidi="ar-EG"/>
+        </w:rPr>
+      </w:pPr>
+    </w:p>
+    <w:p>
+      <w:pPr>
+        <w:bidi/>
+        <w:rPr>
+          <w:lang w:bidi="ar-EG"/>
+        </w:rPr>
+      </w:pPr>
+    </w:p>
+    <w:p>
+      <w:pPr>
+        <w:bidi/>
+        <w:rPr>
+          <w:lang w:bidi="ar-EG"/>
+        </w:rPr>
+      </w:pPr>
+    </w:p>
+    <w:p>
+      <w:pPr>
+        <w:bidi/>
+        <w:rPr>
+          <w:lang w:bidi="ar-EG"/>
+        </w:rPr>
+      </w:pPr>
+    </w:p>
+    <w:p>
+      <w:pPr>
+        <w:bidi/>
+        <w:rPr>
+          <w:lang w:bidi="ar-EG"/>
+        </w:rPr>
+      </w:pPr>
+    </w:p>
+    <w:p>
+      <w:pPr>
+        <w:bidi/>
+        <w:rPr>
+          <w:lang w:bidi="ar-EG"/>
+        </w:rPr>
+      </w:pPr>
+    </w:p>
+    <w:p>
+      <w:pPr>
+        <w:bidi/>
+        <w:rPr>
+          <w:lang w:bidi="ar-EG"/>
+        </w:rPr>
+      </w:pPr>
+    </w:p>
+    <w:p>
+      <w:pPr>
+        <w:bidi/>
+        <w:rPr>
+          <w:lang w:bidi="ar-EG"/>
+        </w:rPr>
+      </w:pPr>
+    </w:p>
+    <w:p>
+      <w:pPr>
+        <w:bidi/>
+        <w:rPr>
+          <w:lang w:bidi="ar-EG"/>
+        </w:rPr>
+      </w:pPr>
+    </w:p>
+    <w:p>
+      <w:pPr>
+        <w:bidi/>
+        <w:rPr>
+          <w:lang w:bidi="ar-EG"/>
+        </w:rPr>
+      </w:pPr>
+    </w:p>
+    <w:p>
+      <w:pPr>
+        <w:bidi/>
+        <w:rPr>
+          <w:lang w:bidi="ar-EG"/>
+        </w:rPr>
+      </w:pPr>
+    </w:p>
+    <w:p>
+      <w:pPr>
+        <w:bidi/>
+        <w:rPr>
+          <w:lang w:bidi="ar-EG"/>
+        </w:rPr>
+      </w:pPr>
+    </w:p>
+    <w:p>
+      <w:pPr>
+        <w:bidi/>
+        <w:rPr>
+          <w:lang w:bidi="ar-EG"/>
+        </w:rPr>
+      </w:pPr>
+    </w:p>
+    <w:p>
+      <w:pPr>
+        <w:bidi/>
+        <w:rPr>
+          <w:lang w:bidi="ar-EG"/>
+        </w:rPr>
+      </w:pPr>
+    </w:p>
+    <w:p>
+      <w:pPr>
+        <w:bidi/>
+        <w:rPr>
+          <w:lang w:bidi="ar-EG"/>
+        </w:rPr>
+      </w:pPr>
+    </w:p>
+    <w:p>
+      <w:pPr>
+        <w:bidi/>
+        <w:rPr>
+          <w:lang w:bidi="ar-EG"/>
+        </w:rPr>
+      </w:pPr>
+    </w:p>
+    <w:p>
+      <w:pPr>
+        <w:bidi/>
+        <w:rPr>
+          <w:lang w:bidi="ar-EG"/>
+        </w:rPr>
+      </w:pPr>
+    </w:p>
+    <w:p>
+      <w:pPr>
+        <w:bidi/>
+        <w:rPr>
+          <w:lang w:bidi="ar-EG"/>
+        </w:rPr>
+      </w:pPr>
+    </w:p>
+    <w:p>
+      <w:pPr>
+        <w:bidi/>
+        <w:rPr>
+          <w:lang w:bidi="ar-EG"/>
+        </w:rPr>
+      </w:pPr>
+    </w:p>
+    <w:p>
+      <w:pPr>
+        <w:bidi/>
+        <w:rPr>
+          <w:lang w:bidi="ar-EG"/>
+        </w:rPr>
+      </w:pPr>
+    </w:p>
+    <w:p>
+      <w:pPr>
+        <w:bidi/>
+        <w:rPr>
+          <w:lang w:bidi="ar-EG"/>
+        </w:rPr>
+      </w:pPr>
+    </w:p>
+    <w:p>
+      <w:pPr>
+        <w:bidi/>
+        <w:rPr>
+          <w:lang w:bidi="ar-EG"/>
+        </w:rPr>
+      </w:pPr>
+    </w:p>
+    <w:p>
+      <w:pPr>
+        <w:bidi/>
+        <w:rPr>
+          <w:lang w:bidi="ar-EG"/>
+        </w:rPr>
+      </w:pPr>
+    </w:p>
+    <w:p>
+      <w:pPr>
+        <w:bidi/>
+        <w:rPr>
+          <w:lang w:bidi="ar-EG"/>
+        </w:rPr>
+      </w:pPr>
+    </w:p>
+    <w:p>
+      <w:pPr>
+        <w:bidi/>
+        <w:rPr>
+          <w:lang w:bidi="ar-EG"/>
+        </w:rPr>
+      </w:pPr>
+    </w:p>
+    <w:p>
+      <w:pPr>
+        <w:bidi/>
+        <w:rPr>
+          <w:lang w:bidi="ar-EG"/>
+        </w:rPr>
+      </w:pPr>
+    </w:p>
+    <w:p>
+      <w:pPr>
+        <w:bidi/>
+        <w:rPr>
+          <w:lang w:bidi="ar-EG"/>
+        </w:rPr>
+      </w:pPr>
+    </w:p>
+    <w:p>
+      <w:pPr>
+        <w:bidi/>
+        <w:rPr>
+          <w:lang w:bidi="ar-EG"/>
+        </w:rPr>
+      </w:pPr>
+    </w:p>
+    <w:p>
+      <w:pPr>
+        <w:bidi/>
+        <w:rPr>
+          <w:lang w:bidi="ar-EG"/>
+        </w:rPr>
+      </w:pPr>
+    </w:p>
+    <w:p>
+      <w:pPr>
+        <w:bidi/>
+        <w:rPr>
+          <w:lang w:bidi="ar-EG"/>
+        </w:rPr>
+      </w:pPr>
+    </w:p>
+    <w:p>
+      <w:pPr>
+        <w:bidi/>
+        <w:rPr>
+          <w:lang w:bidi="ar-EG"/>
+        </w:rPr>
+      </w:pPr>
+    </w:p>
+    <w:p>
+      <w:pPr>
+        <w:bidi/>
+        <w:rPr>
+          <w:lang w:bidi="ar-EG"/>
+        </w:rPr>
+      </w:pPr>
+    </w:p>
+    <w:p>
+      <w:pPr>
+        <w:bidi/>
+        <w:rPr>
+          <w:lang w:bidi="ar-EG"/>
+        </w:rPr>
+      </w:pPr>
+    </w:p>
+    <w:p>
+      <w:pPr>
+        <w:bidi/>
+        <w:rPr>
+          <w:lang w:bidi="ar-EG"/>
+        </w:rPr>
+      </w:pPr>
+    </w:p>
+    <w:p>
+      <w:pPr>
+        <w:bidi/>
+        <w:rPr>
+          <w:lang w:bidi="ar-EG"/>
+        </w:rPr>
+      </w:pPr>
+    </w:p>
+    <w:p>
+      <w:pPr>
+        <w:bidi/>
+        <w:rPr>
+          <w:lang w:bidi="ar-EG"/>
+        </w:rPr>
+      </w:pPr>
+    </w:p>
+    <w:p>
+      <w:pPr>
+        <w:bidi/>
+        <w:rPr>
+          <w:lang w:bidi="ar-EG"/>
+        </w:rPr>
+      </w:pPr>
+    </w:p>
+    <w:p>
+      <w:pPr>
+        <w:bidi/>
+        <w:rPr>
+          <w:lang w:bidi="ar-EG"/>
+        </w:rPr>
+      </w:pPr>
+    </w:p>
+    <w:p>
+      <w:pPr>
+        <w:bidi/>
+        <w:rPr>
+          <w:lang w:bidi="ar-EG"/>
+        </w:rPr>
+      </w:pPr>
+    </w:p>
+    <w:p>
+      <w:pPr>
+        <w:bidi/>
+        <w:rPr>
+          <w:lang w:bidi="ar-EG"/>
+        </w:rPr>
+      </w:pPr>
+    </w:p>
+    <w:p>
+      <w:pPr>
+        <w:bidi/>
+        <w:rPr>
+          <w:lang w:bidi="ar-EG"/>
+        </w:rPr>
+      </w:pPr>
+    </w:p>
+    <w:p>
+      <w:pPr>
+        <w:bidi/>
+        <w:rPr>
+          <w:lang w:bidi="ar-EG"/>
+        </w:rPr>
+      </w:pPr>
+    </w:p>
+    <w:p>
+      <w:pPr>
+        <w:bidi/>
+        <w:rPr>
+          <w:lang w:bidi="ar-EG"/>
+        </w:rPr>
+      </w:pPr>
+    </w:p>
+    <w:p>
+      <w:pPr>
+        <w:bidi/>
+        <w:rPr>
+          <w:lang w:bidi="ar-EG"/>
+        </w:rPr>
+      </w:pPr>
+    </w:p>
+    <w:p>
+      <w:pPr>
+        <w:bidi/>
+        <w:rPr>
+          <w:lang w:bidi="ar-EG"/>
+        </w:rPr>
+      </w:pPr>
+    </w:p>
+    <w:p>
+      <w:pPr>
+        <w:bidi/>
+        <w:rPr>
+          <w:lang w:bidi="ar-EG"/>
+        </w:rPr>
+      </w:pPr>
+    </w:p>
+    <w:p>
+      <w:pPr>
+        <w:bidi/>
+        <w:rPr>
+          <w:lang w:bidi="ar-EG"/>
+        </w:rPr>
+      </w:pPr>
+    </w:p>
+    <w:p>
+      <w:pPr>
+        <w:bidi/>
+        <w:rPr>
+          <w:lang w:bidi="ar-EG"/>
+        </w:rPr>
+      </w:pPr>
+    </w:p>
+    <w:p>
+      <w:pPr>
+        <w:bidi/>
+        <w:rPr>
+          <w:lang w:bidi="ar-EG"/>
+        </w:rPr>
+      </w:pPr>
+    </w:p>
+    <w:p>
+      <w:pPr>
+        <w:bidi/>
+        <w:rPr>
+          <w:lang w:bidi="ar-EG"/>
+        </w:rPr>
+      </w:pPr>
+    </w:p>
+    <w:p>
+      <w:pPr>
+        <w:bidi/>
+        <w:rPr>
+          <w:lang w:bidi="ar-EG"/>
+        </w:rPr>
+      </w:pPr>
+    </w:p>
+    <w:p>
+      <w:pPr>
+        <w:bidi/>
+        <w:rPr>
+          <w:lang w:bidi="ar-EG"/>
+        </w:rPr>
+      </w:pPr>
+    </w:p>
+    <w:p>
+      <w:pPr>
+        <w:bidi/>
+        <w:rPr>
+          <w:lang w:bidi="ar-EG"/>
+        </w:rPr>
+      </w:pPr>
+    </w:p>
+    <w:p>
+      <w:pPr>
+        <w:bidi/>
+        <w:rPr>
+          <w:lang w:bidi="ar-EG"/>
+        </w:rPr>
+      </w:pPr>
+    </w:p>
+    <w:p>
+      <w:pPr>
+        <w:bidi/>
+        <w:rPr>
+          <w:lang w:bidi="ar-EG"/>
+        </w:rPr>
+      </w:pPr>
+    </w:p>
+    <w:p>
+      <w:pPr>
+        <w:bidi/>
+        <w:rPr>
+          <w:lang w:bidi="ar-EG"/>
+        </w:rPr>
+      </w:pPr>
+    </w:p>
+    <w:p>
+      <w:pPr>
+        <w:bidi/>
+        <w:rPr>
+          <w:lang w:bidi="ar-EG"/>
+        </w:rPr>
+      </w:pPr>
+    </w:p>
+    <w:p>
+      <w:pPr>
+        <w:bidi/>
+        <w:rPr>
+          <w:lang w:bidi="ar-EG"/>
+        </w:rPr>
+      </w:pPr>
+    </w:p>
+    <w:p>
+      <w:pPr>
+        <w:bidi/>
+        <w:rPr>
+          <w:lang w:bidi="ar-EG"/>
+        </w:rPr>
+      </w:pPr>
+    </w:p>
+    <w:p>
+      <w:pPr>
+        <w:bidi/>
+        <w:rPr>
+          <w:lang w:bidi="ar-EG"/>
+        </w:rPr>
+      </w:pPr>
+    </w:p>
+    <w:p>
+      <w:pPr>
+        <w:bidi/>
+        <w:rPr>
+          <w:lang w:bidi="ar-EG"/>
+        </w:rPr>
+      </w:pPr>
+    </w:p>
+    <w:p>
+      <w:pPr>
+        <w:bidi/>
+        <w:rPr>
+          <w:lang w:bidi="ar-EG"/>
+        </w:rPr>
+      </w:pPr>
+    </w:p>
+    <w:p>
+      <w:pPr>
+        <w:bidi/>
+        <w:rPr>
+          <w:lang w:bidi="ar-EG"/>
+        </w:rPr>
+      </w:pPr>
+    </w:p>
+    <w:p>
+      <w:pPr>
+        <w:bidi/>
+        <w:rPr>
+          <w:lang w:bidi="ar-EG"/>
+        </w:rPr>
+      </w:pPr>
+    </w:p>
+    <w:p>
+      <w:pPr>
+        <w:bidi/>
+        <w:rPr>
+          <w:lang w:bidi="ar-EG"/>
+        </w:rPr>
+      </w:pPr>
+    </w:p>
+    <w:p>
+      <w:pPr>
+        <w:bidi/>
+        <w:rPr>
+          <w:lang w:bidi="ar-EG"/>
+        </w:rPr>
+      </w:pPr>
+    </w:p>
+    <w:p>
+      <w:pPr>
+        <w:bidi/>
+        <w:rPr>
+          <w:lang w:bidi="ar-EG"/>
+        </w:rPr>
+      </w:pPr>
+    </w:p>
+    <w:p>
+      <w:pPr>
+        <w:bidi/>
+        <w:rPr>
+          <w:lang w:bidi="ar-EG"/>
+        </w:rPr>
+      </w:pPr>
+    </w:p>
+    <w:p>
+      <w:pPr>
+        <w:bidi/>
+        <w:rPr>
+          <w:lang w:bidi="ar-EG"/>
+        </w:rPr>
+      </w:pPr>
+    </w:p>
+    <w:p>
+      <w:pPr>
+        <w:bidi/>
+        <w:rPr>
+          <w:lang w:bidi="ar-EG"/>
+        </w:rPr>
+      </w:pPr>
+    </w:p>
+    <w:p>
+      <w:pPr>
+        <w:bidi/>
+        <w:rPr>
+          <w:lang w:bidi="ar-EG"/>
+        </w:rPr>
+      </w:pPr>
+    </w:p>
+    <w:p>
+      <w:pPr>
+        <w:bidi/>
+        <w:rPr>
+          <w:lang w:bidi="ar-EG"/>
+        </w:rPr>
+      </w:pPr>
+    </w:p>
+    <w:p>
+      <w:pPr>
+        <w:bidi/>
+        <w:rPr>
+          <w:lang w:bidi="ar-EG"/>
+        </w:rPr>
+      </w:pPr>
+    </w:p>
+    <w:p>
+      <w:pPr>
+        <w:bidi/>
+        <w:rPr>
+          <w:lang w:bidi="ar-EG"/>
+        </w:rPr>
+      </w:pPr>
+    </w:p>
+    <w:p>
+      <w:pPr>
+        <w:bidi/>
+        <w:rPr>
+          <w:lang w:bidi="ar-EG"/>
+        </w:rPr>
+      </w:pPr>
+    </w:p>
+    <w:p>
+      <w:pPr>
+        <w:bidi/>
+        <w:rPr>
+          <w:lang w:bidi="ar-EG"/>
+        </w:rPr>
+      </w:pPr>
+    </w:p>
+    <w:p>
+      <w:pPr>
+        <w:bidi/>
+        <w:rPr>
+          <w:lang w:bidi="ar-EG"/>
+        </w:rPr>
+      </w:pPr>
+    </w:p>
+    <w:p>
+      <w:pPr>
+        <w:bidi/>
+        <w:rPr>
+          <w:lang w:bidi="ar-EG"/>
+        </w:rPr>
+      </w:pPr>
+    </w:p>
+    <w:p>
+      <w:pPr>
+        <w:bidi/>
+        <w:rPr>
+          <w:lang w:bidi="ar-EG"/>
+        </w:rPr>
+      </w:pPr>
+    </w:p>
+    <w:p>
+      <w:pPr>
+        <w:bidi/>
+        <w:rPr>
+          <w:lang w:bidi="ar-EG"/>
+        </w:rPr>
+      </w:pPr>
+    </w:p>
+    <w:p>
+      <w:pPr>
+        <w:bidi/>
+        <w:rPr>
+          <w:lang w:bidi="ar-EG"/>
+        </w:rPr>
+      </w:pPr>
+    </w:p>
+    <w:p>
+      <w:pPr>
+        <w:bidi/>
+        <w:rPr>
+          <w:lang w:bidi="ar-EG"/>
+        </w:rPr>
+      </w:pPr>
+    </w:p>
+    <w:p>
+      <w:pPr>
+        <w:bidi/>
+        <w:rPr>
+          <w:lang w:bidi="ar-EG"/>
+        </w:rPr>
+      </w:pPr>
+    </w:p>
+    <w:p>
+      <w:pPr>
+        <w:bidi/>
+        <w:rPr>
+          <w:lang w:bidi="ar-EG"/>
+        </w:rPr>
+      </w:pPr>
+    </w:p>
+    <w:p>
+      <w:pPr>
+        <w:bidi/>
+        <w:rPr>
+          <w:lang w:bidi="ar-EG"/>
+        </w:rPr>
+      </w:pPr>
+    </w:p>
+    <w:p>
+      <w:pPr>
+        <w:bidi/>
+        <w:rPr>
+          <w:lang w:bidi="ar-EG"/>
+        </w:rPr>
+      </w:pPr>
+    </w:p>
+    <w:p>
+      <w:pPr>
+        <w:bidi/>
+        <w:rPr>
+          <w:lang w:bidi="ar-EG"/>
+        </w:rPr>
+      </w:pPr>
+    </w:p>
+    <w:p>
+      <w:pPr>
+        <w:bidi/>
+        <w:rPr>
+          <w:lang w:bidi="ar-EG"/>
+        </w:rPr>
+      </w:pPr>
+    </w:p>
+    <w:p>
+      <w:pPr>
+        <w:bidi/>
+        <w:rPr>
+          <w:lang w:bidi="ar-EG"/>
+        </w:rPr>
+      </w:pPr>
+    </w:p>
+    <w:p>
+      <w:pPr>
+        <w:bidi/>
+        <w:rPr>
+          <w:lang w:bidi="ar-EG"/>
+        </w:rPr>
+      </w:pPr>
+    </w:p>
+    <w:p>
+      <w:pPr>
+        <w:bidi/>
+        <w:rPr>
+          <w:lang w:bidi="ar-EG"/>
+        </w:rPr>
+      </w:pPr>
+    </w:p>
+    <w:p>
+      <w:pPr>
+        <w:bidi/>
+        <w:rPr>
+          <w:lang w:bidi="ar-EG"/>
+        </w:rPr>
+      </w:pPr>
+    </w:p>
+    <w:p>
+      <w:pPr>
+        <w:bidi/>
+        <w:rPr>
+          <w:lang w:bidi="ar-EG"/>
+        </w:rPr>
+      </w:pPr>
+    </w:p>
+    <w:p>
+      <w:pPr>
+        <w:bidi/>
+        <w:rPr>
+          <w:lang w:bidi="ar-EG"/>
+        </w:rPr>
+      </w:pPr>
+    </w:p>
+    <w:p>
+      <w:pPr>
+        <w:bidi/>
+        <w:rPr>
+          <w:lang w:bidi="ar-EG"/>
+        </w:rPr>
+      </w:pPr>
+    </w:p>
+    <w:p>
+      <w:pPr>
+        <w:bidi/>
+        <w:rPr>
+          <w:lang w:bidi="ar-EG"/>
+        </w:rPr>
+      </w:pPr>
+    </w:p>
+    <w:p>
+      <w:pPr>
+        <w:bidi/>
+        <w:rPr>
+          <w:lang w:bidi="ar-EG"/>
+        </w:rPr>
+      </w:pPr>
+    </w:p>
+    <w:p>
+      <w:pPr>
+        <w:bidi/>
+        <w:rPr>
+          <w:lang w:bidi="ar-EG"/>
+        </w:rPr>
+      </w:pPr>
+    </w:p>
+    <w:p>
+      <w:pPr>
+        <w:bidi/>
+        <w:rPr>
+          <w:lang w:bidi="ar-EG"/>
+        </w:rPr>
+      </w:pPr>
+    </w:p>
+    <w:p>
+      <w:pPr>
+        <w:bidi/>
+        <w:rPr>
+          <w:lang w:bidi="ar-EG"/>
+        </w:rPr>
+      </w:pPr>
+    </w:p>
+    <w:p>
+      <w:pPr>
+        <w:bidi/>
+        <w:rPr>
+          <w:lang w:bidi="ar-EG"/>
+        </w:rPr>
+      </w:pPr>
+    </w:p>
+    <w:p>
+      <w:pPr>
+        <w:bidi/>
+        <w:rPr>
+          <w:lang w:bidi="ar-EG"/>
+        </w:rPr>
+      </w:pPr>
+    </w:p>
+    <w:p>
+      <w:pPr>
+        <w:bidi/>
+        <w:rPr>
+          <w:lang w:bidi="ar-EG"/>
+        </w:rPr>
+      </w:pPr>
+    </w:p>
+    <w:p>
+      <w:pPr>
+        <w:bidi/>
+        <w:rPr>
+          <w:lang w:bidi="ar-EG"/>
+        </w:rPr>
+      </w:pPr>
+    </w:p>
+    <w:p>
+      <w:pPr>
+        <w:bidi/>
+        <w:rPr>
+          <w:lang w:bidi="ar-EG"/>
+        </w:rPr>
+      </w:pPr>
+    </w:p>
+    <w:p>
+      <w:pPr>
+        <w:bidi/>
+        <w:rPr>
+          <w:lang w:bidi="ar-EG"/>
+        </w:rPr>
+      </w:pPr>
+    </w:p>
+    <w:p>
+      <w:pPr>
+        <w:bidi/>
+        <w:rPr>
+          <w:lang w:bidi="ar-EG"/>
+        </w:rPr>
+      </w:pPr>
+    </w:p>
+    <w:p>
+      <w:pPr>
+        <w:bidi/>
+        <w:rPr>
+          <w:lang w:bidi="ar-EG"/>
+        </w:rPr>
+      </w:pPr>
+    </w:p>
+    <w:p>
+      <w:pPr>
+        <w:bidi/>
+        <w:rPr>
+          <w:lang w:bidi="ar-EG"/>
+        </w:rPr>
+      </w:pPr>
+    </w:p>
+    <w:p>
+      <w:pPr>
+        <w:bidi/>
+        <w:rPr>
+          <w:lang w:bidi="ar-EG"/>
+        </w:rPr>
+      </w:pPr>
+    </w:p>
+    <w:p>
+      <w:pPr>
+        <w:bidi/>
+        <w:rPr>
+          <w:lang w:bidi="ar-EG"/>
+        </w:rPr>
+      </w:pPr>
+    </w:p>
+    <w:p>
+      <w:pPr>
+        <w:bidi/>
+        <w:rPr>
+          <w:lang w:bidi="ar-EG"/>
+        </w:rPr>
+      </w:pPr>
+    </w:p>
+    <w:p>
+      <w:pPr>
+        <w:bidi/>
+        <w:rPr>
+          <w:lang w:bidi="ar-EG"/>
+        </w:rPr>
+      </w:pPr>
+    </w:p>
+    <w:p>
+      <w:pPr>
+        <w:bidi/>
+        <w:rPr>
+          <w:lang w:bidi="ar-EG"/>
+        </w:rPr>
+      </w:pPr>
+    </w:p>
+    <w:p>
+      <w:pPr>
+        <w:bidi/>
+        <w:rPr>
+          <w:lang w:bidi="ar-EG"/>
+        </w:rPr>
+      </w:pPr>
+    </w:p>
+    <w:p>
+      <w:pPr>
+        <w:bidi/>
+        <w:rPr>
+          <w:lang w:bidi="ar-EG"/>
+        </w:rPr>
+      </w:pPr>
+    </w:p>
+    <w:p>
+      <w:pPr>
+        <w:bidi/>
+        <w:rPr>
+          <w:lang w:bidi="ar-EG"/>
+        </w:rPr>
+      </w:pPr>
+    </w:p>
+    <w:p>
+      <w:pPr>
+        <w:bidi/>
+        <w:rPr>
+          <w:lang w:bidi="ar-EG"/>
+        </w:rPr>
+      </w:pPr>
+    </w:p>
+    <w:p>
+      <w:pPr>
+        <w:bidi/>
+        <w:rPr>
+          <w:lang w:bidi="ar-EG"/>
+        </w:rPr>
+      </w:pPr>
+    </w:p>
+    <w:p>
+      <w:pPr>
+        <w:bidi/>
+        <w:rPr>
+          <w:lang w:bidi="ar-EG"/>
+        </w:rPr>
+      </w:pPr>
+    </w:p>
+    <w:p>
+      <w:pPr>
+        <w:bidi/>
+        <w:rPr>
+          <w:lang w:bidi="ar-EG"/>
+        </w:rPr>
+      </w:pPr>
+    </w:p>
+    <w:p>
+      <w:pPr>
+        <w:bidi/>
+        <w:rPr>
+          <w:lang w:bidi="ar-EG"/>
+        </w:rPr>
+      </w:pPr>
+    </w:p>
+    <w:p>
+      <w:pPr>
+        <w:bidi/>
+        <w:rPr>
+          <w:lang w:bidi="ar-EG"/>
+        </w:rPr>
+      </w:pPr>
+    </w:p>
+    <w:p>
+      <w:pPr>
+        <w:bidi/>
+        <w:rPr>
+          <w:lang w:bidi="ar-EG"/>
+        </w:rPr>
+      </w:pPr>
+    </w:p>
+    <w:p>
+      <w:pPr>
+        <w:bidi/>
+        <w:rPr>
+          <w:lang w:bidi="ar-EG"/>
+        </w:rPr>
+      </w:pPr>
+    </w:p>
+    <w:p>
+      <w:pPr>
+        <w:bidi/>
+        <w:rPr>
+          <w:lang w:bidi="ar-EG"/>
+        </w:rPr>
+      </w:pPr>
+    </w:p>
+    <w:p>
+      <w:pPr>
+        <w:bidi/>
+        <w:rPr>
+          <w:lang w:bidi="ar-EG"/>
+        </w:rPr>
+      </w:pPr>
+    </w:p>
+    <w:p>
+      <w:pPr>
+        <w:bidi/>
+        <w:rPr>
+          <w:lang w:bidi="ar-EG"/>
+        </w:rPr>
+      </w:pPr>
+    </w:p>
+    <w:p>
+      <w:pPr>
+        <w:bidi/>
+        <w:rPr>
+          <w:lang w:bidi="ar-EG"/>
+        </w:rPr>
+      </w:pPr>
+    </w:p>
+    <w:p>
+      <w:pPr>
+        <w:bidi/>
+        <w:rPr>
+          <w:lang w:bidi="ar-EG"/>
+        </w:rPr>
+      </w:pPr>
+    </w:p>
+    <w:p>
+      <w:pPr>
+        <w:bidi/>
+        <w:rPr>
+          <w:lang w:bidi="ar-EG"/>
+        </w:rPr>
+      </w:pPr>
+    </w:p>
+    <w:p>
+      <w:pPr>
+        <w:bidi/>
+        <w:rPr>
+          <w:lang w:bidi="ar-EG"/>
+        </w:rPr>
+      </w:pPr>
+    </w:p>
+    <w:p>
+      <w:pPr>
+        <w:bidi/>
+        <w:rPr>
+          <w:lang w:bidi="ar-EG"/>
+        </w:rPr>
+      </w:pPr>
+    </w:p>
+    <w:p>
+      <w:pPr>
+        <w:bidi/>
+        <w:rPr>
+          <w:lang w:bidi="ar-EG"/>
+        </w:rPr>
+      </w:pPr>
+    </w:p>
+    <w:p>
+      <w:pPr>
+        <w:bidi/>
+        <w:rPr>
+          <w:lang w:bidi="ar-EG"/>
+        </w:rPr>
+      </w:pPr>
+    </w:p>
+    <w:p>
+      <w:pPr>
+        <w:bidi/>
+        <w:rPr>
+          <w:lang w:bidi="ar-EG"/>
+        </w:rPr>
+      </w:pPr>
+    </w:p>
+    <w:p>
+      <w:pPr>
+        <w:bidi/>
+        <w:rPr>
+          <w:lang w:bidi="ar-EG"/>
+        </w:rPr>
+      </w:pPr>
+    </w:p>
+    <w:p>
+      <w:pPr>
+        <w:bidi/>
+        <w:rPr>
+          <w:lang w:bidi="ar-EG"/>
+        </w:rPr>
+      </w:pPr>
+    </w:p>
+    <w:p>
+      <w:pPr>
+        <w:bidi/>
+        <w:rPr>
+          <w:lang w:bidi="ar-EG"/>
+        </w:rPr>
+      </w:pPr>
+    </w:p>
+    <w:p>
+      <w:pPr>
+        <w:bidi/>
+        <w:rPr>
+          <w:lang w:bidi="ar-EG"/>
+        </w:rPr>
+      </w:pPr>
+    </w:p>
+    <w:p>
+      <w:pPr>
+        <w:bidi/>
+        <w:rPr>
+          <w:lang w:bidi="ar-EG"/>
+        </w:rPr>
+      </w:pPr>
+    </w:p>
+    <w:p>
+      <w:pPr>
+        <w:bidi/>
+        <w:rPr>
+          <w:lang w:bidi="ar-EG"/>
+        </w:rPr>
+      </w:pPr>
+    </w:p>
+    <w:p>
+      <w:pPr>
+        <w:bidi/>
+        <w:rPr>
+          <w:lang w:bidi="ar-EG"/>
+        </w:rPr>
+      </w:pPr>
+    </w:p>
+    <w:p>
+      <w:pPr>
+        <w:bidi/>
+        <w:rPr>
+          <w:lang w:bidi="ar-EG"/>
+        </w:rPr>
+      </w:pPr>
+    </w:p>
+    <w:p>
+      <w:pPr>
+        <w:bidi/>
+        <w:rPr>
+          <w:lang w:bidi="ar-EG"/>
+        </w:rPr>
+      </w:pPr>
+    </w:p>
+    <w:p>
+      <w:pPr>
+        <w:bidi/>
+        <w:rPr>
+          <w:lang w:bidi="ar-EG"/>
+        </w:rPr>
+      </w:pPr>
+    </w:p>
+    <w:p>
+      <w:pPr>
+        <w:bidi/>
+        <w:rPr>
+          <w:lang w:bidi="ar-EG"/>
+        </w:rPr>
+      </w:pPr>
+    </w:p>
+    <w:p>
+      <w:pPr>
+        <w:bidi/>
+        <w:rPr>
+          <w:lang w:bidi="ar-EG"/>
+        </w:rPr>
+      </w:pPr>
+    </w:p>
+    <w:p>
+      <w:pPr>
+        <w:bidi/>
+        <w:rPr>
+          <w:lang w:bidi="ar-EG"/>
+        </w:rPr>
+      </w:pPr>
+    </w:p>
+    <w:p>
+      <w:pPr>
+        <w:bidi/>
+        <w:rPr>
+          <w:lang w:bidi="ar-EG"/>
+        </w:rPr>
+      </w:pPr>
+    </w:p>
+    <w:p>
+      <w:pPr>
+        <w:bidi/>
+        <w:rPr>
+          <w:lang w:bidi="ar-EG"/>
+        </w:rPr>
+      </w:pPr>
+    </w:p>
+    <w:p>
+      <w:pPr>
+        <w:bidi/>
+        <w:rPr>
+          <w:lang w:bidi="ar-EG"/>
+        </w:rPr>
+      </w:pPr>
+    </w:p>
+    <w:p>
+      <w:pPr>
+        <w:bidi/>
+        <w:rPr>
+          <w:lang w:bidi="ar-EG"/>
+        </w:rPr>
+      </w:pPr>
+    </w:p>
+    <w:p>
+      <w:pPr>
+        <w:bidi/>
+        <w:rPr>
+          <w:lang w:bidi="ar-EG"/>
+        </w:rPr>
+      </w:pPr>
+    </w:p>
+    <w:p>
+      <w:pPr>
+        <w:bidi/>
+        <w:rPr>
+          <w:lang w:bidi="ar-EG"/>
+        </w:rPr>
+      </w:pPr>
+    </w:p>
+    <w:p>
+      <w:pPr>
+        <w:bidi/>
+        <w:rPr>
+          <w:lang w:bidi="ar-EG"/>
+        </w:rPr>
+      </w:pPr>
+    </w:p>
+    <w:p>
+      <w:pPr>
+        <w:bidi/>
+        <w:rPr>
+          <w:lang w:bidi="ar-EG"/>
+        </w:rPr>
+      </w:pPr>
+    </w:p>
+    <w:p>
+      <w:pPr>
+        <w:bidi/>
+        <w:rPr>
+          <w:lang w:bidi="ar-EG"/>
+        </w:rPr>
+      </w:pPr>
+    </w:p>
+    <w:p>
+      <w:pPr>
+        <w:bidi/>
+        <w:rPr>
+          <w:lang w:bidi="ar-EG"/>
+        </w:rPr>
+      </w:pPr>
+    </w:p>
+    <w:p>
+      <w:pPr>
+        <w:bidi/>
+        <w:rPr>
+          <w:lang w:bidi="ar-EG"/>
+        </w:rPr>
+      </w:pPr>
+    </w:p>
+    <w:p>
+      <w:pPr>
+        <w:bidi/>
+        <w:rPr>
+          <w:lang w:bidi="ar-EG"/>
+        </w:rPr>
+      </w:pPr>
+    </w:p>
+    <w:p>
+      <w:pPr>
+        <w:bidi/>
+        <w:rPr>
+          <w:lang w:bidi="ar-EG"/>
+        </w:rPr>
+      </w:pPr>
+    </w:p>
+    <w:p>
+      <w:pPr>
+        <w:bidi/>
+        <w:rPr>
+          <w:lang w:bidi="ar-EG"/>
+        </w:rPr>
+      </w:pPr>
+    </w:p>
+    <w:p>
+      <w:pPr>
+        <w:bidi/>
+        <w:rPr>
+          <w:rtl/>
+          <w:lang w:bidi="ar-EG"/>
+        </w:rPr>
+      </w:pPr>
+    </w:p>
+    <w:p>
+      <w:pPr>
+        <w:bidi/>
+        <w:rPr>
+          <w:rtl/>
+          <w:lang w:bidi="ar-EG"/>
+        </w:rPr>
+      </w:pPr>
+    </w:p>
+    <w:p>
+      <w:pPr>
+        <w:bidi/>
+        <w:rPr>
+          <w:rtl/>
+          <w:lang w:bidi="ar-EG"/>
+        </w:rPr>
+      </w:pPr>
+    </w:p>
+    <w:p>
+      <w:pPr>
+        <w:bidi/>
+        <w:rPr>
+          <w:rtl/>
+          <w:lang w:bidi="ar-EG"/>
+        </w:rPr>
+      </w:pPr>
+    </w:p>
+    <w:p>
+      <w:pPr>
+        <w:bidi/>
+        <w:rPr>
+          <w:rtl/>
+          <w:lang w:bidi="ar-EG"/>
+        </w:rPr>
+      </w:pPr>
+    </w:p>
+    <w:p>
+      <w:pPr>
+        <w:bidi/>
+        <w:rPr>
+          <w:rtl/>
+          <w:lang w:bidi="ar-EG"/>
+        </w:rPr>
+      </w:pPr>
+    </w:p>
+    <w:p>
+      <w:pPr>
+        <w:bidi/>
+        <w:rPr>
+          <w:rtl/>
+          <w:lang w:bidi="ar-EG"/>
+        </w:rPr>
+      </w:pPr>
+    </w:p>
+    <w:p>
+      <w:pPr>
+        <w:bidi/>
+        <w:rPr>
+          <w:rtl/>
+          <w:lang w:bidi="ar-EG"/>
+        </w:rPr>
+      </w:pPr>
+    </w:p>
+    <w:p>
+      <w:pPr>
+        <w:bidi/>
+        <w:rPr>
+          <w:rtl/>
+          <w:lang w:bidi="ar-EG"/>
+        </w:rPr>
+      </w:pPr>
+    </w:p>
+    <w:p>
+      <w:pPr>
+        <w:bidi/>
+        <w:rPr>
+          <w:lang w:bidi="ar-EG"/>
+        </w:rPr>
+      </w:pPr>
     </w:p>
     <w:p>
       <w:pPr>
@@ -4717,8 +8518,18 @@
     </w:p>
     <w:p>
       <w:pPr>
+        <w:bidi/>
         <w:jc w:val="center"/>
         <w:rPr>
+          <w:lang w:bidi="ar-EG"/>
+        </w:rPr>
+      </w:pPr>
+    </w:p>
+    <w:p>
+      <w:pPr>
+        <w:bidi/>
+        <w:jc w:val="center"/>
+        <w:rPr>
           <w:rtl/>
           <w:lang w:bidi="ar-EG"/>
         </w:rPr>
@@ -4741,8 +8552,6 @@
           <w:lang w:bidi="ar-EG"/>
         </w:rPr>
       </w:pPr>
-      <w:bookmarkStart w:id="1" w:name="_GoBack"/>
-      <w:bookmarkEnd w:id="1"/>
     </w:p>
     <w:p>
       <w:pPr>
@@ -4934,7 +8743,7 @@
       </w:pPr>
     </w:p>
     <w:sectPr>
-      <w:footerReference w:type="default" r:id="rId10"/>
+      <w:footerReference w:type="default" r:id="rId14"/>
       <w:pgSz w:w="12240" w:h="15840"/>
       <w:pgMar w:top="1440" w:right="1440" w:bottom="1440" w:left="1440" w:header="720" w:footer="720" w:gutter="0"/>
       <w:pgBorders w:offsetFrom="page">
@@ -5160,7 +8969,7 @@
               <w:sz w:val="18"/>
               <w:szCs w:val="18"/>
             </w:rPr>
-            <w:t>2</w:t>
+            <w:t>12</w:t>
           </w:r>
           <w:r>
             <w:rPr>
@@ -6936,6 +10745,119 @@
     </w:lvl>
   </w:abstractNum>
   <w:abstractNum w:abstractNumId="15">
+    <w:nsid w:val="4A9459C9"/>
+    <w:multiLevelType w:val="hybridMultilevel"/>
+    <w:tmpl w:val="76D2FA44"/>
+    <w:lvl w:ilvl="0" w:tplc="B7A6F506">
+      <w:start w:val="1"/>
+      <w:numFmt w:val="bullet"/>
+      <w:lvlText w:val="-"/>
+      <w:lvlJc w:val="left"/>
+      <w:pPr>
+        <w:ind w:left="720" w:hanging="360"/>
+      </w:pPr>
+      <w:rPr>
+        <w:rFonts w:ascii="Arial" w:eastAsiaTheme="minorEastAsia" w:hAnsi="Arial" w:cs="Arial" w:hint="default"/>
+      </w:rPr>
+    </w:lvl>
+    <w:lvl w:ilvl="1" w:tplc="04090003" w:tentative="1">
+      <w:start w:val="1"/>
+      <w:numFmt w:val="bullet"/>
+      <w:lvlText w:val="o"/>
+      <w:lvlJc w:val="left"/>
+      <w:pPr>
+        <w:ind w:left="1440" w:hanging="360"/>
+      </w:pPr>
+      <w:rPr>
+        <w:rFonts w:ascii="Courier New" w:hAnsi="Courier New" w:cs="Courier New" w:hint="default"/>
+      </w:rPr>
+    </w:lvl>
+    <w:lvl w:ilvl="2" w:tplc="04090005" w:tentative="1">
+      <w:start w:val="1"/>
+      <w:numFmt w:val="bullet"/>
+      <w:lvlText w:val=""/>
+      <w:lvlJc w:val="left"/>
+      <w:pPr>
+        <w:ind w:left="2160" w:hanging="360"/>
+      </w:pPr>
+      <w:rPr>
+        <w:rFonts w:ascii="Wingdings" w:hAnsi="Wingdings" w:hint="default"/>
+      </w:rPr>
+    </w:lvl>
+    <w:lvl w:ilvl="3" w:tplc="04090001" w:tentative="1">
+      <w:start w:val="1"/>
+      <w:numFmt w:val="bullet"/>
+      <w:lvlText w:val=""/>
+      <w:lvlJc w:val="left"/>
+      <w:pPr>
+        <w:ind w:left="2880" w:hanging="360"/>
+      </w:pPr>
+      <w:rPr>
+        <w:rFonts w:ascii="Symbol" w:hAnsi="Symbol" w:hint="default"/>
+      </w:rPr>
+    </w:lvl>
+    <w:lvl w:ilvl="4" w:tplc="04090003" w:tentative="1">
+      <w:start w:val="1"/>
+      <w:numFmt w:val="bullet"/>
+      <w:lvlText w:val="o"/>
+      <w:lvlJc w:val="left"/>
+      <w:pPr>
+        <w:ind w:left="3600" w:hanging="360"/>
+      </w:pPr>
+      <w:rPr>
+        <w:rFonts w:ascii="Courier New" w:hAnsi="Courier New" w:cs="Courier New" w:hint="default"/>
+      </w:rPr>
+    </w:lvl>
+    <w:lvl w:ilvl="5" w:tplc="04090005" w:tentative="1">
+      <w:start w:val="1"/>
+      <w:numFmt w:val="bullet"/>
+      <w:lvlText w:val=""/>
+      <w:lvlJc w:val="left"/>
+      <w:pPr>
+        <w:ind w:left="4320" w:hanging="360"/>
+      </w:pPr>
+      <w:rPr>
+        <w:rFonts w:ascii="Wingdings" w:hAnsi="Wingdings" w:hint="default"/>
+      </w:rPr>
+    </w:lvl>
+    <w:lvl w:ilvl="6" w:tplc="04090001" w:tentative="1">
+      <w:start w:val="1"/>
+      <w:numFmt w:val="bullet"/>
+      <w:lvlText w:val=""/>
+      <w:lvlJc w:val="left"/>
+      <w:pPr>
+        <w:ind w:left="5040" w:hanging="360"/>
+      </w:pPr>
+      <w:rPr>
+        <w:rFonts w:ascii="Symbol" w:hAnsi="Symbol" w:hint="default"/>
+      </w:rPr>
+    </w:lvl>
+    <w:lvl w:ilvl="7" w:tplc="04090003" w:tentative="1">
+      <w:start w:val="1"/>
+      <w:numFmt w:val="bullet"/>
+      <w:lvlText w:val="o"/>
+      <w:lvlJc w:val="left"/>
+      <w:pPr>
+        <w:ind w:left="5760" w:hanging="360"/>
+      </w:pPr>
+      <w:rPr>
+        <w:rFonts w:ascii="Courier New" w:hAnsi="Courier New" w:cs="Courier New" w:hint="default"/>
+      </w:rPr>
+    </w:lvl>
+    <w:lvl w:ilvl="8" w:tplc="04090005" w:tentative="1">
+      <w:start w:val="1"/>
+      <w:numFmt w:val="bullet"/>
+      <w:lvlText w:val=""/>
+      <w:lvlJc w:val="left"/>
+      <w:pPr>
+        <w:ind w:left="6480" w:hanging="360"/>
+      </w:pPr>
+      <w:rPr>
+        <w:rFonts w:ascii="Wingdings" w:hAnsi="Wingdings" w:hint="default"/>
+      </w:rPr>
+    </w:lvl>
+  </w:abstractNum>
+  <w:abstractNum w:abstractNumId="16">
     <w:nsid w:val="4DD94213"/>
     <w:multiLevelType w:val="hybridMultilevel"/>
     <w:tmpl w:val="AF4A1B4E"/>
@@ -7049,7 +10971,96 @@
       </w:rPr>
     </w:lvl>
   </w:abstractNum>
-  <w:abstractNum w:abstractNumId="16">
+  <w:abstractNum w:abstractNumId="17">
+    <w:nsid w:val="4F775BB9"/>
+    <w:multiLevelType w:val="hybridMultilevel"/>
+    <w:tmpl w:val="7076F5F8"/>
+    <w:lvl w:ilvl="0" w:tplc="942827A6">
+      <w:start w:val="1"/>
+      <w:numFmt w:val="decimal"/>
+      <w:lvlText w:val="%1-"/>
+      <w:lvlJc w:val="left"/>
+      <w:pPr>
+        <w:ind w:left="1080" w:hanging="360"/>
+      </w:pPr>
+      <w:rPr>
+        <w:rFonts w:hint="default"/>
+      </w:rPr>
+    </w:lvl>
+    <w:lvl w:ilvl="1" w:tplc="04090019" w:tentative="1">
+      <w:start w:val="1"/>
+      <w:numFmt w:val="lowerLetter"/>
+      <w:lvlText w:val="%2."/>
+      <w:lvlJc w:val="left"/>
+      <w:pPr>
+        <w:ind w:left="1800" w:hanging="360"/>
+      </w:pPr>
+    </w:lvl>
+    <w:lvl w:ilvl="2" w:tplc="0409001B" w:tentative="1">
+      <w:start w:val="1"/>
+      <w:numFmt w:val="lowerRoman"/>
+      <w:lvlText w:val="%3."/>
+      <w:lvlJc w:val="right"/>
+      <w:pPr>
+        <w:ind w:left="2520" w:hanging="180"/>
+      </w:pPr>
+    </w:lvl>
+    <w:lvl w:ilvl="3" w:tplc="0409000F" w:tentative="1">
+      <w:start w:val="1"/>
+      <w:numFmt w:val="decimal"/>
+      <w:lvlText w:val="%4."/>
+      <w:lvlJc w:val="left"/>
+      <w:pPr>
+        <w:ind w:left="3240" w:hanging="360"/>
+      </w:pPr>
+    </w:lvl>
+    <w:lvl w:ilvl="4" w:tplc="04090019" w:tentative="1">
+      <w:start w:val="1"/>
+      <w:numFmt w:val="lowerLetter"/>
+      <w:lvlText w:val="%5."/>
+      <w:lvlJc w:val="left"/>
+      <w:pPr>
+        <w:ind w:left="3960" w:hanging="360"/>
+      </w:pPr>
+    </w:lvl>
+    <w:lvl w:ilvl="5" w:tplc="0409001B" w:tentative="1">
+      <w:start w:val="1"/>
+      <w:numFmt w:val="lowerRoman"/>
+      <w:lvlText w:val="%6."/>
+      <w:lvlJc w:val="right"/>
+      <w:pPr>
+        <w:ind w:left="4680" w:hanging="180"/>
+      </w:pPr>
+    </w:lvl>
+    <w:lvl w:ilvl="6" w:tplc="0409000F" w:tentative="1">
+      <w:start w:val="1"/>
+      <w:numFmt w:val="decimal"/>
+      <w:lvlText w:val="%7."/>
+      <w:lvlJc w:val="left"/>
+      <w:pPr>
+        <w:ind w:left="5400" w:hanging="360"/>
+      </w:pPr>
+    </w:lvl>
+    <w:lvl w:ilvl="7" w:tplc="04090019" w:tentative="1">
+      <w:start w:val="1"/>
+      <w:numFmt w:val="lowerLetter"/>
+      <w:lvlText w:val="%8."/>
+      <w:lvlJc w:val="left"/>
+      <w:pPr>
+        <w:ind w:left="6120" w:hanging="360"/>
+      </w:pPr>
+    </w:lvl>
+    <w:lvl w:ilvl="8" w:tplc="0409001B" w:tentative="1">
+      <w:start w:val="1"/>
+      <w:numFmt w:val="lowerRoman"/>
+      <w:lvlText w:val="%9."/>
+      <w:lvlJc w:val="right"/>
+      <w:pPr>
+        <w:ind w:left="6840" w:hanging="180"/>
+      </w:pPr>
+    </w:lvl>
+  </w:abstractNum>
+  <w:abstractNum w:abstractNumId="18">
     <w:nsid w:val="515331C0"/>
     <w:multiLevelType w:val="hybridMultilevel"/>
     <w:tmpl w:val="B2BC5B7A"/>
@@ -7135,7 +11146,7 @@
       </w:pPr>
     </w:lvl>
   </w:abstractNum>
-  <w:abstractNum w:abstractNumId="17">
+  <w:abstractNum w:abstractNumId="19">
     <w:nsid w:val="53CD2DFC"/>
     <w:multiLevelType w:val="hybridMultilevel"/>
     <w:tmpl w:val="556C9660"/>
@@ -7248,7 +11259,7 @@
       </w:rPr>
     </w:lvl>
   </w:abstractNum>
-  <w:abstractNum w:abstractNumId="18">
+  <w:abstractNum w:abstractNumId="20">
     <w:nsid w:val="5425689D"/>
     <w:multiLevelType w:val="hybridMultilevel"/>
     <w:tmpl w:val="B16ACD92"/>
@@ -7337,7 +11348,7 @@
       </w:pPr>
     </w:lvl>
   </w:abstractNum>
-  <w:abstractNum w:abstractNumId="19">
+  <w:abstractNum w:abstractNumId="21">
     <w:nsid w:val="586155A0"/>
     <w:multiLevelType w:val="multilevel"/>
     <w:tmpl w:val="28C697A0"/>
@@ -7450,7 +11461,7 @@
       </w:rPr>
     </w:lvl>
   </w:abstractNum>
-  <w:abstractNum w:abstractNumId="20">
+  <w:abstractNum w:abstractNumId="22">
     <w:nsid w:val="5F091C30"/>
     <w:multiLevelType w:val="hybridMultilevel"/>
     <w:tmpl w:val="E74A93F8"/>
@@ -7590,7 +11601,7 @@
       </w:rPr>
     </w:lvl>
   </w:abstractNum>
-  <w:abstractNum w:abstractNumId="21">
+  <w:abstractNum w:abstractNumId="23">
     <w:nsid w:val="62034A4C"/>
     <w:multiLevelType w:val="hybridMultilevel"/>
     <w:tmpl w:val="DB6438E0"/>
@@ -7679,7 +11690,7 @@
       </w:pPr>
     </w:lvl>
   </w:abstractNum>
-  <w:abstractNum w:abstractNumId="22">
+  <w:abstractNum w:abstractNumId="24">
     <w:nsid w:val="67032B4A"/>
     <w:multiLevelType w:val="hybridMultilevel"/>
     <w:tmpl w:val="7D00EA54"/>
@@ -7792,7 +11803,7 @@
       </w:rPr>
     </w:lvl>
   </w:abstractNum>
-  <w:abstractNum w:abstractNumId="23">
+  <w:abstractNum w:abstractNumId="25">
     <w:nsid w:val="6959437D"/>
     <w:multiLevelType w:val="hybridMultilevel"/>
     <w:tmpl w:val="43F8E6B4"/>
@@ -7881,7 +11892,7 @@
       </w:pPr>
     </w:lvl>
   </w:abstractNum>
-  <w:abstractNum w:abstractNumId="24">
+  <w:abstractNum w:abstractNumId="26">
     <w:nsid w:val="69B74D62"/>
     <w:multiLevelType w:val="hybridMultilevel"/>
     <w:tmpl w:val="BB9E110E"/>
@@ -7994,7 +12005,7 @@
       </w:rPr>
     </w:lvl>
   </w:abstractNum>
-  <w:abstractNum w:abstractNumId="25">
+  <w:abstractNum w:abstractNumId="27">
     <w:nsid w:val="73652FE0"/>
     <w:multiLevelType w:val="hybridMultilevel"/>
     <w:tmpl w:val="9C3C1A14"/>
@@ -8107,7 +12118,7 @@
       </w:rPr>
     </w:lvl>
   </w:abstractNum>
-  <w:abstractNum w:abstractNumId="26">
+  <w:abstractNum w:abstractNumId="28">
     <w:nsid w:val="76C4151B"/>
     <w:multiLevelType w:val="hybridMultilevel"/>
     <w:tmpl w:val="9E967476"/>
@@ -8193,7 +12204,7 @@
       </w:pPr>
     </w:lvl>
   </w:abstractNum>
-  <w:abstractNum w:abstractNumId="27">
+  <w:abstractNum w:abstractNumId="29">
     <w:nsid w:val="782B60B2"/>
     <w:multiLevelType w:val="hybridMultilevel"/>
     <w:tmpl w:val="CAF843D8"/>
@@ -8306,7 +12317,7 @@
       </w:rPr>
     </w:lvl>
   </w:abstractNum>
-  <w:abstractNum w:abstractNumId="28">
+  <w:abstractNum w:abstractNumId="30">
     <w:nsid w:val="7A57361E"/>
     <w:multiLevelType w:val="hybridMultilevel"/>
     <w:tmpl w:val="631ECD12"/>
@@ -8419,7 +12430,7 @@
       </w:rPr>
     </w:lvl>
   </w:abstractNum>
-  <w:abstractNum w:abstractNumId="29">
+  <w:abstractNum w:abstractNumId="31">
     <w:nsid w:val="7B1403B0"/>
     <w:multiLevelType w:val="hybridMultilevel"/>
     <w:tmpl w:val="4DEA6FCC"/>
@@ -8559,7 +12570,7 @@
       </w:rPr>
     </w:lvl>
   </w:abstractNum>
-  <w:abstractNum w:abstractNumId="30">
+  <w:abstractNum w:abstractNumId="32">
     <w:nsid w:val="7CC857B6"/>
     <w:multiLevelType w:val="hybridMultilevel"/>
     <w:tmpl w:val="D3260474"/>
@@ -8689,31 +12700,31 @@
     <w:abstractNumId w:val="1"/>
   </w:num>
   <w:num w:numId="6">
-    <w:abstractNumId w:val="24"/>
+    <w:abstractNumId w:val="26"/>
   </w:num>
   <w:num w:numId="7">
-    <w:abstractNumId w:val="17"/>
+    <w:abstractNumId w:val="19"/>
   </w:num>
   <w:num w:numId="8">
-    <w:abstractNumId w:val="26"/>
+    <w:abstractNumId w:val="28"/>
   </w:num>
   <w:num w:numId="9">
-    <w:abstractNumId w:val="25"/>
+    <w:abstractNumId w:val="27"/>
   </w:num>
   <w:num w:numId="10">
     <w:abstractNumId w:val="9"/>
   </w:num>
   <w:num w:numId="11">
-    <w:abstractNumId w:val="19"/>
+    <w:abstractNumId w:val="21"/>
   </w:num>
   <w:num w:numId="12">
     <w:abstractNumId w:val="0"/>
   </w:num>
   <w:num w:numId="13">
-    <w:abstractNumId w:val="29"/>
+    <w:abstractNumId w:val="31"/>
   </w:num>
   <w:num w:numId="14">
-    <w:abstractNumId w:val="20"/>
+    <w:abstractNumId w:val="22"/>
   </w:num>
   <w:num w:numId="15">
     <w:abstractNumId w:val="7"/>
@@ -8728,13 +12739,13 @@
     <w:abstractNumId w:val="4"/>
   </w:num>
   <w:num w:numId="19">
-    <w:abstractNumId w:val="22"/>
+    <w:abstractNumId w:val="24"/>
   </w:num>
   <w:num w:numId="20">
     <w:abstractNumId w:val="11"/>
   </w:num>
   <w:num w:numId="21">
-    <w:abstractNumId w:val="27"/>
+    <w:abstractNumId w:val="29"/>
   </w:num>
   <w:num w:numId="22">
     <w:abstractNumId w:val="3"/>
@@ -8746,25 +12757,31 @@
     <w:abstractNumId w:val="10"/>
   </w:num>
   <w:num w:numId="25">
+    <w:abstractNumId w:val="18"/>
+  </w:num>
+  <w:num w:numId="26">
     <w:abstractNumId w:val="16"/>
   </w:num>
-  <w:num w:numId="26">
+  <w:num w:numId="27">
+    <w:abstractNumId w:val="23"/>
+  </w:num>
+  <w:num w:numId="28">
+    <w:abstractNumId w:val="32"/>
+  </w:num>
+  <w:num w:numId="29">
+    <w:abstractNumId w:val="25"/>
+  </w:num>
+  <w:num w:numId="30">
+    <w:abstractNumId w:val="20"/>
+  </w:num>
+  <w:num w:numId="31">
+    <w:abstractNumId w:val="30"/>
+  </w:num>
+  <w:num w:numId="32">
     <w:abstractNumId w:val="15"/>
   </w:num>
-  <w:num w:numId="27">
-    <w:abstractNumId w:val="21"/>
-  </w:num>
-  <w:num w:numId="28">
-    <w:abstractNumId w:val="30"/>
-  </w:num>
-  <w:num w:numId="29">
-    <w:abstractNumId w:val="23"/>
-  </w:num>
-  <w:num w:numId="30">
-    <w:abstractNumId w:val="18"/>
-  </w:num>
-  <w:num w:numId="31">
-    <w:abstractNumId w:val="28"/>
+  <w:num w:numId="33">
+    <w:abstractNumId w:val="17"/>
   </w:num>
 </w:numbering>
 </file>
@@ -10111,6 +14128,14 @@
     <w:notTrueType/>
     <w:pitch w:val="default"/>
   </w:font>
+  <w:font w:name="Courier-Bold">
+    <w:altName w:val="Times New Roman"/>
+    <w:panose1 w:val="00000000000000000000"/>
+    <w:charset w:val="00"/>
+    <w:family w:val="roman"/>
+    <w:notTrueType/>
+    <w:pitch w:val="default"/>
+  </w:font>
   <w:font w:name="Calibri">
     <w:panose1 w:val="020F0502020204030204"/>
     <w:charset w:val="00"/>
@@ -10143,10 +14168,10 @@
   </w:compat>
   <w:rsids>
     <w:rsidRoot w:val="004D58A5"/>
+    <w:rsid w:val="00440E67"/>
     <w:rsid w:val="004B459A"/>
     <w:rsid w:val="004D58A5"/>
     <w:rsid w:val="00654682"/>
-    <w:rsid w:val="008D1C4A"/>
     <w:rsid w:val="008D77C7"/>
     <w:rsid w:val="00980C4C"/>
     <w:rsid w:val="00C4717D"/>
@@ -10940,7 +14965,7 @@
 </file>
 
 <file path=customXml/itemProps2.xml><?xml version="1.0" encoding="utf-8"?>
-<ds:datastoreItem xmlns:ds="http://schemas.openxmlformats.org/officeDocument/2006/customXml" ds:itemID="{69072E88-CBF8-450E-9DA5-0F6A5DF97BAC}">
+<ds:datastoreItem xmlns:ds="http://schemas.openxmlformats.org/officeDocument/2006/customXml" ds:itemID="{8F2D80E0-26AF-4190-A638-D6C600FA7005}">
   <ds:schemaRefs>
     <ds:schemaRef ds:uri="http://schemas.openxmlformats.org/officeDocument/2006/bibliography"/>
   </ds:schemaRefs>

</xml_diff>

<commit_message>
notes 5 for    ch7
</commit_message>
<xml_diff>
--- a/ch7-ErrorHandling.docx
+++ b/ch7-ErrorHandling.docx
@@ -10,7 +10,6 @@
           <w:docPartUnique/>
         </w:docPartObj>
       </w:sdtPr>
-      <w:sdtEndPr/>
       <w:sdtContent>
         <w:p>
           <w:pPr>
@@ -149,7 +148,6 @@
                                       <w:calendar w:val="gregorian"/>
                                     </w:date>
                                   </w:sdtPr>
-                                  <w:sdtEndPr/>
                                   <w:sdtContent>
                                     <w:p>
                                       <w:pPr>
@@ -3462,7 +3460,6 @@
                                 <w:calendar w:val="gregorian"/>
                               </w:date>
                             </w:sdtPr>
-                            <w:sdtEndPr/>
                             <w:sdtContent>
                               <w:p>
                                 <w:pPr>
@@ -3687,7 +3684,6 @@
                                     <w:dataBinding w:prefixMappings="xmlns:ns0='http://purl.org/dc/elements/1.1/' xmlns:ns1='http://schemas.openxmlformats.org/package/2006/metadata/core-properties' " w:xpath="/ns1:coreProperties[1]/ns0:creator[1]" w:storeItemID="{6C3C8BC8-F283-45AE-878A-BAB7291924A1}"/>
                                     <w:text/>
                                   </w:sdtPr>
-                                  <w:sdtEndPr/>
                                   <w:sdtContent>
                                     <w:proofErr w:type="spellStart"/>
                                     <w:r>
@@ -3747,7 +3743,6 @@
                                     <w:dataBinding w:prefixMappings="xmlns:ns0='http://schemas.openxmlformats.org/officeDocument/2006/extended-properties' " w:xpath="/ns0:Properties[1]/ns0:Company[1]" w:storeItemID="{6668398D-A668-4E3E-A5EB-62B293D839F1}"/>
                                     <w:text/>
                                   </w:sdtPr>
-                                  <w:sdtEndPr/>
                                   <w:sdtContent>
                                     <w:r>
                                       <w:rPr>
@@ -3810,7 +3805,6 @@
                               <w:dataBinding w:prefixMappings="xmlns:ns0='http://purl.org/dc/elements/1.1/' xmlns:ns1='http://schemas.openxmlformats.org/package/2006/metadata/core-properties' " w:xpath="/ns1:coreProperties[1]/ns0:creator[1]" w:storeItemID="{6C3C8BC8-F283-45AE-878A-BAB7291924A1}"/>
                               <w:text/>
                             </w:sdtPr>
-                            <w:sdtEndPr/>
                             <w:sdtContent>
                               <w:proofErr w:type="spellStart"/>
                               <w:r>
@@ -3870,7 +3864,6 @@
                               <w:dataBinding w:prefixMappings="xmlns:ns0='http://schemas.openxmlformats.org/officeDocument/2006/extended-properties' " w:xpath="/ns0:Properties[1]/ns0:Company[1]" w:storeItemID="{6668398D-A668-4E3E-A5EB-62B293D839F1}"/>
                               <w:text/>
                             </w:sdtPr>
-                            <w:sdtEndPr/>
                             <w:sdtContent>
                               <w:r>
                                 <w:rPr>
@@ -3985,7 +3978,6 @@
                                     <w:dataBinding w:prefixMappings="xmlns:ns0='http://purl.org/dc/elements/1.1/' xmlns:ns1='http://schemas.openxmlformats.org/package/2006/metadata/core-properties' " w:xpath="/ns1:coreProperties[1]/ns0:title[1]" w:storeItemID="{6C3C8BC8-F283-45AE-878A-BAB7291924A1}"/>
                                     <w:text/>
                                   </w:sdtPr>
-                                  <w:sdtEndPr/>
                                   <w:sdtContent>
                                     <w:r>
                                       <w:rPr>
@@ -4124,7 +4116,6 @@
                               <w:dataBinding w:prefixMappings="xmlns:ns0='http://purl.org/dc/elements/1.1/' xmlns:ns1='http://schemas.openxmlformats.org/package/2006/metadata/core-properties' " w:xpath="/ns1:coreProperties[1]/ns0:title[1]" w:storeItemID="{6C3C8BC8-F283-45AE-878A-BAB7291924A1}"/>
                               <w:text/>
                             </w:sdtPr>
-                            <w:sdtEndPr/>
                             <w:sdtContent>
                               <w:r>
                                 <w:rPr>
@@ -4340,7 +4331,7 @@
           <w:r>
             <w:fldChar w:fldCharType="separate"/>
           </w:r>
-          <w:hyperlink w:anchor="_Toc124624483" w:history="1">
+          <w:hyperlink w:anchor="_Toc124631613" w:history="1">
             <w:r>
               <w:rPr>
                 <w:rStyle w:val="Hyperlink"/>
@@ -4368,7 +4359,7 @@
                 <w:noProof/>
                 <w:webHidden/>
               </w:rPr>
-              <w:instrText xml:space="preserve"> PAGEREF _Toc124624483 \h </w:instrText>
+              <w:instrText xml:space="preserve"> PAGEREF _Toc124631613 \h </w:instrText>
             </w:r>
             <w:r>
               <w:rPr>
@@ -4410,7 +4401,7 @@
               <w:noProof/>
             </w:rPr>
           </w:pPr>
-          <w:hyperlink w:anchor="_Toc124624484" w:history="1">
+          <w:hyperlink w:anchor="_Toc124631614" w:history="1">
             <w:r>
               <w:rPr>
                 <w:rStyle w:val="Hyperlink"/>
@@ -4462,7 +4453,7 @@
                 <w:noProof/>
                 <w:webHidden/>
               </w:rPr>
-              <w:instrText xml:space="preserve"> PAGEREF _Toc124624484 \h </w:instrText>
+              <w:instrText xml:space="preserve"> PAGEREF _Toc124631614 \h </w:instrText>
             </w:r>
             <w:r>
               <w:rPr>
@@ -4504,7 +4495,7 @@
               <w:noProof/>
             </w:rPr>
           </w:pPr>
-          <w:hyperlink w:anchor="_Toc124624485" w:history="1">
+          <w:hyperlink w:anchor="_Toc124631615" w:history="1">
             <w:r>
               <w:rPr>
                 <w:rStyle w:val="Hyperlink"/>
@@ -4563,7 +4554,7 @@
                 <w:noProof/>
                 <w:webHidden/>
               </w:rPr>
-              <w:instrText xml:space="preserve"> PAGEREF _Toc124624485 \h </w:instrText>
+              <w:instrText xml:space="preserve"> PAGEREF _Toc124631615 \h </w:instrText>
             </w:r>
             <w:r>
               <w:rPr>
@@ -4595,6 +4586,326 @@
           </w:hyperlink>
         </w:p>
         <w:p>
+          <w:pPr>
+            <w:pStyle w:val="TOC1"/>
+            <w:tabs>
+              <w:tab w:val="right" w:leader="dot" w:pos="9350"/>
+            </w:tabs>
+            <w:rPr>
+              <w:rFonts w:cstheme="minorBidi"/>
+              <w:noProof/>
+            </w:rPr>
+          </w:pPr>
+          <w:hyperlink w:anchor="_Toc124631616" w:history="1">
+            <w:r>
+              <w:rPr>
+                <w:rStyle w:val="Hyperlink"/>
+                <w:noProof/>
+                <w:rtl/>
+                <w:lang w:bidi="ar-EG"/>
+              </w:rPr>
+              <w:t>3</w:t>
+            </w:r>
+            <w:r>
+              <w:rPr>
+                <w:rStyle w:val="Hyperlink"/>
+                <w:noProof/>
+                <w:lang w:bidi="ar-EG"/>
+              </w:rPr>
+              <w:t>-</w:t>
+            </w:r>
+            <w:r>
+              <w:rPr>
+                <w:rStyle w:val="Hyperlink"/>
+                <w:noProof/>
+              </w:rPr>
+              <w:t xml:space="preserve"> Use Unchecked Exceptions:</w:t>
+            </w:r>
+            <w:r>
+              <w:rPr>
+                <w:noProof/>
+                <w:webHidden/>
+              </w:rPr>
+              <w:tab/>
+            </w:r>
+            <w:r>
+              <w:rPr>
+                <w:noProof/>
+                <w:webHidden/>
+              </w:rPr>
+              <w:fldChar w:fldCharType="begin"/>
+            </w:r>
+            <w:r>
+              <w:rPr>
+                <w:noProof/>
+                <w:webHidden/>
+              </w:rPr>
+              <w:instrText xml:space="preserve"> PAGEREF _Toc124631616 \h </w:instrText>
+            </w:r>
+            <w:r>
+              <w:rPr>
+                <w:noProof/>
+                <w:webHidden/>
+              </w:rPr>
+            </w:r>
+            <w:r>
+              <w:rPr>
+                <w:noProof/>
+                <w:webHidden/>
+              </w:rPr>
+              <w:fldChar w:fldCharType="separate"/>
+            </w:r>
+            <w:r>
+              <w:rPr>
+                <w:noProof/>
+                <w:webHidden/>
+              </w:rPr>
+              <w:t>4</w:t>
+            </w:r>
+            <w:r>
+              <w:rPr>
+                <w:noProof/>
+                <w:webHidden/>
+              </w:rPr>
+              <w:fldChar w:fldCharType="end"/>
+            </w:r>
+          </w:hyperlink>
+        </w:p>
+        <w:p>
+          <w:pPr>
+            <w:pStyle w:val="TOC1"/>
+            <w:tabs>
+              <w:tab w:val="right" w:leader="dot" w:pos="9350"/>
+            </w:tabs>
+            <w:rPr>
+              <w:rFonts w:cstheme="minorBidi"/>
+              <w:noProof/>
+            </w:rPr>
+          </w:pPr>
+          <w:hyperlink w:anchor="_Toc124631617" w:history="1">
+            <w:r>
+              <w:rPr>
+                <w:rStyle w:val="Hyperlink"/>
+                <w:noProof/>
+              </w:rPr>
+              <w:t>4- Provide Context with Exceptions:</w:t>
+            </w:r>
+            <w:r>
+              <w:rPr>
+                <w:noProof/>
+                <w:webHidden/>
+              </w:rPr>
+              <w:tab/>
+            </w:r>
+            <w:r>
+              <w:rPr>
+                <w:noProof/>
+                <w:webHidden/>
+              </w:rPr>
+              <w:fldChar w:fldCharType="begin"/>
+            </w:r>
+            <w:r>
+              <w:rPr>
+                <w:noProof/>
+                <w:webHidden/>
+              </w:rPr>
+              <w:instrText xml:space="preserve"> PAGEREF _Toc124631617 \h </w:instrText>
+            </w:r>
+            <w:r>
+              <w:rPr>
+                <w:noProof/>
+                <w:webHidden/>
+              </w:rPr>
+            </w:r>
+            <w:r>
+              <w:rPr>
+                <w:noProof/>
+                <w:webHidden/>
+              </w:rPr>
+              <w:fldChar w:fldCharType="separate"/>
+            </w:r>
+            <w:r>
+              <w:rPr>
+                <w:noProof/>
+                <w:webHidden/>
+              </w:rPr>
+              <w:t>4</w:t>
+            </w:r>
+            <w:r>
+              <w:rPr>
+                <w:noProof/>
+                <w:webHidden/>
+              </w:rPr>
+              <w:fldChar w:fldCharType="end"/>
+            </w:r>
+          </w:hyperlink>
+        </w:p>
+        <w:p>
+          <w:pPr>
+            <w:pStyle w:val="TOC1"/>
+            <w:tabs>
+              <w:tab w:val="right" w:leader="dot" w:pos="9350"/>
+            </w:tabs>
+            <w:rPr>
+              <w:rFonts w:cstheme="minorBidi"/>
+              <w:noProof/>
+            </w:rPr>
+          </w:pPr>
+          <w:hyperlink w:anchor="_Toc124631618" w:history="1">
+            <w:r>
+              <w:rPr>
+                <w:rStyle w:val="Hyperlink"/>
+                <w:noProof/>
+                <w:rtl/>
+                <w:lang w:bidi="ar-EG"/>
+              </w:rPr>
+              <w:t>5</w:t>
+            </w:r>
+            <w:r>
+              <w:rPr>
+                <w:rStyle w:val="Hyperlink"/>
+                <w:noProof/>
+                <w:lang w:bidi="ar-EG"/>
+              </w:rPr>
+              <w:t>-</w:t>
+            </w:r>
+            <w:r>
+              <w:rPr>
+                <w:rStyle w:val="Hyperlink"/>
+                <w:noProof/>
+              </w:rPr>
+              <w:t xml:space="preserve"> Define Exception Classes in Terms of a Caller’s Needs:</w:t>
+            </w:r>
+            <w:r>
+              <w:rPr>
+                <w:noProof/>
+                <w:webHidden/>
+              </w:rPr>
+              <w:tab/>
+            </w:r>
+            <w:r>
+              <w:rPr>
+                <w:noProof/>
+                <w:webHidden/>
+              </w:rPr>
+              <w:fldChar w:fldCharType="begin"/>
+            </w:r>
+            <w:r>
+              <w:rPr>
+                <w:noProof/>
+                <w:webHidden/>
+              </w:rPr>
+              <w:instrText xml:space="preserve"> PAGEREF _Toc124631618 \h </w:instrText>
+            </w:r>
+            <w:r>
+              <w:rPr>
+                <w:noProof/>
+                <w:webHidden/>
+              </w:rPr>
+            </w:r>
+            <w:r>
+              <w:rPr>
+                <w:noProof/>
+                <w:webHidden/>
+              </w:rPr>
+              <w:fldChar w:fldCharType="separate"/>
+            </w:r>
+            <w:r>
+              <w:rPr>
+                <w:noProof/>
+                <w:webHidden/>
+              </w:rPr>
+              <w:t>4</w:t>
+            </w:r>
+            <w:r>
+              <w:rPr>
+                <w:noProof/>
+                <w:webHidden/>
+              </w:rPr>
+              <w:fldChar w:fldCharType="end"/>
+            </w:r>
+          </w:hyperlink>
+        </w:p>
+        <w:p>
+          <w:pPr>
+            <w:pStyle w:val="TOC1"/>
+            <w:tabs>
+              <w:tab w:val="right" w:leader="dot" w:pos="9350"/>
+            </w:tabs>
+            <w:rPr>
+              <w:rFonts w:cstheme="minorBidi"/>
+              <w:noProof/>
+            </w:rPr>
+          </w:pPr>
+          <w:hyperlink w:anchor="_Toc124631619" w:history="1">
+            <w:r>
+              <w:rPr>
+                <w:rStyle w:val="Hyperlink"/>
+                <w:noProof/>
+                <w:rtl/>
+                <w:lang w:bidi="ar-EG"/>
+              </w:rPr>
+              <w:t>6</w:t>
+            </w:r>
+            <w:r>
+              <w:rPr>
+                <w:rStyle w:val="Hyperlink"/>
+                <w:noProof/>
+                <w:lang w:bidi="ar-EG"/>
+              </w:rPr>
+              <w:t>- :</w:t>
+            </w:r>
+            <w:r>
+              <w:rPr>
+                <w:noProof/>
+                <w:webHidden/>
+              </w:rPr>
+              <w:tab/>
+            </w:r>
+            <w:r>
+              <w:rPr>
+                <w:noProof/>
+                <w:webHidden/>
+              </w:rPr>
+              <w:fldChar w:fldCharType="begin"/>
+            </w:r>
+            <w:r>
+              <w:rPr>
+                <w:noProof/>
+                <w:webHidden/>
+              </w:rPr>
+              <w:instrText xml:space="preserve"> PAGEREF _Toc124631619 \h </w:instrText>
+            </w:r>
+            <w:r>
+              <w:rPr>
+                <w:noProof/>
+                <w:webHidden/>
+              </w:rPr>
+            </w:r>
+            <w:r>
+              <w:rPr>
+                <w:noProof/>
+                <w:webHidden/>
+              </w:rPr>
+              <w:fldChar w:fldCharType="separate"/>
+            </w:r>
+            <w:r>
+              <w:rPr>
+                <w:noProof/>
+                <w:webHidden/>
+              </w:rPr>
+              <w:t>6</w:t>
+            </w:r>
+            <w:r>
+              <w:rPr>
+                <w:noProof/>
+                <w:webHidden/>
+              </w:rPr>
+              <w:fldChar w:fldCharType="end"/>
+            </w:r>
+          </w:hyperlink>
+        </w:p>
+        <w:p>
           <w:r>
             <w:rPr>
               <w:b/>
@@ -4825,44 +5136,12 @@
     </w:p>
     <w:p>
       <w:pPr>
-        <w:bidi/>
-        <w:rPr>
-          <w:lang w:bidi="ar-EG"/>
-        </w:rPr>
-      </w:pPr>
-    </w:p>
-    <w:p>
-      <w:pPr>
-        <w:bidi/>
-        <w:rPr>
-          <w:lang w:bidi="ar-EG"/>
-        </w:rPr>
-      </w:pPr>
-    </w:p>
-    <w:p>
-      <w:pPr>
-        <w:bidi/>
-        <w:rPr>
-          <w:lang w:bidi="ar-EG"/>
-        </w:rPr>
-      </w:pPr>
-    </w:p>
-    <w:p>
-      <w:pPr>
-        <w:bidi/>
-        <w:rPr>
-          <w:lang w:bidi="ar-EG"/>
-        </w:rPr>
-      </w:pPr>
-    </w:p>
-    <w:p>
-      <w:pPr>
         <w:pStyle w:val="Heading1"/>
         <w:rPr>
           <w:lang w:bidi="ar-EG"/>
         </w:rPr>
       </w:pPr>
-      <w:bookmarkStart w:id="0" w:name="_Toc124624483"/>
+      <w:bookmarkStart w:id="0" w:name="_Toc124631613"/>
       <w:r>
         <w:rPr>
           <w:lang w:bidi="ar-EG"/>
@@ -4947,15 +5226,7 @@
           <w:rtl/>
           <w:lang w:bidi="ar-EG"/>
         </w:rPr>
-        <w:t xml:space="preserve">ب </w:t>
-      </w:r>
-      <w:r>
-        <w:rPr>
-          <w:rFonts w:hint="cs"/>
-          <w:rtl/>
-          <w:lang w:bidi="ar-EG"/>
-        </w:rPr>
-        <w:t>ال</w:t>
+        <w:t>ب ال</w:t>
       </w:r>
       <w:r>
         <w:rPr>
@@ -5043,7 +5314,7 @@
           <w:lang w:bidi="ar-EG"/>
         </w:rPr>
       </w:pPr>
-      <w:bookmarkStart w:id="1" w:name="_Toc124624484"/>
+      <w:bookmarkStart w:id="1" w:name="_Toc124631614"/>
       <w:r>
         <w:rPr>
           <w:rFonts w:hint="cs"/>
@@ -5883,7 +6154,7 @@
       <w:pPr>
         <w:pStyle w:val="Heading1"/>
       </w:pPr>
-      <w:bookmarkStart w:id="2" w:name="_Toc124624485"/>
+      <w:bookmarkStart w:id="2" w:name="_Toc124631615"/>
       <w:r>
         <w:rPr>
           <w:rFonts w:hint="cs"/>
@@ -6087,7 +6358,134 @@
           <w:lang w:bidi="ar-EG"/>
         </w:rPr>
       </w:pPr>
-      <w:bookmarkStart w:id="3" w:name="_GoBack"/>
+      <w:r>
+        <w:rPr>
+          <w:rFonts w:hint="cs"/>
+          <w:rtl/>
+          <w:lang w:bidi="ar-EG"/>
+        </w:rPr>
+        <w:t xml:space="preserve">تعاله ناخد مثال  : </w:t>
+      </w:r>
+      <w:r>
+        <w:rPr>
+          <w:rFonts w:hint="cs"/>
+          <w:rtl/>
+          <w:lang w:bidi="ar-EG"/>
+        </w:rPr>
+        <w:t xml:space="preserve"> ف المثال ده  الكود بيعمل </w:t>
+      </w:r>
+      <w:r>
+        <w:rPr>
+          <w:lang w:bidi="ar-EG"/>
+        </w:rPr>
+        <w:t>access</w:t>
+      </w:r>
+      <w:r>
+        <w:rPr>
+          <w:rFonts w:hint="cs"/>
+          <w:rtl/>
+          <w:lang w:bidi="ar-EG"/>
+        </w:rPr>
+        <w:t xml:space="preserve"> ل</w:t>
+      </w:r>
+      <w:r>
+        <w:rPr>
+          <w:lang w:bidi="ar-EG"/>
+        </w:rPr>
+        <w:t>file</w:t>
+      </w:r>
+      <w:r>
+        <w:rPr>
+          <w:rFonts w:hint="cs"/>
+          <w:rtl/>
+          <w:lang w:bidi="ar-EG"/>
+        </w:rPr>
+        <w:t xml:space="preserve"> وبيقره شويه </w:t>
+      </w:r>
+      <w:r>
+        <w:rPr>
+          <w:lang w:bidi="ar-EG"/>
+        </w:rPr>
+        <w:t xml:space="preserve">serialized object </w:t>
+      </w:r>
+      <w:r>
+        <w:rPr>
+          <w:rFonts w:hint="cs"/>
+          <w:rtl/>
+          <w:lang w:bidi="ar-EG"/>
+        </w:rPr>
+        <w:t xml:space="preserve"> والصورة دى كمان فيها </w:t>
+      </w:r>
+      <w:r>
+        <w:rPr>
+          <w:lang w:bidi="ar-EG"/>
+        </w:rPr>
+        <w:t xml:space="preserve">unit test </w:t>
+      </w:r>
+      <w:r>
+        <w:rPr>
+          <w:rFonts w:hint="cs"/>
+          <w:rtl/>
+          <w:lang w:bidi="ar-EG"/>
+        </w:rPr>
+        <w:t xml:space="preserve"> بتقول  </w:t>
+      </w:r>
+      <w:r>
+        <w:rPr>
+          <w:lang w:bidi="ar-EG"/>
+        </w:rPr>
+        <w:t xml:space="preserve"> </w:t>
+      </w:r>
+      <w:r>
+        <w:rPr>
+          <w:rFonts w:hint="cs"/>
+          <w:rtl/>
+          <w:lang w:bidi="ar-EG"/>
+        </w:rPr>
+        <w:t xml:space="preserve"> </w:t>
+      </w:r>
+      <w:r>
+        <w:rPr>
+          <w:lang w:bidi="ar-EG"/>
+        </w:rPr>
+        <w:t xml:space="preserve"> </w:t>
+      </w:r>
+      <w:r>
+        <w:rPr>
+          <w:lang w:bidi="ar-EG"/>
+        </w:rPr>
+        <w:t xml:space="preserve">exception </w:t>
+      </w:r>
+      <w:r>
+        <w:rPr>
+          <w:rFonts w:hint="cs"/>
+          <w:rtl/>
+          <w:lang w:bidi="ar-EG"/>
+        </w:rPr>
+        <w:t xml:space="preserve"> لو ال </w:t>
+      </w:r>
+      <w:r>
+        <w:rPr>
+          <w:lang w:bidi="ar-EG"/>
+        </w:rPr>
+        <w:t xml:space="preserve">file </w:t>
+      </w:r>
+      <w:r>
+        <w:rPr>
+          <w:rFonts w:hint="cs"/>
+          <w:rtl/>
+          <w:lang w:bidi="ar-EG"/>
+        </w:rPr>
+        <w:t xml:space="preserve"> مش موجود .  طبعا الاسكرين دى مش كامله  ف انا قلتلك عم بوب عاوز يعمل ايه.</w:t>
+      </w:r>
+    </w:p>
+    <w:p>
+      <w:pPr>
+        <w:bidi/>
+        <w:rPr>
+          <w:lang w:bidi="ar-EG"/>
+        </w:rPr>
+      </w:pPr>
       <w:r>
         <w:rPr>
           <w:rFonts w:cs="Arial"/>
@@ -6095,13 +6493,13 @@
           <w:lang w:bidi="ar-EG"/>
         </w:rPr>
         <w:drawing>
-          <wp:anchor distT="0" distB="0" distL="114300" distR="114300" simplePos="0" relativeHeight="251702272" behindDoc="0" locked="0" layoutInCell="1" allowOverlap="1" wp14:anchorId="79D1FCAF" wp14:editId="07D7C614">
+          <wp:anchor distT="0" distB="0" distL="114300" distR="114300" simplePos="0" relativeHeight="251702272" behindDoc="0" locked="0" layoutInCell="1" allowOverlap="1" wp14:anchorId="01F6C6CE" wp14:editId="733573A5">
             <wp:simplePos x="0" y="0"/>
             <wp:positionH relativeFrom="column">
-              <wp:posOffset>33816</wp:posOffset>
+              <wp:posOffset>-47132</wp:posOffset>
             </wp:positionH>
             <wp:positionV relativeFrom="paragraph">
-              <wp:posOffset>237490</wp:posOffset>
+              <wp:posOffset>86190</wp:posOffset>
             </wp:positionV>
             <wp:extent cx="4982270" cy="1800476"/>
             <wp:effectExtent l="0" t="0" r="8890" b="9525"/>
@@ -6144,519 +6542,2532 @@
           </wp:anchor>
         </w:drawing>
       </w:r>
+    </w:p>
+    <w:p>
+      <w:pPr>
+        <w:bidi/>
+        <w:rPr>
+          <w:lang w:bidi="ar-EG"/>
+        </w:rPr>
+      </w:pPr>
+    </w:p>
+    <w:p>
+      <w:pPr>
+        <w:bidi/>
+        <w:rPr>
+          <w:lang w:bidi="ar-EG"/>
+        </w:rPr>
+      </w:pPr>
+    </w:p>
+    <w:p>
+      <w:pPr>
+        <w:bidi/>
+        <w:rPr>
+          <w:lang w:bidi="ar-EG"/>
+        </w:rPr>
+      </w:pPr>
+    </w:p>
+    <w:p>
+      <w:pPr>
+        <w:bidi/>
+        <w:rPr>
+          <w:lang w:bidi="ar-EG"/>
+        </w:rPr>
+      </w:pPr>
+    </w:p>
+    <w:p>
+      <w:pPr>
+        <w:bidi/>
+        <w:rPr>
+          <w:lang w:bidi="ar-EG"/>
+        </w:rPr>
+      </w:pPr>
+    </w:p>
+    <w:p>
+      <w:pPr>
+        <w:bidi/>
+        <w:rPr>
+          <w:lang w:bidi="ar-EG"/>
+        </w:rPr>
+      </w:pPr>
+    </w:p>
+    <w:p>
+      <w:pPr>
+        <w:bidi/>
+        <w:rPr>
+          <w:lang w:bidi="ar-EG"/>
+        </w:rPr>
+      </w:pPr>
+    </w:p>
+    <w:p>
+      <w:pPr>
+        <w:bidi/>
+        <w:rPr>
+          <w:lang w:bidi="ar-EG"/>
+        </w:rPr>
+      </w:pPr>
+    </w:p>
+    <w:p>
+      <w:pPr>
+        <w:pStyle w:val="ListParagraph"/>
+        <w:numPr>
+          <w:ilvl w:val="0"/>
+          <w:numId w:val="32"/>
+        </w:numPr>
+        <w:bidi/>
+        <w:rPr>
+          <w:rFonts w:hint="cs"/>
+          <w:lang w:bidi="ar-EG"/>
+        </w:rPr>
+      </w:pPr>
+      <w:r>
+        <w:rPr>
+          <w:rFonts w:hint="cs"/>
+          <w:rtl/>
+          <w:lang w:bidi="ar-EG"/>
+        </w:rPr>
+        <w:t xml:space="preserve">تانى عشان تفهم الاسكرين الى فوق دى  عم بوب بيقلك الى مفروض تعمله بس هى مش كامله  هى مفروض بتقدر  حاجه من </w:t>
+      </w:r>
+      <w:r>
+        <w:rPr>
+          <w:lang w:bidi="ar-EG"/>
+        </w:rPr>
+        <w:t xml:space="preserve">file </w:t>
+      </w:r>
+      <w:r>
+        <w:rPr>
+          <w:rFonts w:hint="cs"/>
+          <w:rtl/>
+          <w:lang w:bidi="ar-EG"/>
+        </w:rPr>
+        <w:t xml:space="preserve"> . طيب دلوقتى لو ال </w:t>
+      </w:r>
+      <w:r>
+        <w:rPr>
+          <w:lang w:bidi="ar-EG"/>
+        </w:rPr>
+        <w:t xml:space="preserve">file </w:t>
+      </w:r>
+      <w:r>
+        <w:rPr>
+          <w:rFonts w:hint="cs"/>
+          <w:rtl/>
+          <w:lang w:bidi="ar-EG"/>
+        </w:rPr>
+        <w:t xml:space="preserve"> مش موجود البرنامج  هيضرب ويقف . ف عوزين عمل حل احين من كده  ف هنستخدام ال </w:t>
+      </w:r>
+      <w:r>
+        <w:rPr>
+          <w:lang w:bidi="ar-EG"/>
+        </w:rPr>
+        <w:t>exception</w:t>
+      </w:r>
+      <w:r>
+        <w:rPr>
+          <w:rFonts w:hint="cs"/>
+          <w:rtl/>
+          <w:lang w:bidi="ar-EG"/>
+        </w:rPr>
+        <w:t xml:space="preserve"> . </w:t>
+      </w:r>
+    </w:p>
+    <w:p>
+      <w:pPr>
+        <w:pStyle w:val="ListParagraph"/>
+        <w:bidi/>
+        <w:rPr>
+          <w:rtl/>
+          <w:lang w:bidi="ar-EG"/>
+        </w:rPr>
+      </w:pPr>
+    </w:p>
+    <w:p>
+      <w:pPr>
+        <w:pStyle w:val="ListParagraph"/>
+        <w:bidi/>
+        <w:rPr>
+          <w:rtl/>
+          <w:lang w:bidi="ar-EG"/>
+        </w:rPr>
+      </w:pPr>
+    </w:p>
+    <w:p>
+      <w:pPr>
+        <w:pStyle w:val="ListParagraph"/>
+        <w:bidi/>
+        <w:rPr>
+          <w:rtl/>
+          <w:lang w:bidi="ar-EG"/>
+        </w:rPr>
+      </w:pPr>
+    </w:p>
+    <w:p>
+      <w:pPr>
+        <w:pStyle w:val="ListParagraph"/>
+        <w:numPr>
+          <w:ilvl w:val="0"/>
+          <w:numId w:val="32"/>
+        </w:numPr>
+        <w:bidi/>
+        <w:rPr>
+          <w:lang w:bidi="ar-EG"/>
+        </w:rPr>
+      </w:pPr>
+      <w:r>
+        <w:rPr>
+          <w:rFonts w:hint="cs"/>
+          <w:rtl/>
+          <w:lang w:bidi="ar-EG"/>
+        </w:rPr>
+        <w:lastRenderedPageBreak/>
+        <w:t xml:space="preserve">ده ال </w:t>
+      </w:r>
+      <w:r>
+        <w:rPr>
+          <w:lang w:bidi="ar-EG"/>
+        </w:rPr>
+        <w:t xml:space="preserve">refactoring </w:t>
+      </w:r>
+      <w:r>
+        <w:rPr>
+          <w:rFonts w:hint="cs"/>
+          <w:rtl/>
+          <w:lang w:bidi="ar-EG"/>
+        </w:rPr>
+        <w:t xml:space="preserve"> للكود الى فات : </w:t>
+      </w:r>
+      <w:r>
+        <w:rPr>
+          <w:rFonts w:hint="cs"/>
+          <w:rtl/>
+          <w:lang w:bidi="ar-EG"/>
+        </w:rPr>
+        <w:t xml:space="preserve">كل الحكايه ان ضفت  كود ال </w:t>
+      </w:r>
+      <w:r>
+        <w:rPr>
+          <w:lang w:bidi="ar-EG"/>
+        </w:rPr>
+        <w:t xml:space="preserve">try/catch </w:t>
+      </w:r>
+      <w:r>
+        <w:rPr>
+          <w:rFonts w:hint="cs"/>
+          <w:rtl/>
+          <w:lang w:bidi="ar-EG"/>
+        </w:rPr>
+        <w:t xml:space="preserve"> وطبعا ال </w:t>
+      </w:r>
+      <w:r>
+        <w:rPr>
+          <w:lang w:bidi="ar-EG"/>
+        </w:rPr>
+        <w:t>file Stream</w:t>
+      </w:r>
+      <w:r>
+        <w:rPr>
+          <w:rFonts w:hint="cs"/>
+          <w:rtl/>
+          <w:lang w:bidi="ar-EG"/>
+        </w:rPr>
+        <w:t xml:space="preserve"> دة الى بيقره من </w:t>
+      </w:r>
+      <w:r>
+        <w:rPr>
+          <w:lang w:bidi="ar-EG"/>
+        </w:rPr>
+        <w:t>file</w:t>
+      </w:r>
+      <w:r>
+        <w:rPr>
+          <w:rFonts w:hint="cs"/>
+          <w:rtl/>
+          <w:lang w:bidi="ar-EG"/>
+        </w:rPr>
+        <w:t xml:space="preserve"> ف لو شم موجود  هيرمى </w:t>
+      </w:r>
+      <w:r>
+        <w:rPr>
+          <w:lang w:bidi="ar-EG"/>
+        </w:rPr>
+        <w:t xml:space="preserve">exception </w:t>
+      </w:r>
+      <w:r>
+        <w:rPr>
+          <w:rFonts w:hint="cs"/>
+          <w:rtl/>
+          <w:lang w:bidi="ar-EG"/>
+        </w:rPr>
+        <w:t xml:space="preserve"> . </w:t>
+      </w:r>
+    </w:p>
+    <w:p>
+      <w:pPr>
+        <w:pStyle w:val="ListParagraph"/>
+        <w:rPr>
+          <w:rFonts w:hint="cs"/>
+          <w:rtl/>
+          <w:lang w:bidi="ar-EG"/>
+        </w:rPr>
+      </w:pPr>
+      <w:r>
+        <w:rPr>
+          <w:rFonts w:cs="Arial"/>
+          <w:rtl/>
+          <w:lang w:bidi="ar-EG"/>
+        </w:rPr>
+        <w:drawing>
+          <wp:anchor distT="0" distB="0" distL="114300" distR="114300" simplePos="0" relativeHeight="251703296" behindDoc="0" locked="0" layoutInCell="1" allowOverlap="1" wp14:anchorId="4798AAEA" wp14:editId="46E19C23">
+            <wp:simplePos x="0" y="0"/>
+            <wp:positionH relativeFrom="column">
+              <wp:posOffset>-354842</wp:posOffset>
+            </wp:positionH>
+            <wp:positionV relativeFrom="paragraph">
+              <wp:posOffset>90047</wp:posOffset>
+            </wp:positionV>
+            <wp:extent cx="5158854" cy="1319284"/>
+            <wp:effectExtent l="0" t="0" r="3810" b="0"/>
+            <wp:wrapNone/>
+            <wp:docPr id="71" name="Picture 71"/>
+            <wp:cNvGraphicFramePr>
+              <a:graphicFrameLocks xmlns:a="http://schemas.openxmlformats.org/drawingml/2006/main" noChangeAspect="1"/>
+            </wp:cNvGraphicFramePr>
+            <a:graphic xmlns:a="http://schemas.openxmlformats.org/drawingml/2006/main">
+              <a:graphicData uri="http://schemas.openxmlformats.org/drawingml/2006/picture">
+                <pic:pic xmlns:pic="http://schemas.openxmlformats.org/drawingml/2006/picture">
+                  <pic:nvPicPr>
+                    <pic:cNvPr id="1" name=""/>
+                    <pic:cNvPicPr/>
+                  </pic:nvPicPr>
+                  <pic:blipFill>
+                    <a:blip r:embed="rId14">
+                      <a:extLst>
+                        <a:ext uri="{28A0092B-C50C-407E-A947-70E740481C1C}">
+                          <a14:useLocalDpi xmlns:a14="http://schemas.microsoft.com/office/drawing/2010/main" val="0"/>
+                        </a:ext>
+                      </a:extLst>
+                    </a:blip>
+                    <a:stretch>
+                      <a:fillRect/>
+                    </a:stretch>
+                  </pic:blipFill>
+                  <pic:spPr>
+                    <a:xfrm>
+                      <a:off x="0" y="0"/>
+                      <a:ext cx="5158854" cy="1319284"/>
+                    </a:xfrm>
+                    <a:prstGeom prst="rect">
+                      <a:avLst/>
+                    </a:prstGeom>
+                  </pic:spPr>
+                </pic:pic>
+              </a:graphicData>
+            </a:graphic>
+            <wp14:sizeRelH relativeFrom="margin">
+              <wp14:pctWidth>0</wp14:pctWidth>
+            </wp14:sizeRelH>
+            <wp14:sizeRelV relativeFrom="margin">
+              <wp14:pctHeight>0</wp14:pctHeight>
+            </wp14:sizeRelV>
+          </wp:anchor>
+        </w:drawing>
+      </w:r>
+    </w:p>
+    <w:p>
+      <w:pPr>
+        <w:pStyle w:val="ListParagraph"/>
+        <w:bidi/>
+        <w:rPr>
+          <w:lang w:bidi="ar-EG"/>
+        </w:rPr>
+      </w:pPr>
+    </w:p>
+    <w:p>
+      <w:pPr>
+        <w:bidi/>
+        <w:rPr>
+          <w:lang w:bidi="ar-EG"/>
+        </w:rPr>
+      </w:pPr>
+    </w:p>
+    <w:p>
+      <w:pPr>
+        <w:bidi/>
+        <w:rPr>
+          <w:lang w:bidi="ar-EG"/>
+        </w:rPr>
+      </w:pPr>
+    </w:p>
+    <w:p>
+      <w:pPr>
+        <w:bidi/>
+        <w:rPr>
+          <w:lang w:bidi="ar-EG"/>
+        </w:rPr>
+      </w:pPr>
+    </w:p>
+    <w:p>
+      <w:pPr>
+        <w:bidi/>
+        <w:rPr>
+          <w:rtl/>
+          <w:lang w:bidi="ar-EG"/>
+        </w:rPr>
+      </w:pPr>
+    </w:p>
+    <w:p>
+      <w:pPr>
+        <w:bidi/>
+        <w:rPr>
+          <w:rtl/>
+          <w:lang w:bidi="ar-EG"/>
+        </w:rPr>
+      </w:pPr>
+    </w:p>
+    <w:p>
+      <w:pPr>
+        <w:pStyle w:val="ListParagraph"/>
+        <w:numPr>
+          <w:ilvl w:val="0"/>
+          <w:numId w:val="32"/>
+        </w:numPr>
+        <w:bidi/>
+        <w:rPr>
+          <w:rFonts w:hint="cs"/>
+          <w:lang w:bidi="ar-EG"/>
+        </w:rPr>
+      </w:pPr>
+      <w:r>
+        <w:rPr>
+          <w:rFonts w:hint="cs"/>
+          <w:rtl/>
+          <w:lang w:bidi="ar-EG"/>
+        </w:rPr>
+        <w:t xml:space="preserve">نقدر نحسن الكود الى فات ونحدد  نوع ال </w:t>
+      </w:r>
+      <w:r>
+        <w:rPr>
+          <w:lang w:bidi="ar-EG"/>
+        </w:rPr>
+        <w:t xml:space="preserve">exception </w:t>
+      </w:r>
+      <w:r>
+        <w:rPr>
+          <w:rFonts w:hint="cs"/>
+          <w:rtl/>
+          <w:lang w:bidi="ar-EG"/>
+        </w:rPr>
+        <w:t xml:space="preserve"> المحتمل الى ممكن يحصل . زى الاسكرين دى كل الى اتغير ان شلت  </w:t>
+      </w:r>
+    </w:p>
+    <w:p>
+      <w:pPr>
+        <w:pStyle w:val="ListParagraph"/>
+        <w:bidi/>
+        <w:rPr>
+          <w:rFonts w:asciiTheme="majorBidi" w:hAnsiTheme="majorBidi" w:cstheme="majorBidi"/>
+          <w:rtl/>
+          <w:lang w:bidi="ar-EG"/>
+        </w:rPr>
+      </w:pPr>
+      <w:r>
+        <w:rPr>
+          <w:rFonts w:asciiTheme="majorBidi" w:hAnsiTheme="majorBidi" w:cstheme="majorBidi"/>
+          <w:rtl/>
+          <w:lang w:bidi="ar-EG"/>
+        </w:rPr>
+        <w:t xml:space="preserve">كلمه </w:t>
+      </w:r>
+      <w:r>
+        <w:rPr>
+          <w:rFonts w:asciiTheme="majorBidi" w:hAnsiTheme="majorBidi" w:cstheme="majorBidi"/>
+          <w:lang w:bidi="ar-EG"/>
+        </w:rPr>
+        <w:t xml:space="preserve">exception </w:t>
+      </w:r>
+      <w:r>
+        <w:rPr>
+          <w:rFonts w:asciiTheme="majorBidi" w:hAnsiTheme="majorBidi" w:cstheme="majorBidi"/>
+          <w:rtl/>
+          <w:lang w:bidi="ar-EG"/>
+        </w:rPr>
+        <w:t xml:space="preserve"> وخليتها ادق او محدده اكتر </w:t>
+      </w:r>
+      <w:r>
+        <w:rPr>
+          <w:rFonts w:asciiTheme="majorBidi" w:hAnsiTheme="majorBidi" w:cstheme="majorBidi"/>
+          <w:color w:val="231F20"/>
+        </w:rPr>
+        <w:t>FileNotFoundException</w:t>
+      </w:r>
+      <w:r>
+        <w:rPr>
+          <w:rFonts w:asciiTheme="majorBidi" w:hAnsiTheme="majorBidi" w:cstheme="majorBidi"/>
+          <w:color w:val="231F20"/>
+          <w:rtl/>
+        </w:rPr>
+        <w:t xml:space="preserve"> وده احسن  </w:t>
+      </w:r>
+    </w:p>
+    <w:p>
+      <w:pPr>
+        <w:bidi/>
+        <w:rPr>
+          <w:rtl/>
+          <w:lang w:bidi="ar-EG"/>
+        </w:rPr>
+      </w:pPr>
+      <w:r>
+        <w:rPr>
+          <w:rFonts w:cs="Arial"/>
+          <w:rtl/>
+          <w:lang w:bidi="ar-EG"/>
+        </w:rPr>
+        <w:drawing>
+          <wp:anchor distT="0" distB="0" distL="114300" distR="114300" simplePos="0" relativeHeight="251704320" behindDoc="0" locked="0" layoutInCell="1" allowOverlap="1" wp14:anchorId="1C4C8CC8" wp14:editId="3FC1982B">
+            <wp:simplePos x="0" y="0"/>
+            <wp:positionH relativeFrom="column">
+              <wp:posOffset>-231140</wp:posOffset>
+            </wp:positionH>
+            <wp:positionV relativeFrom="paragraph">
+              <wp:posOffset>123474</wp:posOffset>
+            </wp:positionV>
+            <wp:extent cx="4872251" cy="1341142"/>
+            <wp:effectExtent l="0" t="0" r="5080" b="0"/>
+            <wp:wrapNone/>
+            <wp:docPr id="72" name="Picture 72"/>
+            <wp:cNvGraphicFramePr>
+              <a:graphicFrameLocks xmlns:a="http://schemas.openxmlformats.org/drawingml/2006/main" noChangeAspect="1"/>
+            </wp:cNvGraphicFramePr>
+            <a:graphic xmlns:a="http://schemas.openxmlformats.org/drawingml/2006/main">
+              <a:graphicData uri="http://schemas.openxmlformats.org/drawingml/2006/picture">
+                <pic:pic xmlns:pic="http://schemas.openxmlformats.org/drawingml/2006/picture">
+                  <pic:nvPicPr>
+                    <pic:cNvPr id="1" name=""/>
+                    <pic:cNvPicPr/>
+                  </pic:nvPicPr>
+                  <pic:blipFill>
+                    <a:blip r:embed="rId15">
+                      <a:extLst>
+                        <a:ext uri="{28A0092B-C50C-407E-A947-70E740481C1C}">
+                          <a14:useLocalDpi xmlns:a14="http://schemas.microsoft.com/office/drawing/2010/main" val="0"/>
+                        </a:ext>
+                      </a:extLst>
+                    </a:blip>
+                    <a:stretch>
+                      <a:fillRect/>
+                    </a:stretch>
+                  </pic:blipFill>
+                  <pic:spPr>
+                    <a:xfrm>
+                      <a:off x="0" y="0"/>
+                      <a:ext cx="4872251" cy="1341142"/>
+                    </a:xfrm>
+                    <a:prstGeom prst="rect">
+                      <a:avLst/>
+                    </a:prstGeom>
+                  </pic:spPr>
+                </pic:pic>
+              </a:graphicData>
+            </a:graphic>
+            <wp14:sizeRelH relativeFrom="margin">
+              <wp14:pctWidth>0</wp14:pctWidth>
+            </wp14:sizeRelH>
+            <wp14:sizeRelV relativeFrom="margin">
+              <wp14:pctHeight>0</wp14:pctHeight>
+            </wp14:sizeRelV>
+          </wp:anchor>
+        </w:drawing>
+      </w:r>
+    </w:p>
+    <w:p>
+      <w:pPr>
+        <w:bidi/>
+        <w:rPr>
+          <w:lang w:bidi="ar-EG"/>
+        </w:rPr>
+      </w:pPr>
+    </w:p>
+    <w:p>
+      <w:pPr>
+        <w:bidi/>
+        <w:rPr>
+          <w:lang w:bidi="ar-EG"/>
+        </w:rPr>
+      </w:pPr>
+    </w:p>
+    <w:p>
+      <w:pPr>
+        <w:bidi/>
+        <w:rPr>
+          <w:lang w:bidi="ar-EG"/>
+        </w:rPr>
+      </w:pPr>
+    </w:p>
+    <w:p>
+      <w:pPr>
+        <w:bidi/>
+        <w:rPr>
+          <w:lang w:bidi="ar-EG"/>
+        </w:rPr>
+      </w:pPr>
+    </w:p>
+    <w:p>
+      <w:pPr>
+        <w:bidi/>
+        <w:rPr>
+          <w:lang w:bidi="ar-EG"/>
+        </w:rPr>
+      </w:pPr>
+    </w:p>
+    <w:p>
+      <w:pPr>
+        <w:bidi/>
+        <w:rPr>
+          <w:lang w:bidi="ar-EG"/>
+        </w:rPr>
+      </w:pPr>
+    </w:p>
+    <w:p>
+      <w:pPr>
+        <w:bidi/>
+        <w:rPr>
+          <w:lang w:bidi="ar-EG"/>
+        </w:rPr>
+      </w:pPr>
+    </w:p>
+    <w:p>
+      <w:pPr>
+        <w:pStyle w:val="Heading1"/>
+      </w:pPr>
+      <w:bookmarkStart w:id="3" w:name="_Toc124631616"/>
+      <w:r>
+        <w:rPr>
+          <w:rFonts w:hint="cs"/>
+          <w:rtl/>
+          <w:lang w:bidi="ar-EG"/>
+        </w:rPr>
+        <w:t>3</w:t>
+      </w:r>
+      <w:r>
+        <w:rPr>
+          <w:lang w:bidi="ar-EG"/>
+        </w:rPr>
+        <w:t>-</w:t>
+      </w:r>
+      <w:r>
+        <w:rPr>
+          <w:rStyle w:val="NoSpacing"/>
+        </w:rPr>
+        <w:t xml:space="preserve"> </w:t>
+      </w:r>
+      <w:r>
+        <w:rPr>
+          <w:rFonts w:eastAsiaTheme="minorEastAsia"/>
+        </w:rPr>
+        <w:t>Use Unchecked Exceptions</w:t>
+      </w:r>
+      <w:r>
+        <w:rPr>
+          <w:rFonts w:eastAsiaTheme="minorEastAsia"/>
+        </w:rPr>
+        <w:t>:</w:t>
+      </w:r>
       <w:bookmarkEnd w:id="3"/>
+    </w:p>
+    <w:p>
+      <w:pPr>
+        <w:bidi/>
+        <w:rPr>
+          <w:lang w:bidi="ar-EG"/>
+        </w:rPr>
+      </w:pPr>
+    </w:p>
+    <w:p>
+      <w:pPr>
+        <w:bidi/>
+        <w:rPr>
+          <w:lang w:bidi="ar-EG"/>
+        </w:rPr>
+      </w:pPr>
+    </w:p>
+    <w:p>
+      <w:pPr>
+        <w:bidi/>
+        <w:rPr>
+          <w:rtl/>
+          <w:lang w:bidi="ar-EG"/>
+        </w:rPr>
+      </w:pPr>
       <w:r>
         <w:rPr>
           <w:rFonts w:hint="cs"/>
           <w:rtl/>
           <w:lang w:bidi="ar-EG"/>
         </w:rPr>
-        <w:t xml:space="preserve">تعاله ناخد مثال  : </w:t>
-      </w:r>
-    </w:p>
-    <w:p>
-      <w:pPr>
-        <w:bidi/>
-        <w:rPr>
-          <w:lang w:bidi="ar-EG"/>
-        </w:rPr>
-      </w:pPr>
-    </w:p>
-    <w:p>
-      <w:pPr>
-        <w:bidi/>
-        <w:rPr>
-          <w:lang w:bidi="ar-EG"/>
-        </w:rPr>
-      </w:pPr>
-    </w:p>
-    <w:p>
-      <w:pPr>
-        <w:bidi/>
-        <w:rPr>
-          <w:lang w:bidi="ar-EG"/>
-        </w:rPr>
-      </w:pPr>
-    </w:p>
-    <w:p>
-      <w:pPr>
-        <w:bidi/>
-        <w:rPr>
-          <w:lang w:bidi="ar-EG"/>
-        </w:rPr>
-      </w:pPr>
-    </w:p>
-    <w:p>
-      <w:pPr>
-        <w:bidi/>
-        <w:rPr>
-          <w:lang w:bidi="ar-EG"/>
-        </w:rPr>
-      </w:pPr>
-    </w:p>
-    <w:p>
-      <w:pPr>
-        <w:bidi/>
-        <w:rPr>
-          <w:lang w:bidi="ar-EG"/>
-        </w:rPr>
-      </w:pPr>
-    </w:p>
-    <w:p>
-      <w:pPr>
-        <w:bidi/>
-        <w:rPr>
-          <w:lang w:bidi="ar-EG"/>
-        </w:rPr>
-      </w:pPr>
-    </w:p>
-    <w:p>
-      <w:pPr>
-        <w:bidi/>
-        <w:rPr>
-          <w:lang w:bidi="ar-EG"/>
-        </w:rPr>
-      </w:pPr>
-    </w:p>
-    <w:p>
-      <w:pPr>
-        <w:bidi/>
-        <w:rPr>
-          <w:lang w:bidi="ar-EG"/>
-        </w:rPr>
-      </w:pPr>
-    </w:p>
-    <w:p>
-      <w:pPr>
-        <w:bidi/>
-        <w:rPr>
-          <w:lang w:bidi="ar-EG"/>
-        </w:rPr>
-      </w:pPr>
-    </w:p>
-    <w:p>
-      <w:pPr>
-        <w:bidi/>
-        <w:rPr>
-          <w:lang w:bidi="ar-EG"/>
-        </w:rPr>
-      </w:pPr>
-    </w:p>
-    <w:p>
-      <w:pPr>
-        <w:bidi/>
-        <w:rPr>
-          <w:lang w:bidi="ar-EG"/>
-        </w:rPr>
-      </w:pPr>
-    </w:p>
-    <w:p>
-      <w:pPr>
-        <w:bidi/>
-        <w:rPr>
-          <w:lang w:bidi="ar-EG"/>
-        </w:rPr>
-      </w:pPr>
-    </w:p>
-    <w:p>
-      <w:pPr>
-        <w:bidi/>
-        <w:rPr>
-          <w:lang w:bidi="ar-EG"/>
-        </w:rPr>
-      </w:pPr>
-    </w:p>
-    <w:p>
-      <w:pPr>
-        <w:bidi/>
-        <w:rPr>
-          <w:lang w:bidi="ar-EG"/>
-        </w:rPr>
-      </w:pPr>
-    </w:p>
-    <w:p>
-      <w:pPr>
-        <w:bidi/>
-        <w:rPr>
-          <w:lang w:bidi="ar-EG"/>
-        </w:rPr>
-      </w:pPr>
-    </w:p>
-    <w:p>
-      <w:pPr>
-        <w:bidi/>
-        <w:rPr>
-          <w:lang w:bidi="ar-EG"/>
-        </w:rPr>
-      </w:pPr>
-    </w:p>
-    <w:p>
-      <w:pPr>
-        <w:bidi/>
-        <w:rPr>
-          <w:lang w:bidi="ar-EG"/>
-        </w:rPr>
-      </w:pPr>
-    </w:p>
-    <w:p>
-      <w:pPr>
-        <w:bidi/>
-        <w:rPr>
-          <w:lang w:bidi="ar-EG"/>
-        </w:rPr>
-      </w:pPr>
-    </w:p>
-    <w:p>
-      <w:pPr>
-        <w:bidi/>
-        <w:rPr>
-          <w:lang w:bidi="ar-EG"/>
-        </w:rPr>
-      </w:pPr>
-    </w:p>
-    <w:p>
-      <w:pPr>
-        <w:bidi/>
-        <w:rPr>
-          <w:lang w:bidi="ar-EG"/>
-        </w:rPr>
-      </w:pPr>
-    </w:p>
-    <w:p>
-      <w:pPr>
-        <w:bidi/>
-        <w:rPr>
-          <w:lang w:bidi="ar-EG"/>
-        </w:rPr>
-      </w:pPr>
-    </w:p>
-    <w:p>
-      <w:pPr>
-        <w:bidi/>
-        <w:rPr>
-          <w:lang w:bidi="ar-EG"/>
-        </w:rPr>
-      </w:pPr>
-    </w:p>
-    <w:p>
-      <w:pPr>
-        <w:bidi/>
-        <w:rPr>
-          <w:lang w:bidi="ar-EG"/>
-        </w:rPr>
-      </w:pPr>
-    </w:p>
-    <w:p>
-      <w:pPr>
-        <w:bidi/>
-        <w:rPr>
-          <w:lang w:bidi="ar-EG"/>
-        </w:rPr>
-      </w:pPr>
-    </w:p>
-    <w:p>
-      <w:pPr>
-        <w:bidi/>
-        <w:rPr>
-          <w:lang w:bidi="ar-EG"/>
-        </w:rPr>
-      </w:pPr>
-    </w:p>
-    <w:p>
-      <w:pPr>
-        <w:bidi/>
-        <w:rPr>
-          <w:lang w:bidi="ar-EG"/>
-        </w:rPr>
-      </w:pPr>
-    </w:p>
-    <w:p>
-      <w:pPr>
-        <w:bidi/>
-        <w:rPr>
-          <w:lang w:bidi="ar-EG"/>
-        </w:rPr>
-      </w:pPr>
-    </w:p>
-    <w:p>
-      <w:pPr>
-        <w:bidi/>
-        <w:rPr>
-          <w:lang w:bidi="ar-EG"/>
-        </w:rPr>
-      </w:pPr>
-    </w:p>
-    <w:p>
-      <w:pPr>
-        <w:bidi/>
-        <w:rPr>
-          <w:lang w:bidi="ar-EG"/>
-        </w:rPr>
-      </w:pPr>
-    </w:p>
-    <w:p>
-      <w:pPr>
-        <w:bidi/>
-        <w:rPr>
-          <w:lang w:bidi="ar-EG"/>
-        </w:rPr>
-      </w:pPr>
-    </w:p>
-    <w:p>
-      <w:pPr>
-        <w:bidi/>
-        <w:rPr>
-          <w:lang w:bidi="ar-EG"/>
-        </w:rPr>
-      </w:pPr>
-    </w:p>
-    <w:p>
-      <w:pPr>
-        <w:bidi/>
-        <w:rPr>
-          <w:lang w:bidi="ar-EG"/>
-        </w:rPr>
-      </w:pPr>
-    </w:p>
-    <w:p>
-      <w:pPr>
-        <w:bidi/>
-        <w:rPr>
-          <w:lang w:bidi="ar-EG"/>
-        </w:rPr>
-      </w:pPr>
-    </w:p>
-    <w:p>
-      <w:pPr>
-        <w:bidi/>
-        <w:rPr>
-          <w:lang w:bidi="ar-EG"/>
-        </w:rPr>
-      </w:pPr>
-    </w:p>
-    <w:p>
-      <w:pPr>
-        <w:bidi/>
-        <w:rPr>
-          <w:lang w:bidi="ar-EG"/>
-        </w:rPr>
-      </w:pPr>
-    </w:p>
-    <w:p>
-      <w:pPr>
-        <w:bidi/>
-        <w:rPr>
-          <w:lang w:bidi="ar-EG"/>
-        </w:rPr>
-      </w:pPr>
-    </w:p>
-    <w:p>
-      <w:pPr>
-        <w:bidi/>
-        <w:rPr>
-          <w:lang w:bidi="ar-EG"/>
-        </w:rPr>
-      </w:pPr>
-    </w:p>
-    <w:p>
-      <w:pPr>
-        <w:bidi/>
-        <w:rPr>
-          <w:lang w:bidi="ar-EG"/>
-        </w:rPr>
-      </w:pPr>
-    </w:p>
-    <w:p>
-      <w:pPr>
-        <w:bidi/>
-        <w:rPr>
-          <w:lang w:bidi="ar-EG"/>
-        </w:rPr>
-      </w:pPr>
-    </w:p>
-    <w:p>
-      <w:pPr>
-        <w:bidi/>
-        <w:rPr>
-          <w:lang w:bidi="ar-EG"/>
-        </w:rPr>
-      </w:pPr>
-    </w:p>
-    <w:p>
-      <w:pPr>
-        <w:bidi/>
-        <w:rPr>
-          <w:lang w:bidi="ar-EG"/>
-        </w:rPr>
-      </w:pPr>
-    </w:p>
-    <w:p>
-      <w:pPr>
-        <w:bidi/>
-        <w:rPr>
-          <w:lang w:bidi="ar-EG"/>
-        </w:rPr>
-      </w:pPr>
-    </w:p>
-    <w:p>
-      <w:pPr>
-        <w:bidi/>
-        <w:rPr>
-          <w:lang w:bidi="ar-EG"/>
-        </w:rPr>
-      </w:pPr>
-    </w:p>
-    <w:p>
-      <w:pPr>
-        <w:bidi/>
-        <w:rPr>
-          <w:lang w:bidi="ar-EG"/>
-        </w:rPr>
-      </w:pPr>
-    </w:p>
-    <w:p>
-      <w:pPr>
-        <w:bidi/>
-        <w:rPr>
-          <w:lang w:bidi="ar-EG"/>
-        </w:rPr>
-      </w:pPr>
-    </w:p>
-    <w:p>
-      <w:pPr>
-        <w:bidi/>
-        <w:rPr>
-          <w:lang w:bidi="ar-EG"/>
-        </w:rPr>
-      </w:pPr>
-    </w:p>
-    <w:p>
-      <w:pPr>
-        <w:bidi/>
-        <w:rPr>
-          <w:lang w:bidi="ar-EG"/>
-        </w:rPr>
-      </w:pPr>
-    </w:p>
-    <w:p>
-      <w:pPr>
-        <w:bidi/>
-        <w:rPr>
-          <w:lang w:bidi="ar-EG"/>
-        </w:rPr>
-      </w:pPr>
-    </w:p>
-    <w:p>
-      <w:pPr>
-        <w:bidi/>
-        <w:rPr>
-          <w:lang w:bidi="ar-EG"/>
-        </w:rPr>
-      </w:pPr>
-    </w:p>
-    <w:p>
-      <w:pPr>
-        <w:bidi/>
-        <w:rPr>
-          <w:lang w:bidi="ar-EG"/>
-        </w:rPr>
-      </w:pPr>
-    </w:p>
-    <w:p>
-      <w:pPr>
-        <w:bidi/>
-        <w:rPr>
-          <w:lang w:bidi="ar-EG"/>
-        </w:rPr>
-      </w:pPr>
-    </w:p>
-    <w:p>
-      <w:pPr>
-        <w:bidi/>
-        <w:rPr>
-          <w:lang w:bidi="ar-EG"/>
-        </w:rPr>
-      </w:pPr>
-    </w:p>
-    <w:p>
-      <w:pPr>
-        <w:bidi/>
-        <w:rPr>
-          <w:lang w:bidi="ar-EG"/>
-        </w:rPr>
-      </w:pPr>
-    </w:p>
-    <w:p>
-      <w:pPr>
-        <w:bidi/>
-        <w:rPr>
-          <w:lang w:bidi="ar-EG"/>
-        </w:rPr>
-      </w:pPr>
-    </w:p>
-    <w:p>
-      <w:pPr>
-        <w:bidi/>
-        <w:rPr>
-          <w:lang w:bidi="ar-EG"/>
-        </w:rPr>
-      </w:pPr>
-    </w:p>
-    <w:p>
-      <w:pPr>
-        <w:bidi/>
-        <w:rPr>
-          <w:lang w:bidi="ar-EG"/>
-        </w:rPr>
-      </w:pPr>
-    </w:p>
-    <w:p>
-      <w:pPr>
-        <w:bidi/>
-        <w:rPr>
-          <w:lang w:bidi="ar-EG"/>
-        </w:rPr>
-      </w:pPr>
-    </w:p>
-    <w:p>
-      <w:pPr>
-        <w:bidi/>
-        <w:rPr>
-          <w:lang w:bidi="ar-EG"/>
-        </w:rPr>
-      </w:pPr>
-    </w:p>
-    <w:p>
-      <w:pPr>
-        <w:bidi/>
-        <w:rPr>
-          <w:lang w:bidi="ar-EG"/>
-        </w:rPr>
-      </w:pPr>
-    </w:p>
-    <w:p>
-      <w:pPr>
-        <w:bidi/>
-        <w:rPr>
-          <w:lang w:bidi="ar-EG"/>
-        </w:rPr>
-      </w:pPr>
-    </w:p>
-    <w:p>
-      <w:pPr>
-        <w:bidi/>
-        <w:rPr>
-          <w:lang w:bidi="ar-EG"/>
-        </w:rPr>
-      </w:pPr>
-    </w:p>
-    <w:p>
-      <w:pPr>
-        <w:bidi/>
-        <w:rPr>
-          <w:lang w:bidi="ar-EG"/>
-        </w:rPr>
-      </w:pPr>
+        <w:t>السكشن ده بيتكلم عن  حاجه اسمها</w:t>
+      </w:r>
+      <w:r>
+        <w:t xml:space="preserve"> Unchecked</w:t>
+      </w:r>
+      <w:r>
+        <w:t xml:space="preserve"> </w:t>
+      </w:r>
+      <w:r>
+        <w:t>Exceptions</w:t>
+      </w:r>
+      <w:r>
+        <w:t xml:space="preserve"> </w:t>
+      </w:r>
+      <w:r>
+        <w:rPr>
+          <w:rFonts w:hint="cs"/>
+          <w:rtl/>
+          <w:lang w:bidi="ar-EG"/>
+        </w:rPr>
+        <w:t xml:space="preserve"> ودى موجوده ف الجافا بس  اما ال</w:t>
+      </w:r>
+      <w:proofErr w:type="spellStart"/>
+      <w:r>
+        <w:rPr>
+          <w:lang w:bidi="ar-EG"/>
+        </w:rPr>
+        <w:t>c++</w:t>
+      </w:r>
+      <w:proofErr w:type="spellEnd"/>
+      <w:r>
+        <w:rPr>
+          <w:lang w:bidi="ar-EG"/>
+        </w:rPr>
+        <w:t xml:space="preserve"> </w:t>
+      </w:r>
+      <w:r>
+        <w:rPr>
+          <w:rFonts w:hint="cs"/>
+          <w:rtl/>
+          <w:lang w:bidi="ar-EG"/>
+        </w:rPr>
+        <w:t xml:space="preserve"> و </w:t>
+      </w:r>
+      <w:r>
+        <w:rPr>
+          <w:lang w:bidi="ar-EG"/>
+        </w:rPr>
+        <w:t>c#</w:t>
+      </w:r>
+      <w:r>
+        <w:rPr>
+          <w:rFonts w:hint="cs"/>
+          <w:rtl/>
+          <w:lang w:bidi="ar-EG"/>
+        </w:rPr>
+        <w:t xml:space="preserve">و </w:t>
+      </w:r>
+      <w:r>
+        <w:rPr>
+          <w:lang w:bidi="ar-EG"/>
+        </w:rPr>
+        <w:t xml:space="preserve">c </w:t>
+      </w:r>
+      <w:r>
+        <w:rPr>
+          <w:rFonts w:hint="cs"/>
+          <w:rtl/>
+          <w:lang w:bidi="ar-EG"/>
+        </w:rPr>
+        <w:t xml:space="preserve"> مفهاش </w:t>
+      </w:r>
+    </w:p>
+    <w:p>
+      <w:pPr>
+        <w:bidi/>
+        <w:rPr>
+          <w:rFonts w:hint="cs"/>
+          <w:rtl/>
+        </w:rPr>
+      </w:pPr>
+      <w:r>
+        <w:rPr>
+          <w:rFonts w:hint="cs"/>
+          <w:rtl/>
+          <w:lang w:bidi="ar-EG"/>
+        </w:rPr>
+        <w:t xml:space="preserve"> ال </w:t>
+      </w:r>
+      <w:r>
+        <w:t>Exceptions</w:t>
+      </w:r>
+      <w:r>
+        <w:t xml:space="preserve"> </w:t>
+      </w:r>
+      <w:r>
+        <w:rPr>
+          <w:rFonts w:hint="cs"/>
+          <w:rtl/>
+          <w:lang w:bidi="ar-EG"/>
+        </w:rPr>
+        <w:t xml:space="preserve"> </w:t>
+      </w:r>
+      <w:r>
+        <w:t>Unchecked</w:t>
+      </w:r>
+      <w:r>
+        <w:rPr>
+          <w:rFonts w:hint="cs"/>
+          <w:rtl/>
+        </w:rPr>
+        <w:t xml:space="preserve"> ف انا مش  هكتب السكشن ده وهو مش مهم من وجه نظرى انا قريته ولقيته مش مهم . </w:t>
+      </w:r>
+    </w:p>
+    <w:p>
+      <w:pPr>
+        <w:bidi/>
+        <w:rPr>
+          <w:rFonts w:hint="cs"/>
+          <w:rtl/>
+        </w:rPr>
+      </w:pPr>
+      <w:r>
+        <w:rPr>
+          <w:rFonts w:hint="cs"/>
+          <w:rtl/>
+        </w:rPr>
+        <w:t xml:space="preserve">وكل الى فيه  بيقلك متستخدامش </w:t>
+      </w:r>
+      <w:r>
+        <w:rPr>
+          <w:rFonts w:hint="cs"/>
+          <w:rtl/>
+          <w:lang w:bidi="ar-EG"/>
+        </w:rPr>
+        <w:t xml:space="preserve">ال </w:t>
+      </w:r>
+      <w:r>
+        <w:t>Exceptions</w:t>
+      </w:r>
+      <w:r>
+        <w:t xml:space="preserve"> </w:t>
+      </w:r>
+      <w:r>
+        <w:rPr>
+          <w:rFonts w:hint="cs"/>
+          <w:rtl/>
+          <w:lang w:bidi="ar-EG"/>
+        </w:rPr>
+        <w:t xml:space="preserve"> </w:t>
+      </w:r>
+      <w:r>
+        <w:t>Unchecked</w:t>
+      </w:r>
+      <w:r>
+        <w:rPr>
+          <w:rFonts w:hint="cs"/>
+          <w:rtl/>
+        </w:rPr>
+        <w:t xml:space="preserve">  .</w:t>
+      </w:r>
+      <w:r>
+        <w:rPr>
+          <w:rFonts w:hint="cs"/>
+          <w:rtl/>
+        </w:rPr>
+        <w:t xml:space="preserve">والاسباب الى مخليه المضوع  مش كويس  او مش مفيد </w:t>
+      </w:r>
+      <w:r>
+        <w:rPr>
+          <w:rFonts w:hint="cs"/>
+          <w:rtl/>
+        </w:rPr>
+        <w:t xml:space="preserve"> </w:t>
+      </w:r>
+    </w:p>
+    <w:p>
+      <w:pPr>
+        <w:pStyle w:val="Heading1"/>
+      </w:pPr>
+      <w:bookmarkStart w:id="4" w:name="_Toc124631617"/>
+      <w:r>
+        <w:t>4-</w:t>
+      </w:r>
+      <w:r>
+        <w:rPr>
+          <w:rStyle w:val="NoSpacing"/>
+        </w:rPr>
+        <w:t xml:space="preserve"> </w:t>
+      </w:r>
+      <w:r>
+        <w:t>Provide Context with Exceptions:</w:t>
+      </w:r>
+      <w:bookmarkEnd w:id="4"/>
+    </w:p>
+    <w:p>
+      <w:pPr>
+        <w:bidi/>
+        <w:rPr>
+          <w:rtl/>
+          <w:lang w:bidi="ar-EG"/>
+        </w:rPr>
+      </w:pPr>
+    </w:p>
+    <w:p>
+      <w:pPr>
+        <w:bidi/>
+        <w:rPr>
+          <w:rtl/>
+          <w:lang w:bidi="ar-EG"/>
+        </w:rPr>
+      </w:pPr>
+      <w:r>
+        <w:rPr>
+          <w:rFonts w:hint="cs"/>
+          <w:rtl/>
+          <w:lang w:bidi="ar-EG"/>
+        </w:rPr>
+        <w:t xml:space="preserve">كل  </w:t>
+      </w:r>
+      <w:r>
+        <w:rPr>
+          <w:lang w:bidi="ar-EG"/>
+        </w:rPr>
+        <w:t xml:space="preserve">exception </w:t>
+      </w:r>
+      <w:r>
+        <w:rPr>
+          <w:rFonts w:hint="cs"/>
+          <w:rtl/>
+          <w:lang w:bidi="ar-EG"/>
+        </w:rPr>
+        <w:t xml:space="preserve"> بتعمله </w:t>
+      </w:r>
+      <w:r>
+        <w:rPr>
+          <w:lang w:bidi="ar-EG"/>
+        </w:rPr>
+        <w:t>throw</w:t>
+      </w:r>
+      <w:r>
+        <w:rPr>
+          <w:rFonts w:hint="cs"/>
+          <w:rtl/>
+          <w:lang w:bidi="ar-EG"/>
+        </w:rPr>
+        <w:t xml:space="preserve"> لازم يبقاله </w:t>
+      </w:r>
+      <w:r>
+        <w:rPr>
+          <w:lang w:bidi="ar-EG"/>
+        </w:rPr>
+        <w:t>context</w:t>
+      </w:r>
+      <w:r>
+        <w:rPr>
+          <w:rFonts w:hint="cs"/>
+          <w:rtl/>
+          <w:lang w:bidi="ar-EG"/>
+        </w:rPr>
+        <w:t xml:space="preserve"> يعنى سياق بيحدد مكان ومصدر ال </w:t>
+      </w:r>
+      <w:r>
+        <w:rPr>
+          <w:lang w:bidi="ar-EG"/>
+        </w:rPr>
+        <w:t>error</w:t>
+      </w:r>
+      <w:r>
+        <w:rPr>
+          <w:rFonts w:hint="cs"/>
+          <w:rtl/>
+          <w:lang w:bidi="ar-EG"/>
+        </w:rPr>
+        <w:t xml:space="preserve"> ف الجافا ممكن تشوف ال </w:t>
+      </w:r>
+      <w:r>
+        <w:rPr>
+          <w:lang w:bidi="ar-EG"/>
+        </w:rPr>
+        <w:t xml:space="preserve">stack trace </w:t>
+      </w:r>
+      <w:r>
+        <w:rPr>
+          <w:rFonts w:hint="cs"/>
+          <w:rtl/>
+          <w:lang w:bidi="ar-EG"/>
+        </w:rPr>
+        <w:t xml:space="preserve"> .بس برضو  ال </w:t>
+      </w:r>
+      <w:r>
+        <w:rPr>
+          <w:lang w:bidi="ar-EG"/>
+        </w:rPr>
+        <w:t>stack trace</w:t>
+      </w:r>
+      <w:r>
+        <w:rPr>
+          <w:rFonts w:hint="cs"/>
+          <w:rtl/>
+          <w:lang w:bidi="ar-EG"/>
+        </w:rPr>
+        <w:t xml:space="preserve"> مش هيقدر يقلك غرض العمليه الى فشلت.</w:t>
+      </w:r>
+      <w:r>
+        <w:rPr>
+          <w:rFonts w:hint="cs"/>
+          <w:rtl/>
+          <w:lang w:bidi="ar-EG"/>
+        </w:rPr>
+        <w:t xml:space="preserve">ف الاحسن تعمل </w:t>
+      </w:r>
+      <w:r>
+        <w:rPr>
+          <w:lang w:bidi="ar-EG"/>
+        </w:rPr>
+        <w:t xml:space="preserve">error massage </w:t>
+      </w:r>
+      <w:r>
+        <w:rPr>
+          <w:rFonts w:hint="cs"/>
+          <w:rtl/>
+          <w:lang w:bidi="ar-EG"/>
+        </w:rPr>
+        <w:t xml:space="preserve"> ومعبره وبعتهم  مع </w:t>
+      </w:r>
+      <w:r>
+        <w:rPr>
+          <w:lang w:bidi="ar-EG"/>
+        </w:rPr>
+        <w:t>exception</w:t>
+      </w:r>
+      <w:r>
+        <w:rPr>
+          <w:rFonts w:hint="cs"/>
+          <w:rtl/>
+          <w:lang w:bidi="ar-EG"/>
+        </w:rPr>
+        <w:t xml:space="preserve">  وحدد المشكله كانت ايه وايه نوعها . ولو بتعمل </w:t>
+      </w:r>
+      <w:r>
+        <w:rPr>
+          <w:lang w:bidi="ar-EG"/>
+        </w:rPr>
+        <w:t xml:space="preserve">logging </w:t>
+      </w:r>
+      <w:r>
+        <w:rPr>
+          <w:rFonts w:hint="cs"/>
+          <w:rtl/>
+          <w:lang w:bidi="ar-EG"/>
+        </w:rPr>
+        <w:t xml:space="preserve"> ابعت معلومات كافيه عشان تقدر تعمل </w:t>
+      </w:r>
+      <w:r>
+        <w:rPr>
+          <w:lang w:bidi="ar-EG"/>
+        </w:rPr>
+        <w:t xml:space="preserve">logging </w:t>
+      </w:r>
+      <w:r>
+        <w:rPr>
+          <w:rFonts w:hint="cs"/>
+          <w:rtl/>
+          <w:lang w:bidi="ar-EG"/>
+        </w:rPr>
+        <w:t xml:space="preserve"> ف ال</w:t>
+      </w:r>
+      <w:r>
+        <w:rPr>
+          <w:lang w:bidi="ar-EG"/>
+        </w:rPr>
+        <w:t xml:space="preserve">catch </w:t>
+      </w:r>
+      <w:r>
+        <w:rPr>
+          <w:rFonts w:hint="cs"/>
+          <w:rtl/>
+          <w:lang w:bidi="ar-EG"/>
+        </w:rPr>
+        <w:t xml:space="preserve"> .</w:t>
+      </w:r>
+    </w:p>
+    <w:p>
+      <w:pPr>
+        <w:pStyle w:val="Heading1"/>
+      </w:pPr>
+      <w:bookmarkStart w:id="5" w:name="_Toc124631618"/>
+      <w:r>
+        <w:rPr>
+          <w:rFonts w:hint="cs"/>
+          <w:rtl/>
+          <w:lang w:bidi="ar-EG"/>
+        </w:rPr>
+        <w:t>5</w:t>
+      </w:r>
+      <w:r>
+        <w:rPr>
+          <w:lang w:bidi="ar-EG"/>
+        </w:rPr>
+        <w:t>-</w:t>
+      </w:r>
+      <w:r>
+        <w:rPr>
+          <w:rStyle w:val="NoSpacing"/>
+        </w:rPr>
+        <w:t xml:space="preserve"> </w:t>
+      </w:r>
+      <w:r>
+        <w:rPr>
+          <w:rFonts w:eastAsiaTheme="minorEastAsia"/>
+        </w:rPr>
+        <w:t>Define Exception Classes in Terms of a Caller’s Needs</w:t>
+      </w:r>
+      <w:r>
+        <w:rPr>
+          <w:rFonts w:eastAsiaTheme="minorEastAsia"/>
+        </w:rPr>
+        <w:t>:</w:t>
+      </w:r>
+      <w:bookmarkEnd w:id="5"/>
+    </w:p>
+    <w:p>
+      <w:pPr>
+        <w:bidi/>
+        <w:rPr>
+          <w:rFonts w:hint="cs"/>
+          <w:rtl/>
+          <w:lang w:bidi="ar-EG"/>
+        </w:rPr>
+      </w:pPr>
+      <w:r>
+        <w:rPr>
+          <w:rFonts w:hint="cs"/>
+          <w:rtl/>
+          <w:lang w:bidi="ar-EG"/>
+        </w:rPr>
+        <w:t xml:space="preserve">ف طرق كتير لتصنيف ال </w:t>
+      </w:r>
+      <w:r>
+        <w:rPr>
+          <w:lang w:bidi="ar-EG"/>
+        </w:rPr>
+        <w:t>error</w:t>
+      </w:r>
+      <w:r>
+        <w:rPr>
+          <w:rFonts w:hint="cs"/>
+          <w:rtl/>
+          <w:lang w:bidi="ar-EG"/>
+        </w:rPr>
+        <w:t xml:space="preserve"> ممكن نصنفهم بناء على المصدر  يعنى هم من </w:t>
+      </w:r>
+      <w:r>
+        <w:rPr>
+          <w:lang w:bidi="ar-EG"/>
+        </w:rPr>
+        <w:t xml:space="preserve">component x </w:t>
+      </w:r>
+      <w:r>
+        <w:rPr>
+          <w:rFonts w:hint="cs"/>
+          <w:rtl/>
+          <w:lang w:bidi="ar-EG"/>
+        </w:rPr>
+        <w:t xml:space="preserve">او من </w:t>
+      </w:r>
+      <w:r>
+        <w:rPr>
+          <w:lang w:bidi="ar-EG"/>
+        </w:rPr>
+        <w:t xml:space="preserve">component y </w:t>
+      </w:r>
+      <w:r>
+        <w:rPr>
+          <w:rFonts w:hint="cs"/>
+          <w:rtl/>
+          <w:lang w:bidi="ar-EG"/>
+        </w:rPr>
+        <w:t xml:space="preserve"> . </w:t>
+      </w:r>
+      <w:r>
+        <w:rPr>
+          <w:rFonts w:hint="cs"/>
+          <w:rtl/>
+          <w:lang w:bidi="ar-EG"/>
+        </w:rPr>
+        <w:t xml:space="preserve">او ممكن نصنفهم عن طريق نوعهم هلى هم  </w:t>
+      </w:r>
+      <w:r>
+        <w:rPr>
+          <w:lang w:bidi="ar-EG"/>
+        </w:rPr>
+        <w:t>network filer</w:t>
+      </w:r>
+      <w:r>
+        <w:rPr>
+          <w:rFonts w:hint="cs"/>
+          <w:rtl/>
+          <w:lang w:bidi="ar-EG"/>
+        </w:rPr>
+        <w:t xml:space="preserve"> ولا </w:t>
+      </w:r>
+      <w:r>
+        <w:rPr>
+          <w:lang w:bidi="ar-EG"/>
+        </w:rPr>
+        <w:t>device frailer</w:t>
+      </w:r>
+      <w:r>
+        <w:rPr>
+          <w:rFonts w:hint="cs"/>
+          <w:rtl/>
+          <w:lang w:bidi="ar-EG"/>
+        </w:rPr>
+        <w:t xml:space="preserve"> . بس الاهم من كل ده ان لما نعمل  </w:t>
+      </w:r>
+      <w:r>
+        <w:rPr>
+          <w:lang w:bidi="ar-EG"/>
+        </w:rPr>
+        <w:t>exception class</w:t>
+      </w:r>
+      <w:r>
+        <w:rPr>
+          <w:rFonts w:hint="cs"/>
+          <w:rtl/>
+          <w:lang w:bidi="ar-EG"/>
+        </w:rPr>
+        <w:t xml:space="preserve"> لازم نعرف ازاى نعملهم </w:t>
+      </w:r>
+      <w:r>
+        <w:rPr>
+          <w:lang w:bidi="ar-EG"/>
+        </w:rPr>
+        <w:t xml:space="preserve">catch </w:t>
+      </w:r>
+      <w:r>
+        <w:rPr>
+          <w:rFonts w:hint="cs"/>
+          <w:rtl/>
+          <w:lang w:bidi="ar-EG"/>
+        </w:rPr>
+        <w:t xml:space="preserve"> . لو مش فاهم تاله ناخد مثال . </w:t>
+      </w:r>
+    </w:p>
+    <w:p>
+      <w:pPr>
+        <w:bidi/>
+        <w:rPr>
+          <w:rtl/>
+          <w:lang w:bidi="ar-EG"/>
+        </w:rPr>
+      </w:pPr>
+    </w:p>
+    <w:p>
+      <w:pPr>
+        <w:bidi/>
+        <w:rPr>
+          <w:rtl/>
+          <w:lang w:bidi="ar-EG"/>
+        </w:rPr>
+      </w:pPr>
+    </w:p>
+    <w:p>
+      <w:pPr>
+        <w:bidi/>
+        <w:rPr>
+          <w:rtl/>
+          <w:lang w:bidi="ar-EG"/>
+        </w:rPr>
+      </w:pPr>
+      <w:r>
+        <w:rPr>
+          <w:rFonts w:cs="Arial"/>
+          <w:rtl/>
+          <w:lang w:bidi="ar-EG"/>
+        </w:rPr>
+        <w:lastRenderedPageBreak/>
+        <w:drawing>
+          <wp:anchor distT="0" distB="0" distL="114300" distR="114300" simplePos="0" relativeHeight="251705344" behindDoc="0" locked="0" layoutInCell="1" allowOverlap="1">
+            <wp:simplePos x="0" y="0"/>
+            <wp:positionH relativeFrom="column">
+              <wp:posOffset>183724</wp:posOffset>
+            </wp:positionH>
+            <wp:positionV relativeFrom="paragraph">
+              <wp:posOffset>-279874</wp:posOffset>
+            </wp:positionV>
+            <wp:extent cx="3510399" cy="2301354"/>
+            <wp:effectExtent l="0" t="0" r="0" b="3810"/>
+            <wp:wrapNone/>
+            <wp:docPr id="73" name="Picture 73"/>
+            <wp:cNvGraphicFramePr>
+              <a:graphicFrameLocks xmlns:a="http://schemas.openxmlformats.org/drawingml/2006/main" noChangeAspect="1"/>
+            </wp:cNvGraphicFramePr>
+            <a:graphic xmlns:a="http://schemas.openxmlformats.org/drawingml/2006/main">
+              <a:graphicData uri="http://schemas.openxmlformats.org/drawingml/2006/picture">
+                <pic:pic xmlns:pic="http://schemas.openxmlformats.org/drawingml/2006/picture">
+                  <pic:nvPicPr>
+                    <pic:cNvPr id="1" name=""/>
+                    <pic:cNvPicPr/>
+                  </pic:nvPicPr>
+                  <pic:blipFill>
+                    <a:blip r:embed="rId16">
+                      <a:extLst>
+                        <a:ext uri="{28A0092B-C50C-407E-A947-70E740481C1C}">
+                          <a14:useLocalDpi xmlns:a14="http://schemas.microsoft.com/office/drawing/2010/main" val="0"/>
+                        </a:ext>
+                      </a:extLst>
+                    </a:blip>
+                    <a:stretch>
+                      <a:fillRect/>
+                    </a:stretch>
+                  </pic:blipFill>
+                  <pic:spPr>
+                    <a:xfrm>
+                      <a:off x="0" y="0"/>
+                      <a:ext cx="3510399" cy="2301354"/>
+                    </a:xfrm>
+                    <a:prstGeom prst="rect">
+                      <a:avLst/>
+                    </a:prstGeom>
+                  </pic:spPr>
+                </pic:pic>
+              </a:graphicData>
+            </a:graphic>
+            <wp14:sizeRelH relativeFrom="margin">
+              <wp14:pctWidth>0</wp14:pctWidth>
+            </wp14:sizeRelH>
+            <wp14:sizeRelV relativeFrom="margin">
+              <wp14:pctHeight>0</wp14:pctHeight>
+            </wp14:sizeRelV>
+          </wp:anchor>
+        </w:drawing>
+      </w:r>
+    </w:p>
+    <w:p>
+      <w:pPr>
+        <w:bidi/>
+        <w:rPr>
+          <w:rtl/>
+          <w:lang w:bidi="ar-EG"/>
+        </w:rPr>
+      </w:pPr>
+    </w:p>
+    <w:p>
+      <w:pPr>
+        <w:bidi/>
+        <w:rPr>
+          <w:rtl/>
+          <w:lang w:bidi="ar-EG"/>
+        </w:rPr>
+      </w:pPr>
+    </w:p>
+    <w:p>
+      <w:pPr>
+        <w:bidi/>
+        <w:rPr>
+          <w:rtl/>
+          <w:lang w:bidi="ar-EG"/>
+        </w:rPr>
+      </w:pPr>
+    </w:p>
+    <w:p>
+      <w:pPr>
+        <w:bidi/>
+        <w:rPr>
+          <w:rtl/>
+          <w:lang w:bidi="ar-EG"/>
+        </w:rPr>
+      </w:pPr>
+    </w:p>
+    <w:p>
+      <w:pPr>
+        <w:bidi/>
+        <w:rPr>
+          <w:rtl/>
+          <w:lang w:bidi="ar-EG"/>
+        </w:rPr>
+      </w:pPr>
+    </w:p>
+    <w:p>
+      <w:pPr>
+        <w:bidi/>
+        <w:rPr>
+          <w:rtl/>
+          <w:lang w:bidi="ar-EG"/>
+        </w:rPr>
+      </w:pPr>
+    </w:p>
+    <w:p>
+      <w:pPr>
+        <w:bidi/>
+        <w:rPr>
+          <w:rFonts w:hint="cs"/>
+          <w:rtl/>
+          <w:lang w:bidi="ar-EG"/>
+        </w:rPr>
+      </w:pPr>
+    </w:p>
+    <w:p>
+      <w:pPr>
+        <w:bidi/>
+        <w:rPr>
+          <w:rtl/>
+          <w:lang w:bidi="ar-EG"/>
+        </w:rPr>
+      </w:pPr>
+    </w:p>
+    <w:p>
+      <w:pPr>
+        <w:pStyle w:val="ListParagraph"/>
+        <w:numPr>
+          <w:ilvl w:val="0"/>
+          <w:numId w:val="32"/>
+        </w:numPr>
+        <w:bidi/>
+        <w:rPr>
+          <w:lang w:bidi="ar-EG"/>
+        </w:rPr>
+      </w:pPr>
+      <w:r>
+        <w:rPr>
+          <w:rFonts w:hint="cs"/>
+          <w:rtl/>
+          <w:lang w:bidi="ar-EG"/>
+        </w:rPr>
+        <w:t>ف الاسكرين دى احنا بنغطى كل ال</w:t>
+      </w:r>
+      <w:r>
+        <w:rPr>
+          <w:lang w:bidi="ar-EG"/>
+        </w:rPr>
+        <w:t xml:space="preserve">exception </w:t>
+      </w:r>
+      <w:r>
+        <w:rPr>
+          <w:rFonts w:hint="cs"/>
+          <w:rtl/>
+          <w:lang w:bidi="ar-EG"/>
+        </w:rPr>
+        <w:t xml:space="preserve"> الى ممكن تحصل بس المشكله ان فيه كود متكرر كتير زى  </w:t>
+      </w:r>
+    </w:p>
+    <w:p>
+      <w:pPr>
+        <w:pStyle w:val="ListParagraph"/>
+        <w:numPr>
+          <w:ilvl w:val="0"/>
+          <w:numId w:val="34"/>
+        </w:numPr>
+        <w:bidi/>
+        <w:rPr>
+          <w:lang w:bidi="ar-EG"/>
+        </w:rPr>
+      </w:pPr>
+      <w:r>
+        <w:rPr>
+          <w:lang w:bidi="ar-EG"/>
+        </w:rPr>
+        <w:t>reportPortError</w:t>
+      </w:r>
+    </w:p>
+    <w:p>
+      <w:pPr>
+        <w:pStyle w:val="ListParagraph"/>
+        <w:numPr>
+          <w:ilvl w:val="0"/>
+          <w:numId w:val="34"/>
+        </w:numPr>
+        <w:bidi/>
+        <w:rPr>
+          <w:rFonts w:hint="cs"/>
+          <w:lang w:bidi="ar-EG"/>
+        </w:rPr>
+      </w:pPr>
+      <w:r>
+        <w:rPr>
+          <w:lang w:bidi="ar-EG"/>
+        </w:rPr>
+        <w:t>logger.log</w:t>
+      </w:r>
+      <w:r>
+        <w:rPr>
+          <w:rFonts w:hint="cs"/>
+          <w:rtl/>
+          <w:lang w:bidi="ar-EG"/>
+        </w:rPr>
+        <w:t xml:space="preserve"> </w:t>
+      </w:r>
+    </w:p>
+    <w:p>
+      <w:pPr>
+        <w:pStyle w:val="ListParagraph"/>
+        <w:numPr>
+          <w:ilvl w:val="0"/>
+          <w:numId w:val="32"/>
+        </w:numPr>
+        <w:bidi/>
+        <w:rPr>
+          <w:lang w:bidi="ar-EG"/>
+        </w:rPr>
+      </w:pPr>
+      <w:r>
+        <w:rPr>
+          <w:rFonts w:hint="cs"/>
+          <w:rtl/>
+          <w:lang w:bidi="ar-EG"/>
+        </w:rPr>
+        <w:t xml:space="preserve">وموضع التكرار ده حاجه مش مفاجئه يعنى ف اغلب  حلات ال </w:t>
+      </w:r>
+      <w:r>
+        <w:rPr>
+          <w:lang w:bidi="ar-EG"/>
+        </w:rPr>
+        <w:t xml:space="preserve">exception handling </w:t>
+      </w:r>
+      <w:r>
+        <w:rPr>
+          <w:rFonts w:hint="cs"/>
+          <w:rtl/>
+          <w:lang w:bidi="ar-EG"/>
+        </w:rPr>
+        <w:t xml:space="preserve"> الى بنعمله بيكون متشابه بغض النظر عن السبب الفعلى.</w:t>
+      </w:r>
+    </w:p>
+    <w:p>
+      <w:pPr>
+        <w:pStyle w:val="ListParagraph"/>
+        <w:numPr>
+          <w:ilvl w:val="0"/>
+          <w:numId w:val="32"/>
+        </w:numPr>
+        <w:bidi/>
+        <w:rPr>
+          <w:rFonts w:hint="cs"/>
+          <w:lang w:bidi="ar-EG"/>
+        </w:rPr>
+      </w:pPr>
+      <w:r>
+        <w:rPr>
+          <w:rFonts w:hint="cs"/>
+          <w:rtl/>
+          <w:lang w:bidi="ar-EG"/>
+        </w:rPr>
+        <w:t xml:space="preserve">ف عشان احنا عرفين ان الى بنعمله متسابه بغض النظر عن ال </w:t>
+      </w:r>
+      <w:r>
+        <w:rPr>
+          <w:lang w:bidi="ar-EG"/>
+        </w:rPr>
+        <w:t>exception</w:t>
+      </w:r>
+      <w:r>
+        <w:rPr>
+          <w:rFonts w:hint="cs"/>
+          <w:rtl/>
+          <w:lang w:bidi="ar-EG"/>
+        </w:rPr>
+        <w:t xml:space="preserve"> نقدر نبسط الكود خاالص عن طريق  ان نعمل   كلاس ونحط فيه ال</w:t>
+      </w:r>
+      <w:r>
+        <w:rPr>
+          <w:lang w:bidi="ar-EG"/>
+        </w:rPr>
+        <w:t>Acm</w:t>
+      </w:r>
+      <w:r>
+        <w:rPr>
+          <w:lang w:bidi="ar-EG"/>
+        </w:rPr>
+        <w:t>e</w:t>
+      </w:r>
+      <w:r>
+        <w:rPr>
+          <w:lang w:bidi="ar-EG"/>
+        </w:rPr>
+        <w:t>P</w:t>
+      </w:r>
+      <w:r>
+        <w:rPr>
+          <w:lang w:bidi="ar-EG"/>
+        </w:rPr>
+        <w:t>ort</w:t>
+      </w:r>
+      <w:r>
+        <w:rPr>
+          <w:rFonts w:hint="cs"/>
+          <w:rtl/>
+          <w:lang w:bidi="ar-EG"/>
+        </w:rPr>
+        <w:t xml:space="preserve"> الى ف الصورة</w:t>
+      </w:r>
+      <w:r>
+        <w:rPr>
+          <w:rFonts w:hint="cs"/>
+          <w:rtl/>
+          <w:lang w:bidi="ar-EG"/>
+        </w:rPr>
+        <w:t xml:space="preserve">  ونادم داله ال </w:t>
+      </w:r>
+      <w:r>
+        <w:rPr>
+          <w:lang w:bidi="ar-EG"/>
+        </w:rPr>
+        <w:t xml:space="preserve">open </w:t>
+      </w:r>
+      <w:r>
+        <w:rPr>
+          <w:rFonts w:hint="cs"/>
+          <w:rtl/>
+          <w:lang w:bidi="ar-EG"/>
+        </w:rPr>
+        <w:t>الى جوه كلاس</w:t>
+      </w:r>
+      <w:r>
+        <w:rPr>
+          <w:rFonts w:hint="cs"/>
+          <w:rtl/>
+          <w:lang w:bidi="ar-EG"/>
+        </w:rPr>
+        <w:t xml:space="preserve"> </w:t>
+      </w:r>
+      <w:r>
+        <w:rPr>
+          <w:lang w:bidi="ar-EG"/>
+        </w:rPr>
+        <w:t xml:space="preserve">  AcmePort</w:t>
+      </w:r>
+      <w:r>
+        <w:rPr>
+          <w:rFonts w:hint="cs"/>
+          <w:rtl/>
+          <w:lang w:bidi="ar-EG"/>
+        </w:rPr>
+        <w:t xml:space="preserve">جوه الكلاس  الجديد اللى هنعمله . </w:t>
+      </w:r>
+    </w:p>
+    <w:p>
+      <w:pPr>
+        <w:pStyle w:val="ListParagraph"/>
+        <w:numPr>
+          <w:ilvl w:val="0"/>
+          <w:numId w:val="32"/>
+        </w:numPr>
+        <w:bidi/>
+        <w:rPr>
+          <w:lang w:bidi="ar-EG"/>
+        </w:rPr>
+      </w:pPr>
+      <w:r>
+        <w:rPr>
+          <w:rFonts w:cs="Arial"/>
+          <w:rtl/>
+          <w:lang w:bidi="ar-EG"/>
+        </w:rPr>
+        <w:drawing>
+          <wp:anchor distT="0" distB="0" distL="114300" distR="114300" simplePos="0" relativeHeight="251706368" behindDoc="0" locked="0" layoutInCell="1" allowOverlap="1" wp14:anchorId="541DCF65" wp14:editId="16AA378D">
+            <wp:simplePos x="0" y="0"/>
+            <wp:positionH relativeFrom="column">
+              <wp:posOffset>128924</wp:posOffset>
+            </wp:positionH>
+            <wp:positionV relativeFrom="paragraph">
+              <wp:posOffset>212090</wp:posOffset>
+            </wp:positionV>
+            <wp:extent cx="3495675" cy="1552575"/>
+            <wp:effectExtent l="0" t="0" r="9525" b="9525"/>
+            <wp:wrapNone/>
+            <wp:docPr id="74" name="Picture 74"/>
+            <wp:cNvGraphicFramePr>
+              <a:graphicFrameLocks xmlns:a="http://schemas.openxmlformats.org/drawingml/2006/main" noChangeAspect="1"/>
+            </wp:cNvGraphicFramePr>
+            <a:graphic xmlns:a="http://schemas.openxmlformats.org/drawingml/2006/main">
+              <a:graphicData uri="http://schemas.openxmlformats.org/drawingml/2006/picture">
+                <pic:pic xmlns:pic="http://schemas.openxmlformats.org/drawingml/2006/picture">
+                  <pic:nvPicPr>
+                    <pic:cNvPr id="1" name=""/>
+                    <pic:cNvPicPr/>
+                  </pic:nvPicPr>
+                  <pic:blipFill>
+                    <a:blip r:embed="rId17">
+                      <a:extLst>
+                        <a:ext uri="{28A0092B-C50C-407E-A947-70E740481C1C}">
+                          <a14:useLocalDpi xmlns:a14="http://schemas.microsoft.com/office/drawing/2010/main" val="0"/>
+                        </a:ext>
+                      </a:extLst>
+                    </a:blip>
+                    <a:stretch>
+                      <a:fillRect/>
+                    </a:stretch>
+                  </pic:blipFill>
+                  <pic:spPr>
+                    <a:xfrm>
+                      <a:off x="0" y="0"/>
+                      <a:ext cx="3495675" cy="1552575"/>
+                    </a:xfrm>
+                    <a:prstGeom prst="rect">
+                      <a:avLst/>
+                    </a:prstGeom>
+                  </pic:spPr>
+                </pic:pic>
+              </a:graphicData>
+            </a:graphic>
+          </wp:anchor>
+        </w:drawing>
+      </w:r>
+      <w:r>
+        <w:rPr>
+          <w:rFonts w:hint="cs"/>
+          <w:rtl/>
+          <w:lang w:bidi="ar-EG"/>
+        </w:rPr>
+        <w:t>وده شكل الجديد للكود الى فوق  ف واضح اكيد هو ازاى مختصر  ومنظم  طيب السوال هو الكلاس الجديد اللى  هنعمله ده شكله ازاى ؟</w:t>
+      </w:r>
+    </w:p>
+    <w:p>
+      <w:pPr>
+        <w:pStyle w:val="ListParagraph"/>
+        <w:bidi/>
+        <w:rPr>
+          <w:lang w:bidi="ar-EG"/>
+        </w:rPr>
+      </w:pPr>
+      <w:r>
+        <w:rPr>
+          <w:rFonts w:hint="cs"/>
+          <w:rtl/>
+          <w:lang w:bidi="ar-EG"/>
+        </w:rPr>
+        <w:t xml:space="preserve">يعنى كلاس </w:t>
+      </w:r>
+      <w:proofErr w:type="spellStart"/>
+      <w:r>
+        <w:rPr>
+          <w:lang w:bidi="ar-EG"/>
+        </w:rPr>
+        <w:t>localPort</w:t>
+      </w:r>
+      <w:proofErr w:type="spellEnd"/>
+      <w:r>
+        <w:rPr>
+          <w:lang w:bidi="ar-EG"/>
+        </w:rPr>
+        <w:t xml:space="preserve"> </w:t>
+      </w:r>
+      <w:r>
+        <w:rPr>
+          <w:rFonts w:hint="cs"/>
+          <w:rtl/>
+          <w:lang w:bidi="ar-EG"/>
+        </w:rPr>
+        <w:t xml:space="preserve"> جواه ايه ؟ </w:t>
+      </w:r>
+      <w:r>
+        <w:rPr>
+          <w:rFonts w:hint="cs"/>
+          <w:rtl/>
+          <w:lang w:bidi="ar-EG"/>
+        </w:rPr>
+        <w:t xml:space="preserve"> </w:t>
+      </w:r>
+    </w:p>
+    <w:p>
+      <w:pPr>
+        <w:bidi/>
+        <w:rPr>
+          <w:lang w:bidi="ar-EG"/>
+        </w:rPr>
+      </w:pPr>
+    </w:p>
+    <w:p>
+      <w:pPr>
+        <w:bidi/>
+        <w:rPr>
+          <w:lang w:bidi="ar-EG"/>
+        </w:rPr>
+      </w:pPr>
+    </w:p>
+    <w:p>
+      <w:pPr>
+        <w:bidi/>
+        <w:rPr>
+          <w:lang w:bidi="ar-EG"/>
+        </w:rPr>
+      </w:pPr>
+    </w:p>
+    <w:p>
+      <w:pPr>
+        <w:bidi/>
+        <w:rPr>
+          <w:lang w:bidi="ar-EG"/>
+        </w:rPr>
+      </w:pPr>
+    </w:p>
+    <w:p>
+      <w:pPr>
+        <w:bidi/>
+        <w:rPr>
+          <w:lang w:bidi="ar-EG"/>
+        </w:rPr>
+      </w:pPr>
+    </w:p>
+    <w:p>
+      <w:pPr>
+        <w:bidi/>
+        <w:rPr>
+          <w:lang w:bidi="ar-EG"/>
+        </w:rPr>
+      </w:pPr>
+    </w:p>
+    <w:p>
+      <w:pPr>
+        <w:bidi/>
+        <w:rPr>
+          <w:lang w:bidi="ar-EG"/>
+        </w:rPr>
+      </w:pPr>
+    </w:p>
+    <w:p>
+      <w:pPr>
+        <w:pStyle w:val="ListParagraph"/>
+        <w:numPr>
+          <w:ilvl w:val="0"/>
+          <w:numId w:val="32"/>
+        </w:numPr>
+        <w:bidi/>
+        <w:rPr>
+          <w:lang w:bidi="ar-EG"/>
+        </w:rPr>
+      </w:pPr>
+      <w:r>
+        <w:rPr>
+          <w:rFonts w:hint="cs"/>
+          <w:rtl/>
+          <w:lang w:bidi="ar-EG"/>
+        </w:rPr>
+        <w:t>ده شكل  الكلاس الجديد الى هنعمله :</w:t>
+      </w:r>
+      <w:r>
+        <w:rPr>
+          <w:noProof/>
+        </w:rPr>
+        <w:t xml:space="preserve"> </w:t>
+      </w:r>
+      <w:r>
+        <w:rPr>
+          <w:rFonts w:hint="cs"/>
+          <w:noProof/>
+          <w:rtl/>
+        </w:rPr>
+        <w:t xml:space="preserve">هيكون فيه </w:t>
+      </w:r>
+      <w:r>
+        <w:rPr>
+          <w:noProof/>
+        </w:rPr>
+        <w:t xml:space="preserve">object </w:t>
+      </w:r>
+      <w:r>
+        <w:rPr>
+          <w:rFonts w:hint="cs"/>
+          <w:noProof/>
+          <w:rtl/>
+          <w:lang w:bidi="ar-EG"/>
+        </w:rPr>
+        <w:t xml:space="preserve"> من </w:t>
+      </w:r>
+      <w:r>
+        <w:rPr>
+          <w:noProof/>
+          <w:lang w:bidi="ar-EG"/>
+        </w:rPr>
+        <w:t xml:space="preserve">ACMEPort </w:t>
+      </w:r>
+      <w:r>
+        <w:rPr>
+          <w:rFonts w:hint="cs"/>
+          <w:noProof/>
+          <w:rtl/>
+          <w:lang w:bidi="ar-EG"/>
+        </w:rPr>
+        <w:t xml:space="preserve"> </w:t>
+      </w:r>
+      <w:r>
+        <w:rPr>
+          <w:rFonts w:hint="cs"/>
+          <w:noProof/>
+          <w:rtl/>
+          <w:lang w:bidi="ar-EG"/>
+        </w:rPr>
+        <w:t xml:space="preserve"> . وكمان هيكون فيه داله اسمها </w:t>
+      </w:r>
+      <w:r>
+        <w:rPr>
+          <w:noProof/>
+          <w:lang w:bidi="ar-EG"/>
+        </w:rPr>
+        <w:t xml:space="preserve">open </w:t>
+      </w:r>
+      <w:r>
+        <w:rPr>
+          <w:rFonts w:hint="cs"/>
+          <w:noProof/>
+          <w:rtl/>
+          <w:lang w:bidi="ar-EG"/>
+        </w:rPr>
+        <w:t xml:space="preserve"> نفس اسم الداله اللى ف كلاس   </w:t>
+      </w:r>
+      <w:r>
+        <w:rPr>
+          <w:noProof/>
+          <w:lang w:bidi="ar-EG"/>
+        </w:rPr>
+        <w:t xml:space="preserve">ACMEPort </w:t>
+      </w:r>
+      <w:r>
+        <w:rPr>
+          <w:rFonts w:hint="cs"/>
+          <w:noProof/>
+          <w:rtl/>
+          <w:lang w:bidi="ar-EG"/>
+        </w:rPr>
+        <w:t xml:space="preserve"> </w:t>
+      </w:r>
+      <w:r>
+        <w:rPr>
+          <w:noProof/>
+          <w:lang w:bidi="ar-EG"/>
+        </w:rPr>
+        <w:t xml:space="preserve"> </w:t>
+      </w:r>
+      <w:r>
+        <w:rPr>
+          <w:rFonts w:hint="cs"/>
+          <w:noProof/>
+          <w:rtl/>
+          <w:lang w:bidi="ar-EG"/>
+        </w:rPr>
+        <w:t xml:space="preserve"> ف داله  </w:t>
+      </w:r>
+      <w:r>
+        <w:rPr>
+          <w:noProof/>
+          <w:lang w:bidi="ar-EG"/>
+        </w:rPr>
+        <w:t xml:space="preserve">open </w:t>
+      </w:r>
+      <w:r>
+        <w:rPr>
+          <w:rFonts w:hint="cs"/>
+          <w:noProof/>
+          <w:rtl/>
+          <w:lang w:bidi="ar-EG"/>
+        </w:rPr>
+        <w:t xml:space="preserve"> الجديده هنادم داله </w:t>
+      </w:r>
+      <w:r>
+        <w:rPr>
+          <w:noProof/>
+          <w:lang w:bidi="ar-EG"/>
+        </w:rPr>
+        <w:t xml:space="preserve">open </w:t>
+      </w:r>
+      <w:r>
+        <w:rPr>
+          <w:rFonts w:hint="cs"/>
+          <w:noProof/>
+          <w:rtl/>
+          <w:lang w:bidi="ar-EG"/>
+        </w:rPr>
+        <w:t xml:space="preserve"> القديمه ونحطها ف </w:t>
+      </w:r>
+      <w:r>
+        <w:rPr>
+          <w:noProof/>
+          <w:lang w:bidi="ar-EG"/>
+        </w:rPr>
+        <w:t>try/catch</w:t>
+      </w:r>
+      <w:r>
+        <w:rPr>
+          <w:rFonts w:hint="cs"/>
+          <w:noProof/>
+          <w:rtl/>
+          <w:lang w:bidi="ar-EG"/>
+        </w:rPr>
+        <w:t xml:space="preserve"> .</w:t>
+      </w:r>
+    </w:p>
+    <w:p>
+      <w:pPr>
+        <w:bidi/>
+        <w:rPr>
+          <w:lang w:bidi="ar-EG"/>
+        </w:rPr>
+      </w:pPr>
+      <w:r>
+        <w:rPr>
+          <w:rFonts w:cs="Arial"/>
+          <w:rtl/>
+          <w:lang w:bidi="ar-EG"/>
+        </w:rPr>
+        <w:drawing>
+          <wp:anchor distT="0" distB="0" distL="114300" distR="114300" simplePos="0" relativeHeight="251707392" behindDoc="0" locked="0" layoutInCell="1" allowOverlap="1" wp14:anchorId="4952E267" wp14:editId="0BC45B8B">
+            <wp:simplePos x="0" y="0"/>
+            <wp:positionH relativeFrom="column">
+              <wp:posOffset>128924</wp:posOffset>
+            </wp:positionH>
+            <wp:positionV relativeFrom="paragraph">
+              <wp:posOffset>74295</wp:posOffset>
+            </wp:positionV>
+            <wp:extent cx="2984408" cy="2299648"/>
+            <wp:effectExtent l="0" t="0" r="6985" b="5715"/>
+            <wp:wrapNone/>
+            <wp:docPr id="75" name="Picture 75"/>
+            <wp:cNvGraphicFramePr>
+              <a:graphicFrameLocks xmlns:a="http://schemas.openxmlformats.org/drawingml/2006/main" noChangeAspect="1"/>
+            </wp:cNvGraphicFramePr>
+            <a:graphic xmlns:a="http://schemas.openxmlformats.org/drawingml/2006/main">
+              <a:graphicData uri="http://schemas.openxmlformats.org/drawingml/2006/picture">
+                <pic:pic xmlns:pic="http://schemas.openxmlformats.org/drawingml/2006/picture">
+                  <pic:nvPicPr>
+                    <pic:cNvPr id="1" name=""/>
+                    <pic:cNvPicPr/>
+                  </pic:nvPicPr>
+                  <pic:blipFill>
+                    <a:blip r:embed="rId18">
+                      <a:extLst>
+                        <a:ext uri="{28A0092B-C50C-407E-A947-70E740481C1C}">
+                          <a14:useLocalDpi xmlns:a14="http://schemas.microsoft.com/office/drawing/2010/main" val="0"/>
+                        </a:ext>
+                      </a:extLst>
+                    </a:blip>
+                    <a:stretch>
+                      <a:fillRect/>
+                    </a:stretch>
+                  </pic:blipFill>
+                  <pic:spPr>
+                    <a:xfrm>
+                      <a:off x="0" y="0"/>
+                      <a:ext cx="2984408" cy="2299648"/>
+                    </a:xfrm>
+                    <a:prstGeom prst="rect">
+                      <a:avLst/>
+                    </a:prstGeom>
+                  </pic:spPr>
+                </pic:pic>
+              </a:graphicData>
+            </a:graphic>
+            <wp14:sizeRelH relativeFrom="margin">
+              <wp14:pctWidth>0</wp14:pctWidth>
+            </wp14:sizeRelH>
+            <wp14:sizeRelV relativeFrom="margin">
+              <wp14:pctHeight>0</wp14:pctHeight>
+            </wp14:sizeRelV>
+          </wp:anchor>
+        </w:drawing>
+      </w:r>
+    </w:p>
+    <w:p>
+      <w:pPr>
+        <w:bidi/>
+        <w:rPr>
+          <w:lang w:bidi="ar-EG"/>
+        </w:rPr>
+      </w:pPr>
+    </w:p>
+    <w:p>
+      <w:pPr>
+        <w:bidi/>
+        <w:rPr>
+          <w:lang w:bidi="ar-EG"/>
+        </w:rPr>
+      </w:pPr>
+    </w:p>
+    <w:p>
+      <w:pPr>
+        <w:bidi/>
+        <w:rPr>
+          <w:lang w:bidi="ar-EG"/>
+        </w:rPr>
+      </w:pPr>
+    </w:p>
+    <w:p>
+      <w:pPr>
+        <w:bidi/>
+        <w:rPr>
+          <w:lang w:bidi="ar-EG"/>
+        </w:rPr>
+      </w:pPr>
+    </w:p>
+    <w:p>
+      <w:pPr>
+        <w:bidi/>
+        <w:rPr>
+          <w:lang w:bidi="ar-EG"/>
+        </w:rPr>
+      </w:pPr>
+    </w:p>
+    <w:p>
+      <w:pPr>
+        <w:bidi/>
+        <w:rPr>
+          <w:lang w:bidi="ar-EG"/>
+        </w:rPr>
+      </w:pPr>
+    </w:p>
+    <w:p>
+      <w:pPr>
+        <w:bidi/>
+        <w:rPr>
+          <w:lang w:bidi="ar-EG"/>
+        </w:rPr>
+      </w:pPr>
+    </w:p>
+    <w:p>
+      <w:pPr>
+        <w:bidi/>
+        <w:rPr>
+          <w:lang w:bidi="ar-EG"/>
+        </w:rPr>
+      </w:pPr>
+    </w:p>
+    <w:p>
+      <w:pPr>
+        <w:bidi/>
+        <w:rPr>
+          <w:lang w:bidi="ar-EG"/>
+        </w:rPr>
+      </w:pPr>
+    </w:p>
+    <w:p>
+      <w:pPr>
+        <w:bidi/>
+        <w:rPr>
+          <w:lang w:bidi="ar-EG"/>
+        </w:rPr>
+      </w:pPr>
+    </w:p>
+    <w:p>
+      <w:pPr>
+        <w:bidi/>
+        <w:rPr>
+          <w:lang w:bidi="ar-EG"/>
+        </w:rPr>
+      </w:pPr>
+      <w:r>
+        <w:rPr>
+          <w:rFonts w:hint="cs"/>
+          <w:rtl/>
+          <w:lang w:bidi="ar-EG"/>
+        </w:rPr>
+        <w:lastRenderedPageBreak/>
+        <w:t xml:space="preserve">طيب انا كده استفت ايه ؟ </w:t>
+      </w:r>
+    </w:p>
+    <w:p>
+      <w:pPr>
+        <w:pStyle w:val="ListParagraph"/>
+        <w:numPr>
+          <w:ilvl w:val="0"/>
+          <w:numId w:val="32"/>
+        </w:numPr>
+        <w:bidi/>
+        <w:rPr>
+          <w:rFonts w:hint="cs"/>
+          <w:lang w:bidi="ar-EG"/>
+        </w:rPr>
+      </w:pPr>
+      <w:r>
+        <w:rPr>
+          <w:rFonts w:hint="cs"/>
+          <w:rtl/>
+          <w:lang w:bidi="ar-EG"/>
+        </w:rPr>
+        <w:t xml:space="preserve">اول حاجه كده عم بوب عمل كلاس اسمه </w:t>
+      </w:r>
+      <w:r>
+        <w:rPr>
+          <w:lang w:bidi="ar-EG"/>
+        </w:rPr>
+        <w:t>reportDrviceFailure</w:t>
+      </w:r>
+      <w:r>
+        <w:rPr>
+          <w:rFonts w:hint="cs"/>
+          <w:rtl/>
+          <w:lang w:bidi="ar-EG"/>
+        </w:rPr>
+        <w:t xml:space="preserve"> ده   بيعمله </w:t>
+      </w:r>
+      <w:r>
+        <w:rPr>
+          <w:lang w:bidi="ar-EG"/>
+        </w:rPr>
+        <w:t xml:space="preserve">throw </w:t>
+      </w:r>
+      <w:r>
+        <w:rPr>
+          <w:rFonts w:hint="cs"/>
+          <w:rtl/>
+          <w:lang w:bidi="ar-EG"/>
+        </w:rPr>
+        <w:t xml:space="preserve">مع كل ال </w:t>
+      </w:r>
+      <w:r>
+        <w:rPr>
+          <w:lang w:bidi="ar-EG"/>
+        </w:rPr>
+        <w:t xml:space="preserve">error </w:t>
+      </w:r>
+      <w:r>
+        <w:rPr>
+          <w:rFonts w:hint="cs"/>
+          <w:rtl/>
+          <w:lang w:bidi="ar-EG"/>
+        </w:rPr>
+        <w:t xml:space="preserve"> الى هتحصل . وممكن تعمل اكتر من كلاس  وحسب ال </w:t>
+      </w:r>
+      <w:r>
+        <w:rPr>
+          <w:lang w:bidi="ar-EG"/>
+        </w:rPr>
+        <w:t xml:space="preserve">exception </w:t>
+      </w:r>
+      <w:r>
+        <w:rPr>
+          <w:rFonts w:hint="cs"/>
+          <w:rtl/>
+          <w:lang w:bidi="ar-EG"/>
+        </w:rPr>
+        <w:t xml:space="preserve"> هتعمل </w:t>
+      </w:r>
+      <w:r>
+        <w:rPr>
+          <w:lang w:bidi="ar-EG"/>
+        </w:rPr>
+        <w:t>throw</w:t>
+      </w:r>
+      <w:r>
+        <w:rPr>
+          <w:rFonts w:hint="cs"/>
+          <w:rtl/>
+          <w:lang w:bidi="ar-EG"/>
+        </w:rPr>
+        <w:t xml:space="preserve"> لكلاس معين . </w:t>
+      </w:r>
+    </w:p>
+    <w:p>
+      <w:pPr>
+        <w:bidi/>
+        <w:rPr>
+          <w:lang w:bidi="ar-EG"/>
+        </w:rPr>
+      </w:pPr>
+      <w:r>
+        <w:rPr>
+          <w:rFonts w:cs="Arial"/>
+          <w:rtl/>
+          <w:lang w:bidi="ar-EG"/>
+        </w:rPr>
+        <w:drawing>
+          <wp:anchor distT="0" distB="0" distL="114300" distR="114300" simplePos="0" relativeHeight="251708416" behindDoc="0" locked="0" layoutInCell="1" allowOverlap="1" wp14:anchorId="2D78BF22" wp14:editId="0C49416A">
+            <wp:simplePos x="0" y="0"/>
+            <wp:positionH relativeFrom="column">
+              <wp:posOffset>0</wp:posOffset>
+            </wp:positionH>
+            <wp:positionV relativeFrom="paragraph">
+              <wp:posOffset>99781</wp:posOffset>
+            </wp:positionV>
+            <wp:extent cx="3238315" cy="2464558"/>
+            <wp:effectExtent l="0" t="0" r="635" b="0"/>
+            <wp:wrapNone/>
+            <wp:docPr id="76" name="Picture 76"/>
+            <wp:cNvGraphicFramePr>
+              <a:graphicFrameLocks xmlns:a="http://schemas.openxmlformats.org/drawingml/2006/main" noChangeAspect="1"/>
+            </wp:cNvGraphicFramePr>
+            <a:graphic xmlns:a="http://schemas.openxmlformats.org/drawingml/2006/main">
+              <a:graphicData uri="http://schemas.openxmlformats.org/drawingml/2006/picture">
+                <pic:pic xmlns:pic="http://schemas.openxmlformats.org/drawingml/2006/picture">
+                  <pic:nvPicPr>
+                    <pic:cNvPr id="1" name=""/>
+                    <pic:cNvPicPr/>
+                  </pic:nvPicPr>
+                  <pic:blipFill>
+                    <a:blip r:embed="rId19">
+                      <a:extLst>
+                        <a:ext uri="{28A0092B-C50C-407E-A947-70E740481C1C}">
+                          <a14:useLocalDpi xmlns:a14="http://schemas.microsoft.com/office/drawing/2010/main" val="0"/>
+                        </a:ext>
+                      </a:extLst>
+                    </a:blip>
+                    <a:stretch>
+                      <a:fillRect/>
+                    </a:stretch>
+                  </pic:blipFill>
+                  <pic:spPr>
+                    <a:xfrm>
+                      <a:off x="0" y="0"/>
+                      <a:ext cx="3238315" cy="2464558"/>
+                    </a:xfrm>
+                    <a:prstGeom prst="rect">
+                      <a:avLst/>
+                    </a:prstGeom>
+                  </pic:spPr>
+                </pic:pic>
+              </a:graphicData>
+            </a:graphic>
+            <wp14:sizeRelH relativeFrom="margin">
+              <wp14:pctWidth>0</wp14:pctWidth>
+            </wp14:sizeRelH>
+            <wp14:sizeRelV relativeFrom="margin">
+              <wp14:pctHeight>0</wp14:pctHeight>
+            </wp14:sizeRelV>
+          </wp:anchor>
+        </w:drawing>
+      </w:r>
+      <w:r>
+        <w:rPr>
+          <w:rFonts w:hint="cs"/>
+          <w:rtl/>
+          <w:lang w:bidi="ar-EG"/>
+        </w:rPr>
+        <w:t xml:space="preserve"> </w:t>
+      </w:r>
+    </w:p>
+    <w:p>
+      <w:pPr>
+        <w:bidi/>
+        <w:rPr>
+          <w:lang w:bidi="ar-EG"/>
+        </w:rPr>
+      </w:pPr>
+    </w:p>
+    <w:p>
+      <w:pPr>
+        <w:bidi/>
+        <w:rPr>
+          <w:lang w:bidi="ar-EG"/>
+        </w:rPr>
+      </w:pPr>
+    </w:p>
+    <w:p>
+      <w:pPr>
+        <w:bidi/>
+        <w:rPr>
+          <w:lang w:bidi="ar-EG"/>
+        </w:rPr>
+      </w:pPr>
+    </w:p>
+    <w:p>
+      <w:pPr>
+        <w:bidi/>
+        <w:rPr>
+          <w:lang w:bidi="ar-EG"/>
+        </w:rPr>
+      </w:pPr>
+    </w:p>
+    <w:p>
+      <w:pPr>
+        <w:bidi/>
+        <w:rPr>
+          <w:lang w:bidi="ar-EG"/>
+        </w:rPr>
+      </w:pPr>
+    </w:p>
+    <w:p>
+      <w:pPr>
+        <w:bidi/>
+        <w:rPr>
+          <w:lang w:bidi="ar-EG"/>
+        </w:rPr>
+      </w:pPr>
+    </w:p>
+    <w:p>
+      <w:pPr>
+        <w:bidi/>
+        <w:rPr>
+          <w:lang w:bidi="ar-EG"/>
+        </w:rPr>
+      </w:pPr>
+    </w:p>
+    <w:p>
+      <w:pPr>
+        <w:bidi/>
+        <w:rPr>
+          <w:lang w:bidi="ar-EG"/>
+        </w:rPr>
+      </w:pPr>
+    </w:p>
+    <w:p>
+      <w:pPr>
+        <w:bidi/>
+        <w:rPr>
+          <w:lang w:bidi="ar-EG"/>
+        </w:rPr>
+      </w:pPr>
+    </w:p>
+    <w:p>
+      <w:pPr>
+        <w:bidi/>
+        <w:rPr>
+          <w:lang w:bidi="ar-EG"/>
+        </w:rPr>
+      </w:pPr>
+    </w:p>
+    <w:p>
+      <w:pPr>
+        <w:bidi/>
+        <w:rPr>
+          <w:lang w:bidi="ar-EG"/>
+        </w:rPr>
+      </w:pPr>
+    </w:p>
+    <w:p>
+      <w:pPr>
+        <w:bidi/>
+        <w:rPr>
+          <w:lang w:bidi="ar-EG"/>
+        </w:rPr>
+      </w:pPr>
+    </w:p>
+    <w:p>
+      <w:pPr>
+        <w:pStyle w:val="ListParagraph"/>
+        <w:numPr>
+          <w:ilvl w:val="0"/>
+          <w:numId w:val="32"/>
+        </w:numPr>
+        <w:bidi/>
+        <w:rPr>
+          <w:lang w:bidi="ar-EG"/>
+        </w:rPr>
+      </w:pPr>
+      <w:r>
+        <w:rPr>
+          <w:rFonts w:hint="cs"/>
+          <w:rtl/>
+          <w:lang w:bidi="ar-EG"/>
+        </w:rPr>
+        <w:t>تانى حاجه كده انت خليت ال</w:t>
+      </w:r>
+      <w:r>
+        <w:rPr>
+          <w:lang w:bidi="ar-EG"/>
+        </w:rPr>
+        <w:t xml:space="preserve">logic </w:t>
+      </w:r>
+      <w:r>
+        <w:rPr>
+          <w:rFonts w:hint="cs"/>
+          <w:rtl/>
+          <w:lang w:bidi="ar-EG"/>
+        </w:rPr>
+        <w:t xml:space="preserve"> بتاع الكود بتاعك بعيد عن الجزء بتاع ال</w:t>
+      </w:r>
+      <w:r>
+        <w:rPr>
+          <w:lang w:bidi="ar-EG"/>
+        </w:rPr>
+        <w:t xml:space="preserve"> handling error </w:t>
+      </w:r>
+      <w:r>
+        <w:rPr>
+          <w:rFonts w:hint="cs"/>
+          <w:rtl/>
+          <w:lang w:bidi="ar-EG"/>
+        </w:rPr>
+        <w:t xml:space="preserve">  والكود بقى اصغر واوضح . </w:t>
+      </w:r>
+    </w:p>
+    <w:p>
+      <w:pPr>
+        <w:pStyle w:val="Heading1"/>
+        <w:rPr>
+          <w:lang w:bidi="ar-EG"/>
+        </w:rPr>
+      </w:pPr>
+      <w:bookmarkStart w:id="6" w:name="_Toc124631619"/>
+      <w:r>
+        <w:rPr>
+          <w:rFonts w:hint="cs"/>
+          <w:rtl/>
+          <w:lang w:bidi="ar-EG"/>
+        </w:rPr>
+        <w:t>6</w:t>
+      </w:r>
+      <w:r>
+        <w:rPr>
+          <w:lang w:bidi="ar-EG"/>
+        </w:rPr>
+        <w:t xml:space="preserve">- </w:t>
+      </w:r>
+      <w:r>
+        <w:rPr>
+          <w:rFonts w:eastAsiaTheme="minorEastAsia"/>
+        </w:rPr>
+        <w:t>Define the Normal Flow</w:t>
+      </w:r>
+      <w:r>
+        <w:rPr>
+          <w:lang w:bidi="ar-EG"/>
+        </w:rPr>
+        <w:t>:</w:t>
+      </w:r>
+      <w:bookmarkEnd w:id="6"/>
+    </w:p>
+    <w:p>
+      <w:pPr>
+        <w:bidi/>
+        <w:rPr>
+          <w:rtl/>
+          <w:lang w:bidi="ar-EG"/>
+        </w:rPr>
+      </w:pPr>
+    </w:p>
+    <w:p>
+      <w:pPr>
+        <w:bidi/>
+        <w:rPr>
+          <w:rFonts w:hint="cs"/>
+          <w:rtl/>
+          <w:lang w:bidi="ar-EG"/>
+        </w:rPr>
+      </w:pPr>
+      <w:r>
+        <w:rPr>
+          <w:rFonts w:hint="cs"/>
+          <w:rtl/>
+          <w:lang w:bidi="ar-EG"/>
+        </w:rPr>
+        <w:t xml:space="preserve">لو انت عملت زى ملقنا ف السكشن الى فاتت ف هتعرف تفصل كويس بين </w:t>
+      </w:r>
+      <w:r>
+        <w:rPr>
+          <w:lang w:bidi="ar-EG"/>
+        </w:rPr>
+        <w:t xml:space="preserve">business logic </w:t>
+      </w:r>
+      <w:r>
+        <w:rPr>
+          <w:rFonts w:hint="cs"/>
+          <w:rtl/>
+          <w:lang w:bidi="ar-EG"/>
+        </w:rPr>
+        <w:t xml:space="preserve">  وال </w:t>
+      </w:r>
+      <w:r>
+        <w:rPr>
+          <w:lang w:bidi="ar-EG"/>
+        </w:rPr>
+        <w:t xml:space="preserve">error handling </w:t>
+      </w:r>
+      <w:r>
+        <w:rPr>
+          <w:rFonts w:hint="cs"/>
+          <w:rtl/>
+          <w:lang w:bidi="ar-EG"/>
+        </w:rPr>
+        <w:t xml:space="preserve"> والكود هيكون احسن بس العمليه دى </w:t>
+      </w:r>
+      <w:bookmarkStart w:id="7" w:name="_GoBack"/>
+      <w:bookmarkEnd w:id="7"/>
     </w:p>
     <w:p>
       <w:pPr>
@@ -8743,7 +11154,7 @@
       </w:pPr>
     </w:p>
     <w:sectPr>
-      <w:footerReference w:type="default" r:id="rId14"/>
+      <w:footerReference w:type="default" r:id="rId20"/>
       <w:pgSz w:w="12240" w:h="15840"/>
       <w:pgMar w:top="1440" w:right="1440" w:bottom="1440" w:left="1440" w:header="720" w:footer="720" w:gutter="0"/>
       <w:pgBorders w:offsetFrom="page">
@@ -8878,7 +11289,6 @@
           <w:dataBinding w:prefixMappings="xmlns:ns0='http://purl.org/dc/elements/1.1/' xmlns:ns1='http://schemas.openxmlformats.org/package/2006/metadata/core-properties' " w:xpath="/ns1:coreProperties[1]/ns0:creator[1]" w:storeItemID="{6C3C8BC8-F283-45AE-878A-BAB7291924A1}"/>
           <w:text/>
         </w:sdtPr>
-        <w:sdtEndPr/>
         <w:sdtContent>
           <w:tc>
             <w:tcPr>
@@ -8969,7 +11379,7 @@
               <w:sz w:val="18"/>
               <w:szCs w:val="18"/>
             </w:rPr>
-            <w:t>12</w:t>
+            <w:t>13</w:t>
           </w:r>
           <w:r>
             <w:rPr>
@@ -9500,6 +11910,119 @@
     </w:lvl>
   </w:abstractNum>
   <w:abstractNum w:abstractNumId="4">
+    <w:nsid w:val="0B376B2C"/>
+    <w:multiLevelType w:val="hybridMultilevel"/>
+    <w:tmpl w:val="C1F44528"/>
+    <w:lvl w:ilvl="0" w:tplc="8CBC7264">
+      <w:start w:val="4"/>
+      <w:numFmt w:val="bullet"/>
+      <w:lvlText w:val=""/>
+      <w:lvlJc w:val="left"/>
+      <w:pPr>
+        <w:ind w:left="1080" w:hanging="360"/>
+      </w:pPr>
+      <w:rPr>
+        <w:rFonts w:ascii="Wingdings" w:eastAsiaTheme="minorEastAsia" w:hAnsi="Wingdings" w:cstheme="minorBidi" w:hint="default"/>
+      </w:rPr>
+    </w:lvl>
+    <w:lvl w:ilvl="1" w:tplc="04090003" w:tentative="1">
+      <w:start w:val="1"/>
+      <w:numFmt w:val="bullet"/>
+      <w:lvlText w:val="o"/>
+      <w:lvlJc w:val="left"/>
+      <w:pPr>
+        <w:ind w:left="1800" w:hanging="360"/>
+      </w:pPr>
+      <w:rPr>
+        <w:rFonts w:ascii="Courier New" w:hAnsi="Courier New" w:cs="Courier New" w:hint="default"/>
+      </w:rPr>
+    </w:lvl>
+    <w:lvl w:ilvl="2" w:tplc="04090005" w:tentative="1">
+      <w:start w:val="1"/>
+      <w:numFmt w:val="bullet"/>
+      <w:lvlText w:val=""/>
+      <w:lvlJc w:val="left"/>
+      <w:pPr>
+        <w:ind w:left="2520" w:hanging="360"/>
+      </w:pPr>
+      <w:rPr>
+        <w:rFonts w:ascii="Wingdings" w:hAnsi="Wingdings" w:hint="default"/>
+      </w:rPr>
+    </w:lvl>
+    <w:lvl w:ilvl="3" w:tplc="04090001" w:tentative="1">
+      <w:start w:val="1"/>
+      <w:numFmt w:val="bullet"/>
+      <w:lvlText w:val=""/>
+      <w:lvlJc w:val="left"/>
+      <w:pPr>
+        <w:ind w:left="3240" w:hanging="360"/>
+      </w:pPr>
+      <w:rPr>
+        <w:rFonts w:ascii="Symbol" w:hAnsi="Symbol" w:hint="default"/>
+      </w:rPr>
+    </w:lvl>
+    <w:lvl w:ilvl="4" w:tplc="04090003" w:tentative="1">
+      <w:start w:val="1"/>
+      <w:numFmt w:val="bullet"/>
+      <w:lvlText w:val="o"/>
+      <w:lvlJc w:val="left"/>
+      <w:pPr>
+        <w:ind w:left="3960" w:hanging="360"/>
+      </w:pPr>
+      <w:rPr>
+        <w:rFonts w:ascii="Courier New" w:hAnsi="Courier New" w:cs="Courier New" w:hint="default"/>
+      </w:rPr>
+    </w:lvl>
+    <w:lvl w:ilvl="5" w:tplc="04090005" w:tentative="1">
+      <w:start w:val="1"/>
+      <w:numFmt w:val="bullet"/>
+      <w:lvlText w:val=""/>
+      <w:lvlJc w:val="left"/>
+      <w:pPr>
+        <w:ind w:left="4680" w:hanging="360"/>
+      </w:pPr>
+      <w:rPr>
+        <w:rFonts w:ascii="Wingdings" w:hAnsi="Wingdings" w:hint="default"/>
+      </w:rPr>
+    </w:lvl>
+    <w:lvl w:ilvl="6" w:tplc="04090001" w:tentative="1">
+      <w:start w:val="1"/>
+      <w:numFmt w:val="bullet"/>
+      <w:lvlText w:val=""/>
+      <w:lvlJc w:val="left"/>
+      <w:pPr>
+        <w:ind w:left="5400" w:hanging="360"/>
+      </w:pPr>
+      <w:rPr>
+        <w:rFonts w:ascii="Symbol" w:hAnsi="Symbol" w:hint="default"/>
+      </w:rPr>
+    </w:lvl>
+    <w:lvl w:ilvl="7" w:tplc="04090003" w:tentative="1">
+      <w:start w:val="1"/>
+      <w:numFmt w:val="bullet"/>
+      <w:lvlText w:val="o"/>
+      <w:lvlJc w:val="left"/>
+      <w:pPr>
+        <w:ind w:left="6120" w:hanging="360"/>
+      </w:pPr>
+      <w:rPr>
+        <w:rFonts w:ascii="Courier New" w:hAnsi="Courier New" w:cs="Courier New" w:hint="default"/>
+      </w:rPr>
+    </w:lvl>
+    <w:lvl w:ilvl="8" w:tplc="04090005" w:tentative="1">
+      <w:start w:val="1"/>
+      <w:numFmt w:val="bullet"/>
+      <w:lvlText w:val=""/>
+      <w:lvlJc w:val="left"/>
+      <w:pPr>
+        <w:ind w:left="6840" w:hanging="360"/>
+      </w:pPr>
+      <w:rPr>
+        <w:rFonts w:ascii="Wingdings" w:hAnsi="Wingdings" w:hint="default"/>
+      </w:rPr>
+    </w:lvl>
+  </w:abstractNum>
+  <w:abstractNum w:abstractNumId="5">
     <w:nsid w:val="11B90830"/>
     <w:multiLevelType w:val="hybridMultilevel"/>
     <w:tmpl w:val="B32E7A40"/>
@@ -9612,7 +12135,7 @@
       </w:rPr>
     </w:lvl>
   </w:abstractNum>
-  <w:abstractNum w:abstractNumId="5">
+  <w:abstractNum w:abstractNumId="6">
     <w:nsid w:val="11D37137"/>
     <w:multiLevelType w:val="multilevel"/>
     <w:tmpl w:val="148A6C28"/>
@@ -9725,7 +12248,7 @@
       </w:rPr>
     </w:lvl>
   </w:abstractNum>
-  <w:abstractNum w:abstractNumId="6">
+  <w:abstractNum w:abstractNumId="7">
     <w:nsid w:val="1F0546C9"/>
     <w:multiLevelType w:val="multilevel"/>
     <w:tmpl w:val="148A6C28"/>
@@ -9838,7 +12361,7 @@
       </w:rPr>
     </w:lvl>
   </w:abstractNum>
-  <w:abstractNum w:abstractNumId="7">
+  <w:abstractNum w:abstractNumId="8">
     <w:nsid w:val="23774067"/>
     <w:multiLevelType w:val="hybridMultilevel"/>
     <w:tmpl w:val="D3EA5CFA"/>
@@ -9978,7 +12501,7 @@
       </w:rPr>
     </w:lvl>
   </w:abstractNum>
-  <w:abstractNum w:abstractNumId="8">
+  <w:abstractNum w:abstractNumId="9">
     <w:nsid w:val="2B5A506F"/>
     <w:multiLevelType w:val="multilevel"/>
     <w:tmpl w:val="28C697A0"/>
@@ -10091,7 +12614,7 @@
       </w:rPr>
     </w:lvl>
   </w:abstractNum>
-  <w:abstractNum w:abstractNumId="9">
+  <w:abstractNum w:abstractNumId="10">
     <w:nsid w:val="2CC70EF6"/>
     <w:multiLevelType w:val="multilevel"/>
     <w:tmpl w:val="721AEDDC"/>
@@ -10204,7 +12727,7 @@
       </w:rPr>
     </w:lvl>
   </w:abstractNum>
-  <w:abstractNum w:abstractNumId="10">
+  <w:abstractNum w:abstractNumId="11">
     <w:nsid w:val="2FF33AEA"/>
     <w:multiLevelType w:val="hybridMultilevel"/>
     <w:tmpl w:val="55D2BDC8"/>
@@ -10293,7 +12816,7 @@
       </w:pPr>
     </w:lvl>
   </w:abstractNum>
-  <w:abstractNum w:abstractNumId="11">
+  <w:abstractNum w:abstractNumId="12">
     <w:nsid w:val="3BF439E7"/>
     <w:multiLevelType w:val="hybridMultilevel"/>
     <w:tmpl w:val="014C359A"/>
@@ -10406,7 +12929,7 @@
       </w:rPr>
     </w:lvl>
   </w:abstractNum>
-  <w:abstractNum w:abstractNumId="12">
+  <w:abstractNum w:abstractNumId="13">
     <w:nsid w:val="3C4F6814"/>
     <w:multiLevelType w:val="hybridMultilevel"/>
     <w:tmpl w:val="075A7B82"/>
@@ -10518,7 +13041,7 @@
       </w:rPr>
     </w:lvl>
   </w:abstractNum>
-  <w:abstractNum w:abstractNumId="13">
+  <w:abstractNum w:abstractNumId="14">
     <w:nsid w:val="3D37204B"/>
     <w:multiLevelType w:val="hybridMultilevel"/>
     <w:tmpl w:val="2ABA75EC"/>
@@ -10604,7 +13127,7 @@
       </w:pPr>
     </w:lvl>
   </w:abstractNum>
-  <w:abstractNum w:abstractNumId="14">
+  <w:abstractNum w:abstractNumId="15">
     <w:nsid w:val="46CF3569"/>
     <w:multiLevelType w:val="hybridMultilevel"/>
     <w:tmpl w:val="688898CC"/>
@@ -10744,7 +13267,7 @@
       </w:rPr>
     </w:lvl>
   </w:abstractNum>
-  <w:abstractNum w:abstractNumId="15">
+  <w:abstractNum w:abstractNumId="16">
     <w:nsid w:val="4A9459C9"/>
     <w:multiLevelType w:val="hybridMultilevel"/>
     <w:tmpl w:val="76D2FA44"/>
@@ -10857,7 +13380,7 @@
       </w:rPr>
     </w:lvl>
   </w:abstractNum>
-  <w:abstractNum w:abstractNumId="16">
+  <w:abstractNum w:abstractNumId="17">
     <w:nsid w:val="4DD94213"/>
     <w:multiLevelType w:val="hybridMultilevel"/>
     <w:tmpl w:val="AF4A1B4E"/>
@@ -10971,7 +13494,7 @@
       </w:rPr>
     </w:lvl>
   </w:abstractNum>
-  <w:abstractNum w:abstractNumId="17">
+  <w:abstractNum w:abstractNumId="18">
     <w:nsid w:val="4F775BB9"/>
     <w:multiLevelType w:val="hybridMultilevel"/>
     <w:tmpl w:val="7076F5F8"/>
@@ -11060,7 +13583,7 @@
       </w:pPr>
     </w:lvl>
   </w:abstractNum>
-  <w:abstractNum w:abstractNumId="18">
+  <w:abstractNum w:abstractNumId="19">
     <w:nsid w:val="515331C0"/>
     <w:multiLevelType w:val="hybridMultilevel"/>
     <w:tmpl w:val="B2BC5B7A"/>
@@ -11146,7 +13669,7 @@
       </w:pPr>
     </w:lvl>
   </w:abstractNum>
-  <w:abstractNum w:abstractNumId="19">
+  <w:abstractNum w:abstractNumId="20">
     <w:nsid w:val="53CD2DFC"/>
     <w:multiLevelType w:val="hybridMultilevel"/>
     <w:tmpl w:val="556C9660"/>
@@ -11259,7 +13782,7 @@
       </w:rPr>
     </w:lvl>
   </w:abstractNum>
-  <w:abstractNum w:abstractNumId="20">
+  <w:abstractNum w:abstractNumId="21">
     <w:nsid w:val="5425689D"/>
     <w:multiLevelType w:val="hybridMultilevel"/>
     <w:tmpl w:val="B16ACD92"/>
@@ -11348,7 +13871,7 @@
       </w:pPr>
     </w:lvl>
   </w:abstractNum>
-  <w:abstractNum w:abstractNumId="21">
+  <w:abstractNum w:abstractNumId="22">
     <w:nsid w:val="586155A0"/>
     <w:multiLevelType w:val="multilevel"/>
     <w:tmpl w:val="28C697A0"/>
@@ -11461,7 +13984,7 @@
       </w:rPr>
     </w:lvl>
   </w:abstractNum>
-  <w:abstractNum w:abstractNumId="22">
+  <w:abstractNum w:abstractNumId="23">
     <w:nsid w:val="5F091C30"/>
     <w:multiLevelType w:val="hybridMultilevel"/>
     <w:tmpl w:val="E74A93F8"/>
@@ -11601,7 +14124,7 @@
       </w:rPr>
     </w:lvl>
   </w:abstractNum>
-  <w:abstractNum w:abstractNumId="23">
+  <w:abstractNum w:abstractNumId="24">
     <w:nsid w:val="62034A4C"/>
     <w:multiLevelType w:val="hybridMultilevel"/>
     <w:tmpl w:val="DB6438E0"/>
@@ -11690,7 +14213,7 @@
       </w:pPr>
     </w:lvl>
   </w:abstractNum>
-  <w:abstractNum w:abstractNumId="24">
+  <w:abstractNum w:abstractNumId="25">
     <w:nsid w:val="67032B4A"/>
     <w:multiLevelType w:val="hybridMultilevel"/>
     <w:tmpl w:val="7D00EA54"/>
@@ -11803,7 +14326,7 @@
       </w:rPr>
     </w:lvl>
   </w:abstractNum>
-  <w:abstractNum w:abstractNumId="25">
+  <w:abstractNum w:abstractNumId="26">
     <w:nsid w:val="6959437D"/>
     <w:multiLevelType w:val="hybridMultilevel"/>
     <w:tmpl w:val="43F8E6B4"/>
@@ -11892,7 +14415,7 @@
       </w:pPr>
     </w:lvl>
   </w:abstractNum>
-  <w:abstractNum w:abstractNumId="26">
+  <w:abstractNum w:abstractNumId="27">
     <w:nsid w:val="69B74D62"/>
     <w:multiLevelType w:val="hybridMultilevel"/>
     <w:tmpl w:val="BB9E110E"/>
@@ -12005,7 +14528,7 @@
       </w:rPr>
     </w:lvl>
   </w:abstractNum>
-  <w:abstractNum w:abstractNumId="27">
+  <w:abstractNum w:abstractNumId="28">
     <w:nsid w:val="73652FE0"/>
     <w:multiLevelType w:val="hybridMultilevel"/>
     <w:tmpl w:val="9C3C1A14"/>
@@ -12118,7 +14641,7 @@
       </w:rPr>
     </w:lvl>
   </w:abstractNum>
-  <w:abstractNum w:abstractNumId="28">
+  <w:abstractNum w:abstractNumId="29">
     <w:nsid w:val="76C4151B"/>
     <w:multiLevelType w:val="hybridMultilevel"/>
     <w:tmpl w:val="9E967476"/>
@@ -12204,7 +14727,7 @@
       </w:pPr>
     </w:lvl>
   </w:abstractNum>
-  <w:abstractNum w:abstractNumId="29">
+  <w:abstractNum w:abstractNumId="30">
     <w:nsid w:val="782B60B2"/>
     <w:multiLevelType w:val="hybridMultilevel"/>
     <w:tmpl w:val="CAF843D8"/>
@@ -12317,7 +14840,7 @@
       </w:rPr>
     </w:lvl>
   </w:abstractNum>
-  <w:abstractNum w:abstractNumId="30">
+  <w:abstractNum w:abstractNumId="31">
     <w:nsid w:val="7A57361E"/>
     <w:multiLevelType w:val="hybridMultilevel"/>
     <w:tmpl w:val="631ECD12"/>
@@ -12430,7 +14953,7 @@
       </w:rPr>
     </w:lvl>
   </w:abstractNum>
-  <w:abstractNum w:abstractNumId="31">
+  <w:abstractNum w:abstractNumId="32">
     <w:nsid w:val="7B1403B0"/>
     <w:multiLevelType w:val="hybridMultilevel"/>
     <w:tmpl w:val="4DEA6FCC"/>
@@ -12570,7 +15093,7 @@
       </w:rPr>
     </w:lvl>
   </w:abstractNum>
-  <w:abstractNum w:abstractNumId="32">
+  <w:abstractNum w:abstractNumId="33">
     <w:nsid w:val="7CC857B6"/>
     <w:multiLevelType w:val="hybridMultilevel"/>
     <w:tmpl w:val="D3260474"/>
@@ -12688,100 +15211,103 @@
     <w:abstractNumId w:val="2"/>
   </w:num>
   <w:num w:numId="2">
-    <w:abstractNumId w:val="12"/>
+    <w:abstractNumId w:val="13"/>
   </w:num>
   <w:num w:numId="3">
-    <w:abstractNumId w:val="5"/>
+    <w:abstractNumId w:val="6"/>
   </w:num>
   <w:num w:numId="4">
-    <w:abstractNumId w:val="6"/>
+    <w:abstractNumId w:val="7"/>
   </w:num>
   <w:num w:numId="5">
     <w:abstractNumId w:val="1"/>
   </w:num>
   <w:num w:numId="6">
-    <w:abstractNumId w:val="26"/>
+    <w:abstractNumId w:val="27"/>
   </w:num>
   <w:num w:numId="7">
-    <w:abstractNumId w:val="19"/>
+    <w:abstractNumId w:val="20"/>
   </w:num>
   <w:num w:numId="8">
+    <w:abstractNumId w:val="29"/>
+  </w:num>
+  <w:num w:numId="9">
     <w:abstractNumId w:val="28"/>
   </w:num>
-  <w:num w:numId="9">
-    <w:abstractNumId w:val="27"/>
-  </w:num>
   <w:num w:numId="10">
-    <w:abstractNumId w:val="9"/>
+    <w:abstractNumId w:val="10"/>
   </w:num>
   <w:num w:numId="11">
-    <w:abstractNumId w:val="21"/>
+    <w:abstractNumId w:val="22"/>
   </w:num>
   <w:num w:numId="12">
     <w:abstractNumId w:val="0"/>
   </w:num>
   <w:num w:numId="13">
-    <w:abstractNumId w:val="31"/>
+    <w:abstractNumId w:val="32"/>
   </w:num>
   <w:num w:numId="14">
-    <w:abstractNumId w:val="22"/>
+    <w:abstractNumId w:val="23"/>
   </w:num>
   <w:num w:numId="15">
-    <w:abstractNumId w:val="7"/>
+    <w:abstractNumId w:val="8"/>
   </w:num>
   <w:num w:numId="16">
-    <w:abstractNumId w:val="14"/>
+    <w:abstractNumId w:val="15"/>
   </w:num>
   <w:num w:numId="17">
-    <w:abstractNumId w:val="8"/>
+    <w:abstractNumId w:val="9"/>
   </w:num>
   <w:num w:numId="18">
-    <w:abstractNumId w:val="4"/>
+    <w:abstractNumId w:val="5"/>
   </w:num>
   <w:num w:numId="19">
-    <w:abstractNumId w:val="24"/>
+    <w:abstractNumId w:val="25"/>
   </w:num>
   <w:num w:numId="20">
-    <w:abstractNumId w:val="11"/>
+    <w:abstractNumId w:val="12"/>
   </w:num>
   <w:num w:numId="21">
-    <w:abstractNumId w:val="29"/>
+    <w:abstractNumId w:val="30"/>
   </w:num>
   <w:num w:numId="22">
     <w:abstractNumId w:val="3"/>
   </w:num>
   <w:num w:numId="23">
-    <w:abstractNumId w:val="13"/>
+    <w:abstractNumId w:val="14"/>
   </w:num>
   <w:num w:numId="24">
-    <w:abstractNumId w:val="10"/>
+    <w:abstractNumId w:val="11"/>
   </w:num>
   <w:num w:numId="25">
+    <w:abstractNumId w:val="19"/>
+  </w:num>
+  <w:num w:numId="26">
+    <w:abstractNumId w:val="17"/>
+  </w:num>
+  <w:num w:numId="27">
+    <w:abstractNumId w:val="24"/>
+  </w:num>
+  <w:num w:numId="28">
+    <w:abstractNumId w:val="33"/>
+  </w:num>
+  <w:num w:numId="29">
+    <w:abstractNumId w:val="26"/>
+  </w:num>
+  <w:num w:numId="30">
+    <w:abstractNumId w:val="21"/>
+  </w:num>
+  <w:num w:numId="31">
+    <w:abstractNumId w:val="31"/>
+  </w:num>
+  <w:num w:numId="32">
+    <w:abstractNumId w:val="16"/>
+  </w:num>
+  <w:num w:numId="33">
     <w:abstractNumId w:val="18"/>
   </w:num>
-  <w:num w:numId="26">
-    <w:abstractNumId w:val="16"/>
-  </w:num>
-  <w:num w:numId="27">
-    <w:abstractNumId w:val="23"/>
-  </w:num>
-  <w:num w:numId="28">
-    <w:abstractNumId w:val="32"/>
-  </w:num>
-  <w:num w:numId="29">
-    <w:abstractNumId w:val="25"/>
-  </w:num>
-  <w:num w:numId="30">
-    <w:abstractNumId w:val="20"/>
-  </w:num>
-  <w:num w:numId="31">
-    <w:abstractNumId w:val="30"/>
-  </w:num>
-  <w:num w:numId="32">
-    <w:abstractNumId w:val="15"/>
-  </w:num>
-  <w:num w:numId="33">
-    <w:abstractNumId w:val="17"/>
+  <w:num w:numId="34">
+    <w:abstractNumId w:val="4"/>
   </w:num>
 </w:numbering>
 </file>
@@ -14076,19 +16602,19 @@
     <w:pitch w:val="variable"/>
     <w:sig w:usb0="00000000" w:usb1="10000000" w:usb2="00000000" w:usb3="00000000" w:csb0="80000000" w:csb1="00000000"/>
   </w:font>
+  <w:font w:name="Arial">
+    <w:panose1 w:val="020B0604020202020204"/>
+    <w:charset w:val="00"/>
+    <w:family w:val="swiss"/>
+    <w:pitch w:val="variable"/>
+    <w:sig w:usb0="E0002EFF" w:usb1="C000785B" w:usb2="00000009" w:usb3="00000000" w:csb0="000001FF" w:csb1="00000000"/>
+  </w:font>
   <w:font w:name="Century Gothic">
     <w:panose1 w:val="020B0502020202020204"/>
     <w:charset w:val="00"/>
     <w:family w:val="swiss"/>
     <w:pitch w:val="variable"/>
     <w:sig w:usb0="00000287" w:usb1="00000000" w:usb2="00000000" w:usb3="00000000" w:csb0="0000009F" w:csb1="00000000"/>
-  </w:font>
-  <w:font w:name="Arial">
-    <w:panose1 w:val="020B0604020202020204"/>
-    <w:charset w:val="00"/>
-    <w:family w:val="swiss"/>
-    <w:pitch w:val="variable"/>
-    <w:sig w:usb0="E0002EFF" w:usb1="C000785B" w:usb2="00000009" w:usb3="00000000" w:csb0="000001FF" w:csb1="00000000"/>
   </w:font>
   <w:font w:name="Tw Cen MT">
     <w:panose1 w:val="020B0602020104020603"/>
@@ -14168,10 +16694,10 @@
   </w:compat>
   <w:rsids>
     <w:rsidRoot w:val="004D58A5"/>
-    <w:rsid w:val="00440E67"/>
     <w:rsid w:val="004B459A"/>
     <w:rsid w:val="004D58A5"/>
     <w:rsid w:val="00654682"/>
+    <w:rsid w:val="00853DFD"/>
     <w:rsid w:val="008D77C7"/>
     <w:rsid w:val="00980C4C"/>
     <w:rsid w:val="00C4717D"/>
@@ -14965,7 +17491,7 @@
 </file>
 
 <file path=customXml/itemProps2.xml><?xml version="1.0" encoding="utf-8"?>
-<ds:datastoreItem xmlns:ds="http://schemas.openxmlformats.org/officeDocument/2006/customXml" ds:itemID="{8F2D80E0-26AF-4190-A638-D6C600FA7005}">
+<ds:datastoreItem xmlns:ds="http://schemas.openxmlformats.org/officeDocument/2006/customXml" ds:itemID="{3934A9DF-E331-45C1-9CF6-277DBC64A209}">
   <ds:schemaRefs>
     <ds:schemaRef ds:uri="http://schemas.openxmlformats.org/officeDocument/2006/bibliography"/>
   </ds:schemaRefs>

</xml_diff>

<commit_message>
notes 7 for    ch7
</commit_message>
<xml_diff>
--- a/ch7-ErrorHandling.docx
+++ b/ch7-ErrorHandling.docx
@@ -3685,41 +3685,13 @@
                                     <w:text/>
                                   </w:sdtPr>
                                   <w:sdtContent>
-                                    <w:proofErr w:type="spellStart"/>
                                     <w:r>
                                       <w:rPr>
                                         <w:color w:val="1CADE4" w:themeColor="accent1"/>
                                         <w:sz w:val="26"/>
                                         <w:szCs w:val="26"/>
                                       </w:rPr>
-                                      <w:t>Abdurahman</w:t>
-                                    </w:r>
-                                    <w:proofErr w:type="spellEnd"/>
-                                    <w:r>
-                                      <w:rPr>
-                                        <w:color w:val="1CADE4" w:themeColor="accent1"/>
-                                        <w:sz w:val="26"/>
-                                        <w:szCs w:val="26"/>
-                                      </w:rPr>
-                                      <w:t xml:space="preserve"> </w:t>
-                                    </w:r>
-                                    <w:proofErr w:type="spellStart"/>
-                                    <w:r>
-                                      <w:rPr>
-                                        <w:color w:val="1CADE4" w:themeColor="accent1"/>
-                                        <w:sz w:val="26"/>
-                                        <w:szCs w:val="26"/>
-                                      </w:rPr>
-                                      <w:t>Gamal</w:t>
-                                    </w:r>
-                                    <w:proofErr w:type="spellEnd"/>
-                                    <w:r>
-                                      <w:rPr>
-                                        <w:color w:val="1CADE4" w:themeColor="accent1"/>
-                                        <w:sz w:val="26"/>
-                                        <w:szCs w:val="26"/>
-                                      </w:rPr>
-                                      <w:t xml:space="preserve"> Ahmed</w:t>
+                                      <w:t>Abdurahman Gamal Ahmed</w:t>
                                     </w:r>
                                   </w:sdtContent>
                                 </w:sdt>
@@ -3806,41 +3778,13 @@
                               <w:text/>
                             </w:sdtPr>
                             <w:sdtContent>
-                              <w:proofErr w:type="spellStart"/>
                               <w:r>
                                 <w:rPr>
                                   <w:color w:val="1CADE4" w:themeColor="accent1"/>
                                   <w:sz w:val="26"/>
                                   <w:szCs w:val="26"/>
                                 </w:rPr>
-                                <w:t>Abdurahman</w:t>
-                              </w:r>
-                              <w:proofErr w:type="spellEnd"/>
-                              <w:r>
-                                <w:rPr>
-                                  <w:color w:val="1CADE4" w:themeColor="accent1"/>
-                                  <w:sz w:val="26"/>
-                                  <w:szCs w:val="26"/>
-                                </w:rPr>
-                                <w:t xml:space="preserve"> </w:t>
-                              </w:r>
-                              <w:proofErr w:type="spellStart"/>
-                              <w:r>
-                                <w:rPr>
-                                  <w:color w:val="1CADE4" w:themeColor="accent1"/>
-                                  <w:sz w:val="26"/>
-                                  <w:szCs w:val="26"/>
-                                </w:rPr>
-                                <w:t>Gamal</w:t>
-                              </w:r>
-                              <w:proofErr w:type="spellEnd"/>
-                              <w:r>
-                                <w:rPr>
-                                  <w:color w:val="1CADE4" w:themeColor="accent1"/>
-                                  <w:sz w:val="26"/>
-                                  <w:szCs w:val="26"/>
-                                </w:rPr>
-                                <w:t xml:space="preserve"> Ahmed</w:t>
+                                <w:t>Abdurahman Gamal Ahmed</w:t>
                               </w:r>
                             </w:sdtContent>
                           </w:sdt>
@@ -7227,19 +7171,11 @@
         </w:rPr>
         <w:t xml:space="preserve"> ودى موجوده ف الجافا بس  اما ال</w:t>
       </w:r>
-      <w:proofErr w:type="spellStart"/>
-      <w:r>
-        <w:rPr>
-          <w:lang w:bidi="ar-EG"/>
-        </w:rPr>
-        <w:t>c++</w:t>
-      </w:r>
-      <w:proofErr w:type="spellEnd"/>
-      <w:r>
-        <w:rPr>
-          <w:lang w:bidi="ar-EG"/>
-        </w:rPr>
-        <w:t xml:space="preserve"> </w:t>
+      <w:r>
+        <w:rPr>
+          <w:lang w:bidi="ar-EG"/>
+        </w:rPr>
+        <w:t xml:space="preserve">c++ </w:t>
       </w:r>
       <w:r>
         <w:rPr>
@@ -8236,19 +8172,11 @@
         </w:rPr>
         <w:t xml:space="preserve">يعنى كلاس </w:t>
       </w:r>
-      <w:proofErr w:type="spellStart"/>
-      <w:r>
-        <w:rPr>
-          <w:lang w:bidi="ar-EG"/>
-        </w:rPr>
-        <w:t>localPort</w:t>
-      </w:r>
-      <w:proofErr w:type="spellEnd"/>
-      <w:r>
-        <w:rPr>
-          <w:lang w:bidi="ar-EG"/>
-        </w:rPr>
-        <w:t xml:space="preserve"> </w:t>
+      <w:r>
+        <w:rPr>
+          <w:lang w:bidi="ar-EG"/>
+        </w:rPr>
+        <w:t xml:space="preserve">localPort </w:t>
       </w:r>
       <w:r>
         <w:rPr>
@@ -9025,7 +8953,6 @@
       <w:pPr>
         <w:bidi/>
         <w:rPr>
-          <w:rFonts w:hint="cs"/>
           <w:rtl/>
           <w:lang w:bidi="ar-EG"/>
         </w:rPr>
@@ -9066,6 +8993,1598 @@
         </w:rPr>
         <w:t xml:space="preserve"> والكود هيكون احسن بس العمليه دى </w:t>
       </w:r>
+      <w:r>
+        <w:rPr>
+          <w:rFonts w:hint="cs"/>
+          <w:rtl/>
+          <w:lang w:bidi="ar-EG"/>
+        </w:rPr>
+        <w:t xml:space="preserve">. بس ف حلات معينه موضوع انك تعمل  </w:t>
+      </w:r>
+      <w:r>
+        <w:rPr>
+          <w:lang w:bidi="ar-EG"/>
+        </w:rPr>
+        <w:t xml:space="preserve">exception </w:t>
+      </w:r>
+      <w:r>
+        <w:rPr>
+          <w:rFonts w:hint="cs"/>
+          <w:rtl/>
+          <w:lang w:bidi="ar-EG"/>
+        </w:rPr>
+        <w:t xml:space="preserve"> ده مش اصح حاجه  وتعاله ناخد المثال :</w:t>
+      </w:r>
+    </w:p>
+    <w:p>
+      <w:pPr>
+        <w:bidi/>
+        <w:rPr>
+          <w:rFonts w:hint="cs"/>
+          <w:rtl/>
+          <w:lang w:bidi="ar-EG"/>
+        </w:rPr>
+      </w:pPr>
+    </w:p>
+    <w:p>
+      <w:pPr>
+        <w:pStyle w:val="ListParagraph"/>
+        <w:numPr>
+          <w:ilvl w:val="0"/>
+          <w:numId w:val="32"/>
+        </w:numPr>
+        <w:bidi/>
+        <w:rPr>
+          <w:lang w:bidi="ar-EG"/>
+        </w:rPr>
+      </w:pPr>
+      <w:r>
+        <w:rPr>
+          <w:rFonts w:hint="cs"/>
+          <w:rtl/>
+          <w:lang w:bidi="ar-EG"/>
+        </w:rPr>
+        <w:t xml:space="preserve">ف الاسكرين الى جايه دى   ال </w:t>
+      </w:r>
+      <w:r>
+        <w:rPr>
+          <w:lang w:bidi="ar-EG"/>
+        </w:rPr>
+        <w:t>exception</w:t>
+      </w:r>
+      <w:r>
+        <w:rPr>
+          <w:rFonts w:hint="cs"/>
+          <w:rtl/>
+          <w:lang w:bidi="ar-EG"/>
+        </w:rPr>
+        <w:t xml:space="preserve"> جزء من ال </w:t>
+      </w:r>
+      <w:r>
+        <w:rPr>
+          <w:lang w:bidi="ar-EG"/>
+        </w:rPr>
+        <w:t xml:space="preserve">logic </w:t>
+      </w:r>
+      <w:r>
+        <w:rPr>
+          <w:rFonts w:hint="cs"/>
+          <w:rtl/>
+          <w:lang w:bidi="ar-EG"/>
+        </w:rPr>
+        <w:t xml:space="preserve"> </w:t>
+      </w:r>
+      <w:r>
+        <w:rPr>
+          <w:rFonts w:hint="cs"/>
+          <w:rtl/>
+          <w:lang w:bidi="ar-EG"/>
+        </w:rPr>
+        <w:t>وده</w:t>
+      </w:r>
+      <w:r>
+        <w:rPr>
+          <w:rFonts w:hint="cs"/>
+          <w:rtl/>
+          <w:lang w:bidi="ar-EG"/>
+        </w:rPr>
+        <w:t xml:space="preserve"> مش صح ومش احسن استغلال لل</w:t>
+      </w:r>
+      <w:r>
+        <w:rPr>
+          <w:lang w:bidi="ar-EG"/>
+        </w:rPr>
+        <w:t xml:space="preserve"> </w:t>
+      </w:r>
+      <w:r>
+        <w:rPr>
+          <w:lang w:bidi="ar-EG"/>
+        </w:rPr>
+        <w:t>exception</w:t>
+      </w:r>
+      <w:r>
+        <w:rPr>
+          <w:rFonts w:hint="cs"/>
+          <w:rtl/>
+          <w:lang w:bidi="ar-EG"/>
+        </w:rPr>
+        <w:t xml:space="preserve"> </w:t>
+      </w:r>
+    </w:p>
+    <w:p>
+      <w:pPr>
+        <w:bidi/>
+        <w:rPr>
+          <w:lang w:bidi="ar-EG"/>
+        </w:rPr>
+      </w:pPr>
+      <w:r>
+        <w:rPr>
+          <w:rFonts w:cs="Arial"/>
+          <w:rtl/>
+          <w:lang w:bidi="ar-EG"/>
+        </w:rPr>
+        <w:drawing>
+          <wp:anchor distT="0" distB="0" distL="114300" distR="114300" simplePos="0" relativeHeight="251709440" behindDoc="0" locked="0" layoutInCell="1" allowOverlap="1" wp14:anchorId="68171E3A" wp14:editId="59EF9194">
+            <wp:simplePos x="0" y="0"/>
+            <wp:positionH relativeFrom="column">
+              <wp:posOffset>122346</wp:posOffset>
+            </wp:positionH>
+            <wp:positionV relativeFrom="paragraph">
+              <wp:posOffset>103552</wp:posOffset>
+            </wp:positionV>
+            <wp:extent cx="4483100" cy="837565"/>
+            <wp:effectExtent l="0" t="0" r="0" b="635"/>
+            <wp:wrapNone/>
+            <wp:docPr id="77" name="Picture 77"/>
+            <wp:cNvGraphicFramePr>
+              <a:graphicFrameLocks xmlns:a="http://schemas.openxmlformats.org/drawingml/2006/main" noChangeAspect="1"/>
+            </wp:cNvGraphicFramePr>
+            <a:graphic xmlns:a="http://schemas.openxmlformats.org/drawingml/2006/main">
+              <a:graphicData uri="http://schemas.openxmlformats.org/drawingml/2006/picture">
+                <pic:pic xmlns:pic="http://schemas.openxmlformats.org/drawingml/2006/picture">
+                  <pic:nvPicPr>
+                    <pic:cNvPr id="1" name=""/>
+                    <pic:cNvPicPr/>
+                  </pic:nvPicPr>
+                  <pic:blipFill>
+                    <a:blip r:embed="rId20">
+                      <a:extLst>
+                        <a:ext uri="{28A0092B-C50C-407E-A947-70E740481C1C}">
+                          <a14:useLocalDpi xmlns:a14="http://schemas.microsoft.com/office/drawing/2010/main" val="0"/>
+                        </a:ext>
+                      </a:extLst>
+                    </a:blip>
+                    <a:stretch>
+                      <a:fillRect/>
+                    </a:stretch>
+                  </pic:blipFill>
+                  <pic:spPr>
+                    <a:xfrm>
+                      <a:off x="0" y="0"/>
+                      <a:ext cx="4483100" cy="837565"/>
+                    </a:xfrm>
+                    <a:prstGeom prst="rect">
+                      <a:avLst/>
+                    </a:prstGeom>
+                  </pic:spPr>
+                </pic:pic>
+              </a:graphicData>
+            </a:graphic>
+          </wp:anchor>
+        </w:drawing>
+      </w:r>
+    </w:p>
+    <w:p>
+      <w:pPr>
+        <w:bidi/>
+        <w:rPr>
+          <w:lang w:bidi="ar-EG"/>
+        </w:rPr>
+      </w:pPr>
+    </w:p>
+    <w:p>
+      <w:pPr>
+        <w:bidi/>
+        <w:rPr>
+          <w:lang w:bidi="ar-EG"/>
+        </w:rPr>
+      </w:pPr>
+    </w:p>
+    <w:p>
+      <w:pPr>
+        <w:bidi/>
+        <w:rPr>
+          <w:lang w:bidi="ar-EG"/>
+        </w:rPr>
+      </w:pPr>
+    </w:p>
+    <w:p>
+      <w:pPr>
+        <w:bidi/>
+        <w:rPr>
+          <w:lang w:bidi="ar-EG"/>
+        </w:rPr>
+      </w:pPr>
+    </w:p>
+    <w:p>
+      <w:pPr>
+        <w:pStyle w:val="ListParagraph"/>
+        <w:numPr>
+          <w:ilvl w:val="0"/>
+          <w:numId w:val="32"/>
+        </w:numPr>
+        <w:bidi/>
+        <w:rPr>
+          <w:lang w:bidi="ar-EG"/>
+        </w:rPr>
+      </w:pPr>
+      <w:r>
+        <w:rPr>
+          <w:rFonts w:hint="cs"/>
+          <w:rtl/>
+          <w:lang w:bidi="ar-EG"/>
+        </w:rPr>
+        <w:t xml:space="preserve">زى ما واضح ف الاسكرين لما يحصل </w:t>
+      </w:r>
+      <w:r>
+        <w:rPr>
+          <w:lang w:bidi="ar-EG"/>
+        </w:rPr>
+        <w:t>exception</w:t>
+      </w:r>
+      <w:r>
+        <w:rPr>
+          <w:rFonts w:hint="cs"/>
+          <w:rtl/>
+          <w:lang w:bidi="ar-EG"/>
+        </w:rPr>
+        <w:t xml:space="preserve"> ال </w:t>
+      </w:r>
+      <w:r>
+        <w:rPr>
+          <w:lang w:bidi="ar-EG"/>
+        </w:rPr>
+        <w:t xml:space="preserve">total </w:t>
+      </w:r>
+      <w:r>
+        <w:rPr>
+          <w:rFonts w:hint="cs"/>
+          <w:rtl/>
+          <w:lang w:bidi="ar-EG"/>
+        </w:rPr>
+        <w:t xml:space="preserve"> هيكون فيه قيمه </w:t>
+      </w:r>
+      <w:r>
+        <w:rPr>
+          <w:lang w:bidi="ar-EG"/>
+        </w:rPr>
+        <w:t xml:space="preserve"> </w:t>
+      </w:r>
+      <w:r>
+        <w:rPr>
+          <w:rFonts w:hint="cs"/>
+          <w:rtl/>
+          <w:lang w:bidi="ar-EG"/>
+        </w:rPr>
+        <w:t xml:space="preserve">جايه من </w:t>
+      </w:r>
+      <w:r>
+        <w:rPr>
+          <w:lang w:bidi="ar-EG"/>
+        </w:rPr>
+        <w:t>male</w:t>
+      </w:r>
+      <w:r>
+        <w:rPr>
+          <w:lang w:bidi="ar-EG"/>
+        </w:rPr>
+        <w:t xml:space="preserve">PerDiem </w:t>
+      </w:r>
+      <w:r>
+        <w:rPr>
+          <w:rFonts w:hint="cs"/>
+          <w:rtl/>
+          <w:lang w:bidi="ar-EG"/>
+        </w:rPr>
+        <w:t xml:space="preserve">  ولو محصلش </w:t>
+      </w:r>
+      <w:r>
+        <w:rPr>
+          <w:lang w:bidi="ar-EG"/>
+        </w:rPr>
+        <w:t>exception</w:t>
+      </w:r>
+      <w:r>
+        <w:rPr>
+          <w:lang w:bidi="ar-EG"/>
+        </w:rPr>
+        <w:t xml:space="preserve"> </w:t>
+      </w:r>
+      <w:r>
+        <w:rPr>
+          <w:rFonts w:hint="cs"/>
+          <w:rtl/>
+          <w:lang w:bidi="ar-EG"/>
+        </w:rPr>
+        <w:t xml:space="preserve">ف ال </w:t>
+      </w:r>
+      <w:r>
+        <w:rPr>
+          <w:lang w:bidi="ar-EG"/>
+        </w:rPr>
+        <w:t xml:space="preserve">total </w:t>
+      </w:r>
+      <w:r>
+        <w:rPr>
+          <w:rFonts w:hint="cs"/>
+          <w:rtl/>
+          <w:lang w:bidi="ar-EG"/>
+        </w:rPr>
+        <w:t xml:space="preserve"> هيكون فيها </w:t>
+      </w:r>
+      <w:r>
+        <w:rPr>
+          <w:lang w:bidi="ar-EG"/>
+        </w:rPr>
+        <w:t xml:space="preserve">Get Total </w:t>
+      </w:r>
+      <w:r>
+        <w:rPr>
+          <w:rFonts w:hint="cs"/>
+          <w:rtl/>
+          <w:lang w:bidi="ar-EG"/>
+        </w:rPr>
+        <w:t xml:space="preserve"> .طيب هيحصل  </w:t>
+      </w:r>
+      <w:r>
+        <w:rPr>
+          <w:lang w:bidi="ar-EG"/>
+        </w:rPr>
+        <w:t xml:space="preserve">exception </w:t>
+      </w:r>
+      <w:r>
+        <w:rPr>
+          <w:rFonts w:hint="cs"/>
+          <w:rtl/>
+          <w:lang w:bidi="ar-EG"/>
+        </w:rPr>
+        <w:t xml:space="preserve"> امتى لو ال </w:t>
+      </w:r>
+      <w:r>
+        <w:rPr>
+          <w:lang w:bidi="ar-EG"/>
+        </w:rPr>
+        <w:t xml:space="preserve">male </w:t>
+      </w:r>
+      <w:r>
+        <w:rPr>
+          <w:rFonts w:hint="cs"/>
+          <w:rtl/>
+          <w:lang w:bidi="ar-EG"/>
+        </w:rPr>
+        <w:t xml:space="preserve"> مكنتش </w:t>
+      </w:r>
+      <w:r>
+        <w:rPr>
+          <w:rFonts w:ascii="Courier" w:hAnsi="Courier"/>
+          <w:color w:val="231F20"/>
+          <w:sz w:val="18"/>
+          <w:szCs w:val="18"/>
+        </w:rPr>
+        <w:t>expense</w:t>
+      </w:r>
+      <w:r>
+        <w:rPr>
+          <w:rFonts w:ascii="Courier" w:hAnsi="Courier" w:hint="cs"/>
+          <w:color w:val="231F20"/>
+          <w:sz w:val="18"/>
+          <w:szCs w:val="18"/>
+          <w:rtl/>
+          <w:lang w:bidi="ar-EG"/>
+        </w:rPr>
+        <w:t xml:space="preserve"> . يعنى كلاس  </w:t>
+      </w:r>
+      <w:r>
+        <w:rPr>
+          <w:rFonts w:ascii="Courier" w:hAnsi="Courier"/>
+          <w:color w:val="231F20"/>
+          <w:sz w:val="18"/>
+          <w:szCs w:val="18"/>
+        </w:rPr>
+        <w:t>expenseReportDAO</w:t>
+      </w:r>
+      <w:r>
+        <w:rPr>
+          <w:rFonts w:ascii="Courier" w:hAnsi="Courier" w:hint="cs"/>
+          <w:color w:val="231F20"/>
+          <w:sz w:val="18"/>
+          <w:szCs w:val="18"/>
+          <w:rtl/>
+        </w:rPr>
+        <w:t xml:space="preserve"> </w:t>
+      </w:r>
+      <w:r>
+        <w:rPr>
+          <w:rFonts w:ascii="Courier" w:hAnsi="Courier" w:hint="cs"/>
+          <w:color w:val="231F20"/>
+          <w:sz w:val="18"/>
+          <w:szCs w:val="18"/>
+          <w:rtl/>
+        </w:rPr>
+        <w:t xml:space="preserve"> </w:t>
+      </w:r>
+      <w:r>
+        <w:rPr>
+          <w:rFonts w:ascii="Courier" w:hAnsi="Courier" w:hint="cs"/>
+          <w:color w:val="231F20"/>
+          <w:sz w:val="18"/>
+          <w:szCs w:val="18"/>
+          <w:rtl/>
+          <w:lang w:bidi="ar-EG"/>
+        </w:rPr>
+        <w:t xml:space="preserve">ممكن يرجع  </w:t>
+      </w:r>
+      <w:r>
+        <w:rPr>
+          <w:rFonts w:ascii="Courier" w:hAnsi="Courier"/>
+          <w:color w:val="231F20"/>
+          <w:sz w:val="18"/>
+          <w:szCs w:val="18"/>
+          <w:lang w:bidi="ar-EG"/>
+        </w:rPr>
+        <w:t xml:space="preserve">object </w:t>
+      </w:r>
+      <w:r>
+        <w:rPr>
+          <w:rFonts w:ascii="Courier" w:hAnsi="Courier" w:hint="cs"/>
+          <w:color w:val="231F20"/>
+          <w:sz w:val="18"/>
+          <w:szCs w:val="18"/>
+          <w:rtl/>
+          <w:lang w:bidi="ar-EG"/>
+        </w:rPr>
+        <w:t xml:space="preserve"> من نوع </w:t>
+      </w:r>
+      <w:r>
+        <w:rPr>
+          <w:rFonts w:ascii="Courier" w:hAnsi="Courier"/>
+          <w:color w:val="231F20"/>
+          <w:sz w:val="18"/>
+          <w:szCs w:val="18"/>
+        </w:rPr>
+        <w:t>expense</w:t>
+      </w:r>
+      <w:r>
+        <w:rPr>
+          <w:rFonts w:ascii="Courier" w:hAnsi="Courier"/>
+          <w:color w:val="231F20"/>
+          <w:sz w:val="18"/>
+          <w:szCs w:val="18"/>
+        </w:rPr>
+        <w:t xml:space="preserve"> </w:t>
+      </w:r>
+      <w:r>
+        <w:rPr>
+          <w:rFonts w:ascii="Courier" w:hAnsi="Courier" w:hint="cs"/>
+          <w:color w:val="231F20"/>
+          <w:sz w:val="18"/>
+          <w:szCs w:val="18"/>
+          <w:rtl/>
+          <w:lang w:bidi="ar-EG"/>
+        </w:rPr>
+        <w:t xml:space="preserve"> وفى الحاله دى هيكون فيه داله </w:t>
+      </w:r>
+      <w:r>
+        <w:rPr>
+          <w:rFonts w:ascii="Courier" w:hAnsi="Courier" w:hint="cs"/>
+          <w:color w:val="231F20"/>
+          <w:sz w:val="18"/>
+          <w:szCs w:val="18"/>
+          <w:rtl/>
+          <w:lang w:bidi="ar-EG"/>
+        </w:rPr>
+        <w:t xml:space="preserve"> </w:t>
+      </w:r>
+      <w:r>
+        <w:rPr>
+          <w:rFonts w:ascii="Courier" w:hAnsi="Courier"/>
+          <w:color w:val="231F20"/>
+          <w:sz w:val="18"/>
+          <w:szCs w:val="18"/>
+          <w:lang w:bidi="ar-EG"/>
+        </w:rPr>
+        <w:t xml:space="preserve"> </w:t>
+      </w:r>
+      <w:r>
+        <w:rPr>
+          <w:rFonts w:ascii="Courier" w:hAnsi="Courier"/>
+          <w:color w:val="231F20"/>
+          <w:sz w:val="18"/>
+          <w:szCs w:val="18"/>
+          <w:lang w:bidi="ar-EG"/>
+        </w:rPr>
+        <w:t>getTotal</w:t>
+      </w:r>
+      <w:r>
+        <w:rPr>
+          <w:rFonts w:ascii="Courier" w:hAnsi="Courier" w:hint="cs"/>
+          <w:color w:val="231F20"/>
+          <w:sz w:val="18"/>
+          <w:szCs w:val="18"/>
+          <w:rtl/>
+          <w:lang w:bidi="ar-EG"/>
+        </w:rPr>
+        <w:t xml:space="preserve">فمش هيضرب </w:t>
+      </w:r>
+      <w:r>
+        <w:rPr>
+          <w:rFonts w:ascii="Courier" w:hAnsi="Courier"/>
+          <w:color w:val="231F20"/>
+          <w:sz w:val="18"/>
+          <w:szCs w:val="18"/>
+          <w:lang w:bidi="ar-EG"/>
+        </w:rPr>
+        <w:t xml:space="preserve">exception </w:t>
+      </w:r>
+      <w:r>
+        <w:rPr>
+          <w:rFonts w:ascii="Courier" w:hAnsi="Courier" w:hint="cs"/>
+          <w:color w:val="231F20"/>
+          <w:sz w:val="18"/>
+          <w:szCs w:val="18"/>
+          <w:rtl/>
+          <w:lang w:bidi="ar-EG"/>
+        </w:rPr>
+        <w:t xml:space="preserve"> </w:t>
+      </w:r>
+      <w:r>
+        <w:rPr>
+          <w:rFonts w:ascii="Courier" w:hAnsi="Courier" w:hint="cs"/>
+          <w:color w:val="231F20"/>
+          <w:sz w:val="18"/>
+          <w:szCs w:val="18"/>
+          <w:rtl/>
+          <w:lang w:bidi="ar-EG"/>
+        </w:rPr>
+        <w:t xml:space="preserve"> وممكن يرجع حاجه مفهاش داله</w:t>
+      </w:r>
+      <w:r>
+        <w:rPr>
+          <w:rFonts w:ascii="Courier" w:hAnsi="Courier"/>
+          <w:color w:val="231F20"/>
+          <w:sz w:val="18"/>
+          <w:szCs w:val="18"/>
+          <w:lang w:bidi="ar-EG"/>
+        </w:rPr>
+        <w:t xml:space="preserve"> </w:t>
+      </w:r>
+      <w:r>
+        <w:rPr>
+          <w:rFonts w:ascii="Courier" w:hAnsi="Courier"/>
+          <w:color w:val="231F20"/>
+          <w:sz w:val="18"/>
+          <w:szCs w:val="18"/>
+          <w:lang w:bidi="ar-EG"/>
+        </w:rPr>
+        <w:t>get Total</w:t>
+      </w:r>
+      <w:r>
+        <w:rPr>
+          <w:rFonts w:ascii="Courier" w:hAnsi="Courier" w:hint="cs"/>
+          <w:color w:val="231F20"/>
+          <w:sz w:val="18"/>
+          <w:szCs w:val="18"/>
+          <w:rtl/>
+          <w:lang w:bidi="ar-EG"/>
+        </w:rPr>
+        <w:t xml:space="preserve"> .</w:t>
+      </w:r>
+    </w:p>
+    <w:p>
+      <w:pPr>
+        <w:pStyle w:val="ListParagraph"/>
+        <w:numPr>
+          <w:ilvl w:val="0"/>
+          <w:numId w:val="32"/>
+        </w:numPr>
+        <w:bidi/>
+        <w:rPr>
+          <w:lang w:bidi="ar-EG"/>
+        </w:rPr>
+      </w:pPr>
+      <w:r>
+        <w:rPr>
+          <w:rFonts w:hint="cs"/>
+          <w:rtl/>
+          <w:lang w:bidi="ar-EG"/>
+        </w:rPr>
+        <w:t>معنى   كلمه</w:t>
+      </w:r>
+      <w:r>
+        <w:rPr>
+          <w:lang w:bidi="ar-EG"/>
+        </w:rPr>
+        <w:t xml:space="preserve"> </w:t>
+      </w:r>
+      <w:r>
+        <w:rPr>
+          <w:lang w:bidi="ar-EG"/>
+        </w:rPr>
+        <w:t xml:space="preserve">malePerDiem </w:t>
+      </w:r>
+      <w:r>
+        <w:rPr>
+          <w:rFonts w:hint="cs"/>
+          <w:rtl/>
+          <w:lang w:bidi="ar-EG"/>
+        </w:rPr>
+        <w:t xml:space="preserve">  </w:t>
+      </w:r>
+      <w:r>
+        <w:rPr>
+          <w:rFonts w:hint="cs"/>
+          <w:rtl/>
+          <w:lang w:bidi="ar-EG"/>
+        </w:rPr>
+        <w:t>هو بدال الوجبه اليومى</w:t>
+      </w:r>
+    </w:p>
+    <w:p>
+      <w:pPr>
+        <w:bidi/>
+        <w:rPr>
+          <w:rtl/>
+          <w:lang w:bidi="ar-EG"/>
+        </w:rPr>
+      </w:pPr>
+    </w:p>
+    <w:p>
+      <w:pPr>
+        <w:bidi/>
+        <w:rPr>
+          <w:rtl/>
+          <w:lang w:bidi="ar-EG"/>
+        </w:rPr>
+      </w:pPr>
+    </w:p>
+    <w:p>
+      <w:pPr>
+        <w:bidi/>
+        <w:rPr>
+          <w:lang w:bidi="ar-EG"/>
+        </w:rPr>
+      </w:pPr>
+    </w:p>
+    <w:p>
+      <w:pPr>
+        <w:pStyle w:val="ListParagraph"/>
+        <w:bidi/>
+        <w:rPr>
+          <w:lang w:bidi="ar-EG"/>
+        </w:rPr>
+      </w:pPr>
+    </w:p>
+    <w:p>
+      <w:pPr>
+        <w:pStyle w:val="ListParagraph"/>
+        <w:numPr>
+          <w:ilvl w:val="0"/>
+          <w:numId w:val="32"/>
+        </w:numPr>
+        <w:bidi/>
+        <w:rPr>
+          <w:lang w:bidi="ar-EG"/>
+        </w:rPr>
+      </w:pPr>
+      <w:r>
+        <w:rPr>
+          <w:rFonts w:hint="cs"/>
+          <w:rtl/>
+          <w:lang w:bidi="ar-EG"/>
+        </w:rPr>
+        <w:t xml:space="preserve">ف الاحسن من العك اللى ف الاسكرين الى فاتت ان نخلى  </w:t>
+      </w:r>
+      <w:r>
+        <w:rPr>
+          <w:rFonts w:ascii="Courier" w:hAnsi="Courier"/>
+          <w:color w:val="231F20"/>
+          <w:sz w:val="18"/>
+          <w:szCs w:val="18"/>
+        </w:rPr>
+        <w:t>expenseReportDAO</w:t>
+      </w:r>
+      <w:r>
+        <w:rPr>
+          <w:rFonts w:ascii="Courier" w:hAnsi="Courier" w:hint="cs"/>
+          <w:color w:val="231F20"/>
+          <w:sz w:val="18"/>
+          <w:szCs w:val="18"/>
+          <w:rtl/>
+        </w:rPr>
+        <w:t xml:space="preserve"> </w:t>
+      </w:r>
+      <w:r>
+        <w:rPr>
+          <w:rFonts w:ascii="Courier" w:hAnsi="Courier" w:hint="cs"/>
+          <w:color w:val="231F20"/>
+          <w:sz w:val="18"/>
+          <w:szCs w:val="18"/>
+          <w:rtl/>
+        </w:rPr>
+        <w:t xml:space="preserve">يرجع دايما  </w:t>
+      </w:r>
+      <w:r>
+        <w:rPr>
+          <w:rFonts w:ascii="Courier" w:hAnsi="Courier"/>
+          <w:color w:val="231F20"/>
+          <w:sz w:val="18"/>
+          <w:szCs w:val="18"/>
+        </w:rPr>
+        <w:t xml:space="preserve">object </w:t>
+      </w:r>
+      <w:r>
+        <w:rPr>
+          <w:rFonts w:ascii="Courier" w:hAnsi="Courier" w:hint="cs"/>
+          <w:color w:val="231F20"/>
+          <w:sz w:val="18"/>
+          <w:szCs w:val="18"/>
+          <w:rtl/>
+          <w:lang w:bidi="ar-EG"/>
+        </w:rPr>
+        <w:t xml:space="preserve"> من نوع </w:t>
+      </w:r>
+      <w:r>
+        <w:rPr>
+          <w:rFonts w:ascii="Courier" w:hAnsi="Courier"/>
+          <w:color w:val="231F20"/>
+          <w:sz w:val="18"/>
+          <w:szCs w:val="18"/>
+        </w:rPr>
+        <w:t>expense</w:t>
+      </w:r>
+      <w:r>
+        <w:rPr>
+          <w:rFonts w:ascii="Courier" w:hAnsi="Courier" w:hint="cs"/>
+          <w:color w:val="231F20"/>
+          <w:sz w:val="18"/>
+          <w:szCs w:val="18"/>
+          <w:rtl/>
+        </w:rPr>
+        <w:t xml:space="preserve">  </w:t>
+      </w:r>
+      <w:r>
+        <w:rPr>
+          <w:rFonts w:ascii="Courier" w:hAnsi="Courier" w:hint="cs"/>
+          <w:color w:val="231F20"/>
+          <w:sz w:val="18"/>
+          <w:szCs w:val="18"/>
+          <w:rtl/>
+          <w:lang w:bidi="ar-EG"/>
+        </w:rPr>
+        <w:t xml:space="preserve">وانت اصلا بترحع </w:t>
+      </w:r>
+      <w:r>
+        <w:rPr>
+          <w:rFonts w:ascii="Courier" w:hAnsi="Courier"/>
+          <w:color w:val="231F20"/>
+          <w:sz w:val="18"/>
+          <w:szCs w:val="18"/>
+          <w:lang w:bidi="ar-EG"/>
+        </w:rPr>
+        <w:t xml:space="preserve">object </w:t>
+      </w:r>
+      <w:r>
+        <w:rPr>
+          <w:rFonts w:ascii="Courier" w:hAnsi="Courier" w:hint="cs"/>
+          <w:color w:val="231F20"/>
+          <w:sz w:val="18"/>
+          <w:szCs w:val="18"/>
+          <w:rtl/>
+          <w:lang w:bidi="ar-EG"/>
+        </w:rPr>
+        <w:t xml:space="preserve"> حسب  ال </w:t>
+      </w:r>
+      <w:r>
+        <w:rPr>
+          <w:rFonts w:ascii="Courier" w:hAnsi="Courier"/>
+          <w:color w:val="231F20"/>
+          <w:sz w:val="18"/>
+          <w:szCs w:val="18"/>
+          <w:lang w:bidi="ar-EG"/>
+        </w:rPr>
+        <w:t xml:space="preserve">id </w:t>
+      </w:r>
+      <w:r>
+        <w:rPr>
+          <w:rFonts w:ascii="Courier" w:hAnsi="Courier" w:hint="cs"/>
+          <w:color w:val="231F20"/>
+          <w:sz w:val="18"/>
+          <w:szCs w:val="18"/>
+          <w:rtl/>
+          <w:lang w:bidi="ar-EG"/>
+        </w:rPr>
+        <w:t xml:space="preserve"> ف افرض ان </w:t>
+      </w:r>
+      <w:r>
+        <w:rPr>
+          <w:rFonts w:ascii="Courier" w:hAnsi="Courier"/>
+          <w:color w:val="231F20"/>
+          <w:sz w:val="18"/>
+          <w:szCs w:val="18"/>
+          <w:lang w:bidi="ar-EG"/>
+        </w:rPr>
+        <w:t xml:space="preserve">id </w:t>
+      </w:r>
+      <w:r>
+        <w:rPr>
+          <w:rFonts w:ascii="Courier" w:hAnsi="Courier" w:hint="cs"/>
+          <w:color w:val="231F20"/>
+          <w:sz w:val="18"/>
+          <w:szCs w:val="18"/>
+          <w:rtl/>
+          <w:lang w:bidi="ar-EG"/>
+        </w:rPr>
+        <w:t>ده كان ل</w:t>
+      </w:r>
+      <w:r>
+        <w:rPr>
+          <w:rFonts w:ascii="Courier" w:hAnsi="Courier"/>
+          <w:color w:val="231F20"/>
+          <w:sz w:val="18"/>
+          <w:szCs w:val="18"/>
+          <w:lang w:bidi="ar-EG"/>
+        </w:rPr>
+        <w:t xml:space="preserve">object </w:t>
+      </w:r>
+      <w:r>
+        <w:rPr>
+          <w:rFonts w:ascii="Courier" w:hAnsi="Courier" w:hint="cs"/>
+          <w:color w:val="231F20"/>
+          <w:sz w:val="18"/>
+          <w:szCs w:val="18"/>
+          <w:rtl/>
+          <w:lang w:bidi="ar-EG"/>
+        </w:rPr>
+        <w:t xml:space="preserve"> من نوع  غير ال </w:t>
+      </w:r>
+      <w:r>
+        <w:rPr>
+          <w:rFonts w:ascii="Courier" w:hAnsi="Courier"/>
+          <w:color w:val="231F20"/>
+          <w:sz w:val="18"/>
+          <w:szCs w:val="18"/>
+        </w:rPr>
+        <w:t>expense</w:t>
+      </w:r>
+      <w:r>
+        <w:rPr>
+          <w:rFonts w:ascii="Courier" w:hAnsi="Courier" w:hint="cs"/>
+          <w:color w:val="231F20"/>
+          <w:sz w:val="18"/>
+          <w:szCs w:val="18"/>
+          <w:rtl/>
+        </w:rPr>
+        <w:t xml:space="preserve">  </w:t>
+      </w:r>
+      <w:r>
+        <w:rPr>
+          <w:rFonts w:ascii="Courier" w:hAnsi="Courier"/>
+          <w:color w:val="231F20"/>
+          <w:sz w:val="18"/>
+          <w:szCs w:val="18"/>
+        </w:rPr>
+        <w:t xml:space="preserve">? </w:t>
+      </w:r>
+      <w:r>
+        <w:rPr>
+          <w:rFonts w:ascii="Courier" w:hAnsi="Courier" w:hint="cs"/>
+          <w:color w:val="231F20"/>
+          <w:sz w:val="18"/>
+          <w:szCs w:val="18"/>
+          <w:rtl/>
+          <w:lang w:bidi="ar-EG"/>
+        </w:rPr>
+        <w:t xml:space="preserve"> الحل ان هنرجع  </w:t>
+      </w:r>
+      <w:r>
+        <w:rPr>
+          <w:rFonts w:ascii="Courier" w:hAnsi="Courier"/>
+          <w:color w:val="231F20"/>
+          <w:sz w:val="18"/>
+          <w:szCs w:val="18"/>
+          <w:lang w:bidi="ar-EG"/>
+        </w:rPr>
+        <w:t xml:space="preserve"> object </w:t>
+      </w:r>
+      <w:r>
+        <w:rPr>
+          <w:rFonts w:ascii="Courier" w:hAnsi="Courier" w:hint="cs"/>
+          <w:color w:val="231F20"/>
+          <w:sz w:val="18"/>
+          <w:szCs w:val="18"/>
+          <w:rtl/>
+          <w:lang w:bidi="ar-EG"/>
+        </w:rPr>
+        <w:t xml:space="preserve"> احنا ظبطينه</w:t>
+      </w:r>
+      <w:r>
+        <w:rPr>
+          <w:rFonts w:ascii="Courier" w:hAnsi="Courier" w:hint="cs"/>
+          <w:color w:val="231F20"/>
+          <w:sz w:val="18"/>
+          <w:szCs w:val="18"/>
+          <w:rtl/>
+          <w:lang w:bidi="ar-EG"/>
+        </w:rPr>
+        <w:t xml:space="preserve"> يكون فيه  داله </w:t>
+      </w:r>
+      <w:r>
+        <w:rPr>
+          <w:rFonts w:ascii="Courier" w:hAnsi="Courier"/>
+          <w:color w:val="231F20"/>
+          <w:sz w:val="18"/>
+          <w:szCs w:val="18"/>
+          <w:lang w:bidi="ar-EG"/>
+        </w:rPr>
+        <w:t xml:space="preserve">getTotal </w:t>
+      </w:r>
+      <w:r>
+        <w:rPr>
+          <w:rFonts w:ascii="Courier" w:hAnsi="Courier" w:hint="cs"/>
+          <w:color w:val="231F20"/>
+          <w:sz w:val="18"/>
+          <w:szCs w:val="18"/>
+          <w:rtl/>
+          <w:lang w:bidi="ar-EG"/>
+        </w:rPr>
+        <w:t xml:space="preserve"> ولما نادى على ال </w:t>
+      </w:r>
+      <w:r>
+        <w:rPr>
+          <w:rFonts w:ascii="Courier" w:hAnsi="Courier"/>
+          <w:color w:val="231F20"/>
+          <w:sz w:val="18"/>
+          <w:szCs w:val="18"/>
+          <w:lang w:bidi="ar-EG"/>
+        </w:rPr>
+        <w:t>getToale</w:t>
+      </w:r>
+      <w:r>
+        <w:rPr>
+          <w:rFonts w:ascii="Courier" w:hAnsi="Courier" w:hint="cs"/>
+          <w:color w:val="231F20"/>
+          <w:sz w:val="18"/>
+          <w:szCs w:val="18"/>
+          <w:rtl/>
+          <w:lang w:bidi="ar-EG"/>
+        </w:rPr>
+        <w:t xml:space="preserve"> بتاعته يرجع </w:t>
+      </w:r>
+      <w:r>
+        <w:rPr>
+          <w:lang w:bidi="ar-EG"/>
+        </w:rPr>
+        <w:t xml:space="preserve">malePerDiem </w:t>
+      </w:r>
+      <w:r>
+        <w:rPr>
+          <w:rFonts w:hint="cs"/>
+          <w:rtl/>
+          <w:lang w:bidi="ar-EG"/>
+        </w:rPr>
+        <w:t xml:space="preserve">  </w:t>
+      </w:r>
+      <w:r>
+        <w:rPr>
+          <w:rFonts w:hint="cs"/>
+          <w:rtl/>
+          <w:lang w:bidi="ar-EG"/>
+        </w:rPr>
+        <w:t>.</w:t>
+      </w:r>
+    </w:p>
+    <w:p>
+      <w:pPr>
+        <w:pStyle w:val="ListParagraph"/>
+        <w:bidi/>
+        <w:rPr>
+          <w:rFonts w:hint="cs"/>
+          <w:rtl/>
+          <w:lang w:bidi="ar-EG"/>
+        </w:rPr>
+      </w:pPr>
+      <w:r>
+        <w:rPr>
+          <w:rFonts w:hint="cs"/>
+          <w:rtl/>
+          <w:lang w:bidi="ar-EG"/>
+        </w:rPr>
+        <w:t xml:space="preserve">والحل ده اسمه </w:t>
+      </w:r>
+      <w:r>
+        <w:rPr>
+          <w:lang w:bidi="ar-EG"/>
+        </w:rPr>
+        <w:t>special Case pattern</w:t>
+      </w:r>
+      <w:r>
+        <w:rPr>
+          <w:rFonts w:hint="cs"/>
+          <w:rtl/>
+          <w:lang w:bidi="ar-EG"/>
+        </w:rPr>
+        <w:t xml:space="preserve"> وده هيكون شكل الكود الجديد .</w:t>
+      </w:r>
+    </w:p>
+    <w:p>
+      <w:pPr>
+        <w:pStyle w:val="ListParagraph"/>
+        <w:bidi/>
+        <w:rPr>
+          <w:lang w:bidi="ar-EG"/>
+        </w:rPr>
+      </w:pPr>
+      <w:r>
+        <w:rPr>
+          <w:rFonts w:cs="Arial"/>
+          <w:rtl/>
+          <w:lang w:bidi="ar-EG"/>
+        </w:rPr>
+        <w:drawing>
+          <wp:anchor distT="0" distB="0" distL="114300" distR="114300" simplePos="0" relativeHeight="251710464" behindDoc="0" locked="0" layoutInCell="1" allowOverlap="1" wp14:anchorId="586F776C" wp14:editId="47455994">
+            <wp:simplePos x="0" y="0"/>
+            <wp:positionH relativeFrom="column">
+              <wp:posOffset>0</wp:posOffset>
+            </wp:positionH>
+            <wp:positionV relativeFrom="paragraph">
+              <wp:posOffset>206602</wp:posOffset>
+            </wp:positionV>
+            <wp:extent cx="4674358" cy="432479"/>
+            <wp:effectExtent l="0" t="0" r="0" b="5715"/>
+            <wp:wrapNone/>
+            <wp:docPr id="78" name="Picture 78"/>
+            <wp:cNvGraphicFramePr>
+              <a:graphicFrameLocks xmlns:a="http://schemas.openxmlformats.org/drawingml/2006/main" noChangeAspect="1"/>
+            </wp:cNvGraphicFramePr>
+            <a:graphic xmlns:a="http://schemas.openxmlformats.org/drawingml/2006/main">
+              <a:graphicData uri="http://schemas.openxmlformats.org/drawingml/2006/picture">
+                <pic:pic xmlns:pic="http://schemas.openxmlformats.org/drawingml/2006/picture">
+                  <pic:nvPicPr>
+                    <pic:cNvPr id="1" name=""/>
+                    <pic:cNvPicPr/>
+                  </pic:nvPicPr>
+                  <pic:blipFill>
+                    <a:blip r:embed="rId21">
+                      <a:extLst>
+                        <a:ext uri="{28A0092B-C50C-407E-A947-70E740481C1C}">
+                          <a14:useLocalDpi xmlns:a14="http://schemas.microsoft.com/office/drawing/2010/main" val="0"/>
+                        </a:ext>
+                      </a:extLst>
+                    </a:blip>
+                    <a:stretch>
+                      <a:fillRect/>
+                    </a:stretch>
+                  </pic:blipFill>
+                  <pic:spPr>
+                    <a:xfrm>
+                      <a:off x="0" y="0"/>
+                      <a:ext cx="4674358" cy="432479"/>
+                    </a:xfrm>
+                    <a:prstGeom prst="rect">
+                      <a:avLst/>
+                    </a:prstGeom>
+                  </pic:spPr>
+                </pic:pic>
+              </a:graphicData>
+            </a:graphic>
+            <wp14:sizeRelH relativeFrom="margin">
+              <wp14:pctWidth>0</wp14:pctWidth>
+            </wp14:sizeRelH>
+            <wp14:sizeRelV relativeFrom="margin">
+              <wp14:pctHeight>0</wp14:pctHeight>
+            </wp14:sizeRelV>
+          </wp:anchor>
+        </w:drawing>
+      </w:r>
+    </w:p>
+    <w:p>
+      <w:pPr>
+        <w:bidi/>
+        <w:rPr>
+          <w:lang w:bidi="ar-EG"/>
+        </w:rPr>
+      </w:pPr>
+    </w:p>
+    <w:p>
+      <w:pPr>
+        <w:bidi/>
+        <w:rPr>
+          <w:lang w:bidi="ar-EG"/>
+        </w:rPr>
+      </w:pPr>
+    </w:p>
+    <w:p>
+      <w:pPr>
+        <w:bidi/>
+        <w:rPr>
+          <w:lang w:bidi="ar-EG"/>
+        </w:rPr>
+      </w:pPr>
+    </w:p>
+    <w:p>
+      <w:pPr>
+        <w:pStyle w:val="ListParagraph"/>
+        <w:numPr>
+          <w:ilvl w:val="0"/>
+          <w:numId w:val="32"/>
+        </w:numPr>
+        <w:bidi/>
+        <w:rPr>
+          <w:rFonts w:hint="cs"/>
+          <w:lang w:bidi="ar-EG"/>
+        </w:rPr>
+      </w:pPr>
+      <w:r>
+        <w:rPr>
+          <w:rFonts w:hint="cs"/>
+          <w:rtl/>
+          <w:lang w:bidi="ar-EG"/>
+        </w:rPr>
+        <w:t xml:space="preserve">طيب  تعاله اشرحلك ال </w:t>
+      </w:r>
+      <w:r>
+        <w:rPr>
+          <w:lang w:bidi="ar-EG"/>
+        </w:rPr>
+        <w:t>special Case pattern</w:t>
+      </w:r>
+      <w:r>
+        <w:rPr>
+          <w:rFonts w:hint="cs"/>
+          <w:rtl/>
+          <w:lang w:bidi="ar-EG"/>
+        </w:rPr>
+        <w:t xml:space="preserve"> وده شرحى انا مش عم بوب : </w:t>
+      </w:r>
+    </w:p>
+    <w:p>
+      <w:pPr>
+        <w:pStyle w:val="ListParagraph"/>
+        <w:numPr>
+          <w:ilvl w:val="0"/>
+          <w:numId w:val="34"/>
+        </w:numPr>
+        <w:bidi/>
+        <w:rPr>
+          <w:lang w:bidi="ar-EG"/>
+        </w:rPr>
+      </w:pPr>
+      <w:r>
+        <w:rPr>
+          <w:rFonts w:hint="cs"/>
+          <w:rtl/>
+          <w:lang w:bidi="ar-EG"/>
+        </w:rPr>
+        <w:t xml:space="preserve">معنى </w:t>
+      </w:r>
+      <w:r>
+        <w:rPr>
+          <w:lang w:bidi="ar-EG"/>
+        </w:rPr>
+        <w:t>special Case pattern</w:t>
+      </w:r>
+      <w:r>
+        <w:rPr>
+          <w:rFonts w:hint="cs"/>
+          <w:rtl/>
+          <w:lang w:bidi="ar-EG"/>
+        </w:rPr>
+        <w:t xml:space="preserve"> ان اعمل كلاس  بحيث يهندل </w:t>
+      </w:r>
+      <w:r>
+        <w:rPr>
+          <w:lang w:bidi="ar-EG"/>
+        </w:rPr>
+        <w:t xml:space="preserve">special Case </w:t>
+      </w:r>
+      <w:r>
+        <w:rPr>
+          <w:lang w:bidi="ar-EG"/>
+        </w:rPr>
+        <w:t xml:space="preserve"> </w:t>
+      </w:r>
+      <w:r>
+        <w:rPr>
+          <w:rFonts w:hint="cs"/>
+          <w:rtl/>
+          <w:lang w:bidi="ar-EG"/>
+        </w:rPr>
+        <w:t xml:space="preserve"> وسعتها ال </w:t>
+      </w:r>
+      <w:r>
+        <w:rPr>
+          <w:lang w:bidi="ar-EG"/>
+        </w:rPr>
+        <w:t xml:space="preserve">client </w:t>
+      </w:r>
+      <w:r>
+        <w:rPr>
+          <w:rFonts w:hint="cs"/>
+          <w:rtl/>
+          <w:lang w:bidi="ar-EG"/>
+        </w:rPr>
+        <w:t xml:space="preserve"> كود مش هيبقا بيتعامل مع ال </w:t>
+      </w:r>
+      <w:r>
+        <w:rPr>
+          <w:lang w:bidi="ar-EG"/>
+        </w:rPr>
+        <w:t>special C</w:t>
+      </w:r>
+      <w:r>
+        <w:rPr>
+          <w:lang w:bidi="ar-EG"/>
+        </w:rPr>
+        <w:t xml:space="preserve">ase </w:t>
+      </w:r>
+      <w:r>
+        <w:rPr>
+          <w:rFonts w:hint="cs"/>
+          <w:rtl/>
+          <w:lang w:bidi="ar-EG"/>
+        </w:rPr>
+        <w:t xml:space="preserve"> دى  و </w:t>
+      </w:r>
+      <w:r>
+        <w:rPr>
+          <w:lang w:bidi="ar-EG"/>
+        </w:rPr>
+        <w:t>special C</w:t>
+      </w:r>
+      <w:r>
+        <w:rPr>
+          <w:lang w:bidi="ar-EG"/>
+        </w:rPr>
+        <w:t xml:space="preserve">ase </w:t>
+      </w:r>
+      <w:r>
+        <w:rPr>
+          <w:rFonts w:hint="cs"/>
+          <w:rtl/>
+          <w:lang w:bidi="ar-EG"/>
+        </w:rPr>
+        <w:t xml:space="preserve"> هيكون حصلها </w:t>
+      </w:r>
+      <w:r>
+        <w:rPr>
+          <w:lang w:bidi="ar-EG"/>
+        </w:rPr>
+        <w:t xml:space="preserve">encapsulate </w:t>
+      </w:r>
+      <w:r>
+        <w:rPr>
+          <w:rFonts w:hint="cs"/>
+          <w:rtl/>
+          <w:lang w:bidi="ar-EG"/>
+        </w:rPr>
+        <w:t xml:space="preserve">  جوه</w:t>
+      </w:r>
+      <w:r>
+        <w:rPr>
+          <w:lang w:bidi="ar-EG"/>
+        </w:rPr>
+        <w:t>special C</w:t>
+      </w:r>
+      <w:r>
+        <w:rPr>
+          <w:lang w:bidi="ar-EG"/>
+        </w:rPr>
+        <w:t xml:space="preserve">ase object </w:t>
+      </w:r>
+      <w:r>
+        <w:rPr>
+          <w:rFonts w:hint="cs"/>
+          <w:rtl/>
+          <w:lang w:bidi="ar-EG"/>
+        </w:rPr>
+        <w:t xml:space="preserve"> .</w:t>
+      </w:r>
+      <w:r>
+        <w:rPr>
+          <w:lang w:bidi="ar-EG"/>
+        </w:rPr>
+        <w:t xml:space="preserve"> </w:t>
+      </w:r>
+    </w:p>
+    <w:p>
+      <w:pPr>
+        <w:pStyle w:val="ListParagraph"/>
+        <w:bidi/>
+        <w:ind w:left="1080"/>
+        <w:rPr>
+          <w:rtl/>
+          <w:lang w:bidi="ar-EG"/>
+        </w:rPr>
+      </w:pPr>
+    </w:p>
+    <w:p>
+      <w:pPr>
+        <w:pStyle w:val="ListParagraph"/>
+        <w:numPr>
+          <w:ilvl w:val="0"/>
+          <w:numId w:val="34"/>
+        </w:numPr>
+        <w:bidi/>
+        <w:rPr>
+          <w:lang w:bidi="ar-EG"/>
+        </w:rPr>
+      </w:pPr>
+      <w:r>
+        <w:rPr>
+          <w:rFonts w:hint="cs"/>
+          <w:rtl/>
+          <w:lang w:bidi="ar-EG"/>
+        </w:rPr>
+        <w:t xml:space="preserve">وده مثال على </w:t>
+      </w:r>
+      <w:r>
+        <w:rPr>
+          <w:lang w:bidi="ar-EG"/>
+        </w:rPr>
+        <w:t>special Case pattern</w:t>
+      </w:r>
+      <w:r>
+        <w:rPr>
+          <w:rFonts w:hint="cs"/>
+          <w:rtl/>
+          <w:lang w:bidi="ar-EG"/>
+        </w:rPr>
+        <w:t xml:space="preserve"> : هنفرض ان عندى كلاس اسمه </w:t>
+      </w:r>
+      <w:r>
+        <w:rPr>
+          <w:lang w:bidi="ar-EG"/>
+        </w:rPr>
+        <w:t xml:space="preserve">person </w:t>
+      </w:r>
+      <w:r>
+        <w:rPr>
+          <w:rFonts w:hint="cs"/>
+          <w:rtl/>
+          <w:lang w:bidi="ar-EG"/>
+        </w:rPr>
+        <w:t xml:space="preserve"> وفى احتمال ان ال </w:t>
+      </w:r>
+      <w:r>
+        <w:rPr>
+          <w:lang w:bidi="ar-EG"/>
+        </w:rPr>
+        <w:t xml:space="preserve">person </w:t>
+      </w:r>
+      <w:r>
+        <w:rPr>
+          <w:rFonts w:hint="cs"/>
+          <w:rtl/>
+          <w:lang w:bidi="ar-EG"/>
+        </w:rPr>
+        <w:t xml:space="preserve"> ده فى مره يرجع فاضى ومره تانى يرجع مثلا ب</w:t>
+      </w:r>
+      <w:r>
+        <w:rPr>
+          <w:lang w:bidi="ar-EG"/>
+        </w:rPr>
+        <w:t xml:space="preserve">null </w:t>
+      </w:r>
+      <w:r>
+        <w:rPr>
+          <w:rFonts w:hint="cs"/>
+          <w:rtl/>
+          <w:lang w:bidi="ar-EG"/>
+        </w:rPr>
+        <w:t xml:space="preserve">  ف ما يرجع ب </w:t>
+      </w:r>
+      <w:r>
+        <w:rPr>
+          <w:lang w:bidi="ar-EG"/>
+        </w:rPr>
+        <w:t xml:space="preserve">null </w:t>
+      </w:r>
+      <w:r>
+        <w:rPr>
+          <w:rFonts w:hint="cs"/>
+          <w:rtl/>
+          <w:lang w:bidi="ar-EG"/>
+        </w:rPr>
+        <w:t xml:space="preserve"> او فاضى دى </w:t>
+      </w:r>
+      <w:r>
+        <w:rPr>
+          <w:lang w:bidi="ar-EG"/>
+        </w:rPr>
+        <w:t>special C</w:t>
+      </w:r>
+      <w:r>
+        <w:rPr>
+          <w:lang w:bidi="ar-EG"/>
+        </w:rPr>
+        <w:t xml:space="preserve">ase </w:t>
+      </w:r>
+      <w:r>
+        <w:rPr>
+          <w:rFonts w:hint="cs"/>
+          <w:rtl/>
+          <w:lang w:bidi="ar-EG"/>
+        </w:rPr>
+        <w:t xml:space="preserve"> . ف عشان نحل ال </w:t>
+      </w:r>
+      <w:r>
+        <w:rPr>
+          <w:lang w:bidi="ar-EG"/>
+        </w:rPr>
+        <w:t>special C</w:t>
+      </w:r>
+      <w:r>
+        <w:rPr>
+          <w:lang w:bidi="ar-EG"/>
+        </w:rPr>
+        <w:t xml:space="preserve">ase </w:t>
+      </w:r>
+    </w:p>
+    <w:p>
+      <w:pPr>
+        <w:bidi/>
+        <w:rPr>
+          <w:rtl/>
+          <w:lang w:bidi="ar-EG"/>
+        </w:rPr>
+      </w:pPr>
+      <w:r>
+        <w:rPr>
+          <w:rFonts w:hint="cs"/>
+          <w:rtl/>
+          <w:lang w:bidi="ar-EG"/>
+        </w:rPr>
+        <w:t xml:space="preserve">                         فهنعمل كلاس  اسمه </w:t>
+      </w:r>
+      <w:r>
+        <w:rPr>
+          <w:lang w:bidi="ar-EG"/>
+        </w:rPr>
+        <w:t xml:space="preserve">emptyPerson </w:t>
+      </w:r>
+      <w:r>
+        <w:rPr>
+          <w:rFonts w:hint="cs"/>
+          <w:rtl/>
+          <w:lang w:bidi="ar-EG"/>
+        </w:rPr>
+        <w:t xml:space="preserve"> و</w:t>
+      </w:r>
+      <w:r>
+        <w:rPr>
+          <w:lang w:bidi="ar-EG"/>
+        </w:rPr>
+        <w:t xml:space="preserve">NullPerson </w:t>
+      </w:r>
+      <w:r>
+        <w:rPr>
+          <w:rFonts w:hint="cs"/>
+          <w:rtl/>
+          <w:lang w:bidi="ar-EG"/>
+        </w:rPr>
+        <w:t xml:space="preserve"> والاتنين دول ممكين يكونوا وارثيبن من </w:t>
+      </w:r>
+      <w:r>
+        <w:rPr>
+          <w:lang w:bidi="ar-EG"/>
+        </w:rPr>
+        <w:t>person</w:t>
+      </w:r>
+      <w:r>
+        <w:rPr>
+          <w:lang w:bidi="ar-EG"/>
+        </w:rPr>
+        <w:t xml:space="preserve"> </w:t>
+      </w:r>
+      <w:r>
+        <w:rPr>
+          <w:rFonts w:hint="cs"/>
+          <w:rtl/>
+          <w:lang w:bidi="ar-EG"/>
+        </w:rPr>
+        <w:t xml:space="preserve"> </w:t>
+      </w:r>
+      <w:r>
+        <w:rPr>
+          <w:rFonts w:hint="cs"/>
+          <w:rtl/>
+          <w:lang w:bidi="ar-EG"/>
+        </w:rPr>
+        <w:t xml:space="preserve"> وهيكون فيهم ال </w:t>
+      </w:r>
+      <w:r>
+        <w:rPr>
+          <w:lang w:bidi="ar-EG"/>
+        </w:rPr>
+        <w:t xml:space="preserve">behavior                            </w:t>
+      </w:r>
+      <w:r>
+        <w:rPr>
+          <w:rFonts w:hint="cs"/>
+          <w:rtl/>
+          <w:lang w:bidi="ar-EG"/>
+        </w:rPr>
+        <w:t>الى انا عاوزه  لما يرجع</w:t>
+      </w:r>
+      <w:r>
+        <w:rPr>
+          <w:lang w:bidi="ar-EG"/>
+        </w:rPr>
+        <w:t xml:space="preserve"> </w:t>
+      </w:r>
+      <w:r>
+        <w:rPr>
+          <w:lang w:bidi="ar-EG"/>
+        </w:rPr>
+        <w:t xml:space="preserve">person </w:t>
+      </w:r>
+      <w:r>
+        <w:rPr>
+          <w:rFonts w:hint="cs"/>
+          <w:rtl/>
+          <w:lang w:bidi="ar-EG"/>
+        </w:rPr>
+        <w:t xml:space="preserve">  </w:t>
+      </w:r>
+      <w:r>
+        <w:rPr>
+          <w:lang w:bidi="ar-EG"/>
+        </w:rPr>
+        <w:t xml:space="preserve">null </w:t>
+      </w:r>
+      <w:r>
+        <w:rPr>
+          <w:rFonts w:hint="cs"/>
+          <w:rtl/>
+          <w:lang w:bidi="ar-EG"/>
+        </w:rPr>
+        <w:t xml:space="preserve"> او </w:t>
+      </w:r>
+      <w:r>
+        <w:rPr>
+          <w:lang w:bidi="ar-EG"/>
+        </w:rPr>
+        <w:t>empty person</w:t>
+      </w:r>
+      <w:r>
+        <w:rPr>
+          <w:rFonts w:hint="cs"/>
+          <w:rtl/>
+          <w:lang w:bidi="ar-EG"/>
+        </w:rPr>
+        <w:t xml:space="preserve"> .</w:t>
+      </w:r>
+    </w:p>
+    <w:p>
+      <w:pPr>
+        <w:pStyle w:val="Heading1"/>
+        <w:bidi/>
+        <w:rPr>
+          <w:rFonts w:hint="cs"/>
+          <w:rtl/>
+          <w:lang w:bidi="ar-EG"/>
+        </w:rPr>
+      </w:pPr>
+    </w:p>
+    <w:p>
+      <w:pPr>
+        <w:pStyle w:val="ListParagraph"/>
+        <w:bidi/>
+        <w:rPr>
+          <w:lang w:bidi="ar-EG"/>
+        </w:rPr>
+      </w:pPr>
       <w:bookmarkStart w:id="7" w:name="_GoBack"/>
       <w:bookmarkEnd w:id="7"/>
     </w:p>
@@ -10721,118 +12240,6 @@
       <w:pPr>
         <w:bidi/>
         <w:rPr>
-          <w:lang w:bidi="ar-EG"/>
-        </w:rPr>
-      </w:pPr>
-    </w:p>
-    <w:p>
-      <w:pPr>
-        <w:bidi/>
-        <w:rPr>
-          <w:lang w:bidi="ar-EG"/>
-        </w:rPr>
-      </w:pPr>
-    </w:p>
-    <w:p>
-      <w:pPr>
-        <w:bidi/>
-        <w:rPr>
-          <w:lang w:bidi="ar-EG"/>
-        </w:rPr>
-      </w:pPr>
-    </w:p>
-    <w:p>
-      <w:pPr>
-        <w:bidi/>
-        <w:rPr>
-          <w:lang w:bidi="ar-EG"/>
-        </w:rPr>
-      </w:pPr>
-    </w:p>
-    <w:p>
-      <w:pPr>
-        <w:bidi/>
-        <w:rPr>
-          <w:lang w:bidi="ar-EG"/>
-        </w:rPr>
-      </w:pPr>
-    </w:p>
-    <w:p>
-      <w:pPr>
-        <w:bidi/>
-        <w:rPr>
-          <w:lang w:bidi="ar-EG"/>
-        </w:rPr>
-      </w:pPr>
-    </w:p>
-    <w:p>
-      <w:pPr>
-        <w:bidi/>
-        <w:rPr>
-          <w:lang w:bidi="ar-EG"/>
-        </w:rPr>
-      </w:pPr>
-    </w:p>
-    <w:p>
-      <w:pPr>
-        <w:bidi/>
-        <w:rPr>
-          <w:lang w:bidi="ar-EG"/>
-        </w:rPr>
-      </w:pPr>
-    </w:p>
-    <w:p>
-      <w:pPr>
-        <w:bidi/>
-        <w:rPr>
-          <w:lang w:bidi="ar-EG"/>
-        </w:rPr>
-      </w:pPr>
-    </w:p>
-    <w:p>
-      <w:pPr>
-        <w:bidi/>
-        <w:rPr>
-          <w:lang w:bidi="ar-EG"/>
-        </w:rPr>
-      </w:pPr>
-    </w:p>
-    <w:p>
-      <w:pPr>
-        <w:bidi/>
-        <w:rPr>
-          <w:lang w:bidi="ar-EG"/>
-        </w:rPr>
-      </w:pPr>
-    </w:p>
-    <w:p>
-      <w:pPr>
-        <w:bidi/>
-        <w:rPr>
-          <w:lang w:bidi="ar-EG"/>
-        </w:rPr>
-      </w:pPr>
-    </w:p>
-    <w:p>
-      <w:pPr>
-        <w:bidi/>
-        <w:rPr>
-          <w:lang w:bidi="ar-EG"/>
-        </w:rPr>
-      </w:pPr>
-    </w:p>
-    <w:p>
-      <w:pPr>
-        <w:bidi/>
-        <w:rPr>
-          <w:lang w:bidi="ar-EG"/>
-        </w:rPr>
-      </w:pPr>
-    </w:p>
-    <w:p>
-      <w:pPr>
-        <w:bidi/>
-        <w:rPr>
           <w:rtl/>
           <w:lang w:bidi="ar-EG"/>
         </w:rPr>
@@ -11154,7 +12561,7 @@
       </w:pPr>
     </w:p>
     <w:sectPr>
-      <w:footerReference w:type="default" r:id="rId20"/>
+      <w:footerReference w:type="default" r:id="rId22"/>
       <w:pgSz w:w="12240" w:h="15840"/>
       <w:pgMar w:top="1440" w:right="1440" w:bottom="1440" w:left="1440" w:header="720" w:footer="720" w:gutter="0"/>
       <w:pgBorders w:offsetFrom="page">
@@ -11379,7 +12786,7 @@
               <w:sz w:val="18"/>
               <w:szCs w:val="18"/>
             </w:rPr>
-            <w:t>13</w:t>
+            <w:t>7</w:t>
           </w:r>
           <w:r>
             <w:rPr>
@@ -16662,6 +18069,14 @@
     <w:notTrueType/>
     <w:pitch w:val="default"/>
   </w:font>
+  <w:font w:name="Courier">
+    <w:panose1 w:val="02070409020205020404"/>
+    <w:charset w:val="00"/>
+    <w:family w:val="modern"/>
+    <w:notTrueType/>
+    <w:pitch w:val="fixed"/>
+    <w:sig w:usb0="00000003" w:usb1="00000000" w:usb2="00000000" w:usb3="00000000" w:csb0="00000001" w:csb1="00000000"/>
+  </w:font>
   <w:font w:name="Calibri">
     <w:panose1 w:val="020F0502020204030204"/>
     <w:charset w:val="00"/>
@@ -17491,7 +18906,7 @@
 </file>
 
 <file path=customXml/itemProps2.xml><?xml version="1.0" encoding="utf-8"?>
-<ds:datastoreItem xmlns:ds="http://schemas.openxmlformats.org/officeDocument/2006/customXml" ds:itemID="{3934A9DF-E331-45C1-9CF6-277DBC64A209}">
+<ds:datastoreItem xmlns:ds="http://schemas.openxmlformats.org/officeDocument/2006/customXml" ds:itemID="{14EA5825-E25B-4F99-93C2-573E19911037}">
   <ds:schemaRefs>
     <ds:schemaRef ds:uri="http://schemas.openxmlformats.org/officeDocument/2006/bibliography"/>
   </ds:schemaRefs>

</xml_diff>

<commit_message>
notes 8 for    ch7
</commit_message>
<xml_diff>
--- a/ch7-ErrorHandling.docx
+++ b/ch7-ErrorHandling.docx
@@ -4275,7 +4275,7 @@
           <w:r>
             <w:fldChar w:fldCharType="separate"/>
           </w:r>
-          <w:hyperlink w:anchor="_Toc124631613" w:history="1">
+          <w:hyperlink w:anchor="_Toc124639751" w:history="1">
             <w:r>
               <w:rPr>
                 <w:rStyle w:val="Hyperlink"/>
@@ -4303,7 +4303,7 @@
                 <w:noProof/>
                 <w:webHidden/>
               </w:rPr>
-              <w:instrText xml:space="preserve"> PAGEREF _Toc124631613 \h </w:instrText>
+              <w:instrText xml:space="preserve"> PAGEREF _Toc124639751 \h </w:instrText>
             </w:r>
             <w:r>
               <w:rPr>
@@ -4345,7 +4345,7 @@
               <w:noProof/>
             </w:rPr>
           </w:pPr>
-          <w:hyperlink w:anchor="_Toc124631614" w:history="1">
+          <w:hyperlink w:anchor="_Toc124639752" w:history="1">
             <w:r>
               <w:rPr>
                 <w:rStyle w:val="Hyperlink"/>
@@ -4397,7 +4397,7 @@
                 <w:noProof/>
                 <w:webHidden/>
               </w:rPr>
-              <w:instrText xml:space="preserve"> PAGEREF _Toc124631614 \h </w:instrText>
+              <w:instrText xml:space="preserve"> PAGEREF _Toc124639752 \h </w:instrText>
             </w:r>
             <w:r>
               <w:rPr>
@@ -4439,7 +4439,7 @@
               <w:noProof/>
             </w:rPr>
           </w:pPr>
-          <w:hyperlink w:anchor="_Toc124631615" w:history="1">
+          <w:hyperlink w:anchor="_Toc124639753" w:history="1">
             <w:r>
               <w:rPr>
                 <w:rStyle w:val="Hyperlink"/>
@@ -4498,7 +4498,7 @@
                 <w:noProof/>
                 <w:webHidden/>
               </w:rPr>
-              <w:instrText xml:space="preserve"> PAGEREF _Toc124631615 \h </w:instrText>
+              <w:instrText xml:space="preserve"> PAGEREF _Toc124639753 \h </w:instrText>
             </w:r>
             <w:r>
               <w:rPr>
@@ -4540,7 +4540,7 @@
               <w:noProof/>
             </w:rPr>
           </w:pPr>
-          <w:hyperlink w:anchor="_Toc124631616" w:history="1">
+          <w:hyperlink w:anchor="_Toc124639754" w:history="1">
             <w:r>
               <w:rPr>
                 <w:rStyle w:val="Hyperlink"/>
@@ -4584,7 +4584,7 @@
                 <w:noProof/>
                 <w:webHidden/>
               </w:rPr>
-              <w:instrText xml:space="preserve"> PAGEREF _Toc124631616 \h </w:instrText>
+              <w:instrText xml:space="preserve"> PAGEREF _Toc124639754 \h </w:instrText>
             </w:r>
             <w:r>
               <w:rPr>
@@ -4626,7 +4626,7 @@
               <w:noProof/>
             </w:rPr>
           </w:pPr>
-          <w:hyperlink w:anchor="_Toc124631617" w:history="1">
+          <w:hyperlink w:anchor="_Toc124639755" w:history="1">
             <w:r>
               <w:rPr>
                 <w:rStyle w:val="Hyperlink"/>
@@ -4653,7 +4653,7 @@
                 <w:noProof/>
                 <w:webHidden/>
               </w:rPr>
-              <w:instrText xml:space="preserve"> PAGEREF _Toc124631617 \h </w:instrText>
+              <w:instrText xml:space="preserve"> PAGEREF _Toc124639755 \h </w:instrText>
             </w:r>
             <w:r>
               <w:rPr>
@@ -4695,7 +4695,7 @@
               <w:noProof/>
             </w:rPr>
           </w:pPr>
-          <w:hyperlink w:anchor="_Toc124631618" w:history="1">
+          <w:hyperlink w:anchor="_Toc124639756" w:history="1">
             <w:r>
               <w:rPr>
                 <w:rStyle w:val="Hyperlink"/>
@@ -4739,7 +4739,7 @@
                 <w:noProof/>
                 <w:webHidden/>
               </w:rPr>
-              <w:instrText xml:space="preserve"> PAGEREF _Toc124631618 \h </w:instrText>
+              <w:instrText xml:space="preserve"> PAGEREF _Toc124639756 \h </w:instrText>
             </w:r>
             <w:r>
               <w:rPr>
@@ -4781,7 +4781,7 @@
               <w:noProof/>
             </w:rPr>
           </w:pPr>
-          <w:hyperlink w:anchor="_Toc124631619" w:history="1">
+          <w:hyperlink w:anchor="_Toc124639757" w:history="1">
             <w:r>
               <w:rPr>
                 <w:rStyle w:val="Hyperlink"/>
@@ -4797,7 +4797,22 @@
                 <w:noProof/>
                 <w:lang w:bidi="ar-EG"/>
               </w:rPr>
-              <w:t>- :</w:t>
+              <w:t xml:space="preserve">- </w:t>
+            </w:r>
+            <w:r>
+              <w:rPr>
+                <w:rStyle w:val="Hyperlink"/>
+                <w:noProof/>
+              </w:rPr>
+              <w:t>Define the Normal Flow</w:t>
+            </w:r>
+            <w:r>
+              <w:rPr>
+                <w:rStyle w:val="Hyperlink"/>
+                <w:noProof/>
+                <w:lang w:bidi="ar-EG"/>
+              </w:rPr>
+              <w:t>:</w:t>
             </w:r>
             <w:r>
               <w:rPr>
@@ -4818,7 +4833,7 @@
                 <w:noProof/>
                 <w:webHidden/>
               </w:rPr>
-              <w:instrText xml:space="preserve"> PAGEREF _Toc124631619 \h </w:instrText>
+              <w:instrText xml:space="preserve"> PAGEREF _Toc124639757 \h </w:instrText>
             </w:r>
             <w:r>
               <w:rPr>
@@ -4850,6 +4865,92 @@
           </w:hyperlink>
         </w:p>
         <w:p>
+          <w:pPr>
+            <w:pStyle w:val="TOC1"/>
+            <w:tabs>
+              <w:tab w:val="right" w:leader="dot" w:pos="9350"/>
+            </w:tabs>
+            <w:rPr>
+              <w:rFonts w:cstheme="minorBidi"/>
+              <w:noProof/>
+            </w:rPr>
+          </w:pPr>
+          <w:hyperlink w:anchor="_Toc124639758" w:history="1">
+            <w:r>
+              <w:rPr>
+                <w:rStyle w:val="Hyperlink"/>
+                <w:noProof/>
+                <w:rtl/>
+                <w:lang w:bidi="ar-EG"/>
+              </w:rPr>
+              <w:t>7</w:t>
+            </w:r>
+            <w:r>
+              <w:rPr>
+                <w:rStyle w:val="Hyperlink"/>
+                <w:noProof/>
+                <w:lang w:bidi="ar-EG"/>
+              </w:rPr>
+              <w:t>-</w:t>
+            </w:r>
+            <w:r>
+              <w:rPr>
+                <w:rStyle w:val="Hyperlink"/>
+                <w:noProof/>
+              </w:rPr>
+              <w:t xml:space="preserve"> Don’t Return Null:</w:t>
+            </w:r>
+            <w:r>
+              <w:rPr>
+                <w:noProof/>
+                <w:webHidden/>
+              </w:rPr>
+              <w:tab/>
+            </w:r>
+            <w:r>
+              <w:rPr>
+                <w:noProof/>
+                <w:webHidden/>
+              </w:rPr>
+              <w:fldChar w:fldCharType="begin"/>
+            </w:r>
+            <w:r>
+              <w:rPr>
+                <w:noProof/>
+                <w:webHidden/>
+              </w:rPr>
+              <w:instrText xml:space="preserve"> PAGEREF _Toc124639758 \h </w:instrText>
+            </w:r>
+            <w:r>
+              <w:rPr>
+                <w:noProof/>
+                <w:webHidden/>
+              </w:rPr>
+            </w:r>
+            <w:r>
+              <w:rPr>
+                <w:noProof/>
+                <w:webHidden/>
+              </w:rPr>
+              <w:fldChar w:fldCharType="separate"/>
+            </w:r>
+            <w:r>
+              <w:rPr>
+                <w:noProof/>
+                <w:webHidden/>
+              </w:rPr>
+              <w:t>7</w:t>
+            </w:r>
+            <w:r>
+              <w:rPr>
+                <w:noProof/>
+                <w:webHidden/>
+              </w:rPr>
+              <w:fldChar w:fldCharType="end"/>
+            </w:r>
+          </w:hyperlink>
+        </w:p>
+        <w:p>
           <w:r>
             <w:rPr>
               <w:b/>
@@ -5072,20 +5173,12 @@
     </w:p>
     <w:p>
       <w:pPr>
-        <w:bidi/>
-        <w:rPr>
-          <w:lang w:bidi="ar-EG"/>
-        </w:rPr>
-      </w:pPr>
-    </w:p>
-    <w:p>
-      <w:pPr>
         <w:pStyle w:val="Heading1"/>
         <w:rPr>
           <w:lang w:bidi="ar-EG"/>
         </w:rPr>
       </w:pPr>
-      <w:bookmarkStart w:id="0" w:name="_Toc124631613"/>
+      <w:bookmarkStart w:id="0" w:name="_Toc124639751"/>
       <w:r>
         <w:rPr>
           <w:lang w:bidi="ar-EG"/>
@@ -5258,7 +5351,7 @@
           <w:lang w:bidi="ar-EG"/>
         </w:rPr>
       </w:pPr>
-      <w:bookmarkStart w:id="1" w:name="_Toc124631614"/>
+      <w:bookmarkStart w:id="1" w:name="_Toc124639752"/>
       <w:r>
         <w:rPr>
           <w:rFonts w:hint="cs"/>
@@ -6098,7 +6191,7 @@
       <w:pPr>
         <w:pStyle w:val="Heading1"/>
       </w:pPr>
-      <w:bookmarkStart w:id="2" w:name="_Toc124631615"/>
+      <w:bookmarkStart w:id="2" w:name="_Toc124639753"/>
       <w:r>
         <w:rPr>
           <w:rFonts w:hint="cs"/>
@@ -7084,7 +7177,7 @@
       <w:pPr>
         <w:pStyle w:val="Heading1"/>
       </w:pPr>
-      <w:bookmarkStart w:id="3" w:name="_Toc124631616"/>
+      <w:bookmarkStart w:id="3" w:name="_Toc124639754"/>
       <w:r>
         <w:rPr>
           <w:rFonts w:hint="cs"/>
@@ -7321,7 +7414,7 @@
       <w:pPr>
         <w:pStyle w:val="Heading1"/>
       </w:pPr>
-      <w:bookmarkStart w:id="4" w:name="_Toc124631617"/>
+      <w:bookmarkStart w:id="4" w:name="_Toc124639755"/>
       <w:r>
         <w:t>4-</w:t>
       </w:r>
@@ -7528,7 +7621,7 @@
       <w:pPr>
         <w:pStyle w:val="Heading1"/>
       </w:pPr>
-      <w:bookmarkStart w:id="5" w:name="_Toc124631618"/>
+      <w:bookmarkStart w:id="5" w:name="_Toc124639756"/>
       <w:r>
         <w:rPr>
           <w:rFonts w:hint="cs"/>
@@ -8911,7 +9004,7 @@
           <w:lang w:bidi="ar-EG"/>
         </w:rPr>
       </w:pPr>
-      <w:bookmarkStart w:id="6" w:name="_Toc124631619"/>
+      <w:bookmarkStart w:id="6" w:name="_Toc124639757"/>
       <w:r>
         <w:rPr>
           <w:rFonts w:hint="cs"/>
@@ -10569,13 +10662,45 @@
     <w:p>
       <w:pPr>
         <w:pStyle w:val="Heading1"/>
-        <w:bidi/>
-        <w:rPr>
-          <w:rFonts w:hint="cs"/>
-          <w:rtl/>
-          <w:lang w:bidi="ar-EG"/>
-        </w:rPr>
-      </w:pPr>
+        <w:rPr>
+          <w:rFonts w:hint="cs"/>
+          <w:lang w:bidi="ar-EG"/>
+        </w:rPr>
+      </w:pPr>
+      <w:bookmarkStart w:id="7" w:name="_Toc124639758"/>
+      <w:r>
+        <w:rPr>
+          <w:rFonts w:hint="cs"/>
+          <w:rtl/>
+          <w:lang w:bidi="ar-EG"/>
+        </w:rPr>
+        <w:t>7</w:t>
+      </w:r>
+      <w:r>
+        <w:rPr>
+          <w:lang w:bidi="ar-EG"/>
+        </w:rPr>
+        <w:t>-</w:t>
+      </w:r>
+      <w:r>
+        <w:rPr>
+          <w:rStyle w:val="NoSpacing"/>
+        </w:rPr>
+        <w:t xml:space="preserve"> </w:t>
+      </w:r>
+      <w:r>
+        <w:rPr>
+          <w:rFonts w:eastAsiaTheme="minorEastAsia"/>
+        </w:rPr>
+        <w:t>Don’t Return Null</w:t>
+      </w:r>
+      <w:r>
+        <w:rPr>
+          <w:rFonts w:eastAsiaTheme="minorEastAsia"/>
+        </w:rPr>
+        <w:t>:</w:t>
+      </w:r>
+      <w:bookmarkEnd w:id="7"/>
     </w:p>
     <w:p>
       <w:pPr>
@@ -10585,264 +10710,1434 @@
           <w:lang w:bidi="ar-EG"/>
         </w:rPr>
       </w:pPr>
-      <w:bookmarkStart w:id="7" w:name="_GoBack"/>
-      <w:bookmarkEnd w:id="7"/>
-    </w:p>
-    <w:p>
-      <w:pPr>
-        <w:bidi/>
-        <w:rPr>
-          <w:lang w:bidi="ar-EG"/>
-        </w:rPr>
-      </w:pPr>
-    </w:p>
-    <w:p>
-      <w:pPr>
-        <w:bidi/>
-        <w:rPr>
-          <w:lang w:bidi="ar-EG"/>
-        </w:rPr>
-      </w:pPr>
-    </w:p>
-    <w:p>
-      <w:pPr>
-        <w:bidi/>
-        <w:rPr>
-          <w:lang w:bidi="ar-EG"/>
-        </w:rPr>
-      </w:pPr>
-    </w:p>
-    <w:p>
-      <w:pPr>
-        <w:bidi/>
-        <w:rPr>
-          <w:lang w:bidi="ar-EG"/>
-        </w:rPr>
-      </w:pPr>
-    </w:p>
-    <w:p>
-      <w:pPr>
-        <w:bidi/>
-        <w:rPr>
-          <w:lang w:bidi="ar-EG"/>
-        </w:rPr>
-      </w:pPr>
-    </w:p>
-    <w:p>
-      <w:pPr>
-        <w:bidi/>
-        <w:rPr>
-          <w:lang w:bidi="ar-EG"/>
-        </w:rPr>
-      </w:pPr>
-    </w:p>
-    <w:p>
-      <w:pPr>
-        <w:bidi/>
-        <w:rPr>
-          <w:lang w:bidi="ar-EG"/>
-        </w:rPr>
-      </w:pPr>
-    </w:p>
-    <w:p>
-      <w:pPr>
-        <w:bidi/>
-        <w:rPr>
-          <w:lang w:bidi="ar-EG"/>
-        </w:rPr>
-      </w:pPr>
-    </w:p>
-    <w:p>
-      <w:pPr>
-        <w:bidi/>
-        <w:rPr>
-          <w:lang w:bidi="ar-EG"/>
-        </w:rPr>
-      </w:pPr>
-    </w:p>
-    <w:p>
-      <w:pPr>
-        <w:bidi/>
-        <w:rPr>
-          <w:lang w:bidi="ar-EG"/>
-        </w:rPr>
-      </w:pPr>
-    </w:p>
-    <w:p>
-      <w:pPr>
-        <w:bidi/>
-        <w:rPr>
-          <w:lang w:bidi="ar-EG"/>
-        </w:rPr>
-      </w:pPr>
-    </w:p>
-    <w:p>
-      <w:pPr>
-        <w:bidi/>
-        <w:rPr>
-          <w:lang w:bidi="ar-EG"/>
-        </w:rPr>
-      </w:pPr>
-    </w:p>
-    <w:p>
-      <w:pPr>
-        <w:bidi/>
-        <w:rPr>
-          <w:lang w:bidi="ar-EG"/>
-        </w:rPr>
-      </w:pPr>
-    </w:p>
-    <w:p>
-      <w:pPr>
-        <w:bidi/>
-        <w:rPr>
-          <w:lang w:bidi="ar-EG"/>
-        </w:rPr>
-      </w:pPr>
-    </w:p>
-    <w:p>
-      <w:pPr>
-        <w:bidi/>
-        <w:rPr>
-          <w:lang w:bidi="ar-EG"/>
-        </w:rPr>
-      </w:pPr>
-    </w:p>
-    <w:p>
-      <w:pPr>
-        <w:bidi/>
-        <w:rPr>
-          <w:lang w:bidi="ar-EG"/>
-        </w:rPr>
-      </w:pPr>
-    </w:p>
-    <w:p>
-      <w:pPr>
-        <w:bidi/>
-        <w:rPr>
-          <w:lang w:bidi="ar-EG"/>
-        </w:rPr>
-      </w:pPr>
-    </w:p>
-    <w:p>
-      <w:pPr>
-        <w:bidi/>
-        <w:rPr>
-          <w:lang w:bidi="ar-EG"/>
-        </w:rPr>
-      </w:pPr>
-    </w:p>
-    <w:p>
-      <w:pPr>
-        <w:bidi/>
-        <w:rPr>
-          <w:lang w:bidi="ar-EG"/>
-        </w:rPr>
-      </w:pPr>
-    </w:p>
-    <w:p>
-      <w:pPr>
-        <w:bidi/>
-        <w:rPr>
-          <w:lang w:bidi="ar-EG"/>
-        </w:rPr>
-      </w:pPr>
-    </w:p>
-    <w:p>
-      <w:pPr>
-        <w:bidi/>
-        <w:rPr>
-          <w:lang w:bidi="ar-EG"/>
-        </w:rPr>
-      </w:pPr>
-    </w:p>
-    <w:p>
-      <w:pPr>
-        <w:bidi/>
-        <w:rPr>
-          <w:lang w:bidi="ar-EG"/>
-        </w:rPr>
-      </w:pPr>
-    </w:p>
-    <w:p>
-      <w:pPr>
-        <w:bidi/>
-        <w:rPr>
-          <w:lang w:bidi="ar-EG"/>
-        </w:rPr>
-      </w:pPr>
-    </w:p>
-    <w:p>
-      <w:pPr>
-        <w:bidi/>
-        <w:rPr>
-          <w:lang w:bidi="ar-EG"/>
-        </w:rPr>
-      </w:pPr>
-    </w:p>
-    <w:p>
-      <w:pPr>
-        <w:bidi/>
-        <w:rPr>
-          <w:lang w:bidi="ar-EG"/>
-        </w:rPr>
-      </w:pPr>
-    </w:p>
-    <w:p>
-      <w:pPr>
-        <w:bidi/>
-        <w:rPr>
-          <w:lang w:bidi="ar-EG"/>
-        </w:rPr>
-      </w:pPr>
-    </w:p>
-    <w:p>
-      <w:pPr>
-        <w:bidi/>
-        <w:rPr>
-          <w:lang w:bidi="ar-EG"/>
-        </w:rPr>
-      </w:pPr>
-    </w:p>
-    <w:p>
-      <w:pPr>
-        <w:bidi/>
-        <w:rPr>
-          <w:lang w:bidi="ar-EG"/>
-        </w:rPr>
-      </w:pPr>
-    </w:p>
-    <w:p>
-      <w:pPr>
-        <w:bidi/>
-        <w:rPr>
-          <w:lang w:bidi="ar-EG"/>
-        </w:rPr>
-      </w:pPr>
-    </w:p>
-    <w:p>
-      <w:pPr>
-        <w:bidi/>
-        <w:rPr>
-          <w:lang w:bidi="ar-EG"/>
-        </w:rPr>
-      </w:pPr>
-    </w:p>
-    <w:p>
-      <w:pPr>
-        <w:bidi/>
-        <w:rPr>
-          <w:lang w:bidi="ar-EG"/>
-        </w:rPr>
-      </w:pPr>
-    </w:p>
-    <w:p>
-      <w:pPr>
-        <w:bidi/>
-        <w:rPr>
-          <w:lang w:bidi="ar-EG"/>
-        </w:rPr>
-      </w:pPr>
+    </w:p>
+    <w:p>
+      <w:pPr>
+        <w:bidi/>
+        <w:rPr>
+          <w:lang w:bidi="ar-EG"/>
+        </w:rPr>
+      </w:pPr>
+    </w:p>
+    <w:p>
+      <w:pPr>
+        <w:bidi/>
+        <w:rPr>
+          <w:rtl/>
+          <w:lang w:bidi="ar-EG"/>
+        </w:rPr>
+      </w:pPr>
+      <w:r>
+        <w:rPr>
+          <w:rFonts w:hint="cs"/>
+          <w:rtl/>
+          <w:lang w:bidi="ar-EG"/>
+        </w:rPr>
+        <w:t>اى نقاش على الا</w:t>
+      </w:r>
+      <w:r>
+        <w:rPr>
+          <w:lang w:bidi="ar-EG"/>
+        </w:rPr>
+        <w:t>error handling</w:t>
+      </w:r>
+      <w:r>
+        <w:rPr>
+          <w:rFonts w:hint="cs"/>
+          <w:rtl/>
+          <w:lang w:bidi="ar-EG"/>
+        </w:rPr>
+        <w:t xml:space="preserve"> لازم نذكر الحجات الى بتسبب ال </w:t>
+      </w:r>
+      <w:r>
+        <w:rPr>
+          <w:lang w:bidi="ar-EG"/>
+        </w:rPr>
+        <w:t>error</w:t>
+      </w:r>
+      <w:r>
+        <w:rPr>
+          <w:rFonts w:hint="cs"/>
+          <w:rtl/>
+          <w:lang w:bidi="ar-EG"/>
+        </w:rPr>
+        <w:t xml:space="preserve">  :</w:t>
+      </w:r>
+    </w:p>
+    <w:p>
+      <w:pPr>
+        <w:pStyle w:val="ListParagraph"/>
+        <w:numPr>
+          <w:ilvl w:val="0"/>
+          <w:numId w:val="35"/>
+        </w:numPr>
+        <w:bidi/>
+        <w:rPr>
+          <w:rFonts w:hint="cs"/>
+          <w:rtl/>
+          <w:lang w:bidi="ar-EG"/>
+        </w:rPr>
+      </w:pPr>
+      <w:r>
+        <w:rPr>
+          <w:rFonts w:hint="cs"/>
+          <w:rtl/>
+          <w:lang w:bidi="ar-EG"/>
+        </w:rPr>
+        <w:t xml:space="preserve">اول حاجه  هى انك ترجع </w:t>
+      </w:r>
+      <w:r>
+        <w:rPr>
+          <w:lang w:bidi="ar-EG"/>
+        </w:rPr>
+        <w:t xml:space="preserve">null </w:t>
+      </w:r>
+      <w:r>
+        <w:rPr>
+          <w:rFonts w:hint="cs"/>
+          <w:rtl/>
+          <w:lang w:bidi="ar-EG"/>
+        </w:rPr>
+        <w:t xml:space="preserve"> دى الصوره دى كده </w:t>
+      </w:r>
+    </w:p>
+    <w:p>
+      <w:pPr>
+        <w:bidi/>
+        <w:rPr>
+          <w:lang w:bidi="ar-EG"/>
+        </w:rPr>
+      </w:pPr>
+      <w:r>
+        <w:rPr>
+          <w:rFonts w:cs="Arial"/>
+          <w:rtl/>
+          <w:lang w:bidi="ar-EG"/>
+        </w:rPr>
+        <w:drawing>
+          <wp:anchor distT="0" distB="0" distL="114300" distR="114300" simplePos="0" relativeHeight="251711488" behindDoc="0" locked="0" layoutInCell="1" allowOverlap="1" wp14:anchorId="52D526E2" wp14:editId="56419C0B">
+            <wp:simplePos x="0" y="0"/>
+            <wp:positionH relativeFrom="column">
+              <wp:posOffset>368224</wp:posOffset>
+            </wp:positionH>
+            <wp:positionV relativeFrom="paragraph">
+              <wp:posOffset>20680</wp:posOffset>
+            </wp:positionV>
+            <wp:extent cx="4210535" cy="1609298"/>
+            <wp:effectExtent l="0" t="0" r="0" b="0"/>
+            <wp:wrapNone/>
+            <wp:docPr id="79" name="Picture 79"/>
+            <wp:cNvGraphicFramePr>
+              <a:graphicFrameLocks xmlns:a="http://schemas.openxmlformats.org/drawingml/2006/main" noChangeAspect="1"/>
+            </wp:cNvGraphicFramePr>
+            <a:graphic xmlns:a="http://schemas.openxmlformats.org/drawingml/2006/main">
+              <a:graphicData uri="http://schemas.openxmlformats.org/drawingml/2006/picture">
+                <pic:pic xmlns:pic="http://schemas.openxmlformats.org/drawingml/2006/picture">
+                  <pic:nvPicPr>
+                    <pic:cNvPr id="1" name=""/>
+                    <pic:cNvPicPr/>
+                  </pic:nvPicPr>
+                  <pic:blipFill>
+                    <a:blip r:embed="rId22">
+                      <a:extLst>
+                        <a:ext uri="{28A0092B-C50C-407E-A947-70E740481C1C}">
+                          <a14:useLocalDpi xmlns:a14="http://schemas.microsoft.com/office/drawing/2010/main" val="0"/>
+                        </a:ext>
+                      </a:extLst>
+                    </a:blip>
+                    <a:stretch>
+                      <a:fillRect/>
+                    </a:stretch>
+                  </pic:blipFill>
+                  <pic:spPr>
+                    <a:xfrm>
+                      <a:off x="0" y="0"/>
+                      <a:ext cx="4210535" cy="1609298"/>
+                    </a:xfrm>
+                    <a:prstGeom prst="rect">
+                      <a:avLst/>
+                    </a:prstGeom>
+                  </pic:spPr>
+                </pic:pic>
+              </a:graphicData>
+            </a:graphic>
+            <wp14:sizeRelH relativeFrom="margin">
+              <wp14:pctWidth>0</wp14:pctWidth>
+            </wp14:sizeRelH>
+            <wp14:sizeRelV relativeFrom="margin">
+              <wp14:pctHeight>0</wp14:pctHeight>
+            </wp14:sizeRelV>
+          </wp:anchor>
+        </w:drawing>
+      </w:r>
+    </w:p>
+    <w:p>
+      <w:pPr>
+        <w:bidi/>
+        <w:rPr>
+          <w:lang w:bidi="ar-EG"/>
+        </w:rPr>
+      </w:pPr>
+    </w:p>
+    <w:p>
+      <w:pPr>
+        <w:bidi/>
+        <w:rPr>
+          <w:rtl/>
+          <w:lang w:bidi="ar-EG"/>
+        </w:rPr>
+      </w:pPr>
+    </w:p>
+    <w:p>
+      <w:pPr>
+        <w:bidi/>
+        <w:rPr>
+          <w:rtl/>
+          <w:lang w:bidi="ar-EG"/>
+        </w:rPr>
+      </w:pPr>
+    </w:p>
+    <w:p>
+      <w:pPr>
+        <w:bidi/>
+        <w:rPr>
+          <w:rtl/>
+          <w:lang w:bidi="ar-EG"/>
+        </w:rPr>
+      </w:pPr>
+    </w:p>
+    <w:p>
+      <w:pPr>
+        <w:bidi/>
+        <w:rPr>
+          <w:rtl/>
+          <w:lang w:bidi="ar-EG"/>
+        </w:rPr>
+      </w:pPr>
+    </w:p>
+    <w:p>
+      <w:pPr>
+        <w:bidi/>
+        <w:rPr>
+          <w:rtl/>
+          <w:lang w:bidi="ar-EG"/>
+        </w:rPr>
+      </w:pPr>
+    </w:p>
+    <w:p>
+      <w:pPr>
+        <w:pStyle w:val="ListParagraph"/>
+        <w:numPr>
+          <w:ilvl w:val="0"/>
+          <w:numId w:val="34"/>
+        </w:numPr>
+        <w:bidi/>
+        <w:rPr>
+          <w:lang w:bidi="ar-EG"/>
+        </w:rPr>
+      </w:pPr>
+      <w:r>
+        <w:rPr>
+          <w:rFonts w:hint="cs"/>
+          <w:rtl/>
+          <w:lang w:bidi="ar-EG"/>
+        </w:rPr>
+        <w:t xml:space="preserve">ولو انت فاكر  ان الاكواد الى شبه الاسكرين الى فاتت حلوه او كويسه  </w:t>
+      </w:r>
+      <w:r>
+        <w:rPr>
+          <w:rFonts w:hint="cs"/>
+          <w:rtl/>
+          <w:lang w:bidi="ar-EG"/>
+        </w:rPr>
+        <w:t>"</w:t>
+      </w:r>
+      <w:r>
+        <w:rPr>
+          <w:rFonts w:hint="cs"/>
+          <w:rtl/>
+          <w:lang w:bidi="ar-EG"/>
+        </w:rPr>
+        <w:t xml:space="preserve">وقصدى بالاكواد الى شبه الاسكرين الى فاتت ان كود بيعمل  </w:t>
+      </w:r>
+      <w:r>
+        <w:rPr>
+          <w:lang w:bidi="ar-EG"/>
+        </w:rPr>
+        <w:t>check</w:t>
+      </w:r>
+      <w:r>
+        <w:rPr>
+          <w:rFonts w:hint="cs"/>
+          <w:rtl/>
+          <w:lang w:bidi="ar-EG"/>
+        </w:rPr>
+        <w:t xml:space="preserve"> على </w:t>
+      </w:r>
+      <w:r>
+        <w:rPr>
+          <w:lang w:bidi="ar-EG"/>
+        </w:rPr>
+        <w:t xml:space="preserve">null </w:t>
+      </w:r>
+      <w:r>
+        <w:rPr>
+          <w:rFonts w:hint="cs"/>
+          <w:rtl/>
+          <w:lang w:bidi="ar-EG"/>
+        </w:rPr>
+        <w:t xml:space="preserve"> </w:t>
+      </w:r>
+      <w:r>
+        <w:rPr>
+          <w:rFonts w:hint="cs"/>
+          <w:rtl/>
+          <w:lang w:bidi="ar-EG"/>
+        </w:rPr>
+        <w:t>"</w:t>
+      </w:r>
+      <w:r>
+        <w:rPr>
+          <w:rFonts w:hint="cs"/>
+          <w:rtl/>
+          <w:lang w:bidi="ar-EG"/>
+        </w:rPr>
+        <w:t xml:space="preserve"> </w:t>
+      </w:r>
+      <w:r>
+        <w:rPr>
+          <w:rFonts w:hint="cs"/>
+          <w:rtl/>
+          <w:lang w:bidi="ar-EG"/>
+        </w:rPr>
+        <w:t xml:space="preserve">تبقا غلطان  والسبب ان لو نسيت تعمل </w:t>
+      </w:r>
+      <w:r>
+        <w:rPr>
+          <w:lang w:bidi="ar-EG"/>
+        </w:rPr>
+        <w:t xml:space="preserve">check </w:t>
+      </w:r>
+      <w:r>
+        <w:rPr>
+          <w:rFonts w:hint="cs"/>
+          <w:rtl/>
+          <w:lang w:bidi="ar-EG"/>
+        </w:rPr>
+        <w:t>واحده بس ف الكود هيضرب .</w:t>
+      </w:r>
+    </w:p>
+    <w:p>
+      <w:pPr>
+        <w:pStyle w:val="ListParagraph"/>
+        <w:numPr>
+          <w:ilvl w:val="0"/>
+          <w:numId w:val="34"/>
+        </w:numPr>
+        <w:bidi/>
+        <w:rPr>
+          <w:lang w:bidi="ar-EG"/>
+        </w:rPr>
+      </w:pPr>
+      <w:r>
+        <w:rPr>
+          <w:rFonts w:hint="cs"/>
+          <w:rtl/>
+          <w:lang w:bidi="ar-EG"/>
+        </w:rPr>
+        <w:t xml:space="preserve">واصلا الكود الى فات دة ممكن يضرب عشان مفيش  </w:t>
+      </w:r>
+      <w:r>
+        <w:rPr>
+          <w:lang w:bidi="ar-EG"/>
+        </w:rPr>
+        <w:t>check</w:t>
+      </w:r>
+      <w:r>
+        <w:rPr>
+          <w:rFonts w:hint="cs"/>
+          <w:rtl/>
+          <w:lang w:bidi="ar-EG"/>
+        </w:rPr>
+        <w:t xml:space="preserve"> على حوار ال </w:t>
+      </w:r>
+      <w:r>
+        <w:rPr>
+          <w:lang w:bidi="ar-EG"/>
+        </w:rPr>
+        <w:t xml:space="preserve">null </w:t>
+      </w:r>
+      <w:r>
+        <w:rPr>
+          <w:rFonts w:hint="cs"/>
+          <w:rtl/>
+          <w:lang w:bidi="ar-EG"/>
+        </w:rPr>
+        <w:t xml:space="preserve"> على الى راجع من  تانى سطر </w:t>
+      </w:r>
+    </w:p>
+    <w:p>
+      <w:pPr>
+        <w:bidi/>
+        <w:rPr>
+          <w:lang w:bidi="ar-EG"/>
+        </w:rPr>
+      </w:pPr>
+      <w:r>
+        <w:rPr>
+          <w:rFonts w:cs="Arial"/>
+          <w:rtl/>
+          <w:lang w:bidi="ar-EG"/>
+        </w:rPr>
+        <w:drawing>
+          <wp:anchor distT="0" distB="0" distL="114300" distR="114300" simplePos="0" relativeHeight="251712512" behindDoc="0" locked="0" layoutInCell="1" allowOverlap="1" wp14:anchorId="39FA120A" wp14:editId="4992E425">
+            <wp:simplePos x="0" y="0"/>
+            <wp:positionH relativeFrom="column">
+              <wp:posOffset>-47</wp:posOffset>
+            </wp:positionH>
+            <wp:positionV relativeFrom="paragraph">
+              <wp:posOffset>20604</wp:posOffset>
+            </wp:positionV>
+            <wp:extent cx="3564255" cy="1280795"/>
+            <wp:effectExtent l="0" t="0" r="0" b="0"/>
+            <wp:wrapNone/>
+            <wp:docPr id="80" name="Picture 80"/>
+            <wp:cNvGraphicFramePr>
+              <a:graphicFrameLocks xmlns:a="http://schemas.openxmlformats.org/drawingml/2006/main" noChangeAspect="1"/>
+            </wp:cNvGraphicFramePr>
+            <a:graphic xmlns:a="http://schemas.openxmlformats.org/drawingml/2006/main">
+              <a:graphicData uri="http://schemas.openxmlformats.org/drawingml/2006/picture">
+                <pic:pic xmlns:pic="http://schemas.openxmlformats.org/drawingml/2006/picture">
+                  <pic:nvPicPr>
+                    <pic:cNvPr id="1" name=""/>
+                    <pic:cNvPicPr/>
+                  </pic:nvPicPr>
+                  <pic:blipFill>
+                    <a:blip r:embed="rId23">
+                      <a:extLst>
+                        <a:ext uri="{28A0092B-C50C-407E-A947-70E740481C1C}">
+                          <a14:useLocalDpi xmlns:a14="http://schemas.microsoft.com/office/drawing/2010/main" val="0"/>
+                        </a:ext>
+                      </a:extLst>
+                    </a:blip>
+                    <a:stretch>
+                      <a:fillRect/>
+                    </a:stretch>
+                  </pic:blipFill>
+                  <pic:spPr>
+                    <a:xfrm>
+                      <a:off x="0" y="0"/>
+                      <a:ext cx="3564255" cy="1280795"/>
+                    </a:xfrm>
+                    <a:prstGeom prst="rect">
+                      <a:avLst/>
+                    </a:prstGeom>
+                  </pic:spPr>
+                </pic:pic>
+              </a:graphicData>
+            </a:graphic>
+          </wp:anchor>
+        </w:drawing>
+      </w:r>
+    </w:p>
+    <w:p>
+      <w:pPr>
+        <w:bidi/>
+        <w:rPr>
+          <w:lang w:bidi="ar-EG"/>
+        </w:rPr>
+      </w:pPr>
+    </w:p>
+    <w:p>
+      <w:pPr>
+        <w:bidi/>
+        <w:rPr>
+          <w:lang w:bidi="ar-EG"/>
+        </w:rPr>
+      </w:pPr>
+    </w:p>
+    <w:p>
+      <w:pPr>
+        <w:bidi/>
+        <w:rPr>
+          <w:lang w:bidi="ar-EG"/>
+        </w:rPr>
+      </w:pPr>
+    </w:p>
+    <w:p>
+      <w:pPr>
+        <w:bidi/>
+        <w:rPr>
+          <w:lang w:bidi="ar-EG"/>
+        </w:rPr>
+      </w:pPr>
+    </w:p>
+    <w:p>
+      <w:pPr>
+        <w:bidi/>
+        <w:rPr>
+          <w:lang w:bidi="ar-EG"/>
+        </w:rPr>
+      </w:pPr>
+    </w:p>
+    <w:p>
+      <w:pPr>
+        <w:bidi/>
+        <w:rPr>
+          <w:lang w:bidi="ar-EG"/>
+        </w:rPr>
+      </w:pPr>
+    </w:p>
+    <w:p>
+      <w:pPr>
+        <w:pStyle w:val="ListParagraph"/>
+        <w:numPr>
+          <w:ilvl w:val="0"/>
+          <w:numId w:val="34"/>
+        </w:numPr>
+        <w:bidi/>
+        <w:rPr>
+          <w:rFonts w:hint="cs"/>
+          <w:lang w:bidi="ar-EG"/>
+        </w:rPr>
+      </w:pPr>
+      <w:r>
+        <w:rPr>
+          <w:rFonts w:hint="cs"/>
+          <w:rtl/>
+          <w:lang w:bidi="ar-EG"/>
+        </w:rPr>
+        <w:lastRenderedPageBreak/>
+        <w:t xml:space="preserve">ف الكود ده مشكلته انه ناقص </w:t>
+      </w:r>
+      <w:r>
+        <w:rPr>
+          <w:lang w:bidi="ar-EG"/>
+        </w:rPr>
+        <w:t xml:space="preserve">null check </w:t>
+      </w:r>
+      <w:r>
+        <w:rPr>
+          <w:rFonts w:hint="cs"/>
+          <w:rtl/>
+          <w:lang w:bidi="ar-EG"/>
+        </w:rPr>
+        <w:t xml:space="preserve"> بس المشكله الحقيقه ان فيه </w:t>
+      </w:r>
+      <w:r>
+        <w:rPr>
+          <w:lang w:bidi="ar-EG"/>
+        </w:rPr>
+        <w:t xml:space="preserve">null check </w:t>
+      </w:r>
+      <w:r>
+        <w:rPr>
+          <w:rFonts w:hint="cs"/>
+          <w:rtl/>
+          <w:lang w:bidi="ar-EG"/>
+        </w:rPr>
+        <w:t xml:space="preserve"> كتير  . ولو انت هترجع </w:t>
+      </w:r>
+      <w:r>
+        <w:rPr>
+          <w:lang w:bidi="ar-EG"/>
+        </w:rPr>
+        <w:t xml:space="preserve"> null </w:t>
+      </w:r>
+      <w:r>
+        <w:rPr>
+          <w:rFonts w:hint="cs"/>
+          <w:rtl/>
+          <w:lang w:bidi="ar-EG"/>
+        </w:rPr>
+        <w:t xml:space="preserve">من </w:t>
+      </w:r>
+      <w:r>
+        <w:rPr>
+          <w:lang w:bidi="ar-EG"/>
+        </w:rPr>
+        <w:t>function</w:t>
+      </w:r>
+      <w:r>
+        <w:rPr>
+          <w:rFonts w:hint="cs"/>
+          <w:rtl/>
+          <w:lang w:bidi="ar-EG"/>
+        </w:rPr>
+        <w:t xml:space="preserve"> ف الاحسن انك ترجع </w:t>
+      </w:r>
+      <w:r>
+        <w:rPr>
+          <w:lang w:bidi="ar-EG"/>
+        </w:rPr>
+        <w:t xml:space="preserve">special case object </w:t>
+      </w:r>
+      <w:r>
+        <w:rPr>
+          <w:rFonts w:hint="cs"/>
+          <w:rtl/>
+          <w:lang w:bidi="ar-EG"/>
+        </w:rPr>
+        <w:t xml:space="preserve"> زى الى شرحته او انك  تعمل </w:t>
+      </w:r>
+      <w:r>
+        <w:rPr>
+          <w:lang w:bidi="ar-EG"/>
+        </w:rPr>
+        <w:t xml:space="preserve">throw for exception </w:t>
+      </w:r>
+      <w:r>
+        <w:rPr>
+          <w:rFonts w:hint="cs"/>
+          <w:rtl/>
+          <w:lang w:bidi="ar-EG"/>
+        </w:rPr>
+        <w:t xml:space="preserve"> . يعنى عم بوب بيقلك  ابعد عن انك تعمل </w:t>
+      </w:r>
+      <w:r>
+        <w:rPr>
+          <w:lang w:bidi="ar-EG"/>
+        </w:rPr>
+        <w:t xml:space="preserve">function </w:t>
+      </w:r>
+      <w:r>
+        <w:rPr>
+          <w:rFonts w:hint="cs"/>
+          <w:rtl/>
+          <w:lang w:bidi="ar-EG"/>
+        </w:rPr>
+        <w:t xml:space="preserve"> بترجع </w:t>
+      </w:r>
+      <w:r>
+        <w:rPr>
+          <w:lang w:bidi="ar-EG"/>
+        </w:rPr>
+        <w:t xml:space="preserve"> null </w:t>
+      </w:r>
+      <w:r>
+        <w:rPr>
+          <w:rFonts w:hint="cs"/>
+          <w:rtl/>
+          <w:lang w:bidi="ar-EG"/>
+        </w:rPr>
+        <w:t xml:space="preserve"> </w:t>
+      </w:r>
+      <w:r>
+        <w:rPr>
+          <w:rFonts w:hint="cs"/>
+          <w:rtl/>
+          <w:lang w:bidi="ar-EG"/>
+        </w:rPr>
+        <w:t xml:space="preserve"> وعمل زى الاسكرين الى جايه  بس الاسكرين الى جايه على مثال غير الى فات </w:t>
+      </w:r>
+    </w:p>
+    <w:p>
+      <w:pPr>
+        <w:pStyle w:val="ListParagraph"/>
+        <w:bidi/>
+        <w:ind w:left="1080"/>
+        <w:rPr>
+          <w:rtl/>
+          <w:lang w:bidi="ar-EG"/>
+        </w:rPr>
+      </w:pPr>
+    </w:p>
+    <w:p>
+      <w:pPr>
+        <w:pStyle w:val="ListParagraph"/>
+        <w:numPr>
+          <w:ilvl w:val="0"/>
+          <w:numId w:val="34"/>
+        </w:numPr>
+        <w:bidi/>
+        <w:rPr>
+          <w:rFonts w:hint="cs"/>
+          <w:lang w:bidi="ar-EG"/>
+        </w:rPr>
+      </w:pPr>
+      <w:r>
+        <w:rPr>
+          <w:rFonts w:hint="cs"/>
+          <w:rtl/>
+          <w:lang w:bidi="ar-EG"/>
+        </w:rPr>
+        <w:t xml:space="preserve">ده المثال الجديد الى هنشتغل عليه   هنشوف المشكله الاول وبعد كده هنحلها بستخدام  </w:t>
+      </w:r>
+      <w:r>
+        <w:rPr>
+          <w:rFonts w:hint="cs"/>
+          <w:rtl/>
+          <w:lang w:bidi="ar-EG"/>
+        </w:rPr>
+        <w:t xml:space="preserve"> </w:t>
+      </w:r>
+      <w:r>
+        <w:rPr>
+          <w:lang w:bidi="ar-EG"/>
+        </w:rPr>
+        <w:t xml:space="preserve"> </w:t>
+      </w:r>
+      <w:r>
+        <w:rPr>
+          <w:rFonts w:hint="cs"/>
+          <w:rtl/>
+          <w:lang w:bidi="ar-EG"/>
+        </w:rPr>
+        <w:t xml:space="preserve"> </w:t>
+      </w:r>
+      <w:r>
+        <w:rPr>
+          <w:lang w:bidi="ar-EG"/>
+        </w:rPr>
+        <w:t xml:space="preserve"> </w:t>
+      </w:r>
+      <w:r>
+        <w:rPr>
+          <w:lang w:bidi="ar-EG"/>
+        </w:rPr>
+        <w:t>special case object</w:t>
+      </w:r>
+      <w:r>
+        <w:rPr>
+          <w:rFonts w:hint="cs"/>
+          <w:rtl/>
+          <w:lang w:bidi="ar-EG"/>
+        </w:rPr>
+        <w:t>:</w:t>
+      </w:r>
+    </w:p>
+    <w:p>
+      <w:pPr>
+        <w:pStyle w:val="ListParagraph"/>
+        <w:rPr>
+          <w:rFonts w:hint="cs"/>
+          <w:rtl/>
+          <w:lang w:bidi="ar-EG"/>
+        </w:rPr>
+      </w:pPr>
+    </w:p>
+    <w:p>
+      <w:pPr>
+        <w:pStyle w:val="ListParagraph"/>
+        <w:bidi/>
+        <w:ind w:left="1080"/>
+        <w:rPr>
+          <w:rFonts w:hint="cs"/>
+          <w:rtl/>
+          <w:lang w:bidi="ar-EG"/>
+        </w:rPr>
+      </w:pPr>
+      <w:r>
+        <w:rPr>
+          <w:rFonts w:cs="Arial"/>
+          <w:rtl/>
+          <w:lang w:bidi="ar-EG"/>
+        </w:rPr>
+        <w:drawing>
+          <wp:anchor distT="0" distB="0" distL="114300" distR="114300" simplePos="0" relativeHeight="251713536" behindDoc="0" locked="0" layoutInCell="1" allowOverlap="1" wp14:anchorId="7A503871" wp14:editId="72925231">
+            <wp:simplePos x="0" y="0"/>
+            <wp:positionH relativeFrom="column">
+              <wp:posOffset>46355</wp:posOffset>
+            </wp:positionH>
+            <wp:positionV relativeFrom="paragraph">
+              <wp:posOffset>230647</wp:posOffset>
+            </wp:positionV>
+            <wp:extent cx="4601210" cy="1333500"/>
+            <wp:effectExtent l="0" t="0" r="8890" b="0"/>
+            <wp:wrapNone/>
+            <wp:docPr id="82" name="Picture 82"/>
+            <wp:cNvGraphicFramePr>
+              <a:graphicFrameLocks xmlns:a="http://schemas.openxmlformats.org/drawingml/2006/main" noChangeAspect="1"/>
+            </wp:cNvGraphicFramePr>
+            <a:graphic xmlns:a="http://schemas.openxmlformats.org/drawingml/2006/main">
+              <a:graphicData uri="http://schemas.openxmlformats.org/drawingml/2006/picture">
+                <pic:pic xmlns:pic="http://schemas.openxmlformats.org/drawingml/2006/picture">
+                  <pic:nvPicPr>
+                    <pic:cNvPr id="1" name=""/>
+                    <pic:cNvPicPr/>
+                  </pic:nvPicPr>
+                  <pic:blipFill>
+                    <a:blip r:embed="rId24">
+                      <a:extLst>
+                        <a:ext uri="{28A0092B-C50C-407E-A947-70E740481C1C}">
+                          <a14:useLocalDpi xmlns:a14="http://schemas.microsoft.com/office/drawing/2010/main" val="0"/>
+                        </a:ext>
+                      </a:extLst>
+                    </a:blip>
+                    <a:stretch>
+                      <a:fillRect/>
+                    </a:stretch>
+                  </pic:blipFill>
+                  <pic:spPr>
+                    <a:xfrm>
+                      <a:off x="0" y="0"/>
+                      <a:ext cx="4601210" cy="1333500"/>
+                    </a:xfrm>
+                    <a:prstGeom prst="rect">
+                      <a:avLst/>
+                    </a:prstGeom>
+                  </pic:spPr>
+                </pic:pic>
+              </a:graphicData>
+            </a:graphic>
+          </wp:anchor>
+        </w:drawing>
+      </w:r>
+      <w:r>
+        <w:rPr>
+          <w:rFonts w:hint="cs"/>
+          <w:rtl/>
+          <w:lang w:bidi="ar-EG"/>
+        </w:rPr>
+        <w:t xml:space="preserve">وهنا  كنا خيفين ال </w:t>
+      </w:r>
+      <w:r>
+        <w:rPr>
+          <w:rFonts w:ascii="Courier" w:hAnsi="Courier"/>
+          <w:color w:val="231F20"/>
+          <w:sz w:val="18"/>
+          <w:szCs w:val="18"/>
+        </w:rPr>
+        <w:t>getEmployees</w:t>
+      </w:r>
+      <w:r>
+        <w:t xml:space="preserve"> </w:t>
+      </w:r>
+      <w:r>
+        <w:t xml:space="preserve"> </w:t>
+      </w:r>
+      <w:r>
+        <w:rPr>
+          <w:rFonts w:hint="cs"/>
+          <w:rtl/>
+          <w:lang w:bidi="ar-EG"/>
+        </w:rPr>
+        <w:t xml:space="preserve">ترجعلنا  </w:t>
+      </w:r>
+      <w:r>
+        <w:rPr>
+          <w:lang w:bidi="ar-EG"/>
+        </w:rPr>
+        <w:t xml:space="preserve">null </w:t>
+      </w:r>
+      <w:r>
+        <w:rPr>
+          <w:rFonts w:hint="cs"/>
+          <w:rtl/>
+          <w:lang w:bidi="ar-EG"/>
+        </w:rPr>
+        <w:t xml:space="preserve"> ف عشان كدة عملنا </w:t>
+      </w:r>
+      <w:r>
+        <w:rPr>
+          <w:lang w:bidi="ar-EG"/>
+        </w:rPr>
+        <w:t xml:space="preserve"> nullCheck </w:t>
+      </w:r>
+      <w:r>
+        <w:rPr>
+          <w:rFonts w:hint="cs"/>
+          <w:rtl/>
+          <w:lang w:bidi="ar-EG"/>
+        </w:rPr>
+        <w:t xml:space="preserve"> وقلنا ان دة مش احسن حل تعاله نشوف الحل الاحسن  </w:t>
+      </w:r>
+    </w:p>
+    <w:p>
+      <w:pPr>
+        <w:bidi/>
+        <w:rPr>
+          <w:lang w:bidi="ar-EG"/>
+        </w:rPr>
+      </w:pPr>
+    </w:p>
+    <w:p>
+      <w:pPr>
+        <w:bidi/>
+        <w:rPr>
+          <w:lang w:bidi="ar-EG"/>
+        </w:rPr>
+      </w:pPr>
+    </w:p>
+    <w:p>
+      <w:pPr>
+        <w:bidi/>
+        <w:rPr>
+          <w:lang w:bidi="ar-EG"/>
+        </w:rPr>
+      </w:pPr>
+    </w:p>
+    <w:p>
+      <w:pPr>
+        <w:bidi/>
+        <w:rPr>
+          <w:lang w:bidi="ar-EG"/>
+        </w:rPr>
+      </w:pPr>
+    </w:p>
+    <w:p>
+      <w:pPr>
+        <w:bidi/>
+        <w:rPr>
+          <w:lang w:bidi="ar-EG"/>
+        </w:rPr>
+      </w:pPr>
+    </w:p>
+    <w:p>
+      <w:pPr>
+        <w:bidi/>
+        <w:rPr>
+          <w:lang w:bidi="ar-EG"/>
+        </w:rPr>
+      </w:pPr>
+    </w:p>
+    <w:p>
+      <w:pPr>
+        <w:bidi/>
+        <w:rPr>
+          <w:lang w:bidi="ar-EG"/>
+        </w:rPr>
+      </w:pPr>
+    </w:p>
+    <w:p>
+      <w:pPr>
+        <w:bidi/>
+        <w:rPr>
+          <w:lang w:bidi="ar-EG"/>
+        </w:rPr>
+      </w:pPr>
+    </w:p>
+    <w:p>
+      <w:pPr>
+        <w:pStyle w:val="ListParagraph"/>
+        <w:numPr>
+          <w:ilvl w:val="0"/>
+          <w:numId w:val="34"/>
+        </w:numPr>
+        <w:bidi/>
+        <w:rPr>
+          <w:lang w:bidi="ar-EG"/>
+        </w:rPr>
+      </w:pPr>
+      <w:r>
+        <w:rPr>
+          <w:rFonts w:ascii="Courier" w:hAnsi="Courier" w:cs="Arial"/>
+          <w:color w:val="231F20"/>
+          <w:sz w:val="18"/>
+          <w:szCs w:val="18"/>
+          <w:rtl/>
+          <w:lang w:bidi="ar-EG"/>
+        </w:rPr>
+        <w:drawing>
+          <wp:anchor distT="0" distB="0" distL="114300" distR="114300" simplePos="0" relativeHeight="251714560" behindDoc="0" locked="0" layoutInCell="1" allowOverlap="1" wp14:anchorId="48D346B4" wp14:editId="6C4C4067">
+            <wp:simplePos x="0" y="0"/>
+            <wp:positionH relativeFrom="column">
+              <wp:posOffset>184236</wp:posOffset>
+            </wp:positionH>
+            <wp:positionV relativeFrom="paragraph">
+              <wp:posOffset>396240</wp:posOffset>
+            </wp:positionV>
+            <wp:extent cx="4005618" cy="1001405"/>
+            <wp:effectExtent l="0" t="0" r="0" b="8255"/>
+            <wp:wrapNone/>
+            <wp:docPr id="84" name="Picture 84"/>
+            <wp:cNvGraphicFramePr>
+              <a:graphicFrameLocks xmlns:a="http://schemas.openxmlformats.org/drawingml/2006/main" noChangeAspect="1"/>
+            </wp:cNvGraphicFramePr>
+            <a:graphic xmlns:a="http://schemas.openxmlformats.org/drawingml/2006/main">
+              <a:graphicData uri="http://schemas.openxmlformats.org/drawingml/2006/picture">
+                <pic:pic xmlns:pic="http://schemas.openxmlformats.org/drawingml/2006/picture">
+                  <pic:nvPicPr>
+                    <pic:cNvPr id="1" name=""/>
+                    <pic:cNvPicPr/>
+                  </pic:nvPicPr>
+                  <pic:blipFill>
+                    <a:blip r:embed="rId25">
+                      <a:extLst>
+                        <a:ext uri="{28A0092B-C50C-407E-A947-70E740481C1C}">
+                          <a14:useLocalDpi xmlns:a14="http://schemas.microsoft.com/office/drawing/2010/main" val="0"/>
+                        </a:ext>
+                      </a:extLst>
+                    </a:blip>
+                    <a:stretch>
+                      <a:fillRect/>
+                    </a:stretch>
+                  </pic:blipFill>
+                  <pic:spPr>
+                    <a:xfrm>
+                      <a:off x="0" y="0"/>
+                      <a:ext cx="4005618" cy="1001405"/>
+                    </a:xfrm>
+                    <a:prstGeom prst="rect">
+                      <a:avLst/>
+                    </a:prstGeom>
+                  </pic:spPr>
+                </pic:pic>
+              </a:graphicData>
+            </a:graphic>
+            <wp14:sizeRelH relativeFrom="margin">
+              <wp14:pctWidth>0</wp14:pctWidth>
+            </wp14:sizeRelH>
+            <wp14:sizeRelV relativeFrom="margin">
+              <wp14:pctHeight>0</wp14:pctHeight>
+            </wp14:sizeRelV>
+          </wp:anchor>
+        </w:drawing>
+      </w:r>
+      <w:r>
+        <w:rPr>
+          <w:rFonts w:hint="cs"/>
+          <w:rtl/>
+          <w:lang w:bidi="ar-EG"/>
+        </w:rPr>
+        <w:t>ف</w:t>
+      </w:r>
+      <w:r>
+        <w:rPr>
+          <w:rFonts w:hint="cs"/>
+          <w:rtl/>
+          <w:lang w:bidi="ar-EG"/>
+        </w:rPr>
+        <w:t xml:space="preserve"> هنخلى ال </w:t>
+      </w:r>
+      <w:r>
+        <w:rPr>
+          <w:rFonts w:ascii="Courier" w:hAnsi="Courier"/>
+          <w:color w:val="231F20"/>
+          <w:sz w:val="18"/>
+          <w:szCs w:val="18"/>
+        </w:rPr>
+        <w:t>getEmployees</w:t>
+      </w:r>
+      <w:r>
+        <w:rPr>
+          <w:rFonts w:ascii="Courier" w:hAnsi="Courier" w:hint="cs"/>
+          <w:color w:val="231F20"/>
+          <w:sz w:val="18"/>
+          <w:szCs w:val="18"/>
+          <w:rtl/>
+          <w:lang w:bidi="ar-EG"/>
+        </w:rPr>
+        <w:t xml:space="preserve"> ترجع </w:t>
+      </w:r>
+      <w:r>
+        <w:rPr>
+          <w:rFonts w:ascii="Courier" w:hAnsi="Courier"/>
+          <w:color w:val="231F20"/>
+          <w:sz w:val="18"/>
+          <w:szCs w:val="18"/>
+          <w:lang w:bidi="ar-EG"/>
+        </w:rPr>
+        <w:t xml:space="preserve">empty List </w:t>
+      </w:r>
+      <w:r>
+        <w:rPr>
+          <w:rFonts w:ascii="Courier" w:hAnsi="Courier" w:hint="cs"/>
+          <w:color w:val="231F20"/>
+          <w:sz w:val="18"/>
+          <w:szCs w:val="18"/>
+          <w:rtl/>
+          <w:lang w:bidi="ar-EG"/>
+        </w:rPr>
+        <w:t xml:space="preserve"> وده يعتبر ال </w:t>
+      </w:r>
+      <w:r>
+        <w:rPr>
+          <w:lang w:bidi="ar-EG"/>
+        </w:rPr>
+        <w:t xml:space="preserve">special case </w:t>
+      </w:r>
+      <w:r>
+        <w:rPr>
+          <w:lang w:bidi="ar-EG"/>
+        </w:rPr>
+        <w:t>object</w:t>
+      </w:r>
+      <w:r>
+        <w:rPr>
+          <w:rFonts w:hint="cs"/>
+          <w:rtl/>
+          <w:lang w:bidi="ar-EG"/>
+        </w:rPr>
+        <w:t xml:space="preserve"> </w:t>
+      </w:r>
+      <w:r>
+        <w:rPr>
+          <w:rFonts w:ascii="Courier" w:hAnsi="Courier" w:hint="cs"/>
+          <w:color w:val="231F20"/>
+          <w:sz w:val="18"/>
+          <w:szCs w:val="18"/>
+          <w:rtl/>
+          <w:lang w:bidi="ar-EG"/>
+        </w:rPr>
+        <w:t>ف لما يرجع</w:t>
+      </w:r>
+      <w:r>
+        <w:rPr>
+          <w:rStyle w:val="NoSpacing"/>
+        </w:rPr>
+        <w:t xml:space="preserve"> </w:t>
+      </w:r>
+      <w:r>
+        <w:rPr>
+          <w:rFonts w:ascii="Courier" w:hAnsi="Courier"/>
+          <w:color w:val="231F20"/>
+          <w:sz w:val="18"/>
+          <w:szCs w:val="18"/>
+          <w:lang w:bidi="ar-EG"/>
+        </w:rPr>
+        <w:t xml:space="preserve">empty List </w:t>
+      </w:r>
+      <w:r>
+        <w:rPr>
+          <w:rFonts w:ascii="Courier" w:hAnsi="Courier" w:hint="cs"/>
+          <w:color w:val="231F20"/>
+          <w:sz w:val="18"/>
+          <w:szCs w:val="18"/>
+          <w:rtl/>
+          <w:lang w:bidi="ar-EG"/>
+        </w:rPr>
+        <w:t xml:space="preserve"> </w:t>
+      </w:r>
+      <w:r>
+        <w:rPr>
+          <w:rFonts w:ascii="Courier" w:hAnsi="Courier" w:hint="cs"/>
+          <w:color w:val="231F20"/>
+          <w:sz w:val="18"/>
+          <w:szCs w:val="18"/>
+          <w:rtl/>
+        </w:rPr>
+        <w:t xml:space="preserve">ف كدة ال </w:t>
+      </w:r>
+      <w:r>
+        <w:rPr>
+          <w:rFonts w:ascii="Courier" w:hAnsi="Courier"/>
+          <w:color w:val="231F20"/>
+          <w:sz w:val="18"/>
+          <w:szCs w:val="18"/>
+        </w:rPr>
+        <w:t xml:space="preserve">loop </w:t>
+      </w:r>
+      <w:r>
+        <w:rPr>
+          <w:rFonts w:ascii="Courier" w:hAnsi="Courier" w:hint="cs"/>
+          <w:color w:val="231F20"/>
+          <w:sz w:val="18"/>
+          <w:szCs w:val="18"/>
+          <w:rtl/>
+          <w:lang w:bidi="ar-EG"/>
+        </w:rPr>
+        <w:t xml:space="preserve"> مش هتشتغل ف مش هيحصل </w:t>
+      </w:r>
+      <w:r>
+        <w:rPr>
+          <w:rFonts w:ascii="Courier" w:hAnsi="Courier"/>
+          <w:color w:val="231F20"/>
+          <w:sz w:val="18"/>
+          <w:szCs w:val="18"/>
+          <w:lang w:bidi="ar-EG"/>
+        </w:rPr>
+        <w:t xml:space="preserve">exception </w:t>
+      </w:r>
+      <w:r>
+        <w:rPr>
+          <w:rFonts w:ascii="Courier" w:hAnsi="Courier" w:hint="cs"/>
+          <w:color w:val="231F20"/>
+          <w:sz w:val="18"/>
+          <w:szCs w:val="18"/>
+          <w:rtl/>
+          <w:lang w:bidi="ar-EG"/>
+        </w:rPr>
+        <w:t xml:space="preserve"> ومش هنحتاج ال </w:t>
+      </w:r>
+      <w:r>
+        <w:rPr>
+          <w:rFonts w:ascii="Courier" w:hAnsi="Courier"/>
+          <w:color w:val="231F20"/>
+          <w:sz w:val="18"/>
+          <w:szCs w:val="18"/>
+          <w:lang w:bidi="ar-EG"/>
+        </w:rPr>
+        <w:t>nullechck</w:t>
+      </w:r>
+      <w:r>
+        <w:rPr>
+          <w:rFonts w:ascii="Courier" w:hAnsi="Courier" w:hint="cs"/>
+          <w:color w:val="231F20"/>
+          <w:sz w:val="18"/>
+          <w:szCs w:val="18"/>
+          <w:rtl/>
+          <w:lang w:bidi="ar-EG"/>
+        </w:rPr>
+        <w:t xml:space="preserve"> الى كانت موجوده ف الاسكرين اللى فاتت .</w:t>
+      </w:r>
+      <w:r>
+        <w:rPr>
+          <w:noProof/>
+        </w:rPr>
+        <w:t xml:space="preserve"> </w:t>
+      </w:r>
+    </w:p>
+    <w:p>
+      <w:pPr>
+        <w:bidi/>
+        <w:rPr>
+          <w:lang w:bidi="ar-EG"/>
+        </w:rPr>
+      </w:pPr>
+    </w:p>
+    <w:p>
+      <w:pPr>
+        <w:bidi/>
+        <w:rPr>
+          <w:lang w:bidi="ar-EG"/>
+        </w:rPr>
+      </w:pPr>
+    </w:p>
+    <w:p>
+      <w:pPr>
+        <w:bidi/>
+        <w:rPr>
+          <w:rtl/>
+          <w:lang w:bidi="ar-EG"/>
+        </w:rPr>
+      </w:pPr>
+    </w:p>
+    <w:p>
+      <w:pPr>
+        <w:bidi/>
+        <w:rPr>
+          <w:rtl/>
+          <w:lang w:bidi="ar-EG"/>
+        </w:rPr>
+      </w:pPr>
+    </w:p>
+    <w:p>
+      <w:pPr>
+        <w:bidi/>
+        <w:rPr>
+          <w:rtl/>
+          <w:lang w:bidi="ar-EG"/>
+        </w:rPr>
+      </w:pPr>
+    </w:p>
+    <w:p>
+      <w:pPr>
+        <w:pStyle w:val="ListParagraph"/>
+        <w:numPr>
+          <w:ilvl w:val="0"/>
+          <w:numId w:val="34"/>
+        </w:numPr>
+        <w:bidi/>
+        <w:rPr>
+          <w:lang w:bidi="ar-EG"/>
+        </w:rPr>
+      </w:pPr>
+      <w:r>
+        <w:rPr>
+          <w:rFonts w:cs="Arial"/>
+          <w:rtl/>
+          <w:lang w:bidi="ar-EG"/>
+        </w:rPr>
+        <w:drawing>
+          <wp:anchor distT="0" distB="0" distL="114300" distR="114300" simplePos="0" relativeHeight="251715584" behindDoc="0" locked="0" layoutInCell="1" allowOverlap="1" wp14:anchorId="3EC37179" wp14:editId="6AE502E0">
+            <wp:simplePos x="0" y="0"/>
+            <wp:positionH relativeFrom="column">
+              <wp:posOffset>279646</wp:posOffset>
+            </wp:positionH>
+            <wp:positionV relativeFrom="paragraph">
+              <wp:posOffset>215246</wp:posOffset>
+            </wp:positionV>
+            <wp:extent cx="4267200" cy="885825"/>
+            <wp:effectExtent l="0" t="0" r="0" b="9525"/>
+            <wp:wrapNone/>
+            <wp:docPr id="85" name="Picture 85"/>
+            <wp:cNvGraphicFramePr>
+              <a:graphicFrameLocks xmlns:a="http://schemas.openxmlformats.org/drawingml/2006/main" noChangeAspect="1"/>
+            </wp:cNvGraphicFramePr>
+            <a:graphic xmlns:a="http://schemas.openxmlformats.org/drawingml/2006/main">
+              <a:graphicData uri="http://schemas.openxmlformats.org/drawingml/2006/picture">
+                <pic:pic xmlns:pic="http://schemas.openxmlformats.org/drawingml/2006/picture">
+                  <pic:nvPicPr>
+                    <pic:cNvPr id="1" name=""/>
+                    <pic:cNvPicPr/>
+                  </pic:nvPicPr>
+                  <pic:blipFill>
+                    <a:blip r:embed="rId26">
+                      <a:extLst>
+                        <a:ext uri="{28A0092B-C50C-407E-A947-70E740481C1C}">
+                          <a14:useLocalDpi xmlns:a14="http://schemas.microsoft.com/office/drawing/2010/main" val="0"/>
+                        </a:ext>
+                      </a:extLst>
+                    </a:blip>
+                    <a:stretch>
+                      <a:fillRect/>
+                    </a:stretch>
+                  </pic:blipFill>
+                  <pic:spPr>
+                    <a:xfrm>
+                      <a:off x="0" y="0"/>
+                      <a:ext cx="4267200" cy="885825"/>
+                    </a:xfrm>
+                    <a:prstGeom prst="rect">
+                      <a:avLst/>
+                    </a:prstGeom>
+                  </pic:spPr>
+                </pic:pic>
+              </a:graphicData>
+            </a:graphic>
+          </wp:anchor>
+        </w:drawing>
+      </w:r>
+      <w:r>
+        <w:rPr>
+          <w:rFonts w:hint="cs"/>
+          <w:rtl/>
+          <w:lang w:bidi="ar-EG"/>
+        </w:rPr>
+        <w:t xml:space="preserve">ف لو بتسئل نفسك  ازاى  هخلى ال </w:t>
+      </w:r>
+      <w:r>
+        <w:rPr>
+          <w:rFonts w:ascii="Courier" w:hAnsi="Courier"/>
+          <w:color w:val="231F20"/>
+          <w:sz w:val="18"/>
+          <w:szCs w:val="18"/>
+        </w:rPr>
+        <w:t>getEmployees</w:t>
+      </w:r>
+      <w:r>
+        <w:rPr>
+          <w:rFonts w:ascii="Courier" w:hAnsi="Courier" w:hint="cs"/>
+          <w:color w:val="231F20"/>
+          <w:sz w:val="18"/>
+          <w:szCs w:val="18"/>
+          <w:rtl/>
+          <w:lang w:bidi="ar-EG"/>
+        </w:rPr>
+        <w:t xml:space="preserve"> </w:t>
+      </w:r>
+      <w:r>
+        <w:rPr>
+          <w:rFonts w:hint="cs"/>
+          <w:rtl/>
+          <w:lang w:bidi="ar-EG"/>
+        </w:rPr>
+        <w:t xml:space="preserve">ترجع </w:t>
+      </w:r>
+      <w:r>
+        <w:rPr>
+          <w:lang w:bidi="ar-EG"/>
+        </w:rPr>
+        <w:t xml:space="preserve">empty list </w:t>
+      </w:r>
+      <w:r>
+        <w:rPr>
+          <w:rFonts w:hint="cs"/>
+          <w:rtl/>
+          <w:lang w:bidi="ar-EG"/>
+        </w:rPr>
+        <w:t xml:space="preserve"> ف سهله كدة</w:t>
+      </w:r>
+      <w:r>
+        <w:rPr>
+          <w:noProof/>
+        </w:rPr>
+        <w:t xml:space="preserve"> </w:t>
+      </w:r>
+      <w:r>
+        <w:rPr>
+          <w:rFonts w:hint="cs"/>
+          <w:noProof/>
+          <w:rtl/>
+        </w:rPr>
+        <w:t xml:space="preserve"> والكود ده جافا . </w:t>
+      </w:r>
+    </w:p>
+    <w:p>
+      <w:pPr>
+        <w:bidi/>
+        <w:rPr>
+          <w:lang w:bidi="ar-EG"/>
+        </w:rPr>
+      </w:pPr>
+    </w:p>
+    <w:p>
+      <w:pPr>
+        <w:bidi/>
+        <w:rPr>
+          <w:lang w:bidi="ar-EG"/>
+        </w:rPr>
+      </w:pPr>
+    </w:p>
+    <w:p>
+      <w:pPr>
+        <w:bidi/>
+        <w:rPr>
+          <w:lang w:bidi="ar-EG"/>
+        </w:rPr>
+      </w:pPr>
+    </w:p>
+    <w:p>
+      <w:pPr>
+        <w:bidi/>
+        <w:rPr>
+          <w:lang w:bidi="ar-EG"/>
+        </w:rPr>
+      </w:pPr>
+    </w:p>
+    <w:p>
+      <w:pPr>
+        <w:bidi/>
+        <w:rPr>
+          <w:lang w:bidi="ar-EG"/>
+        </w:rPr>
+      </w:pPr>
+    </w:p>
+    <w:p>
+      <w:pPr>
+        <w:bidi/>
+        <w:rPr>
+          <w:lang w:bidi="ar-EG"/>
+        </w:rPr>
+      </w:pPr>
+    </w:p>
+    <w:p>
+      <w:pPr>
+        <w:pStyle w:val="Heading1"/>
+      </w:pPr>
+      <w:r>
+        <w:rPr>
+          <w:lang w:bidi="ar-EG"/>
+        </w:rPr>
+        <w:t>8</w:t>
+      </w:r>
+      <w:bookmarkStart w:id="8" w:name="_GoBack"/>
+      <w:bookmarkEnd w:id="8"/>
+      <w:r>
+        <w:rPr>
+          <w:lang w:bidi="ar-EG"/>
+        </w:rPr>
+        <w:t>-</w:t>
+      </w:r>
+      <w:r>
+        <w:rPr>
+          <w:rStyle w:val="NoSpacing"/>
+        </w:rPr>
+        <w:t xml:space="preserve"> </w:t>
+      </w:r>
+      <w:r>
+        <w:rPr>
+          <w:rFonts w:eastAsiaTheme="minorEastAsia"/>
+        </w:rPr>
+        <w:t>Don’t Pass Null</w:t>
+      </w:r>
+      <w:r>
+        <w:rPr>
+          <w:rFonts w:eastAsiaTheme="minorEastAsia"/>
+        </w:rPr>
+        <w:t>:</w:t>
+      </w:r>
     </w:p>
     <w:p>
       <w:pPr>
@@ -12561,7 +13856,7 @@
       </w:pPr>
     </w:p>
     <w:sectPr>
-      <w:footerReference w:type="default" r:id="rId22"/>
+      <w:footerReference w:type="default" r:id="rId27"/>
       <w:pgSz w:w="12240" w:h="15840"/>
       <w:pgMar w:top="1440" w:right="1440" w:bottom="1440" w:left="1440" w:header="720" w:footer="720" w:gutter="0"/>
       <w:pgBorders w:offsetFrom="page">
@@ -12786,7 +14081,7 @@
               <w:sz w:val="18"/>
               <w:szCs w:val="18"/>
             </w:rPr>
-            <w:t>7</w:t>
+            <w:t>14</w:t>
           </w:r>
           <w:r>
             <w:rPr>
@@ -13909,6 +15204,95 @@
     </w:lvl>
   </w:abstractNum>
   <w:abstractNum w:abstractNumId="9">
+    <w:nsid w:val="2A5A6997"/>
+    <w:multiLevelType w:val="hybridMultilevel"/>
+    <w:tmpl w:val="1C96107E"/>
+    <w:lvl w:ilvl="0" w:tplc="DB448238">
+      <w:start w:val="1"/>
+      <w:numFmt w:val="decimal"/>
+      <w:lvlText w:val="%1-"/>
+      <w:lvlJc w:val="left"/>
+      <w:pPr>
+        <w:ind w:left="720" w:hanging="360"/>
+      </w:pPr>
+      <w:rPr>
+        <w:rFonts w:hint="default"/>
+      </w:rPr>
+    </w:lvl>
+    <w:lvl w:ilvl="1" w:tplc="04090019" w:tentative="1">
+      <w:start w:val="1"/>
+      <w:numFmt w:val="lowerLetter"/>
+      <w:lvlText w:val="%2."/>
+      <w:lvlJc w:val="left"/>
+      <w:pPr>
+        <w:ind w:left="1440" w:hanging="360"/>
+      </w:pPr>
+    </w:lvl>
+    <w:lvl w:ilvl="2" w:tplc="0409001B" w:tentative="1">
+      <w:start w:val="1"/>
+      <w:numFmt w:val="lowerRoman"/>
+      <w:lvlText w:val="%3."/>
+      <w:lvlJc w:val="right"/>
+      <w:pPr>
+        <w:ind w:left="2160" w:hanging="180"/>
+      </w:pPr>
+    </w:lvl>
+    <w:lvl w:ilvl="3" w:tplc="0409000F" w:tentative="1">
+      <w:start w:val="1"/>
+      <w:numFmt w:val="decimal"/>
+      <w:lvlText w:val="%4."/>
+      <w:lvlJc w:val="left"/>
+      <w:pPr>
+        <w:ind w:left="2880" w:hanging="360"/>
+      </w:pPr>
+    </w:lvl>
+    <w:lvl w:ilvl="4" w:tplc="04090019" w:tentative="1">
+      <w:start w:val="1"/>
+      <w:numFmt w:val="lowerLetter"/>
+      <w:lvlText w:val="%5."/>
+      <w:lvlJc w:val="left"/>
+      <w:pPr>
+        <w:ind w:left="3600" w:hanging="360"/>
+      </w:pPr>
+    </w:lvl>
+    <w:lvl w:ilvl="5" w:tplc="0409001B" w:tentative="1">
+      <w:start w:val="1"/>
+      <w:numFmt w:val="lowerRoman"/>
+      <w:lvlText w:val="%6."/>
+      <w:lvlJc w:val="right"/>
+      <w:pPr>
+        <w:ind w:left="4320" w:hanging="180"/>
+      </w:pPr>
+    </w:lvl>
+    <w:lvl w:ilvl="6" w:tplc="0409000F" w:tentative="1">
+      <w:start w:val="1"/>
+      <w:numFmt w:val="decimal"/>
+      <w:lvlText w:val="%7."/>
+      <w:lvlJc w:val="left"/>
+      <w:pPr>
+        <w:ind w:left="5040" w:hanging="360"/>
+      </w:pPr>
+    </w:lvl>
+    <w:lvl w:ilvl="7" w:tplc="04090019" w:tentative="1">
+      <w:start w:val="1"/>
+      <w:numFmt w:val="lowerLetter"/>
+      <w:lvlText w:val="%8."/>
+      <w:lvlJc w:val="left"/>
+      <w:pPr>
+        <w:ind w:left="5760" w:hanging="360"/>
+      </w:pPr>
+    </w:lvl>
+    <w:lvl w:ilvl="8" w:tplc="0409001B" w:tentative="1">
+      <w:start w:val="1"/>
+      <w:numFmt w:val="lowerRoman"/>
+      <w:lvlText w:val="%9."/>
+      <w:lvlJc w:val="right"/>
+      <w:pPr>
+        <w:ind w:left="6480" w:hanging="180"/>
+      </w:pPr>
+    </w:lvl>
+  </w:abstractNum>
+  <w:abstractNum w:abstractNumId="10">
     <w:nsid w:val="2B5A506F"/>
     <w:multiLevelType w:val="multilevel"/>
     <w:tmpl w:val="28C697A0"/>
@@ -14021,7 +15405,7 @@
       </w:rPr>
     </w:lvl>
   </w:abstractNum>
-  <w:abstractNum w:abstractNumId="10">
+  <w:abstractNum w:abstractNumId="11">
     <w:nsid w:val="2CC70EF6"/>
     <w:multiLevelType w:val="multilevel"/>
     <w:tmpl w:val="721AEDDC"/>
@@ -14134,7 +15518,7 @@
       </w:rPr>
     </w:lvl>
   </w:abstractNum>
-  <w:abstractNum w:abstractNumId="11">
+  <w:abstractNum w:abstractNumId="12">
     <w:nsid w:val="2FF33AEA"/>
     <w:multiLevelType w:val="hybridMultilevel"/>
     <w:tmpl w:val="55D2BDC8"/>
@@ -14223,7 +15607,7 @@
       </w:pPr>
     </w:lvl>
   </w:abstractNum>
-  <w:abstractNum w:abstractNumId="12">
+  <w:abstractNum w:abstractNumId="13">
     <w:nsid w:val="3BF439E7"/>
     <w:multiLevelType w:val="hybridMultilevel"/>
     <w:tmpl w:val="014C359A"/>
@@ -14336,7 +15720,7 @@
       </w:rPr>
     </w:lvl>
   </w:abstractNum>
-  <w:abstractNum w:abstractNumId="13">
+  <w:abstractNum w:abstractNumId="14">
     <w:nsid w:val="3C4F6814"/>
     <w:multiLevelType w:val="hybridMultilevel"/>
     <w:tmpl w:val="075A7B82"/>
@@ -14448,7 +15832,7 @@
       </w:rPr>
     </w:lvl>
   </w:abstractNum>
-  <w:abstractNum w:abstractNumId="14">
+  <w:abstractNum w:abstractNumId="15">
     <w:nsid w:val="3D37204B"/>
     <w:multiLevelType w:val="hybridMultilevel"/>
     <w:tmpl w:val="2ABA75EC"/>
@@ -14534,7 +15918,7 @@
       </w:pPr>
     </w:lvl>
   </w:abstractNum>
-  <w:abstractNum w:abstractNumId="15">
+  <w:abstractNum w:abstractNumId="16">
     <w:nsid w:val="46CF3569"/>
     <w:multiLevelType w:val="hybridMultilevel"/>
     <w:tmpl w:val="688898CC"/>
@@ -14674,7 +16058,7 @@
       </w:rPr>
     </w:lvl>
   </w:abstractNum>
-  <w:abstractNum w:abstractNumId="16">
+  <w:abstractNum w:abstractNumId="17">
     <w:nsid w:val="4A9459C9"/>
     <w:multiLevelType w:val="hybridMultilevel"/>
     <w:tmpl w:val="76D2FA44"/>
@@ -14787,7 +16171,7 @@
       </w:rPr>
     </w:lvl>
   </w:abstractNum>
-  <w:abstractNum w:abstractNumId="17">
+  <w:abstractNum w:abstractNumId="18">
     <w:nsid w:val="4DD94213"/>
     <w:multiLevelType w:val="hybridMultilevel"/>
     <w:tmpl w:val="AF4A1B4E"/>
@@ -14901,7 +16285,7 @@
       </w:rPr>
     </w:lvl>
   </w:abstractNum>
-  <w:abstractNum w:abstractNumId="18">
+  <w:abstractNum w:abstractNumId="19">
     <w:nsid w:val="4F775BB9"/>
     <w:multiLevelType w:val="hybridMultilevel"/>
     <w:tmpl w:val="7076F5F8"/>
@@ -14990,7 +16374,7 @@
       </w:pPr>
     </w:lvl>
   </w:abstractNum>
-  <w:abstractNum w:abstractNumId="19">
+  <w:abstractNum w:abstractNumId="20">
     <w:nsid w:val="515331C0"/>
     <w:multiLevelType w:val="hybridMultilevel"/>
     <w:tmpl w:val="B2BC5B7A"/>
@@ -15076,7 +16460,7 @@
       </w:pPr>
     </w:lvl>
   </w:abstractNum>
-  <w:abstractNum w:abstractNumId="20">
+  <w:abstractNum w:abstractNumId="21">
     <w:nsid w:val="53CD2DFC"/>
     <w:multiLevelType w:val="hybridMultilevel"/>
     <w:tmpl w:val="556C9660"/>
@@ -15189,7 +16573,7 @@
       </w:rPr>
     </w:lvl>
   </w:abstractNum>
-  <w:abstractNum w:abstractNumId="21">
+  <w:abstractNum w:abstractNumId="22">
     <w:nsid w:val="5425689D"/>
     <w:multiLevelType w:val="hybridMultilevel"/>
     <w:tmpl w:val="B16ACD92"/>
@@ -15278,7 +16662,7 @@
       </w:pPr>
     </w:lvl>
   </w:abstractNum>
-  <w:abstractNum w:abstractNumId="22">
+  <w:abstractNum w:abstractNumId="23">
     <w:nsid w:val="586155A0"/>
     <w:multiLevelType w:val="multilevel"/>
     <w:tmpl w:val="28C697A0"/>
@@ -15391,7 +16775,7 @@
       </w:rPr>
     </w:lvl>
   </w:abstractNum>
-  <w:abstractNum w:abstractNumId="23">
+  <w:abstractNum w:abstractNumId="24">
     <w:nsid w:val="5F091C30"/>
     <w:multiLevelType w:val="hybridMultilevel"/>
     <w:tmpl w:val="E74A93F8"/>
@@ -15531,7 +16915,7 @@
       </w:rPr>
     </w:lvl>
   </w:abstractNum>
-  <w:abstractNum w:abstractNumId="24">
+  <w:abstractNum w:abstractNumId="25">
     <w:nsid w:val="62034A4C"/>
     <w:multiLevelType w:val="hybridMultilevel"/>
     <w:tmpl w:val="DB6438E0"/>
@@ -15620,7 +17004,7 @@
       </w:pPr>
     </w:lvl>
   </w:abstractNum>
-  <w:abstractNum w:abstractNumId="25">
+  <w:abstractNum w:abstractNumId="26">
     <w:nsid w:val="67032B4A"/>
     <w:multiLevelType w:val="hybridMultilevel"/>
     <w:tmpl w:val="7D00EA54"/>
@@ -15733,7 +17117,7 @@
       </w:rPr>
     </w:lvl>
   </w:abstractNum>
-  <w:abstractNum w:abstractNumId="26">
+  <w:abstractNum w:abstractNumId="27">
     <w:nsid w:val="6959437D"/>
     <w:multiLevelType w:val="hybridMultilevel"/>
     <w:tmpl w:val="43F8E6B4"/>
@@ -15822,7 +17206,7 @@
       </w:pPr>
     </w:lvl>
   </w:abstractNum>
-  <w:abstractNum w:abstractNumId="27">
+  <w:abstractNum w:abstractNumId="28">
     <w:nsid w:val="69B74D62"/>
     <w:multiLevelType w:val="hybridMultilevel"/>
     <w:tmpl w:val="BB9E110E"/>
@@ -15935,7 +17319,7 @@
       </w:rPr>
     </w:lvl>
   </w:abstractNum>
-  <w:abstractNum w:abstractNumId="28">
+  <w:abstractNum w:abstractNumId="29">
     <w:nsid w:val="73652FE0"/>
     <w:multiLevelType w:val="hybridMultilevel"/>
     <w:tmpl w:val="9C3C1A14"/>
@@ -16048,7 +17432,7 @@
       </w:rPr>
     </w:lvl>
   </w:abstractNum>
-  <w:abstractNum w:abstractNumId="29">
+  <w:abstractNum w:abstractNumId="30">
     <w:nsid w:val="76C4151B"/>
     <w:multiLevelType w:val="hybridMultilevel"/>
     <w:tmpl w:val="9E967476"/>
@@ -16134,7 +17518,7 @@
       </w:pPr>
     </w:lvl>
   </w:abstractNum>
-  <w:abstractNum w:abstractNumId="30">
+  <w:abstractNum w:abstractNumId="31">
     <w:nsid w:val="782B60B2"/>
     <w:multiLevelType w:val="hybridMultilevel"/>
     <w:tmpl w:val="CAF843D8"/>
@@ -16247,7 +17631,7 @@
       </w:rPr>
     </w:lvl>
   </w:abstractNum>
-  <w:abstractNum w:abstractNumId="31">
+  <w:abstractNum w:abstractNumId="32">
     <w:nsid w:val="7A57361E"/>
     <w:multiLevelType w:val="hybridMultilevel"/>
     <w:tmpl w:val="631ECD12"/>
@@ -16360,7 +17744,7 @@
       </w:rPr>
     </w:lvl>
   </w:abstractNum>
-  <w:abstractNum w:abstractNumId="32">
+  <w:abstractNum w:abstractNumId="33">
     <w:nsid w:val="7B1403B0"/>
     <w:multiLevelType w:val="hybridMultilevel"/>
     <w:tmpl w:val="4DEA6FCC"/>
@@ -16500,7 +17884,7 @@
       </w:rPr>
     </w:lvl>
   </w:abstractNum>
-  <w:abstractNum w:abstractNumId="33">
+  <w:abstractNum w:abstractNumId="34">
     <w:nsid w:val="7CC857B6"/>
     <w:multiLevelType w:val="hybridMultilevel"/>
     <w:tmpl w:val="D3260474"/>
@@ -16618,7 +18002,7 @@
     <w:abstractNumId w:val="2"/>
   </w:num>
   <w:num w:numId="2">
-    <w:abstractNumId w:val="13"/>
+    <w:abstractNumId w:val="14"/>
   </w:num>
   <w:num w:numId="3">
     <w:abstractNumId w:val="6"/>
@@ -16630,91 +18014,94 @@
     <w:abstractNumId w:val="1"/>
   </w:num>
   <w:num w:numId="6">
-    <w:abstractNumId w:val="27"/>
+    <w:abstractNumId w:val="28"/>
   </w:num>
   <w:num w:numId="7">
-    <w:abstractNumId w:val="20"/>
+    <w:abstractNumId w:val="21"/>
   </w:num>
   <w:num w:numId="8">
+    <w:abstractNumId w:val="30"/>
+  </w:num>
+  <w:num w:numId="9">
     <w:abstractNumId w:val="29"/>
   </w:num>
-  <w:num w:numId="9">
-    <w:abstractNumId w:val="28"/>
-  </w:num>
   <w:num w:numId="10">
-    <w:abstractNumId w:val="10"/>
+    <w:abstractNumId w:val="11"/>
   </w:num>
   <w:num w:numId="11">
-    <w:abstractNumId w:val="22"/>
+    <w:abstractNumId w:val="23"/>
   </w:num>
   <w:num w:numId="12">
     <w:abstractNumId w:val="0"/>
   </w:num>
   <w:num w:numId="13">
-    <w:abstractNumId w:val="32"/>
+    <w:abstractNumId w:val="33"/>
   </w:num>
   <w:num w:numId="14">
-    <w:abstractNumId w:val="23"/>
+    <w:abstractNumId w:val="24"/>
   </w:num>
   <w:num w:numId="15">
     <w:abstractNumId w:val="8"/>
   </w:num>
   <w:num w:numId="16">
-    <w:abstractNumId w:val="15"/>
+    <w:abstractNumId w:val="16"/>
   </w:num>
   <w:num w:numId="17">
-    <w:abstractNumId w:val="9"/>
+    <w:abstractNumId w:val="10"/>
   </w:num>
   <w:num w:numId="18">
     <w:abstractNumId w:val="5"/>
   </w:num>
   <w:num w:numId="19">
-    <w:abstractNumId w:val="25"/>
+    <w:abstractNumId w:val="26"/>
   </w:num>
   <w:num w:numId="20">
-    <w:abstractNumId w:val="12"/>
+    <w:abstractNumId w:val="13"/>
   </w:num>
   <w:num w:numId="21">
-    <w:abstractNumId w:val="30"/>
+    <w:abstractNumId w:val="31"/>
   </w:num>
   <w:num w:numId="22">
     <w:abstractNumId w:val="3"/>
   </w:num>
   <w:num w:numId="23">
-    <w:abstractNumId w:val="14"/>
+    <w:abstractNumId w:val="15"/>
   </w:num>
   <w:num w:numId="24">
-    <w:abstractNumId w:val="11"/>
+    <w:abstractNumId w:val="12"/>
   </w:num>
   <w:num w:numId="25">
-    <w:abstractNumId w:val="19"/>
+    <w:abstractNumId w:val="20"/>
   </w:num>
   <w:num w:numId="26">
+    <w:abstractNumId w:val="18"/>
+  </w:num>
+  <w:num w:numId="27">
+    <w:abstractNumId w:val="25"/>
+  </w:num>
+  <w:num w:numId="28">
+    <w:abstractNumId w:val="34"/>
+  </w:num>
+  <w:num w:numId="29">
+    <w:abstractNumId w:val="27"/>
+  </w:num>
+  <w:num w:numId="30">
+    <w:abstractNumId w:val="22"/>
+  </w:num>
+  <w:num w:numId="31">
+    <w:abstractNumId w:val="32"/>
+  </w:num>
+  <w:num w:numId="32">
     <w:abstractNumId w:val="17"/>
   </w:num>
-  <w:num w:numId="27">
-    <w:abstractNumId w:val="24"/>
-  </w:num>
-  <w:num w:numId="28">
-    <w:abstractNumId w:val="33"/>
-  </w:num>
-  <w:num w:numId="29">
-    <w:abstractNumId w:val="26"/>
-  </w:num>
-  <w:num w:numId="30">
-    <w:abstractNumId w:val="21"/>
-  </w:num>
-  <w:num w:numId="31">
-    <w:abstractNumId w:val="31"/>
-  </w:num>
-  <w:num w:numId="32">
-    <w:abstractNumId w:val="16"/>
-  </w:num>
   <w:num w:numId="33">
-    <w:abstractNumId w:val="18"/>
+    <w:abstractNumId w:val="19"/>
   </w:num>
   <w:num w:numId="34">
     <w:abstractNumId w:val="4"/>
+  </w:num>
+  <w:num w:numId="35">
+    <w:abstractNumId w:val="9"/>
   </w:num>
 </w:numbering>
 </file>
@@ -17940,6 +19327,94 @@
       <w:szCs w:val="20"/>
     </w:rPr>
   </w:style>
+  <w:style w:type="character" w:styleId="CommentReference">
+    <w:name w:val="annotation reference"/>
+    <w:basedOn w:val="DefaultParagraphFont"/>
+    <w:uiPriority w:val="99"/>
+    <w:semiHidden/>
+    <w:unhideWhenUsed/>
+    <w:rsid w:val="003D4CDD"/>
+    <w:rPr>
+      <w:sz w:val="16"/>
+      <w:szCs w:val="16"/>
+    </w:rPr>
+  </w:style>
+  <w:style w:type="paragraph" w:styleId="CommentText">
+    <w:name w:val="annotation text"/>
+    <w:basedOn w:val="Normal"/>
+    <w:link w:val="CommentTextChar"/>
+    <w:uiPriority w:val="99"/>
+    <w:semiHidden/>
+    <w:unhideWhenUsed/>
+    <w:rsid w:val="003D4CDD"/>
+    <w:pPr>
+      <w:spacing w:line="240" w:lineRule="auto"/>
+    </w:pPr>
+  </w:style>
+  <w:style w:type="character" w:customStyle="1" w:styleId="CommentTextChar">
+    <w:name w:val="Comment Text Char"/>
+    <w:basedOn w:val="DefaultParagraphFont"/>
+    <w:link w:val="CommentText"/>
+    <w:uiPriority w:val="99"/>
+    <w:semiHidden/>
+    <w:rsid w:val="003D4CDD"/>
+  </w:style>
+  <w:style w:type="paragraph" w:styleId="CommentSubject">
+    <w:name w:val="annotation subject"/>
+    <w:basedOn w:val="CommentText"/>
+    <w:next w:val="CommentText"/>
+    <w:link w:val="CommentSubjectChar"/>
+    <w:uiPriority w:val="99"/>
+    <w:semiHidden/>
+    <w:unhideWhenUsed/>
+    <w:rsid w:val="003D4CDD"/>
+    <w:rPr>
+      <w:b/>
+      <w:bCs/>
+    </w:rPr>
+  </w:style>
+  <w:style w:type="character" w:customStyle="1" w:styleId="CommentSubjectChar">
+    <w:name w:val="Comment Subject Char"/>
+    <w:basedOn w:val="CommentTextChar"/>
+    <w:link w:val="CommentSubject"/>
+    <w:uiPriority w:val="99"/>
+    <w:semiHidden/>
+    <w:rsid w:val="003D4CDD"/>
+    <w:rPr>
+      <w:b/>
+      <w:bCs/>
+    </w:rPr>
+  </w:style>
+  <w:style w:type="paragraph" w:styleId="BalloonText">
+    <w:name w:val="Balloon Text"/>
+    <w:basedOn w:val="Normal"/>
+    <w:link w:val="BalloonTextChar"/>
+    <w:uiPriority w:val="99"/>
+    <w:semiHidden/>
+    <w:unhideWhenUsed/>
+    <w:rsid w:val="003D4CDD"/>
+    <w:pPr>
+      <w:spacing w:after="0" w:line="240" w:lineRule="auto"/>
+    </w:pPr>
+    <w:rPr>
+      <w:rFonts w:ascii="Segoe UI" w:hAnsi="Segoe UI" w:cs="Segoe UI"/>
+      <w:sz w:val="18"/>
+      <w:szCs w:val="18"/>
+    </w:rPr>
+  </w:style>
+  <w:style w:type="character" w:customStyle="1" w:styleId="BalloonTextChar">
+    <w:name w:val="Balloon Text Char"/>
+    <w:basedOn w:val="DefaultParagraphFont"/>
+    <w:link w:val="BalloonText"/>
+    <w:uiPriority w:val="99"/>
+    <w:semiHidden/>
+    <w:rsid w:val="003D4CDD"/>
+    <w:rPr>
+      <w:rFonts w:ascii="Segoe UI" w:hAnsi="Segoe UI" w:cs="Segoe UI"/>
+      <w:sz w:val="18"/>
+      <w:szCs w:val="18"/>
+    </w:rPr>
+  </w:style>
 </w:styles>
 </file>
 
@@ -18052,6 +19527,13 @@
     <w:family w:val="roman"/>
     <w:notTrueType/>
     <w:pitch w:val="default"/>
+  </w:font>
+  <w:font w:name="Segoe UI">
+    <w:panose1 w:val="020B0502040204020203"/>
+    <w:charset w:val="00"/>
+    <w:family w:val="swiss"/>
+    <w:pitch w:val="variable"/>
+    <w:sig w:usb0="E4002EFF" w:usb1="C000E47F" w:usb2="00000009" w:usb3="00000000" w:csb0="000001FF" w:csb1="00000000"/>
   </w:font>
   <w:font w:name="TimesNewRomanPS-Bold">
     <w:altName w:val="Times New Roman"/>
@@ -18906,7 +20388,7 @@
 </file>
 
 <file path=customXml/itemProps2.xml><?xml version="1.0" encoding="utf-8"?>
-<ds:datastoreItem xmlns:ds="http://schemas.openxmlformats.org/officeDocument/2006/customXml" ds:itemID="{14EA5825-E25B-4F99-93C2-573E19911037}">
+<ds:datastoreItem xmlns:ds="http://schemas.openxmlformats.org/officeDocument/2006/customXml" ds:itemID="{29E28EEA-2C71-44D7-B816-6401876EA471}">
   <ds:schemaRefs>
     <ds:schemaRef ds:uri="http://schemas.openxmlformats.org/officeDocument/2006/bibliography"/>
   </ds:schemaRefs>

</xml_diff>

<commit_message>
end of  notes 8 for    ch7
</commit_message>
<xml_diff>
--- a/ch7-ErrorHandling.docx
+++ b/ch7-ErrorHandling.docx
@@ -12096,14 +12096,6 @@
     </w:p>
     <w:p>
       <w:pPr>
-        <w:bidi/>
-        <w:rPr>
-          <w:lang w:bidi="ar-EG"/>
-        </w:rPr>
-      </w:pPr>
-    </w:p>
-    <w:p>
-      <w:pPr>
         <w:pStyle w:val="Heading1"/>
       </w:pPr>
       <w:r>
@@ -12112,195 +12104,734 @@
         </w:rPr>
         <w:t>8</w:t>
       </w:r>
+      <w:r>
+        <w:rPr>
+          <w:lang w:bidi="ar-EG"/>
+        </w:rPr>
+        <w:t>-</w:t>
+      </w:r>
+      <w:r>
+        <w:rPr>
+          <w:rStyle w:val="NoSpacing"/>
+        </w:rPr>
+        <w:t xml:space="preserve"> </w:t>
+      </w:r>
+      <w:r>
+        <w:rPr>
+          <w:rFonts w:eastAsiaTheme="minorEastAsia"/>
+        </w:rPr>
+        <w:t>Don’t Pass Null</w:t>
+      </w:r>
+      <w:r>
+        <w:rPr>
+          <w:rFonts w:eastAsiaTheme="minorEastAsia"/>
+        </w:rPr>
+        <w:t>:</w:t>
+      </w:r>
+    </w:p>
+    <w:p>
+      <w:pPr>
+        <w:bidi/>
+        <w:rPr>
+          <w:lang w:bidi="ar-EG"/>
+        </w:rPr>
+      </w:pPr>
+    </w:p>
+    <w:p>
+      <w:pPr>
+        <w:bidi/>
+        <w:rPr>
+          <w:lang w:bidi="ar-EG"/>
+        </w:rPr>
+      </w:pPr>
+      <w:r>
+        <w:rPr>
+          <w:rFonts w:hint="cs"/>
+          <w:rtl/>
+          <w:lang w:bidi="ar-EG"/>
+        </w:rPr>
+        <w:t xml:space="preserve">ف السكشن ده  بيقلك لو انت بترجع </w:t>
+      </w:r>
+      <w:r>
+        <w:rPr>
+          <w:lang w:bidi="ar-EG"/>
+        </w:rPr>
+        <w:t xml:space="preserve">null </w:t>
+      </w:r>
+      <w:r>
+        <w:rPr>
+          <w:rFonts w:hint="cs"/>
+          <w:rtl/>
+          <w:lang w:bidi="ar-EG"/>
+        </w:rPr>
+        <w:t xml:space="preserve"> من </w:t>
+      </w:r>
+      <w:r>
+        <w:rPr>
+          <w:lang w:bidi="ar-EG"/>
+        </w:rPr>
+        <w:t xml:space="preserve">function </w:t>
+      </w:r>
+      <w:r>
+        <w:rPr>
+          <w:rFonts w:hint="cs"/>
+          <w:rtl/>
+          <w:lang w:bidi="ar-EG"/>
+        </w:rPr>
+        <w:t xml:space="preserve"> ودى حاجه وحشه ف انك تعمل </w:t>
+      </w:r>
+      <w:r>
+        <w:rPr>
+          <w:rFonts w:hint="cs"/>
+          <w:rtl/>
+          <w:lang w:bidi="ar-EG"/>
+        </w:rPr>
+        <w:t xml:space="preserve"> </w:t>
+      </w:r>
+      <w:r>
+        <w:rPr>
+          <w:lang w:bidi="ar-EG"/>
+        </w:rPr>
+        <w:t>pass</w:t>
+      </w:r>
+      <w:r>
+        <w:rPr>
+          <w:rFonts w:hint="cs"/>
+          <w:rtl/>
+          <w:lang w:bidi="ar-EG"/>
+        </w:rPr>
+        <w:t xml:space="preserve"> ل </w:t>
+      </w:r>
+      <w:r>
+        <w:rPr>
+          <w:lang w:bidi="ar-EG"/>
+        </w:rPr>
+        <w:t xml:space="preserve"> null </w:t>
+      </w:r>
+      <w:r>
+        <w:rPr>
+          <w:rFonts w:hint="cs"/>
+          <w:rtl/>
+          <w:lang w:bidi="ar-EG"/>
+        </w:rPr>
+        <w:t xml:space="preserve"> دى حاجه اوحش بكتير الا لو كنت بتكلم </w:t>
+      </w:r>
+      <w:r>
+        <w:rPr>
+          <w:lang w:bidi="ar-EG"/>
+        </w:rPr>
+        <w:t xml:space="preserve">api </w:t>
+      </w:r>
+      <w:r>
+        <w:rPr>
+          <w:rFonts w:hint="cs"/>
+          <w:rtl/>
+          <w:lang w:bidi="ar-EG"/>
+        </w:rPr>
+        <w:t xml:space="preserve"> وهو متوقع كده .</w:t>
+      </w:r>
+      <w:r>
+        <w:rPr>
+          <w:rFonts w:hint="cs"/>
+          <w:rtl/>
+          <w:lang w:bidi="ar-EG"/>
+        </w:rPr>
+        <w:t xml:space="preserve">بس برضو لازم تقلل حوار انك تبعت </w:t>
+      </w:r>
+      <w:r>
+        <w:rPr>
+          <w:lang w:bidi="ar-EG"/>
+        </w:rPr>
+        <w:t xml:space="preserve"> null </w:t>
+      </w:r>
+    </w:p>
+    <w:p>
+      <w:pPr>
+        <w:bidi/>
+        <w:rPr>
+          <w:lang w:bidi="ar-EG"/>
+        </w:rPr>
+      </w:pPr>
+    </w:p>
+    <w:p>
+      <w:pPr>
+        <w:bidi/>
+        <w:rPr>
+          <w:rFonts w:hint="cs"/>
+          <w:rtl/>
+          <w:lang w:bidi="ar-EG"/>
+        </w:rPr>
+      </w:pPr>
+      <w:r>
+        <w:rPr>
+          <w:rFonts w:hint="cs"/>
+          <w:rtl/>
+          <w:lang w:bidi="ar-EG"/>
+        </w:rPr>
+        <w:t xml:space="preserve">وتعاله ناخد مثال زى ما تعودنا يحب . </w:t>
+      </w:r>
+    </w:p>
+    <w:p>
+      <w:pPr>
+        <w:bidi/>
+        <w:rPr>
+          <w:rtl/>
+          <w:lang w:bidi="ar-EG"/>
+        </w:rPr>
+      </w:pPr>
+    </w:p>
+    <w:p>
+      <w:pPr>
+        <w:bidi/>
+        <w:rPr>
+          <w:rtl/>
+          <w:lang w:bidi="ar-EG"/>
+        </w:rPr>
+      </w:pPr>
+    </w:p>
+    <w:p>
+      <w:pPr>
+        <w:bidi/>
+        <w:rPr>
+          <w:rtl/>
+          <w:lang w:bidi="ar-EG"/>
+        </w:rPr>
+      </w:pPr>
+    </w:p>
+    <w:p>
+      <w:pPr>
+        <w:pStyle w:val="ListParagraph"/>
+        <w:numPr>
+          <w:ilvl w:val="0"/>
+          <w:numId w:val="32"/>
+        </w:numPr>
+        <w:bidi/>
+        <w:rPr>
+          <w:rFonts w:hint="cs"/>
+          <w:rtl/>
+          <w:lang w:bidi="ar-EG"/>
+        </w:rPr>
+      </w:pPr>
+      <w:r>
+        <w:rPr>
+          <w:rFonts w:hint="cs"/>
+          <w:rtl/>
+          <w:lang w:bidi="ar-EG"/>
+        </w:rPr>
+        <w:t xml:space="preserve">ف الكود الى جاى ده لو حد بعتله </w:t>
+      </w:r>
+      <w:r>
+        <w:rPr>
+          <w:lang w:bidi="ar-EG"/>
+        </w:rPr>
+        <w:t xml:space="preserve"> null </w:t>
+      </w:r>
+      <w:r>
+        <w:rPr>
+          <w:rFonts w:hint="cs"/>
+          <w:rtl/>
+          <w:lang w:bidi="ar-EG"/>
+        </w:rPr>
+        <w:t xml:space="preserve"> اكيد هيضرب</w:t>
+      </w:r>
+      <w:r>
+        <w:rPr>
+          <w:rFonts w:hint="cs"/>
+          <w:rtl/>
+          <w:lang w:bidi="ar-EG"/>
+        </w:rPr>
+        <w:t xml:space="preserve"> </w:t>
+      </w:r>
+      <w:r>
+        <w:rPr>
+          <w:rFonts w:ascii="Courier" w:hAnsi="Courier"/>
+          <w:color w:val="231F20"/>
+          <w:sz w:val="18"/>
+          <w:szCs w:val="18"/>
+        </w:rPr>
+        <w:t>InvalidArgumentException</w:t>
+      </w:r>
+      <w:r>
+        <w:rPr>
+          <w:rFonts w:hint="cs"/>
+          <w:rtl/>
+          <w:lang w:bidi="ar-EG"/>
+        </w:rPr>
+        <w:t xml:space="preserve"> </w:t>
+      </w:r>
+    </w:p>
+    <w:p>
+      <w:pPr>
+        <w:bidi/>
+        <w:rPr>
+          <w:lang w:bidi="ar-EG"/>
+        </w:rPr>
+      </w:pPr>
+      <w:r>
+        <w:rPr>
+          <w:rFonts w:cs="Arial"/>
+          <w:rtl/>
+          <w:lang w:bidi="ar-EG"/>
+        </w:rPr>
+        <w:drawing>
+          <wp:anchor distT="0" distB="0" distL="114300" distR="114300" simplePos="0" relativeHeight="251716608" behindDoc="0" locked="0" layoutInCell="1" allowOverlap="1" wp14:anchorId="05D46F47" wp14:editId="41BD9FA1">
+            <wp:simplePos x="0" y="0"/>
+            <wp:positionH relativeFrom="column">
+              <wp:posOffset>20187</wp:posOffset>
+            </wp:positionH>
+            <wp:positionV relativeFrom="paragraph">
+              <wp:posOffset>17780</wp:posOffset>
+            </wp:positionV>
+            <wp:extent cx="4305869" cy="1325899"/>
+            <wp:effectExtent l="0" t="0" r="0" b="7620"/>
+            <wp:wrapNone/>
+            <wp:docPr id="86" name="Picture 86"/>
+            <wp:cNvGraphicFramePr>
+              <a:graphicFrameLocks xmlns:a="http://schemas.openxmlformats.org/drawingml/2006/main" noChangeAspect="1"/>
+            </wp:cNvGraphicFramePr>
+            <a:graphic xmlns:a="http://schemas.openxmlformats.org/drawingml/2006/main">
+              <a:graphicData uri="http://schemas.openxmlformats.org/drawingml/2006/picture">
+                <pic:pic xmlns:pic="http://schemas.openxmlformats.org/drawingml/2006/picture">
+                  <pic:nvPicPr>
+                    <pic:cNvPr id="1" name=""/>
+                    <pic:cNvPicPr/>
+                  </pic:nvPicPr>
+                  <pic:blipFill>
+                    <a:blip r:embed="rId27">
+                      <a:extLst>
+                        <a:ext uri="{28A0092B-C50C-407E-A947-70E740481C1C}">
+                          <a14:useLocalDpi xmlns:a14="http://schemas.microsoft.com/office/drawing/2010/main" val="0"/>
+                        </a:ext>
+                      </a:extLst>
+                    </a:blip>
+                    <a:stretch>
+                      <a:fillRect/>
+                    </a:stretch>
+                  </pic:blipFill>
+                  <pic:spPr>
+                    <a:xfrm>
+                      <a:off x="0" y="0"/>
+                      <a:ext cx="4305869" cy="1325899"/>
+                    </a:xfrm>
+                    <a:prstGeom prst="rect">
+                      <a:avLst/>
+                    </a:prstGeom>
+                  </pic:spPr>
+                </pic:pic>
+              </a:graphicData>
+            </a:graphic>
+            <wp14:sizeRelH relativeFrom="margin">
+              <wp14:pctWidth>0</wp14:pctWidth>
+            </wp14:sizeRelH>
+            <wp14:sizeRelV relativeFrom="margin">
+              <wp14:pctHeight>0</wp14:pctHeight>
+            </wp14:sizeRelV>
+          </wp:anchor>
+        </w:drawing>
+      </w:r>
+    </w:p>
+    <w:p>
+      <w:pPr>
+        <w:bidi/>
+        <w:rPr>
+          <w:lang w:bidi="ar-EG"/>
+        </w:rPr>
+      </w:pPr>
+    </w:p>
+    <w:p>
+      <w:pPr>
+        <w:bidi/>
+        <w:rPr>
+          <w:lang w:bidi="ar-EG"/>
+        </w:rPr>
+      </w:pPr>
+    </w:p>
+    <w:p>
+      <w:pPr>
+        <w:bidi/>
+        <w:rPr>
+          <w:lang w:bidi="ar-EG"/>
+        </w:rPr>
+      </w:pPr>
+    </w:p>
+    <w:p>
+      <w:pPr>
+        <w:bidi/>
+        <w:rPr>
+          <w:lang w:bidi="ar-EG"/>
+        </w:rPr>
+      </w:pPr>
+    </w:p>
+    <w:p>
+      <w:pPr>
+        <w:bidi/>
+        <w:rPr>
+          <w:lang w:bidi="ar-EG"/>
+        </w:rPr>
+      </w:pPr>
+    </w:p>
+    <w:p>
+      <w:pPr>
+        <w:bidi/>
+        <w:rPr>
+          <w:lang w:bidi="ar-EG"/>
+        </w:rPr>
+      </w:pPr>
+    </w:p>
+    <w:p>
+      <w:pPr>
+        <w:bidi/>
+        <w:rPr>
+          <w:lang w:bidi="ar-EG"/>
+        </w:rPr>
+      </w:pPr>
+    </w:p>
+    <w:p>
+      <w:pPr>
+        <w:pStyle w:val="ListParagraph"/>
+        <w:numPr>
+          <w:ilvl w:val="0"/>
+          <w:numId w:val="32"/>
+        </w:numPr>
+        <w:bidi/>
+        <w:rPr>
+          <w:lang w:bidi="ar-EG"/>
+        </w:rPr>
+      </w:pPr>
+      <w:r>
+        <w:rPr>
+          <w:rFonts w:hint="cs"/>
+          <w:rtl/>
+          <w:lang w:bidi="ar-EG"/>
+        </w:rPr>
+        <w:t xml:space="preserve">لو مش فاهم يعنى ايه  بعت </w:t>
+      </w:r>
+      <w:r>
+        <w:rPr>
+          <w:lang w:bidi="ar-EG"/>
+        </w:rPr>
+        <w:t xml:space="preserve"> null</w:t>
+      </w:r>
+      <w:r>
+        <w:rPr>
+          <w:rFonts w:hint="cs"/>
+          <w:rtl/>
+          <w:lang w:bidi="ar-EG"/>
+        </w:rPr>
+        <w:t xml:space="preserve"> ف شوف الاسكرين دى :</w:t>
+      </w:r>
+    </w:p>
+    <w:p>
+      <w:pPr>
+        <w:pStyle w:val="ListParagraph"/>
+        <w:bidi/>
+        <w:rPr>
+          <w:lang w:bidi="ar-EG"/>
+        </w:rPr>
+      </w:pPr>
+      <w:r>
+        <w:rPr>
+          <w:rFonts w:cs="Arial"/>
+          <w:rtl/>
+          <w:lang w:bidi="ar-EG"/>
+        </w:rPr>
+        <w:drawing>
+          <wp:anchor distT="0" distB="0" distL="114300" distR="114300" simplePos="0" relativeHeight="251717632" behindDoc="0" locked="0" layoutInCell="1" allowOverlap="1" wp14:anchorId="162FACA6" wp14:editId="3DFF28F5">
+            <wp:simplePos x="0" y="0"/>
+            <wp:positionH relativeFrom="column">
+              <wp:posOffset>-75138</wp:posOffset>
+            </wp:positionH>
+            <wp:positionV relativeFrom="paragraph">
+              <wp:posOffset>45227</wp:posOffset>
+            </wp:positionV>
+            <wp:extent cx="4791744" cy="428685"/>
+            <wp:effectExtent l="0" t="0" r="0" b="9525"/>
+            <wp:wrapNone/>
+            <wp:docPr id="87" name="Picture 87"/>
+            <wp:cNvGraphicFramePr>
+              <a:graphicFrameLocks xmlns:a="http://schemas.openxmlformats.org/drawingml/2006/main" noChangeAspect="1"/>
+            </wp:cNvGraphicFramePr>
+            <a:graphic xmlns:a="http://schemas.openxmlformats.org/drawingml/2006/main">
+              <a:graphicData uri="http://schemas.openxmlformats.org/drawingml/2006/picture">
+                <pic:pic xmlns:pic="http://schemas.openxmlformats.org/drawingml/2006/picture">
+                  <pic:nvPicPr>
+                    <pic:cNvPr id="1" name=""/>
+                    <pic:cNvPicPr/>
+                  </pic:nvPicPr>
+                  <pic:blipFill>
+                    <a:blip r:embed="rId28">
+                      <a:extLst>
+                        <a:ext uri="{28A0092B-C50C-407E-A947-70E740481C1C}">
+                          <a14:useLocalDpi xmlns:a14="http://schemas.microsoft.com/office/drawing/2010/main" val="0"/>
+                        </a:ext>
+                      </a:extLst>
+                    </a:blip>
+                    <a:stretch>
+                      <a:fillRect/>
+                    </a:stretch>
+                  </pic:blipFill>
+                  <pic:spPr>
+                    <a:xfrm>
+                      <a:off x="0" y="0"/>
+                      <a:ext cx="4791744" cy="428685"/>
+                    </a:xfrm>
+                    <a:prstGeom prst="rect">
+                      <a:avLst/>
+                    </a:prstGeom>
+                  </pic:spPr>
+                </pic:pic>
+              </a:graphicData>
+            </a:graphic>
+          </wp:anchor>
+        </w:drawing>
+      </w:r>
+    </w:p>
+    <w:p>
+      <w:pPr>
+        <w:bidi/>
+        <w:rPr>
+          <w:rtl/>
+          <w:lang w:bidi="ar-EG"/>
+        </w:rPr>
+      </w:pPr>
+    </w:p>
+    <w:p>
+      <w:pPr>
+        <w:bidi/>
+        <w:rPr>
+          <w:rtl/>
+          <w:lang w:bidi="ar-EG"/>
+        </w:rPr>
+      </w:pPr>
+    </w:p>
+    <w:p>
+      <w:pPr>
+        <w:bidi/>
+        <w:rPr>
+          <w:rtl/>
+          <w:lang w:bidi="ar-EG"/>
+        </w:rPr>
+      </w:pPr>
+    </w:p>
+    <w:p>
+      <w:pPr>
+        <w:pStyle w:val="ListParagraph"/>
+        <w:numPr>
+          <w:ilvl w:val="0"/>
+          <w:numId w:val="32"/>
+        </w:numPr>
+        <w:bidi/>
+        <w:rPr>
+          <w:lang w:bidi="ar-EG"/>
+        </w:rPr>
+      </w:pPr>
+      <w:r>
+        <w:rPr>
+          <w:rFonts w:hint="cs"/>
+          <w:rtl/>
+          <w:lang w:bidi="ar-EG"/>
+        </w:rPr>
+        <w:t xml:space="preserve">طيب ايه الحل  لو حد بعت </w:t>
+      </w:r>
+      <w:r>
+        <w:rPr>
+          <w:lang w:bidi="ar-EG"/>
+        </w:rPr>
+        <w:t xml:space="preserve"> null </w:t>
+      </w:r>
+      <w:r>
+        <w:rPr>
+          <w:rFonts w:hint="cs"/>
+          <w:rtl/>
+          <w:lang w:bidi="ar-EG"/>
+        </w:rPr>
+        <w:t xml:space="preserve"> ؟احنا قلنا السكشن الى فات حل  التعامل مع ال </w:t>
+      </w:r>
+      <w:r>
+        <w:rPr>
+          <w:lang w:bidi="ar-EG"/>
+        </w:rPr>
+        <w:t>null</w:t>
+      </w:r>
+      <w:r>
+        <w:rPr>
+          <w:rFonts w:hint="cs"/>
+          <w:rtl/>
+          <w:lang w:bidi="ar-EG"/>
+        </w:rPr>
+        <w:t xml:space="preserve"> لما </w:t>
+      </w:r>
+      <w:r>
+        <w:rPr>
+          <w:lang w:bidi="ar-EG"/>
+        </w:rPr>
+        <w:t xml:space="preserve">special case object </w:t>
+      </w:r>
+      <w:r>
+        <w:rPr>
+          <w:rFonts w:hint="cs"/>
+          <w:rtl/>
+          <w:lang w:bidi="ar-EG"/>
+        </w:rPr>
+        <w:t xml:space="preserve"> او  نرمى </w:t>
+      </w:r>
+      <w:r>
+        <w:rPr>
+          <w:lang w:bidi="ar-EG"/>
+        </w:rPr>
+        <w:t xml:space="preserve">exception </w:t>
+      </w:r>
+      <w:r>
+        <w:rPr>
+          <w:rFonts w:hint="cs"/>
+          <w:rtl/>
+          <w:lang w:bidi="ar-EG"/>
+        </w:rPr>
+        <w:t xml:space="preserve"> . ف المثال ده هنجرب  نرمى </w:t>
+      </w:r>
+      <w:r>
+        <w:rPr>
+          <w:lang w:bidi="ar-EG"/>
+        </w:rPr>
+        <w:t>exception</w:t>
+      </w:r>
+      <w:r>
+        <w:rPr>
+          <w:rFonts w:hint="cs"/>
+          <w:rtl/>
+          <w:lang w:bidi="ar-EG"/>
+        </w:rPr>
+        <w:t xml:space="preserve"> . </w:t>
+      </w:r>
+    </w:p>
+    <w:p>
+      <w:pPr>
+        <w:bidi/>
+        <w:rPr>
+          <w:lang w:bidi="ar-EG"/>
+        </w:rPr>
+      </w:pPr>
       <w:bookmarkStart w:id="8" w:name="_GoBack"/>
+      <w:r>
+        <w:rPr>
+          <w:rFonts w:cs="Arial"/>
+          <w:rtl/>
+          <w:lang w:bidi="ar-EG"/>
+        </w:rPr>
+        <w:drawing>
+          <wp:anchor distT="0" distB="0" distL="114300" distR="114300" simplePos="0" relativeHeight="251718656" behindDoc="0" locked="0" layoutInCell="1" allowOverlap="1" wp14:anchorId="49C8DC71" wp14:editId="39BDB63D">
+            <wp:simplePos x="0" y="0"/>
+            <wp:positionH relativeFrom="column">
+              <wp:posOffset>-140085</wp:posOffset>
+            </wp:positionH>
+            <wp:positionV relativeFrom="paragraph">
+              <wp:posOffset>37370</wp:posOffset>
+            </wp:positionV>
+            <wp:extent cx="4858603" cy="1379068"/>
+            <wp:effectExtent l="0" t="0" r="0" b="0"/>
+            <wp:wrapNone/>
+            <wp:docPr id="88" name="Picture 88"/>
+            <wp:cNvGraphicFramePr>
+              <a:graphicFrameLocks xmlns:a="http://schemas.openxmlformats.org/drawingml/2006/main" noChangeAspect="1"/>
+            </wp:cNvGraphicFramePr>
+            <a:graphic xmlns:a="http://schemas.openxmlformats.org/drawingml/2006/main">
+              <a:graphicData uri="http://schemas.openxmlformats.org/drawingml/2006/picture">
+                <pic:pic xmlns:pic="http://schemas.openxmlformats.org/drawingml/2006/picture">
+                  <pic:nvPicPr>
+                    <pic:cNvPr id="1" name=""/>
+                    <pic:cNvPicPr/>
+                  </pic:nvPicPr>
+                  <pic:blipFill>
+                    <a:blip r:embed="rId29">
+                      <a:extLst>
+                        <a:ext uri="{28A0092B-C50C-407E-A947-70E740481C1C}">
+                          <a14:useLocalDpi xmlns:a14="http://schemas.microsoft.com/office/drawing/2010/main" val="0"/>
+                        </a:ext>
+                      </a:extLst>
+                    </a:blip>
+                    <a:stretch>
+                      <a:fillRect/>
+                    </a:stretch>
+                  </pic:blipFill>
+                  <pic:spPr>
+                    <a:xfrm>
+                      <a:off x="0" y="0"/>
+                      <a:ext cx="4858603" cy="1379068"/>
+                    </a:xfrm>
+                    <a:prstGeom prst="rect">
+                      <a:avLst/>
+                    </a:prstGeom>
+                  </pic:spPr>
+                </pic:pic>
+              </a:graphicData>
+            </a:graphic>
+            <wp14:sizeRelH relativeFrom="margin">
+              <wp14:pctWidth>0</wp14:pctWidth>
+            </wp14:sizeRelH>
+            <wp14:sizeRelV relativeFrom="margin">
+              <wp14:pctHeight>0</wp14:pctHeight>
+            </wp14:sizeRelV>
+          </wp:anchor>
+        </w:drawing>
+      </w:r>
       <w:bookmarkEnd w:id="8"/>
-      <w:r>
-        <w:rPr>
-          <w:lang w:bidi="ar-EG"/>
-        </w:rPr>
-        <w:t>-</w:t>
-      </w:r>
-      <w:r>
-        <w:rPr>
-          <w:rStyle w:val="NoSpacing"/>
-        </w:rPr>
-        <w:t xml:space="preserve"> </w:t>
-      </w:r>
-      <w:r>
-        <w:rPr>
-          <w:rFonts w:eastAsiaTheme="minorEastAsia"/>
-        </w:rPr>
-        <w:t>Don’t Pass Null</w:t>
-      </w:r>
-      <w:r>
-        <w:rPr>
-          <w:rFonts w:eastAsiaTheme="minorEastAsia"/>
-        </w:rPr>
-        <w:t>:</w:t>
-      </w:r>
-    </w:p>
-    <w:p>
-      <w:pPr>
-        <w:bidi/>
-        <w:rPr>
-          <w:lang w:bidi="ar-EG"/>
-        </w:rPr>
-      </w:pPr>
-    </w:p>
-    <w:p>
-      <w:pPr>
-        <w:bidi/>
-        <w:rPr>
-          <w:lang w:bidi="ar-EG"/>
-        </w:rPr>
-      </w:pPr>
-    </w:p>
-    <w:p>
-      <w:pPr>
-        <w:bidi/>
-        <w:rPr>
-          <w:lang w:bidi="ar-EG"/>
-        </w:rPr>
-      </w:pPr>
-    </w:p>
-    <w:p>
-      <w:pPr>
-        <w:bidi/>
-        <w:rPr>
-          <w:lang w:bidi="ar-EG"/>
-        </w:rPr>
-      </w:pPr>
-    </w:p>
-    <w:p>
-      <w:pPr>
-        <w:bidi/>
-        <w:rPr>
-          <w:lang w:bidi="ar-EG"/>
-        </w:rPr>
-      </w:pPr>
-    </w:p>
-    <w:p>
-      <w:pPr>
-        <w:bidi/>
-        <w:rPr>
-          <w:lang w:bidi="ar-EG"/>
-        </w:rPr>
-      </w:pPr>
-    </w:p>
-    <w:p>
-      <w:pPr>
-        <w:bidi/>
-        <w:rPr>
-          <w:lang w:bidi="ar-EG"/>
-        </w:rPr>
-      </w:pPr>
-    </w:p>
-    <w:p>
-      <w:pPr>
-        <w:bidi/>
-        <w:rPr>
-          <w:lang w:bidi="ar-EG"/>
-        </w:rPr>
-      </w:pPr>
-    </w:p>
-    <w:p>
-      <w:pPr>
-        <w:bidi/>
-        <w:rPr>
-          <w:lang w:bidi="ar-EG"/>
-        </w:rPr>
-      </w:pPr>
-    </w:p>
-    <w:p>
-      <w:pPr>
-        <w:bidi/>
-        <w:rPr>
-          <w:lang w:bidi="ar-EG"/>
-        </w:rPr>
-      </w:pPr>
-    </w:p>
-    <w:p>
-      <w:pPr>
-        <w:bidi/>
-        <w:rPr>
-          <w:lang w:bidi="ar-EG"/>
-        </w:rPr>
-      </w:pPr>
-    </w:p>
-    <w:p>
-      <w:pPr>
-        <w:bidi/>
-        <w:rPr>
-          <w:lang w:bidi="ar-EG"/>
-        </w:rPr>
-      </w:pPr>
-    </w:p>
-    <w:p>
-      <w:pPr>
-        <w:bidi/>
-        <w:rPr>
-          <w:lang w:bidi="ar-EG"/>
-        </w:rPr>
-      </w:pPr>
-    </w:p>
-    <w:p>
-      <w:pPr>
-        <w:bidi/>
-        <w:rPr>
-          <w:lang w:bidi="ar-EG"/>
-        </w:rPr>
-      </w:pPr>
-    </w:p>
-    <w:p>
-      <w:pPr>
-        <w:bidi/>
-        <w:rPr>
-          <w:lang w:bidi="ar-EG"/>
-        </w:rPr>
-      </w:pPr>
-    </w:p>
-    <w:p>
-      <w:pPr>
-        <w:bidi/>
-        <w:rPr>
-          <w:lang w:bidi="ar-EG"/>
-        </w:rPr>
-      </w:pPr>
-    </w:p>
-    <w:p>
-      <w:pPr>
-        <w:bidi/>
-        <w:rPr>
-          <w:lang w:bidi="ar-EG"/>
-        </w:rPr>
-      </w:pPr>
-    </w:p>
-    <w:p>
-      <w:pPr>
-        <w:bidi/>
-        <w:rPr>
-          <w:lang w:bidi="ar-EG"/>
-        </w:rPr>
-      </w:pPr>
-    </w:p>
-    <w:p>
-      <w:pPr>
-        <w:bidi/>
-        <w:rPr>
-          <w:lang w:bidi="ar-EG"/>
-        </w:rPr>
-      </w:pPr>
-    </w:p>
-    <w:p>
-      <w:pPr>
-        <w:bidi/>
-        <w:rPr>
-          <w:lang w:bidi="ar-EG"/>
-        </w:rPr>
-      </w:pPr>
-    </w:p>
-    <w:p>
-      <w:pPr>
+    </w:p>
+    <w:p>
+      <w:pPr>
+        <w:bidi/>
+        <w:rPr>
+          <w:lang w:bidi="ar-EG"/>
+        </w:rPr>
+      </w:pPr>
+    </w:p>
+    <w:p>
+      <w:pPr>
+        <w:bidi/>
+        <w:rPr>
+          <w:lang w:bidi="ar-EG"/>
+        </w:rPr>
+      </w:pPr>
+    </w:p>
+    <w:p>
+      <w:pPr>
+        <w:bidi/>
+        <w:rPr>
+          <w:lang w:bidi="ar-EG"/>
+        </w:rPr>
+      </w:pPr>
+    </w:p>
+    <w:p>
+      <w:pPr>
+        <w:bidi/>
+        <w:rPr>
+          <w:lang w:bidi="ar-EG"/>
+        </w:rPr>
+      </w:pPr>
+    </w:p>
+    <w:p>
+      <w:pPr>
+        <w:bidi/>
+        <w:rPr>
+          <w:rtl/>
+          <w:lang w:bidi="ar-EG"/>
+        </w:rPr>
+      </w:pPr>
+    </w:p>
+    <w:p>
+      <w:pPr>
+        <w:bidi/>
+        <w:rPr>
+          <w:lang w:bidi="ar-EG"/>
+        </w:rPr>
+      </w:pPr>
+    </w:p>
+    <w:p>
+      <w:pPr>
+        <w:pStyle w:val="ListParagraph"/>
+        <w:numPr>
+          <w:ilvl w:val="0"/>
+          <w:numId w:val="32"/>
+        </w:numPr>
         <w:bidi/>
         <w:rPr>
           <w:lang w:bidi="ar-EG"/>
@@ -13856,7 +14387,7 @@
       </w:pPr>
     </w:p>
     <w:sectPr>
-      <w:footerReference w:type="default" r:id="rId27"/>
+      <w:footerReference w:type="default" r:id="rId30"/>
       <w:pgSz w:w="12240" w:h="15840"/>
       <w:pgMar w:top="1440" w:right="1440" w:bottom="1440" w:left="1440" w:header="720" w:footer="720" w:gutter="0"/>
       <w:pgBorders w:offsetFrom="page">
@@ -14081,7 +14612,7 @@
               <w:sz w:val="18"/>
               <w:szCs w:val="18"/>
             </w:rPr>
-            <w:t>14</w:t>
+            <w:t>9</w:t>
           </w:r>
           <w:r>
             <w:rPr>
@@ -20388,7 +20919,7 @@
 </file>
 
 <file path=customXml/itemProps2.xml><?xml version="1.0" encoding="utf-8"?>
-<ds:datastoreItem xmlns:ds="http://schemas.openxmlformats.org/officeDocument/2006/customXml" ds:itemID="{29E28EEA-2C71-44D7-B816-6401876EA471}">
+<ds:datastoreItem xmlns:ds="http://schemas.openxmlformats.org/officeDocument/2006/customXml" ds:itemID="{193EB37F-4E11-42FB-BBC9-F7416EE0D102}">
   <ds:schemaRefs>
     <ds:schemaRef ds:uri="http://schemas.openxmlformats.org/officeDocument/2006/bibliography"/>
   </ds:schemaRefs>

</xml_diff>